<commit_message>
Small changes in the layout
</commit_message>
<xml_diff>
--- a/Inputs/Text_input.docx
+++ b/Inputs/Text_input.docx
@@ -2,6 +2,33 @@
 <file path=word/document.xml><?xml version="1.0" encoding="utf-8"?>
 <w:document xmlns:wpc="http://schemas.microsoft.com/office/word/2010/wordprocessingCanvas" xmlns:cx="http://schemas.microsoft.com/office/drawing/2014/chartex" xmlns:cx1="http://schemas.microsoft.com/office/drawing/2015/9/8/chartex" xmlns:cx2="http://schemas.microsoft.com/office/drawing/2015/10/21/chartex" xmlns:cx3="http://schemas.microsoft.com/office/drawing/2016/5/9/chartex" xmlns:cx4="http://schemas.microsoft.com/office/drawing/2016/5/10/chartex" xmlns:cx5="http://schemas.microsoft.com/office/drawing/2016/5/11/chartex" xmlns:cx6="http://schemas.microsoft.com/office/drawing/2016/5/12/chartex" xmlns:cx7="http://schemas.microsoft.com/office/drawing/2016/5/13/chartex" xmlns:cx8="http://schemas.microsoft.com/office/drawing/2016/5/14/chartex" xmlns:mc="http://schemas.openxmlformats.org/markup-compatibility/2006" xmlns:aink="http://schemas.microsoft.com/office/drawing/2016/ink" xmlns:am3d="http://schemas.microsoft.com/office/drawing/2017/model3d" xmlns:o="urn:schemas-microsoft-com:office:office" xmlns:r="http://schemas.openxmlformats.org/officeDocument/2006/relationships" xmlns:m="http://schemas.openxmlformats.org/officeDocument/2006/math" xmlns:v="urn:schemas-microsoft-com:vml" xmlns:wp14="http://schemas.microsoft.com/office/word/2010/wordprocessingDrawing" xmlns:wp="http://schemas.openxmlformats.org/drawingml/2006/wordprocessingDrawing" xmlns:w10="urn:schemas-microsoft-com:office:word" xmlns:w="http://schemas.openxmlformats.org/wordprocessingml/2006/main" xmlns:w14="http://schemas.microsoft.com/office/word/2010/wordml" xmlns:w15="http://schemas.microsoft.com/office/word/2012/wordml" xmlns:w16cex="http://schemas.microsoft.com/office/word/2018/wordml/cex" xmlns:w16cid="http://schemas.microsoft.com/office/word/2016/wordml/cid" xmlns:w16="http://schemas.microsoft.com/office/word/2018/wordml" xmlns:w16se="http://schemas.microsoft.com/office/word/2015/wordml/symex" xmlns:wpg="http://schemas.microsoft.com/office/word/2010/wordprocessingGroup" xmlns:wpi="http://schemas.microsoft.com/office/word/2010/wordprocessingInk" xmlns:wne="http://schemas.microsoft.com/office/word/2006/wordml" xmlns:wps="http://schemas.microsoft.com/office/word/2010/wordprocessingShape" mc:Ignorable="w14 w15 w16se w16cid w16 w16cex wp14">
   <w:body>
+    <w:p>
+      <w:pPr>
+        <w:rPr>
+          <w:lang w:val="fr-CH"/>
+        </w:rPr>
+      </w:pPr>
+      <w:r>
+        <w:rPr>
+          <w:lang w:val="fr-CH"/>
+        </w:rPr>
+        <w:t xml:space="preserve">Salut les {0}, comment </w:t>
+      </w:r>
+      <w:proofErr w:type="spellStart"/>
+      <w:r>
+        <w:rPr>
+          <w:lang w:val="fr-CH"/>
+        </w:rPr>
+        <w:t>aller-vous</w:t>
+      </w:r>
+      <w:proofErr w:type="spellEnd"/>
+      <w:r>
+        <w:rPr>
+          <w:lang w:val="fr-CH"/>
+        </w:rPr>
+        <w:t xml:space="preserve"> du {1} ? Est-ce que tu {2} les {0} du {1} ?</w:t>
+      </w:r>
+    </w:p>
     <w:p>
       <w:pPr>
         <w:pStyle w:val="Title"/>
@@ -522,15 +549,7 @@
     </w:p>
     <w:p>
       <w:r>
-        <w:t xml:space="preserve">It was a bright cold day in April, and the clocks were striking thirteen. Winston Smith, his chin nuzzled into his breast </w:t>
-      </w:r>
-      <w:proofErr w:type="gramStart"/>
-      <w:r>
-        <w:t>in an effort to</w:t>
-      </w:r>
-      <w:proofErr w:type="gramEnd"/>
-      <w:r>
-        <w:t xml:space="preserve"> escape the vile wind, slipped quickly through the glass doors of Victory Mansions, though not quickly enough to prevent a swirl of gritty dust from entering along with him.</w:t>
+        <w:t>It was a bright cold day in April, and the clocks were striking thirteen. Winston Smith, his chin nuzzled into his breast in an effort to escape the vile wind, slipped quickly through the glass doors of Victory Mansions, though not quickly enough to prevent a swirl of gritty dust from entering along with him.</w:t>
       </w:r>
     </w:p>
     <w:p>
@@ -551,15 +570,7 @@
       </w:r>
       <w:proofErr w:type="spellEnd"/>
       <w:r>
-        <w:t xml:space="preserve"> poster, too large for indoor display, had been tacked to the wall. It </w:t>
-      </w:r>
-      <w:proofErr w:type="gramStart"/>
-      <w:r>
-        <w:t>depicted simply</w:t>
-      </w:r>
-      <w:proofErr w:type="gramEnd"/>
-      <w:r>
-        <w:t xml:space="preserve"> an enormous face, more than a </w:t>
+        <w:t xml:space="preserve"> poster, too large for indoor display, had been tacked to the wall. It depicted simply an enormous face, more than a </w:t>
       </w:r>
       <w:proofErr w:type="spellStart"/>
       <w:r>
@@ -575,16 +586,13 @@
         <w:pStyle w:val="Heading1"/>
       </w:pPr>
       <w:r>
+        <w:lastRenderedPageBreak/>
         <w:t>Scope</w:t>
       </w:r>
     </w:p>
     <w:p>
       <w:r>
-        <w:t xml:space="preserve">Inside the flat a fruity voice was reading out a list of figures which had something to do with the production of pig-iron. The voice came from an oblong metal plaque like a dulled mirror which formed </w:t>
-      </w:r>
-      <w:r>
-        <w:lastRenderedPageBreak/>
-        <w:t xml:space="preserve">part of the surface of the right-hand wall. Winston turned a switch and the voice sank somewhat, though the words were still distinguishable. The instrument (the telescreen, it was called) could be dimmed, but there was no way of shutting it off completely. He moved over to the window: a smallish, frail figure, the </w:t>
+        <w:t xml:space="preserve">Inside the flat a fruity voice was reading out a list of figures which had something to do with the production of pig-iron. The voice came from an oblong metal plaque like a dulled mirror which formed part of the surface of the right-hand wall. Winston turned a switch and the voice sank somewhat, though the words were still distinguishable. The instrument (the telescreen, it was called) could be dimmed, but there was no way of shutting it off completely. He moved over to the window: a smallish, frail figure, the </w:t>
       </w:r>
       <w:proofErr w:type="spellStart"/>
       <w:r>
@@ -605,15 +613,7 @@
       </w:r>
       <w:proofErr w:type="spellEnd"/>
       <w:r>
-        <w:t xml:space="preserve"> the shut </w:t>
-      </w:r>
-      <w:proofErr w:type="gramStart"/>
-      <w:r>
-        <w:t>window-pane</w:t>
-      </w:r>
-      <w:proofErr w:type="gramEnd"/>
-      <w:r>
-        <w:t xml:space="preserve">, the world looked cold. Down in the street little eddies of wind were whirling dust and torn paper into spirals, and though the sun was shining and the sky a harsh blue, there seemed to be no </w:t>
+        <w:t xml:space="preserve"> the shut window-pane, the world looked cold. Down in the street little eddies of wind were whirling dust and torn paper into spirals, and though the sun was shining and the sky a harsh blue, there seemed to be no </w:t>
       </w:r>
       <w:proofErr w:type="spellStart"/>
       <w:r>
@@ -2637,6 +2637,7 @@
                 <w:b/>
                 <w:bCs/>
               </w:rPr>
+              <w:lastRenderedPageBreak/>
               <w:t>Formative evaluation</w:t>
             </w:r>
           </w:p>
@@ -2943,7 +2944,6 @@
                 <w:b/>
                 <w:bCs/>
               </w:rPr>
-              <w:lastRenderedPageBreak/>
               <w:t>Patient</w:t>
             </w:r>
           </w:p>
@@ -3965,15 +3965,7 @@
       </w:r>
       <w:proofErr w:type="spellEnd"/>
       <w:r>
-        <w:t xml:space="preserve"> straggled over the heaps of rubble; and the places where the bombs had cleared a larger patch and there had sprung up sordid colonies of wooden dwellings like chicken-houses? But it was no use, he could not </w:t>
-      </w:r>
-      <w:proofErr w:type="gramStart"/>
-      <w:r>
-        <w:t>remember:</w:t>
-      </w:r>
-      <w:proofErr w:type="gramEnd"/>
-      <w:r>
-        <w:t xml:space="preserve"> nothing remained of his childhood except a series of bright-lit tableaux, occurring against no background and mostly unintelligible.</w:t>
+        <w:t xml:space="preserve"> straggled over the heaps of rubble; and the places where the bombs had cleared a larger patch and there had sprung up sordid colonies of wooden dwellings like chicken-houses? But it was no use, he could not remember: nothing remained of his childhood except a series of bright-lit tableaux, occurring against no background and mostly unintelligible.</w:t>
       </w:r>
     </w:p>
     <w:p>
@@ -4006,6 +3998,7 @@
         </w:numPr>
       </w:pPr>
       <w:r>
+        <w:lastRenderedPageBreak/>
         <w:t>WAR IS PEACE</w:t>
       </w:r>
     </w:p>
@@ -4030,7 +4023,6 @@
         </w:numPr>
       </w:pPr>
       <w:r>
-        <w:lastRenderedPageBreak/>
         <w:t>IGNORANCE IS STRENGTH.</w:t>
       </w:r>
     </w:p>
@@ -4247,32 +4239,16 @@
     <w:p/>
     <w:p>
       <w:r>
-        <w:t xml:space="preserve">For some </w:t>
-      </w:r>
-      <w:proofErr w:type="gramStart"/>
-      <w:r>
-        <w:t>reason</w:t>
-      </w:r>
-      <w:proofErr w:type="gramEnd"/>
-      <w:r>
-        <w:t xml:space="preserve"> the telescreen in the living room was in an unusual position. Instead of being placed, as was normal, in the end wall, where it could command the whole room, it was in the longer wall, opposite the window. To one side of it there was a shallow alcove in which Winston was now sitting, and which, when the flats were built, had probably been intended to hold bookshelves. By sitting in the alcove, and keeping well back, Winston was able to remain outside the range of the telescreen, so </w:t>
+        <w:t xml:space="preserve">For some reason the telescreen in the living room was in an unusual position. Instead of being placed, as was normal, in the end wall, where it could command the whole room, it was in the longer wall, </w:t>
       </w:r>
       <w:r>
         <w:lastRenderedPageBreak/>
-        <w:t>far as sight went. He could be heard, of course, but so long as he stayed in his present position he could not be seen. It was partly the unusual geography of the room that had suggested to him the thing that he was now about to do.</w:t>
+        <w:t>opposite the window. To one side of it there was a shallow alcove in which Winston was now sitting, and which, when the flats were built, had probably been intended to hold bookshelves. By sitting in the alcove, and keeping well back, Winston was able to remain outside the range of the telescreen, so far as sight went. He could be heard, of course, but so long as he stayed in his present position he could not be seen. It was partly the unusual geography of the room that had suggested to him the thing that he was now about to do.</w:t>
       </w:r>
     </w:p>
     <w:p>
       <w:r>
-        <w:t xml:space="preserve">But it had also been suggested by the book that he had just taken out of the drawer. It was a peculiarly beautiful book. Its smooth creamy paper, a little yellowed by age, was of a kind that had not been manufactured for at least forty years past. He could guess, however, that the book was much older than that. He had seen it lying in the window of a frowzy little </w:t>
-      </w:r>
-      <w:proofErr w:type="gramStart"/>
-      <w:r>
-        <w:t>junk-shop</w:t>
-      </w:r>
-      <w:proofErr w:type="gramEnd"/>
-      <w:r>
-        <w:t xml:space="preserve"> in a slummy quarter of the town (just what quarter he did not now remember) and had been stricken immediately by an overwhelming desire to possess it. Party members were supposed not to go into ordinary shops (‘dealing on the free market’, it was called), but the rule was not strictly kept, because there were various things such as shoelaces and razor blades which it was impossible to get hold of in any other way. He had given a quick glance up and down the street and then had slipped inside and bought the book for two dollars fifty. At the time he was not conscious of wanting it for any particular purpose. He had carried it guiltily home in his briefcase. Even with nothing written in it, it was a compromising possession.</w:t>
+        <w:t>But it had also been suggested by the book that he had just taken out of the drawer. It was a peculiarly beautiful book. Its smooth creamy paper, a little yellowed by age, was of a kind that had not been manufactured for at least forty years past. He could guess, however, that the book was much older than that. He had seen it lying in the window of a frowzy little junk-shop in a slummy quarter of the town (just what quarter he did not now remember) and had been stricken immediately by an overwhelming desire to possess it. Party members were supposed not to go into ordinary shops (‘dealing on the free market’, it was called), but the rule was not strictly kept, because there were various things such as shoelaces and razor blades which it was impossible to get hold of in any other way. He had given a quick glance up and down the street and then had slipped inside and bought the book for two dollars fifty. At the time he was not conscious of wanting it for any particular purpose. He had carried it guiltily home in his briefcase. Even with nothing written in it, it was a compromising possession.</w:t>
       </w:r>
     </w:p>
     <w:p>
@@ -4293,15 +4269,7 @@
       </w:r>
       <w:proofErr w:type="spellEnd"/>
       <w:r>
-        <w:t xml:space="preserve"> camp. Winston fitted a nib into the penholder and sucked it to get the grease off. The pen was an archaic instrument, seldom used even for signatures, and he had procured one, furtively and with some difficulty, simply because of a feeling that the beautiful creamy paper deserved to be written on with a real nib instead of being scratched with an ink-pencil. </w:t>
-      </w:r>
-      <w:proofErr w:type="gramStart"/>
-      <w:r>
-        <w:t>Actually</w:t>
-      </w:r>
-      <w:proofErr w:type="gramEnd"/>
-      <w:r>
-        <w:t xml:space="preserve"> he was not used to writing by hand. Apart from very short notes, it was usual to dictate everything into the </w:t>
+        <w:t xml:space="preserve"> camp. Winston fitted a nib into the penholder and sucked it to get the grease off. The pen was an archaic instrument, seldom used even for signatures, and he had procured one, furtively and with some difficulty, simply because of a feeling that the beautiful creamy paper deserved to be written on with a real nib instead of being scratched with an ink-pencil. Actually he was not used to writing by hand. Apart from very short notes, it was usual to dictate everything into the </w:t>
       </w:r>
       <w:proofErr w:type="spellStart"/>
       <w:r>
@@ -4330,6 +4298,14 @@
       </w:pPr>
       <w:r>
         <w:t>Results</w:t>
+      </w:r>
+    </w:p>
+    <w:p>
+      <w:pPr>
+        <w:pStyle w:val="Heading2"/>
+      </w:pPr>
+      <w:r>
+        <w:t>Critical tasks analysis</w:t>
       </w:r>
     </w:p>
     <w:tbl>
@@ -7610,6 +7586,7 @@
       <w:tblPr>
         <w:tblStyle w:val="TableGrid"/>
         <w:tblW w:w="0" w:type="auto"/>
+        <w:tblLayout w:type="fixed"/>
         <w:tblLook w:val="04A0" w:firstRow="1" w:lastRow="0" w:firstColumn="1" w:lastColumn="0" w:noHBand="0" w:noVBand="1"/>
       </w:tblPr>
       <w:tblGrid>
@@ -8392,7 +8369,6 @@
               <w:t xml:space="preserve"> (</w:t>
             </w:r>
             <w:proofErr w:type="spellStart"/>
-            <w:proofErr w:type="gramStart"/>
             <w:r>
               <w:rPr>
                 <w:b/>
@@ -8401,7 +8377,6 @@
               <w:t>mm:ss</w:t>
             </w:r>
             <w:proofErr w:type="spellEnd"/>
-            <w:proofErr w:type="gramEnd"/>
             <w:r>
               <w:rPr>
                 <w:b/>
@@ -8440,7 +8415,6 @@
               <w:t xml:space="preserve"> (</w:t>
             </w:r>
             <w:proofErr w:type="spellStart"/>
-            <w:proofErr w:type="gramStart"/>
             <w:r>
               <w:rPr>
                 <w:b/>
@@ -8456,7 +8430,6 @@
               <w:t>:ss</w:t>
             </w:r>
             <w:proofErr w:type="spellEnd"/>
-            <w:proofErr w:type="gramEnd"/>
             <w:r>
               <w:rPr>
                 <w:b/>
@@ -9250,40 +9223,3504 @@
         </w:tc>
       </w:tr>
     </w:tbl>
+    <w:p>
+      <w:pPr>
+        <w:pStyle w:val="Heading3"/>
+      </w:pPr>
+      <w:r>
+        <w:t>Analysis</w:t>
+      </w:r>
+    </w:p>
+    <w:p>
+      <w:r>
+        <w:t>He sat back. A sense of complete helplessness had descended upon him. To begin with he did not know with any certainty that this was 1984. It must be round about that date, since he was fairly sure that his age was thirty-nine, and he believed that he had been born in 1944 or 1945; but it was never possible nowadays to pin down any date within a year or two.</w:t>
+      </w:r>
+    </w:p>
+    <w:p>
+      <w:r>
+        <w:lastRenderedPageBreak/>
+        <w:t>For whom, it suddenly occurred to him to wonder, was he writing this diary? For the future, for the unborn. His mind hovered for a moment round the doubtful date on the page, and then fetched up with a bump against the Newspeak word doublethink. For the first time the magnitude of what he had undertaken came home to him. How could you communicate with the future? It was of its nature impossible. Either the future would resemble the present, in which case it would not listen to him: or it would be different from it, and his predicament would be meaningless.</w:t>
+      </w:r>
+    </w:p>
+    <w:p>
+      <w:pPr>
+        <w:pStyle w:val="Heading2"/>
+      </w:pPr>
+      <w:r>
+        <w:t>Time on tasks</w:t>
+      </w:r>
+    </w:p>
+    <w:tbl>
+      <w:tblPr>
+        <w:tblStyle w:val="TableGrid"/>
+        <w:tblW w:w="0" w:type="auto"/>
+        <w:tblLayout w:type="fixed"/>
+        <w:tblLook w:val="04A0" w:firstRow="1" w:lastRow="0" w:firstColumn="1" w:lastColumn="0" w:noHBand="0" w:noVBand="1"/>
+      </w:tblPr>
+      <w:tblGrid>
+        <w:gridCol w:w="1413"/>
+        <w:gridCol w:w="509"/>
+        <w:gridCol w:w="510"/>
+        <w:gridCol w:w="510"/>
+        <w:gridCol w:w="510"/>
+        <w:gridCol w:w="510"/>
+        <w:gridCol w:w="510"/>
+        <w:gridCol w:w="510"/>
+        <w:gridCol w:w="509"/>
+        <w:gridCol w:w="510"/>
+        <w:gridCol w:w="510"/>
+        <w:gridCol w:w="510"/>
+        <w:gridCol w:w="510"/>
+        <w:gridCol w:w="510"/>
+        <w:gridCol w:w="510"/>
+        <w:gridCol w:w="510"/>
+      </w:tblGrid>
+      <w:tr>
+        <w:tc>
+          <w:tcPr>
+            <w:tcW w:w="1413" w:type="dxa"/>
+            <w:tcBorders>
+              <w:right w:val="double" w:sz="4" w:space="0" w:color="auto"/>
+            </w:tcBorders>
+            <w:shd w:val="clear" w:color="auto" w:fill="E7E6E6" w:themeFill="background2"/>
+            <w:vAlign w:val="center"/>
+          </w:tcPr>
+          <w:p>
+            <w:pPr>
+              <w:jc w:val="left"/>
+              <w:rPr>
+                <w:b/>
+                <w:bCs/>
+              </w:rPr>
+            </w:pPr>
+            <w:r>
+              <w:rPr>
+                <w:b/>
+                <w:bCs/>
+              </w:rPr>
+              <w:t>Critical task name</w:t>
+            </w:r>
+          </w:p>
+        </w:tc>
+        <w:tc>
+          <w:tcPr>
+            <w:tcW w:w="509" w:type="dxa"/>
+            <w:tcBorders>
+              <w:left w:val="double" w:sz="4" w:space="0" w:color="auto"/>
+            </w:tcBorders>
+            <w:shd w:val="clear" w:color="auto" w:fill="E7E6E6" w:themeFill="background2"/>
+            <w:vAlign w:val="center"/>
+          </w:tcPr>
+          <w:p>
+            <w:pPr>
+              <w:jc w:val="center"/>
+              <w:rPr>
+                <w:b/>
+                <w:bCs/>
+                <w:sz w:val="18"/>
+                <w:szCs w:val="18"/>
+              </w:rPr>
+            </w:pPr>
+            <w:r>
+              <w:rPr>
+                <w:b/>
+                <w:bCs/>
+                <w:sz w:val="18"/>
+                <w:szCs w:val="18"/>
+              </w:rPr>
+              <w:t>P1</w:t>
+            </w:r>
+          </w:p>
+        </w:tc>
+        <w:tc>
+          <w:tcPr>
+            <w:tcW w:w="510" w:type="dxa"/>
+            <w:shd w:val="clear" w:color="auto" w:fill="E7E6E6" w:themeFill="background2"/>
+            <w:vAlign w:val="center"/>
+          </w:tcPr>
+          <w:p>
+            <w:pPr>
+              <w:jc w:val="center"/>
+              <w:rPr>
+                <w:b/>
+                <w:bCs/>
+                <w:sz w:val="18"/>
+                <w:szCs w:val="18"/>
+              </w:rPr>
+            </w:pPr>
+            <w:r>
+              <w:rPr>
+                <w:b/>
+                <w:bCs/>
+                <w:sz w:val="18"/>
+                <w:szCs w:val="18"/>
+              </w:rPr>
+              <w:t>P2</w:t>
+            </w:r>
+          </w:p>
+        </w:tc>
+        <w:tc>
+          <w:tcPr>
+            <w:tcW w:w="510" w:type="dxa"/>
+            <w:shd w:val="clear" w:color="auto" w:fill="E7E6E6" w:themeFill="background2"/>
+            <w:vAlign w:val="center"/>
+          </w:tcPr>
+          <w:p>
+            <w:pPr>
+              <w:jc w:val="center"/>
+              <w:rPr>
+                <w:b/>
+                <w:bCs/>
+                <w:sz w:val="18"/>
+                <w:szCs w:val="18"/>
+              </w:rPr>
+            </w:pPr>
+            <w:r>
+              <w:rPr>
+                <w:b/>
+                <w:bCs/>
+                <w:sz w:val="18"/>
+                <w:szCs w:val="18"/>
+              </w:rPr>
+              <w:t>P3</w:t>
+            </w:r>
+          </w:p>
+        </w:tc>
+        <w:tc>
+          <w:tcPr>
+            <w:tcW w:w="510" w:type="dxa"/>
+            <w:shd w:val="clear" w:color="auto" w:fill="E7E6E6" w:themeFill="background2"/>
+            <w:vAlign w:val="center"/>
+          </w:tcPr>
+          <w:p>
+            <w:pPr>
+              <w:jc w:val="center"/>
+              <w:rPr>
+                <w:b/>
+                <w:bCs/>
+                <w:sz w:val="18"/>
+                <w:szCs w:val="18"/>
+              </w:rPr>
+            </w:pPr>
+            <w:r>
+              <w:rPr>
+                <w:b/>
+                <w:bCs/>
+                <w:sz w:val="18"/>
+                <w:szCs w:val="18"/>
+              </w:rPr>
+              <w:t>P4</w:t>
+            </w:r>
+          </w:p>
+        </w:tc>
+        <w:tc>
+          <w:tcPr>
+            <w:tcW w:w="510" w:type="dxa"/>
+            <w:shd w:val="clear" w:color="auto" w:fill="E7E6E6" w:themeFill="background2"/>
+            <w:vAlign w:val="center"/>
+          </w:tcPr>
+          <w:p>
+            <w:pPr>
+              <w:jc w:val="center"/>
+              <w:rPr>
+                <w:b/>
+                <w:bCs/>
+                <w:sz w:val="18"/>
+                <w:szCs w:val="18"/>
+              </w:rPr>
+            </w:pPr>
+            <w:r>
+              <w:rPr>
+                <w:b/>
+                <w:bCs/>
+                <w:sz w:val="18"/>
+                <w:szCs w:val="18"/>
+              </w:rPr>
+              <w:t>P5</w:t>
+            </w:r>
+          </w:p>
+        </w:tc>
+        <w:tc>
+          <w:tcPr>
+            <w:tcW w:w="510" w:type="dxa"/>
+            <w:shd w:val="clear" w:color="auto" w:fill="E7E6E6" w:themeFill="background2"/>
+            <w:vAlign w:val="center"/>
+          </w:tcPr>
+          <w:p>
+            <w:pPr>
+              <w:jc w:val="center"/>
+              <w:rPr>
+                <w:b/>
+                <w:bCs/>
+                <w:sz w:val="18"/>
+                <w:szCs w:val="18"/>
+              </w:rPr>
+            </w:pPr>
+            <w:r>
+              <w:rPr>
+                <w:b/>
+                <w:bCs/>
+                <w:sz w:val="18"/>
+                <w:szCs w:val="18"/>
+              </w:rPr>
+              <w:t>P6</w:t>
+            </w:r>
+          </w:p>
+        </w:tc>
+        <w:tc>
+          <w:tcPr>
+            <w:tcW w:w="510" w:type="dxa"/>
+            <w:shd w:val="clear" w:color="auto" w:fill="E7E6E6" w:themeFill="background2"/>
+            <w:vAlign w:val="center"/>
+          </w:tcPr>
+          <w:p>
+            <w:pPr>
+              <w:jc w:val="center"/>
+              <w:rPr>
+                <w:b/>
+                <w:bCs/>
+                <w:sz w:val="18"/>
+                <w:szCs w:val="18"/>
+              </w:rPr>
+            </w:pPr>
+            <w:r>
+              <w:rPr>
+                <w:b/>
+                <w:bCs/>
+                <w:sz w:val="18"/>
+                <w:szCs w:val="18"/>
+              </w:rPr>
+              <w:t>P7</w:t>
+            </w:r>
+          </w:p>
+        </w:tc>
+        <w:tc>
+          <w:tcPr>
+            <w:tcW w:w="509" w:type="dxa"/>
+            <w:shd w:val="clear" w:color="auto" w:fill="E7E6E6" w:themeFill="background2"/>
+            <w:vAlign w:val="center"/>
+          </w:tcPr>
+          <w:p>
+            <w:pPr>
+              <w:jc w:val="center"/>
+              <w:rPr>
+                <w:b/>
+                <w:bCs/>
+                <w:sz w:val="18"/>
+                <w:szCs w:val="18"/>
+              </w:rPr>
+            </w:pPr>
+            <w:r>
+              <w:rPr>
+                <w:b/>
+                <w:bCs/>
+                <w:sz w:val="18"/>
+                <w:szCs w:val="18"/>
+              </w:rPr>
+              <w:t>P8</w:t>
+            </w:r>
+          </w:p>
+        </w:tc>
+        <w:tc>
+          <w:tcPr>
+            <w:tcW w:w="510" w:type="dxa"/>
+            <w:shd w:val="clear" w:color="auto" w:fill="E7E6E6" w:themeFill="background2"/>
+            <w:vAlign w:val="center"/>
+          </w:tcPr>
+          <w:p>
+            <w:pPr>
+              <w:jc w:val="center"/>
+              <w:rPr>
+                <w:b/>
+                <w:bCs/>
+                <w:sz w:val="18"/>
+                <w:szCs w:val="18"/>
+              </w:rPr>
+            </w:pPr>
+            <w:r>
+              <w:rPr>
+                <w:b/>
+                <w:bCs/>
+                <w:sz w:val="18"/>
+                <w:szCs w:val="18"/>
+              </w:rPr>
+              <w:t>P9</w:t>
+            </w:r>
+          </w:p>
+        </w:tc>
+        <w:tc>
+          <w:tcPr>
+            <w:tcW w:w="510" w:type="dxa"/>
+            <w:shd w:val="clear" w:color="auto" w:fill="E7E6E6" w:themeFill="background2"/>
+            <w:vAlign w:val="center"/>
+          </w:tcPr>
+          <w:p>
+            <w:pPr>
+              <w:jc w:val="center"/>
+              <w:rPr>
+                <w:b/>
+                <w:bCs/>
+                <w:sz w:val="18"/>
+                <w:szCs w:val="18"/>
+              </w:rPr>
+            </w:pPr>
+            <w:r>
+              <w:rPr>
+                <w:b/>
+                <w:bCs/>
+                <w:sz w:val="18"/>
+                <w:szCs w:val="18"/>
+              </w:rPr>
+              <w:t>P10</w:t>
+            </w:r>
+          </w:p>
+        </w:tc>
+        <w:tc>
+          <w:tcPr>
+            <w:tcW w:w="510" w:type="dxa"/>
+            <w:shd w:val="clear" w:color="auto" w:fill="E7E6E6" w:themeFill="background2"/>
+            <w:vAlign w:val="center"/>
+          </w:tcPr>
+          <w:p>
+            <w:pPr>
+              <w:jc w:val="center"/>
+              <w:rPr>
+                <w:b/>
+                <w:bCs/>
+                <w:sz w:val="18"/>
+                <w:szCs w:val="18"/>
+              </w:rPr>
+            </w:pPr>
+            <w:r>
+              <w:rPr>
+                <w:b/>
+                <w:bCs/>
+                <w:sz w:val="18"/>
+                <w:szCs w:val="18"/>
+              </w:rPr>
+              <w:t>P11</w:t>
+            </w:r>
+          </w:p>
+        </w:tc>
+        <w:tc>
+          <w:tcPr>
+            <w:tcW w:w="510" w:type="dxa"/>
+            <w:shd w:val="clear" w:color="auto" w:fill="E7E6E6" w:themeFill="background2"/>
+            <w:vAlign w:val="center"/>
+          </w:tcPr>
+          <w:p>
+            <w:pPr>
+              <w:jc w:val="center"/>
+              <w:rPr>
+                <w:b/>
+                <w:bCs/>
+                <w:sz w:val="18"/>
+                <w:szCs w:val="18"/>
+              </w:rPr>
+            </w:pPr>
+            <w:r>
+              <w:rPr>
+                <w:b/>
+                <w:bCs/>
+                <w:sz w:val="18"/>
+                <w:szCs w:val="18"/>
+              </w:rPr>
+              <w:t>P12</w:t>
+            </w:r>
+          </w:p>
+        </w:tc>
+        <w:tc>
+          <w:tcPr>
+            <w:tcW w:w="510" w:type="dxa"/>
+            <w:shd w:val="clear" w:color="auto" w:fill="E7E6E6" w:themeFill="background2"/>
+            <w:vAlign w:val="center"/>
+          </w:tcPr>
+          <w:p>
+            <w:pPr>
+              <w:jc w:val="center"/>
+              <w:rPr>
+                <w:b/>
+                <w:bCs/>
+                <w:sz w:val="18"/>
+                <w:szCs w:val="18"/>
+              </w:rPr>
+            </w:pPr>
+            <w:r>
+              <w:rPr>
+                <w:b/>
+                <w:bCs/>
+                <w:sz w:val="18"/>
+                <w:szCs w:val="18"/>
+              </w:rPr>
+              <w:t>P13</w:t>
+            </w:r>
+          </w:p>
+        </w:tc>
+        <w:tc>
+          <w:tcPr>
+            <w:tcW w:w="510" w:type="dxa"/>
+            <w:shd w:val="clear" w:color="auto" w:fill="E7E6E6" w:themeFill="background2"/>
+            <w:vAlign w:val="center"/>
+          </w:tcPr>
+          <w:p>
+            <w:pPr>
+              <w:jc w:val="center"/>
+              <w:rPr>
+                <w:b/>
+                <w:bCs/>
+                <w:sz w:val="18"/>
+                <w:szCs w:val="18"/>
+              </w:rPr>
+            </w:pPr>
+            <w:r>
+              <w:rPr>
+                <w:b/>
+                <w:bCs/>
+                <w:sz w:val="18"/>
+                <w:szCs w:val="18"/>
+              </w:rPr>
+              <w:t>P14</w:t>
+            </w:r>
+          </w:p>
+        </w:tc>
+        <w:tc>
+          <w:tcPr>
+            <w:tcW w:w="510" w:type="dxa"/>
+            <w:shd w:val="clear" w:color="auto" w:fill="E7E6E6" w:themeFill="background2"/>
+            <w:vAlign w:val="center"/>
+          </w:tcPr>
+          <w:p>
+            <w:pPr>
+              <w:jc w:val="center"/>
+              <w:rPr>
+                <w:b/>
+                <w:bCs/>
+                <w:sz w:val="18"/>
+                <w:szCs w:val="18"/>
+              </w:rPr>
+            </w:pPr>
+            <w:r>
+              <w:rPr>
+                <w:b/>
+                <w:bCs/>
+                <w:sz w:val="18"/>
+                <w:szCs w:val="18"/>
+              </w:rPr>
+              <w:t>P15</w:t>
+            </w:r>
+          </w:p>
+        </w:tc>
+      </w:tr>
+      <w:tr>
+        <w:tc>
+          <w:tcPr>
+            <w:tcW w:w="1413" w:type="dxa"/>
+            <w:tcBorders>
+              <w:right w:val="double" w:sz="4" w:space="0" w:color="auto"/>
+            </w:tcBorders>
+            <w:vAlign w:val="center"/>
+          </w:tcPr>
+          <w:p>
+            <w:pPr>
+              <w:jc w:val="left"/>
+            </w:pPr>
+            <w:r>
+              <w:t>Disinfection</w:t>
+            </w:r>
+          </w:p>
+        </w:tc>
+        <w:tc>
+          <w:tcPr>
+            <w:tcW w:w="509" w:type="dxa"/>
+            <w:tcBorders>
+              <w:left w:val="double" w:sz="4" w:space="0" w:color="auto"/>
+            </w:tcBorders>
+            <w:vAlign w:val="center"/>
+          </w:tcPr>
+          <w:p>
+            <w:pPr>
+              <w:jc w:val="center"/>
+            </w:pPr>
+          </w:p>
+        </w:tc>
+        <w:tc>
+          <w:tcPr>
+            <w:tcW w:w="510" w:type="dxa"/>
+            <w:vAlign w:val="center"/>
+          </w:tcPr>
+          <w:p>
+            <w:pPr>
+              <w:jc w:val="center"/>
+            </w:pPr>
+            <w:r>
+              <w:t>1</w:t>
+            </w:r>
+          </w:p>
+        </w:tc>
+        <w:tc>
+          <w:tcPr>
+            <w:tcW w:w="510" w:type="dxa"/>
+            <w:vAlign w:val="center"/>
+          </w:tcPr>
+          <w:p>
+            <w:pPr>
+              <w:jc w:val="center"/>
+            </w:pPr>
+          </w:p>
+        </w:tc>
+        <w:tc>
+          <w:tcPr>
+            <w:tcW w:w="510" w:type="dxa"/>
+            <w:vAlign w:val="center"/>
+          </w:tcPr>
+          <w:p>
+            <w:pPr>
+              <w:jc w:val="center"/>
+            </w:pPr>
+          </w:p>
+        </w:tc>
+        <w:tc>
+          <w:tcPr>
+            <w:tcW w:w="510" w:type="dxa"/>
+            <w:vAlign w:val="center"/>
+          </w:tcPr>
+          <w:p>
+            <w:pPr>
+              <w:jc w:val="center"/>
+            </w:pPr>
+          </w:p>
+        </w:tc>
+        <w:tc>
+          <w:tcPr>
+            <w:tcW w:w="510" w:type="dxa"/>
+            <w:vAlign w:val="center"/>
+          </w:tcPr>
+          <w:p>
+            <w:pPr>
+              <w:jc w:val="center"/>
+            </w:pPr>
+            <w:r>
+              <w:t>1</w:t>
+            </w:r>
+          </w:p>
+        </w:tc>
+        <w:tc>
+          <w:tcPr>
+            <w:tcW w:w="510" w:type="dxa"/>
+            <w:vAlign w:val="center"/>
+          </w:tcPr>
+          <w:p>
+            <w:pPr>
+              <w:jc w:val="center"/>
+            </w:pPr>
+          </w:p>
+        </w:tc>
+        <w:tc>
+          <w:tcPr>
+            <w:tcW w:w="509" w:type="dxa"/>
+            <w:vAlign w:val="center"/>
+          </w:tcPr>
+          <w:p>
+            <w:pPr>
+              <w:jc w:val="center"/>
+            </w:pPr>
+            <w:r>
+              <w:t>1</w:t>
+            </w:r>
+          </w:p>
+        </w:tc>
+        <w:tc>
+          <w:tcPr>
+            <w:tcW w:w="510" w:type="dxa"/>
+            <w:vAlign w:val="center"/>
+          </w:tcPr>
+          <w:p>
+            <w:pPr>
+              <w:jc w:val="center"/>
+            </w:pPr>
+          </w:p>
+        </w:tc>
+        <w:tc>
+          <w:tcPr>
+            <w:tcW w:w="510" w:type="dxa"/>
+            <w:vAlign w:val="center"/>
+          </w:tcPr>
+          <w:p>
+            <w:pPr>
+              <w:jc w:val="center"/>
+            </w:pPr>
+          </w:p>
+        </w:tc>
+        <w:tc>
+          <w:tcPr>
+            <w:tcW w:w="510" w:type="dxa"/>
+            <w:vAlign w:val="center"/>
+          </w:tcPr>
+          <w:p>
+            <w:pPr>
+              <w:jc w:val="center"/>
+            </w:pPr>
+          </w:p>
+        </w:tc>
+        <w:tc>
+          <w:tcPr>
+            <w:tcW w:w="510" w:type="dxa"/>
+            <w:vAlign w:val="center"/>
+          </w:tcPr>
+          <w:p>
+            <w:pPr>
+              <w:jc w:val="center"/>
+            </w:pPr>
+          </w:p>
+        </w:tc>
+        <w:tc>
+          <w:tcPr>
+            <w:tcW w:w="510" w:type="dxa"/>
+            <w:vAlign w:val="center"/>
+          </w:tcPr>
+          <w:p>
+            <w:pPr>
+              <w:jc w:val="center"/>
+            </w:pPr>
+          </w:p>
+        </w:tc>
+        <w:tc>
+          <w:tcPr>
+            <w:tcW w:w="510" w:type="dxa"/>
+            <w:vAlign w:val="center"/>
+          </w:tcPr>
+          <w:p>
+            <w:pPr>
+              <w:jc w:val="center"/>
+            </w:pPr>
+          </w:p>
+        </w:tc>
+        <w:tc>
+          <w:tcPr>
+            <w:tcW w:w="510" w:type="dxa"/>
+            <w:vAlign w:val="center"/>
+          </w:tcPr>
+          <w:p>
+            <w:pPr>
+              <w:jc w:val="center"/>
+            </w:pPr>
+          </w:p>
+        </w:tc>
+      </w:tr>
+      <w:tr>
+        <w:tc>
+          <w:tcPr>
+            <w:tcW w:w="1413" w:type="dxa"/>
+            <w:tcBorders>
+              <w:right w:val="double" w:sz="4" w:space="0" w:color="auto"/>
+            </w:tcBorders>
+            <w:vAlign w:val="center"/>
+          </w:tcPr>
+          <w:p>
+            <w:pPr>
+              <w:jc w:val="left"/>
+            </w:pPr>
+            <w:r>
+              <w:t>Opening</w:t>
+            </w:r>
+          </w:p>
+        </w:tc>
+        <w:tc>
+          <w:tcPr>
+            <w:tcW w:w="509" w:type="dxa"/>
+            <w:tcBorders>
+              <w:left w:val="double" w:sz="4" w:space="0" w:color="auto"/>
+            </w:tcBorders>
+            <w:vAlign w:val="center"/>
+          </w:tcPr>
+          <w:p>
+            <w:pPr>
+              <w:jc w:val="center"/>
+            </w:pPr>
+            <w:r>
+              <w:t>2</w:t>
+            </w:r>
+          </w:p>
+        </w:tc>
+        <w:tc>
+          <w:tcPr>
+            <w:tcW w:w="510" w:type="dxa"/>
+            <w:vAlign w:val="center"/>
+          </w:tcPr>
+          <w:p>
+            <w:pPr>
+              <w:jc w:val="center"/>
+            </w:pPr>
+          </w:p>
+        </w:tc>
+        <w:tc>
+          <w:tcPr>
+            <w:tcW w:w="510" w:type="dxa"/>
+            <w:vAlign w:val="center"/>
+          </w:tcPr>
+          <w:p>
+            <w:pPr>
+              <w:jc w:val="center"/>
+            </w:pPr>
+          </w:p>
+        </w:tc>
+        <w:tc>
+          <w:tcPr>
+            <w:tcW w:w="510" w:type="dxa"/>
+            <w:vAlign w:val="center"/>
+          </w:tcPr>
+          <w:p>
+            <w:pPr>
+              <w:jc w:val="center"/>
+            </w:pPr>
+            <w:r>
+              <w:t>2</w:t>
+            </w:r>
+          </w:p>
+        </w:tc>
+        <w:tc>
+          <w:tcPr>
+            <w:tcW w:w="510" w:type="dxa"/>
+            <w:vAlign w:val="center"/>
+          </w:tcPr>
+          <w:p>
+            <w:pPr>
+              <w:jc w:val="center"/>
+            </w:pPr>
+          </w:p>
+        </w:tc>
+        <w:tc>
+          <w:tcPr>
+            <w:tcW w:w="510" w:type="dxa"/>
+            <w:vAlign w:val="center"/>
+          </w:tcPr>
+          <w:p>
+            <w:pPr>
+              <w:jc w:val="center"/>
+            </w:pPr>
+          </w:p>
+        </w:tc>
+        <w:tc>
+          <w:tcPr>
+            <w:tcW w:w="510" w:type="dxa"/>
+            <w:vAlign w:val="center"/>
+          </w:tcPr>
+          <w:p>
+            <w:pPr>
+              <w:jc w:val="center"/>
+            </w:pPr>
+          </w:p>
+        </w:tc>
+        <w:tc>
+          <w:tcPr>
+            <w:tcW w:w="509" w:type="dxa"/>
+            <w:vAlign w:val="center"/>
+          </w:tcPr>
+          <w:p>
+            <w:pPr>
+              <w:jc w:val="center"/>
+            </w:pPr>
+          </w:p>
+        </w:tc>
+        <w:tc>
+          <w:tcPr>
+            <w:tcW w:w="510" w:type="dxa"/>
+            <w:vAlign w:val="center"/>
+          </w:tcPr>
+          <w:p>
+            <w:pPr>
+              <w:jc w:val="center"/>
+            </w:pPr>
+          </w:p>
+        </w:tc>
+        <w:tc>
+          <w:tcPr>
+            <w:tcW w:w="510" w:type="dxa"/>
+            <w:vAlign w:val="center"/>
+          </w:tcPr>
+          <w:p>
+            <w:pPr>
+              <w:jc w:val="center"/>
+            </w:pPr>
+            <w:r>
+              <w:t>2</w:t>
+            </w:r>
+          </w:p>
+        </w:tc>
+        <w:tc>
+          <w:tcPr>
+            <w:tcW w:w="510" w:type="dxa"/>
+            <w:vAlign w:val="center"/>
+          </w:tcPr>
+          <w:p>
+            <w:pPr>
+              <w:jc w:val="center"/>
+            </w:pPr>
+          </w:p>
+        </w:tc>
+        <w:tc>
+          <w:tcPr>
+            <w:tcW w:w="510" w:type="dxa"/>
+            <w:vAlign w:val="center"/>
+          </w:tcPr>
+          <w:p>
+            <w:pPr>
+              <w:jc w:val="center"/>
+            </w:pPr>
+          </w:p>
+        </w:tc>
+        <w:tc>
+          <w:tcPr>
+            <w:tcW w:w="510" w:type="dxa"/>
+            <w:vAlign w:val="center"/>
+          </w:tcPr>
+          <w:p>
+            <w:pPr>
+              <w:jc w:val="center"/>
+            </w:pPr>
+          </w:p>
+        </w:tc>
+        <w:tc>
+          <w:tcPr>
+            <w:tcW w:w="510" w:type="dxa"/>
+            <w:vAlign w:val="center"/>
+          </w:tcPr>
+          <w:p>
+            <w:pPr>
+              <w:jc w:val="center"/>
+            </w:pPr>
+          </w:p>
+        </w:tc>
+        <w:tc>
+          <w:tcPr>
+            <w:tcW w:w="510" w:type="dxa"/>
+            <w:vAlign w:val="center"/>
+          </w:tcPr>
+          <w:p>
+            <w:pPr>
+              <w:jc w:val="center"/>
+            </w:pPr>
+          </w:p>
+        </w:tc>
+      </w:tr>
+      <w:tr>
+        <w:tc>
+          <w:tcPr>
+            <w:tcW w:w="1413" w:type="dxa"/>
+            <w:tcBorders>
+              <w:right w:val="double" w:sz="4" w:space="0" w:color="auto"/>
+            </w:tcBorders>
+            <w:vAlign w:val="center"/>
+          </w:tcPr>
+          <w:p>
+            <w:pPr>
+              <w:jc w:val="left"/>
+            </w:pPr>
+            <w:r>
+              <w:t>Collect sampling</w:t>
+            </w:r>
+          </w:p>
+        </w:tc>
+        <w:tc>
+          <w:tcPr>
+            <w:tcW w:w="509" w:type="dxa"/>
+            <w:tcBorders>
+              <w:left w:val="double" w:sz="4" w:space="0" w:color="auto"/>
+            </w:tcBorders>
+            <w:vAlign w:val="center"/>
+          </w:tcPr>
+          <w:p>
+            <w:pPr>
+              <w:jc w:val="center"/>
+            </w:pPr>
+          </w:p>
+        </w:tc>
+        <w:tc>
+          <w:tcPr>
+            <w:tcW w:w="510" w:type="dxa"/>
+            <w:vAlign w:val="center"/>
+          </w:tcPr>
+          <w:p>
+            <w:pPr>
+              <w:jc w:val="center"/>
+            </w:pPr>
+          </w:p>
+        </w:tc>
+        <w:tc>
+          <w:tcPr>
+            <w:tcW w:w="510" w:type="dxa"/>
+            <w:vAlign w:val="center"/>
+          </w:tcPr>
+          <w:p>
+            <w:pPr>
+              <w:jc w:val="center"/>
+            </w:pPr>
+          </w:p>
+        </w:tc>
+        <w:tc>
+          <w:tcPr>
+            <w:tcW w:w="510" w:type="dxa"/>
+            <w:vAlign w:val="center"/>
+          </w:tcPr>
+          <w:p>
+            <w:pPr>
+              <w:jc w:val="center"/>
+            </w:pPr>
+            <w:r>
+              <w:t>3</w:t>
+            </w:r>
+          </w:p>
+        </w:tc>
+        <w:tc>
+          <w:tcPr>
+            <w:tcW w:w="510" w:type="dxa"/>
+            <w:vAlign w:val="center"/>
+          </w:tcPr>
+          <w:p>
+            <w:pPr>
+              <w:jc w:val="center"/>
+            </w:pPr>
+          </w:p>
+        </w:tc>
+        <w:tc>
+          <w:tcPr>
+            <w:tcW w:w="510" w:type="dxa"/>
+            <w:vAlign w:val="center"/>
+          </w:tcPr>
+          <w:p>
+            <w:pPr>
+              <w:jc w:val="center"/>
+            </w:pPr>
+          </w:p>
+        </w:tc>
+        <w:tc>
+          <w:tcPr>
+            <w:tcW w:w="510" w:type="dxa"/>
+            <w:vAlign w:val="center"/>
+          </w:tcPr>
+          <w:p>
+            <w:pPr>
+              <w:jc w:val="center"/>
+            </w:pPr>
+          </w:p>
+        </w:tc>
+        <w:tc>
+          <w:tcPr>
+            <w:tcW w:w="509" w:type="dxa"/>
+            <w:vAlign w:val="center"/>
+          </w:tcPr>
+          <w:p>
+            <w:pPr>
+              <w:jc w:val="center"/>
+            </w:pPr>
+          </w:p>
+        </w:tc>
+        <w:tc>
+          <w:tcPr>
+            <w:tcW w:w="510" w:type="dxa"/>
+            <w:vAlign w:val="center"/>
+          </w:tcPr>
+          <w:p>
+            <w:pPr>
+              <w:jc w:val="center"/>
+            </w:pPr>
+          </w:p>
+        </w:tc>
+        <w:tc>
+          <w:tcPr>
+            <w:tcW w:w="510" w:type="dxa"/>
+            <w:vAlign w:val="center"/>
+          </w:tcPr>
+          <w:p>
+            <w:pPr>
+              <w:jc w:val="center"/>
+            </w:pPr>
+          </w:p>
+        </w:tc>
+        <w:tc>
+          <w:tcPr>
+            <w:tcW w:w="510" w:type="dxa"/>
+            <w:vAlign w:val="center"/>
+          </w:tcPr>
+          <w:p>
+            <w:pPr>
+              <w:jc w:val="center"/>
+            </w:pPr>
+          </w:p>
+        </w:tc>
+        <w:tc>
+          <w:tcPr>
+            <w:tcW w:w="510" w:type="dxa"/>
+            <w:vAlign w:val="center"/>
+          </w:tcPr>
+          <w:p>
+            <w:pPr>
+              <w:jc w:val="center"/>
+            </w:pPr>
+          </w:p>
+        </w:tc>
+        <w:tc>
+          <w:tcPr>
+            <w:tcW w:w="510" w:type="dxa"/>
+            <w:vAlign w:val="center"/>
+          </w:tcPr>
+          <w:p>
+            <w:pPr>
+              <w:jc w:val="center"/>
+            </w:pPr>
+          </w:p>
+        </w:tc>
+        <w:tc>
+          <w:tcPr>
+            <w:tcW w:w="510" w:type="dxa"/>
+            <w:vAlign w:val="center"/>
+          </w:tcPr>
+          <w:p>
+            <w:pPr>
+              <w:jc w:val="center"/>
+            </w:pPr>
+          </w:p>
+        </w:tc>
+        <w:tc>
+          <w:tcPr>
+            <w:tcW w:w="510" w:type="dxa"/>
+            <w:vAlign w:val="center"/>
+          </w:tcPr>
+          <w:p>
+            <w:pPr>
+              <w:jc w:val="center"/>
+            </w:pPr>
+          </w:p>
+        </w:tc>
+      </w:tr>
+      <w:tr>
+        <w:tc>
+          <w:tcPr>
+            <w:tcW w:w="1413" w:type="dxa"/>
+            <w:tcBorders>
+              <w:right w:val="double" w:sz="4" w:space="0" w:color="auto"/>
+            </w:tcBorders>
+            <w:vAlign w:val="center"/>
+          </w:tcPr>
+          <w:p>
+            <w:pPr>
+              <w:jc w:val="left"/>
+            </w:pPr>
+            <w:r>
+              <w:t>Storing</w:t>
+            </w:r>
+          </w:p>
+        </w:tc>
+        <w:tc>
+          <w:tcPr>
+            <w:tcW w:w="509" w:type="dxa"/>
+            <w:tcBorders>
+              <w:left w:val="double" w:sz="4" w:space="0" w:color="auto"/>
+            </w:tcBorders>
+            <w:vAlign w:val="center"/>
+          </w:tcPr>
+          <w:p>
+            <w:pPr>
+              <w:jc w:val="center"/>
+            </w:pPr>
+            <w:r>
+              <w:t>4</w:t>
+            </w:r>
+          </w:p>
+        </w:tc>
+        <w:tc>
+          <w:tcPr>
+            <w:tcW w:w="510" w:type="dxa"/>
+            <w:vAlign w:val="center"/>
+          </w:tcPr>
+          <w:p>
+            <w:pPr>
+              <w:jc w:val="center"/>
+            </w:pPr>
+            <w:r>
+              <w:t>4</w:t>
+            </w:r>
+          </w:p>
+        </w:tc>
+        <w:tc>
+          <w:tcPr>
+            <w:tcW w:w="510" w:type="dxa"/>
+            <w:vAlign w:val="center"/>
+          </w:tcPr>
+          <w:p>
+            <w:pPr>
+              <w:jc w:val="center"/>
+            </w:pPr>
+          </w:p>
+        </w:tc>
+        <w:tc>
+          <w:tcPr>
+            <w:tcW w:w="510" w:type="dxa"/>
+            <w:vAlign w:val="center"/>
+          </w:tcPr>
+          <w:p>
+            <w:pPr>
+              <w:jc w:val="center"/>
+            </w:pPr>
+          </w:p>
+        </w:tc>
+        <w:tc>
+          <w:tcPr>
+            <w:tcW w:w="510" w:type="dxa"/>
+            <w:vAlign w:val="center"/>
+          </w:tcPr>
+          <w:p>
+            <w:pPr>
+              <w:jc w:val="center"/>
+            </w:pPr>
+          </w:p>
+        </w:tc>
+        <w:tc>
+          <w:tcPr>
+            <w:tcW w:w="510" w:type="dxa"/>
+            <w:vAlign w:val="center"/>
+          </w:tcPr>
+          <w:p>
+            <w:pPr>
+              <w:jc w:val="center"/>
+            </w:pPr>
+          </w:p>
+        </w:tc>
+        <w:tc>
+          <w:tcPr>
+            <w:tcW w:w="510" w:type="dxa"/>
+            <w:vAlign w:val="center"/>
+          </w:tcPr>
+          <w:p>
+            <w:pPr>
+              <w:jc w:val="center"/>
+            </w:pPr>
+          </w:p>
+        </w:tc>
+        <w:tc>
+          <w:tcPr>
+            <w:tcW w:w="509" w:type="dxa"/>
+            <w:vAlign w:val="center"/>
+          </w:tcPr>
+          <w:p>
+            <w:pPr>
+              <w:jc w:val="center"/>
+            </w:pPr>
+          </w:p>
+        </w:tc>
+        <w:tc>
+          <w:tcPr>
+            <w:tcW w:w="510" w:type="dxa"/>
+            <w:vAlign w:val="center"/>
+          </w:tcPr>
+          <w:p>
+            <w:pPr>
+              <w:jc w:val="center"/>
+            </w:pPr>
+          </w:p>
+        </w:tc>
+        <w:tc>
+          <w:tcPr>
+            <w:tcW w:w="510" w:type="dxa"/>
+            <w:vAlign w:val="center"/>
+          </w:tcPr>
+          <w:p>
+            <w:pPr>
+              <w:jc w:val="center"/>
+            </w:pPr>
+          </w:p>
+        </w:tc>
+        <w:tc>
+          <w:tcPr>
+            <w:tcW w:w="510" w:type="dxa"/>
+            <w:vAlign w:val="center"/>
+          </w:tcPr>
+          <w:p>
+            <w:pPr>
+              <w:jc w:val="center"/>
+            </w:pPr>
+          </w:p>
+        </w:tc>
+        <w:tc>
+          <w:tcPr>
+            <w:tcW w:w="510" w:type="dxa"/>
+            <w:vAlign w:val="center"/>
+          </w:tcPr>
+          <w:p>
+            <w:pPr>
+              <w:jc w:val="center"/>
+            </w:pPr>
+          </w:p>
+        </w:tc>
+        <w:tc>
+          <w:tcPr>
+            <w:tcW w:w="510" w:type="dxa"/>
+            <w:vAlign w:val="center"/>
+          </w:tcPr>
+          <w:p>
+            <w:pPr>
+              <w:jc w:val="center"/>
+            </w:pPr>
+          </w:p>
+        </w:tc>
+        <w:tc>
+          <w:tcPr>
+            <w:tcW w:w="510" w:type="dxa"/>
+            <w:vAlign w:val="center"/>
+          </w:tcPr>
+          <w:p>
+            <w:pPr>
+              <w:jc w:val="center"/>
+            </w:pPr>
+          </w:p>
+        </w:tc>
+        <w:tc>
+          <w:tcPr>
+            <w:tcW w:w="510" w:type="dxa"/>
+            <w:vAlign w:val="center"/>
+          </w:tcPr>
+          <w:p>
+            <w:pPr>
+              <w:jc w:val="center"/>
+            </w:pPr>
+          </w:p>
+        </w:tc>
+      </w:tr>
+      <w:tr>
+        <w:tc>
+          <w:tcPr>
+            <w:tcW w:w="1413" w:type="dxa"/>
+            <w:tcBorders>
+              <w:right w:val="double" w:sz="4" w:space="0" w:color="auto"/>
+            </w:tcBorders>
+            <w:vAlign w:val="center"/>
+          </w:tcPr>
+          <w:p>
+            <w:pPr>
+              <w:jc w:val="left"/>
+            </w:pPr>
+            <w:r>
+              <w:t>Cleaning</w:t>
+            </w:r>
+          </w:p>
+        </w:tc>
+        <w:tc>
+          <w:tcPr>
+            <w:tcW w:w="509" w:type="dxa"/>
+            <w:tcBorders>
+              <w:left w:val="double" w:sz="4" w:space="0" w:color="auto"/>
+            </w:tcBorders>
+            <w:vAlign w:val="center"/>
+          </w:tcPr>
+          <w:p>
+            <w:pPr>
+              <w:jc w:val="center"/>
+            </w:pPr>
+          </w:p>
+        </w:tc>
+        <w:tc>
+          <w:tcPr>
+            <w:tcW w:w="510" w:type="dxa"/>
+            <w:vAlign w:val="center"/>
+          </w:tcPr>
+          <w:p>
+            <w:pPr>
+              <w:jc w:val="center"/>
+            </w:pPr>
+            <w:r>
+              <w:t>5</w:t>
+            </w:r>
+          </w:p>
+        </w:tc>
+        <w:tc>
+          <w:tcPr>
+            <w:tcW w:w="510" w:type="dxa"/>
+            <w:vAlign w:val="center"/>
+          </w:tcPr>
+          <w:p>
+            <w:pPr>
+              <w:jc w:val="center"/>
+            </w:pPr>
+          </w:p>
+        </w:tc>
+        <w:tc>
+          <w:tcPr>
+            <w:tcW w:w="510" w:type="dxa"/>
+            <w:vAlign w:val="center"/>
+          </w:tcPr>
+          <w:p>
+            <w:pPr>
+              <w:jc w:val="center"/>
+            </w:pPr>
+          </w:p>
+        </w:tc>
+        <w:tc>
+          <w:tcPr>
+            <w:tcW w:w="510" w:type="dxa"/>
+            <w:vAlign w:val="center"/>
+          </w:tcPr>
+          <w:p>
+            <w:pPr>
+              <w:jc w:val="center"/>
+            </w:pPr>
+          </w:p>
+        </w:tc>
+        <w:tc>
+          <w:tcPr>
+            <w:tcW w:w="510" w:type="dxa"/>
+            <w:vAlign w:val="center"/>
+          </w:tcPr>
+          <w:p>
+            <w:pPr>
+              <w:jc w:val="center"/>
+            </w:pPr>
+          </w:p>
+        </w:tc>
+        <w:tc>
+          <w:tcPr>
+            <w:tcW w:w="510" w:type="dxa"/>
+            <w:vAlign w:val="center"/>
+          </w:tcPr>
+          <w:p>
+            <w:pPr>
+              <w:jc w:val="center"/>
+            </w:pPr>
+            <w:r>
+              <w:t>5</w:t>
+            </w:r>
+          </w:p>
+        </w:tc>
+        <w:tc>
+          <w:tcPr>
+            <w:tcW w:w="509" w:type="dxa"/>
+            <w:vAlign w:val="center"/>
+          </w:tcPr>
+          <w:p>
+            <w:pPr>
+              <w:jc w:val="center"/>
+            </w:pPr>
+          </w:p>
+        </w:tc>
+        <w:tc>
+          <w:tcPr>
+            <w:tcW w:w="510" w:type="dxa"/>
+            <w:vAlign w:val="center"/>
+          </w:tcPr>
+          <w:p>
+            <w:pPr>
+              <w:jc w:val="center"/>
+            </w:pPr>
+          </w:p>
+        </w:tc>
+        <w:tc>
+          <w:tcPr>
+            <w:tcW w:w="510" w:type="dxa"/>
+            <w:vAlign w:val="center"/>
+          </w:tcPr>
+          <w:p>
+            <w:pPr>
+              <w:jc w:val="center"/>
+            </w:pPr>
+            <w:r>
+              <w:t>5</w:t>
+            </w:r>
+          </w:p>
+        </w:tc>
+        <w:tc>
+          <w:tcPr>
+            <w:tcW w:w="510" w:type="dxa"/>
+            <w:vAlign w:val="center"/>
+          </w:tcPr>
+          <w:p>
+            <w:pPr>
+              <w:jc w:val="center"/>
+            </w:pPr>
+          </w:p>
+        </w:tc>
+        <w:tc>
+          <w:tcPr>
+            <w:tcW w:w="510" w:type="dxa"/>
+            <w:vAlign w:val="center"/>
+          </w:tcPr>
+          <w:p>
+            <w:pPr>
+              <w:jc w:val="center"/>
+            </w:pPr>
+          </w:p>
+        </w:tc>
+        <w:tc>
+          <w:tcPr>
+            <w:tcW w:w="510" w:type="dxa"/>
+            <w:vAlign w:val="center"/>
+          </w:tcPr>
+          <w:p>
+            <w:pPr>
+              <w:jc w:val="center"/>
+            </w:pPr>
+          </w:p>
+        </w:tc>
+        <w:tc>
+          <w:tcPr>
+            <w:tcW w:w="510" w:type="dxa"/>
+            <w:vAlign w:val="center"/>
+          </w:tcPr>
+          <w:p>
+            <w:pPr>
+              <w:jc w:val="center"/>
+            </w:pPr>
+          </w:p>
+        </w:tc>
+        <w:tc>
+          <w:tcPr>
+            <w:tcW w:w="510" w:type="dxa"/>
+            <w:vAlign w:val="center"/>
+          </w:tcPr>
+          <w:p>
+            <w:pPr>
+              <w:jc w:val="center"/>
+            </w:pPr>
+          </w:p>
+        </w:tc>
+      </w:tr>
+      <w:tr>
+        <w:tc>
+          <w:tcPr>
+            <w:tcW w:w="1413" w:type="dxa"/>
+            <w:tcBorders>
+              <w:right w:val="double" w:sz="4" w:space="0" w:color="auto"/>
+            </w:tcBorders>
+            <w:vAlign w:val="center"/>
+          </w:tcPr>
+          <w:p>
+            <w:pPr>
+              <w:jc w:val="left"/>
+            </w:pPr>
+          </w:p>
+        </w:tc>
+        <w:tc>
+          <w:tcPr>
+            <w:tcW w:w="509" w:type="dxa"/>
+            <w:tcBorders>
+              <w:left w:val="double" w:sz="4" w:space="0" w:color="auto"/>
+            </w:tcBorders>
+            <w:vAlign w:val="center"/>
+          </w:tcPr>
+          <w:p>
+            <w:pPr>
+              <w:jc w:val="center"/>
+            </w:pPr>
+          </w:p>
+        </w:tc>
+        <w:tc>
+          <w:tcPr>
+            <w:tcW w:w="510" w:type="dxa"/>
+            <w:vAlign w:val="center"/>
+          </w:tcPr>
+          <w:p>
+            <w:pPr>
+              <w:jc w:val="center"/>
+            </w:pPr>
+          </w:p>
+        </w:tc>
+        <w:tc>
+          <w:tcPr>
+            <w:tcW w:w="510" w:type="dxa"/>
+            <w:vAlign w:val="center"/>
+          </w:tcPr>
+          <w:p>
+            <w:pPr>
+              <w:jc w:val="center"/>
+            </w:pPr>
+          </w:p>
+        </w:tc>
+        <w:tc>
+          <w:tcPr>
+            <w:tcW w:w="510" w:type="dxa"/>
+            <w:vAlign w:val="center"/>
+          </w:tcPr>
+          <w:p>
+            <w:pPr>
+              <w:jc w:val="center"/>
+            </w:pPr>
+          </w:p>
+        </w:tc>
+        <w:tc>
+          <w:tcPr>
+            <w:tcW w:w="510" w:type="dxa"/>
+            <w:vAlign w:val="center"/>
+          </w:tcPr>
+          <w:p>
+            <w:pPr>
+              <w:jc w:val="center"/>
+            </w:pPr>
+          </w:p>
+        </w:tc>
+        <w:tc>
+          <w:tcPr>
+            <w:tcW w:w="510" w:type="dxa"/>
+            <w:vAlign w:val="center"/>
+          </w:tcPr>
+          <w:p>
+            <w:pPr>
+              <w:jc w:val="center"/>
+            </w:pPr>
+          </w:p>
+        </w:tc>
+        <w:tc>
+          <w:tcPr>
+            <w:tcW w:w="510" w:type="dxa"/>
+            <w:vAlign w:val="center"/>
+          </w:tcPr>
+          <w:p>
+            <w:pPr>
+              <w:jc w:val="center"/>
+            </w:pPr>
+          </w:p>
+        </w:tc>
+        <w:tc>
+          <w:tcPr>
+            <w:tcW w:w="509" w:type="dxa"/>
+            <w:vAlign w:val="center"/>
+          </w:tcPr>
+          <w:p>
+            <w:pPr>
+              <w:jc w:val="center"/>
+            </w:pPr>
+          </w:p>
+        </w:tc>
+        <w:tc>
+          <w:tcPr>
+            <w:tcW w:w="510" w:type="dxa"/>
+            <w:vAlign w:val="center"/>
+          </w:tcPr>
+          <w:p>
+            <w:pPr>
+              <w:jc w:val="center"/>
+            </w:pPr>
+          </w:p>
+        </w:tc>
+        <w:tc>
+          <w:tcPr>
+            <w:tcW w:w="510" w:type="dxa"/>
+            <w:vAlign w:val="center"/>
+          </w:tcPr>
+          <w:p>
+            <w:pPr>
+              <w:jc w:val="center"/>
+            </w:pPr>
+          </w:p>
+        </w:tc>
+        <w:tc>
+          <w:tcPr>
+            <w:tcW w:w="510" w:type="dxa"/>
+            <w:vAlign w:val="center"/>
+          </w:tcPr>
+          <w:p>
+            <w:pPr>
+              <w:jc w:val="center"/>
+            </w:pPr>
+          </w:p>
+        </w:tc>
+        <w:tc>
+          <w:tcPr>
+            <w:tcW w:w="510" w:type="dxa"/>
+            <w:vAlign w:val="center"/>
+          </w:tcPr>
+          <w:p>
+            <w:pPr>
+              <w:jc w:val="center"/>
+            </w:pPr>
+          </w:p>
+        </w:tc>
+        <w:tc>
+          <w:tcPr>
+            <w:tcW w:w="510" w:type="dxa"/>
+            <w:vAlign w:val="center"/>
+          </w:tcPr>
+          <w:p>
+            <w:pPr>
+              <w:jc w:val="center"/>
+            </w:pPr>
+          </w:p>
+        </w:tc>
+        <w:tc>
+          <w:tcPr>
+            <w:tcW w:w="510" w:type="dxa"/>
+            <w:vAlign w:val="center"/>
+          </w:tcPr>
+          <w:p>
+            <w:pPr>
+              <w:jc w:val="center"/>
+            </w:pPr>
+          </w:p>
+        </w:tc>
+        <w:tc>
+          <w:tcPr>
+            <w:tcW w:w="510" w:type="dxa"/>
+            <w:vAlign w:val="center"/>
+          </w:tcPr>
+          <w:p>
+            <w:pPr>
+              <w:jc w:val="center"/>
+            </w:pPr>
+          </w:p>
+        </w:tc>
+      </w:tr>
+      <w:tr>
+        <w:tc>
+          <w:tcPr>
+            <w:tcW w:w="1413" w:type="dxa"/>
+            <w:tcBorders>
+              <w:right w:val="double" w:sz="4" w:space="0" w:color="auto"/>
+            </w:tcBorders>
+            <w:vAlign w:val="center"/>
+          </w:tcPr>
+          <w:p>
+            <w:pPr>
+              <w:jc w:val="left"/>
+            </w:pPr>
+          </w:p>
+        </w:tc>
+        <w:tc>
+          <w:tcPr>
+            <w:tcW w:w="509" w:type="dxa"/>
+            <w:tcBorders>
+              <w:left w:val="double" w:sz="4" w:space="0" w:color="auto"/>
+            </w:tcBorders>
+            <w:vAlign w:val="center"/>
+          </w:tcPr>
+          <w:p>
+            <w:pPr>
+              <w:jc w:val="center"/>
+            </w:pPr>
+          </w:p>
+        </w:tc>
+        <w:tc>
+          <w:tcPr>
+            <w:tcW w:w="510" w:type="dxa"/>
+            <w:vAlign w:val="center"/>
+          </w:tcPr>
+          <w:p>
+            <w:pPr>
+              <w:jc w:val="center"/>
+            </w:pPr>
+          </w:p>
+        </w:tc>
+        <w:tc>
+          <w:tcPr>
+            <w:tcW w:w="510" w:type="dxa"/>
+            <w:vAlign w:val="center"/>
+          </w:tcPr>
+          <w:p>
+            <w:pPr>
+              <w:jc w:val="center"/>
+            </w:pPr>
+          </w:p>
+        </w:tc>
+        <w:tc>
+          <w:tcPr>
+            <w:tcW w:w="510" w:type="dxa"/>
+            <w:vAlign w:val="center"/>
+          </w:tcPr>
+          <w:p>
+            <w:pPr>
+              <w:jc w:val="center"/>
+            </w:pPr>
+          </w:p>
+        </w:tc>
+        <w:tc>
+          <w:tcPr>
+            <w:tcW w:w="510" w:type="dxa"/>
+            <w:vAlign w:val="center"/>
+          </w:tcPr>
+          <w:p>
+            <w:pPr>
+              <w:jc w:val="center"/>
+            </w:pPr>
+          </w:p>
+        </w:tc>
+        <w:tc>
+          <w:tcPr>
+            <w:tcW w:w="510" w:type="dxa"/>
+            <w:vAlign w:val="center"/>
+          </w:tcPr>
+          <w:p>
+            <w:pPr>
+              <w:jc w:val="center"/>
+            </w:pPr>
+          </w:p>
+        </w:tc>
+        <w:tc>
+          <w:tcPr>
+            <w:tcW w:w="510" w:type="dxa"/>
+            <w:vAlign w:val="center"/>
+          </w:tcPr>
+          <w:p>
+            <w:pPr>
+              <w:jc w:val="center"/>
+            </w:pPr>
+          </w:p>
+        </w:tc>
+        <w:tc>
+          <w:tcPr>
+            <w:tcW w:w="509" w:type="dxa"/>
+            <w:vAlign w:val="center"/>
+          </w:tcPr>
+          <w:p>
+            <w:pPr>
+              <w:jc w:val="center"/>
+            </w:pPr>
+          </w:p>
+        </w:tc>
+        <w:tc>
+          <w:tcPr>
+            <w:tcW w:w="510" w:type="dxa"/>
+            <w:vAlign w:val="center"/>
+          </w:tcPr>
+          <w:p>
+            <w:pPr>
+              <w:jc w:val="center"/>
+            </w:pPr>
+          </w:p>
+        </w:tc>
+        <w:tc>
+          <w:tcPr>
+            <w:tcW w:w="510" w:type="dxa"/>
+            <w:vAlign w:val="center"/>
+          </w:tcPr>
+          <w:p>
+            <w:pPr>
+              <w:jc w:val="center"/>
+            </w:pPr>
+          </w:p>
+        </w:tc>
+        <w:tc>
+          <w:tcPr>
+            <w:tcW w:w="510" w:type="dxa"/>
+            <w:vAlign w:val="center"/>
+          </w:tcPr>
+          <w:p>
+            <w:pPr>
+              <w:jc w:val="center"/>
+            </w:pPr>
+          </w:p>
+        </w:tc>
+        <w:tc>
+          <w:tcPr>
+            <w:tcW w:w="510" w:type="dxa"/>
+            <w:vAlign w:val="center"/>
+          </w:tcPr>
+          <w:p>
+            <w:pPr>
+              <w:jc w:val="center"/>
+            </w:pPr>
+          </w:p>
+        </w:tc>
+        <w:tc>
+          <w:tcPr>
+            <w:tcW w:w="510" w:type="dxa"/>
+            <w:vAlign w:val="center"/>
+          </w:tcPr>
+          <w:p>
+            <w:pPr>
+              <w:jc w:val="center"/>
+            </w:pPr>
+          </w:p>
+        </w:tc>
+        <w:tc>
+          <w:tcPr>
+            <w:tcW w:w="510" w:type="dxa"/>
+            <w:vAlign w:val="center"/>
+          </w:tcPr>
+          <w:p>
+            <w:pPr>
+              <w:jc w:val="center"/>
+            </w:pPr>
+          </w:p>
+        </w:tc>
+        <w:tc>
+          <w:tcPr>
+            <w:tcW w:w="510" w:type="dxa"/>
+            <w:vAlign w:val="center"/>
+          </w:tcPr>
+          <w:p>
+            <w:pPr>
+              <w:jc w:val="center"/>
+            </w:pPr>
+          </w:p>
+        </w:tc>
+      </w:tr>
+      <w:tr>
+        <w:tc>
+          <w:tcPr>
+            <w:tcW w:w="1413" w:type="dxa"/>
+            <w:tcBorders>
+              <w:right w:val="double" w:sz="4" w:space="0" w:color="auto"/>
+            </w:tcBorders>
+            <w:vAlign w:val="center"/>
+          </w:tcPr>
+          <w:p>
+            <w:pPr>
+              <w:jc w:val="left"/>
+            </w:pPr>
+          </w:p>
+        </w:tc>
+        <w:tc>
+          <w:tcPr>
+            <w:tcW w:w="509" w:type="dxa"/>
+            <w:tcBorders>
+              <w:left w:val="double" w:sz="4" w:space="0" w:color="auto"/>
+            </w:tcBorders>
+            <w:vAlign w:val="center"/>
+          </w:tcPr>
+          <w:p>
+            <w:pPr>
+              <w:jc w:val="center"/>
+            </w:pPr>
+          </w:p>
+        </w:tc>
+        <w:tc>
+          <w:tcPr>
+            <w:tcW w:w="510" w:type="dxa"/>
+            <w:vAlign w:val="center"/>
+          </w:tcPr>
+          <w:p>
+            <w:pPr>
+              <w:jc w:val="center"/>
+            </w:pPr>
+          </w:p>
+        </w:tc>
+        <w:tc>
+          <w:tcPr>
+            <w:tcW w:w="510" w:type="dxa"/>
+            <w:vAlign w:val="center"/>
+          </w:tcPr>
+          <w:p>
+            <w:pPr>
+              <w:jc w:val="center"/>
+            </w:pPr>
+          </w:p>
+        </w:tc>
+        <w:tc>
+          <w:tcPr>
+            <w:tcW w:w="510" w:type="dxa"/>
+            <w:vAlign w:val="center"/>
+          </w:tcPr>
+          <w:p>
+            <w:pPr>
+              <w:jc w:val="center"/>
+            </w:pPr>
+          </w:p>
+        </w:tc>
+        <w:tc>
+          <w:tcPr>
+            <w:tcW w:w="510" w:type="dxa"/>
+            <w:vAlign w:val="center"/>
+          </w:tcPr>
+          <w:p>
+            <w:pPr>
+              <w:jc w:val="center"/>
+            </w:pPr>
+          </w:p>
+        </w:tc>
+        <w:tc>
+          <w:tcPr>
+            <w:tcW w:w="510" w:type="dxa"/>
+            <w:vAlign w:val="center"/>
+          </w:tcPr>
+          <w:p>
+            <w:pPr>
+              <w:jc w:val="center"/>
+            </w:pPr>
+          </w:p>
+        </w:tc>
+        <w:tc>
+          <w:tcPr>
+            <w:tcW w:w="510" w:type="dxa"/>
+            <w:vAlign w:val="center"/>
+          </w:tcPr>
+          <w:p>
+            <w:pPr>
+              <w:jc w:val="center"/>
+            </w:pPr>
+          </w:p>
+        </w:tc>
+        <w:tc>
+          <w:tcPr>
+            <w:tcW w:w="509" w:type="dxa"/>
+            <w:vAlign w:val="center"/>
+          </w:tcPr>
+          <w:p>
+            <w:pPr>
+              <w:jc w:val="center"/>
+            </w:pPr>
+          </w:p>
+        </w:tc>
+        <w:tc>
+          <w:tcPr>
+            <w:tcW w:w="510" w:type="dxa"/>
+            <w:vAlign w:val="center"/>
+          </w:tcPr>
+          <w:p>
+            <w:pPr>
+              <w:jc w:val="center"/>
+            </w:pPr>
+          </w:p>
+        </w:tc>
+        <w:tc>
+          <w:tcPr>
+            <w:tcW w:w="510" w:type="dxa"/>
+            <w:vAlign w:val="center"/>
+          </w:tcPr>
+          <w:p>
+            <w:pPr>
+              <w:jc w:val="center"/>
+            </w:pPr>
+          </w:p>
+        </w:tc>
+        <w:tc>
+          <w:tcPr>
+            <w:tcW w:w="510" w:type="dxa"/>
+            <w:vAlign w:val="center"/>
+          </w:tcPr>
+          <w:p>
+            <w:pPr>
+              <w:jc w:val="center"/>
+            </w:pPr>
+          </w:p>
+        </w:tc>
+        <w:tc>
+          <w:tcPr>
+            <w:tcW w:w="510" w:type="dxa"/>
+            <w:vAlign w:val="center"/>
+          </w:tcPr>
+          <w:p>
+            <w:pPr>
+              <w:jc w:val="center"/>
+            </w:pPr>
+          </w:p>
+        </w:tc>
+        <w:tc>
+          <w:tcPr>
+            <w:tcW w:w="510" w:type="dxa"/>
+            <w:vAlign w:val="center"/>
+          </w:tcPr>
+          <w:p>
+            <w:pPr>
+              <w:jc w:val="center"/>
+            </w:pPr>
+          </w:p>
+        </w:tc>
+        <w:tc>
+          <w:tcPr>
+            <w:tcW w:w="510" w:type="dxa"/>
+            <w:vAlign w:val="center"/>
+          </w:tcPr>
+          <w:p>
+            <w:pPr>
+              <w:jc w:val="center"/>
+            </w:pPr>
+          </w:p>
+        </w:tc>
+        <w:tc>
+          <w:tcPr>
+            <w:tcW w:w="510" w:type="dxa"/>
+            <w:vAlign w:val="center"/>
+          </w:tcPr>
+          <w:p>
+            <w:pPr>
+              <w:jc w:val="center"/>
+            </w:pPr>
+          </w:p>
+        </w:tc>
+      </w:tr>
+      <w:tr>
+        <w:tc>
+          <w:tcPr>
+            <w:tcW w:w="1413" w:type="dxa"/>
+            <w:tcBorders>
+              <w:right w:val="double" w:sz="4" w:space="0" w:color="auto"/>
+            </w:tcBorders>
+            <w:vAlign w:val="center"/>
+          </w:tcPr>
+          <w:p>
+            <w:pPr>
+              <w:jc w:val="left"/>
+            </w:pPr>
+          </w:p>
+        </w:tc>
+        <w:tc>
+          <w:tcPr>
+            <w:tcW w:w="509" w:type="dxa"/>
+            <w:tcBorders>
+              <w:left w:val="double" w:sz="4" w:space="0" w:color="auto"/>
+            </w:tcBorders>
+            <w:vAlign w:val="center"/>
+          </w:tcPr>
+          <w:p>
+            <w:pPr>
+              <w:jc w:val="center"/>
+            </w:pPr>
+          </w:p>
+        </w:tc>
+        <w:tc>
+          <w:tcPr>
+            <w:tcW w:w="510" w:type="dxa"/>
+            <w:vAlign w:val="center"/>
+          </w:tcPr>
+          <w:p>
+            <w:pPr>
+              <w:jc w:val="center"/>
+            </w:pPr>
+          </w:p>
+        </w:tc>
+        <w:tc>
+          <w:tcPr>
+            <w:tcW w:w="510" w:type="dxa"/>
+            <w:vAlign w:val="center"/>
+          </w:tcPr>
+          <w:p>
+            <w:pPr>
+              <w:jc w:val="center"/>
+            </w:pPr>
+          </w:p>
+        </w:tc>
+        <w:tc>
+          <w:tcPr>
+            <w:tcW w:w="510" w:type="dxa"/>
+            <w:vAlign w:val="center"/>
+          </w:tcPr>
+          <w:p>
+            <w:pPr>
+              <w:jc w:val="center"/>
+            </w:pPr>
+          </w:p>
+        </w:tc>
+        <w:tc>
+          <w:tcPr>
+            <w:tcW w:w="510" w:type="dxa"/>
+            <w:vAlign w:val="center"/>
+          </w:tcPr>
+          <w:p>
+            <w:pPr>
+              <w:jc w:val="center"/>
+            </w:pPr>
+          </w:p>
+        </w:tc>
+        <w:tc>
+          <w:tcPr>
+            <w:tcW w:w="510" w:type="dxa"/>
+            <w:vAlign w:val="center"/>
+          </w:tcPr>
+          <w:p>
+            <w:pPr>
+              <w:jc w:val="center"/>
+            </w:pPr>
+          </w:p>
+        </w:tc>
+        <w:tc>
+          <w:tcPr>
+            <w:tcW w:w="510" w:type="dxa"/>
+            <w:vAlign w:val="center"/>
+          </w:tcPr>
+          <w:p>
+            <w:pPr>
+              <w:jc w:val="center"/>
+            </w:pPr>
+          </w:p>
+        </w:tc>
+        <w:tc>
+          <w:tcPr>
+            <w:tcW w:w="509" w:type="dxa"/>
+            <w:vAlign w:val="center"/>
+          </w:tcPr>
+          <w:p>
+            <w:pPr>
+              <w:jc w:val="center"/>
+            </w:pPr>
+          </w:p>
+        </w:tc>
+        <w:tc>
+          <w:tcPr>
+            <w:tcW w:w="510" w:type="dxa"/>
+            <w:vAlign w:val="center"/>
+          </w:tcPr>
+          <w:p>
+            <w:pPr>
+              <w:jc w:val="center"/>
+            </w:pPr>
+          </w:p>
+        </w:tc>
+        <w:tc>
+          <w:tcPr>
+            <w:tcW w:w="510" w:type="dxa"/>
+            <w:vAlign w:val="center"/>
+          </w:tcPr>
+          <w:p>
+            <w:pPr>
+              <w:jc w:val="center"/>
+            </w:pPr>
+          </w:p>
+        </w:tc>
+        <w:tc>
+          <w:tcPr>
+            <w:tcW w:w="510" w:type="dxa"/>
+            <w:vAlign w:val="center"/>
+          </w:tcPr>
+          <w:p>
+            <w:pPr>
+              <w:jc w:val="center"/>
+            </w:pPr>
+          </w:p>
+        </w:tc>
+        <w:tc>
+          <w:tcPr>
+            <w:tcW w:w="510" w:type="dxa"/>
+            <w:vAlign w:val="center"/>
+          </w:tcPr>
+          <w:p>
+            <w:pPr>
+              <w:jc w:val="center"/>
+            </w:pPr>
+          </w:p>
+        </w:tc>
+        <w:tc>
+          <w:tcPr>
+            <w:tcW w:w="510" w:type="dxa"/>
+            <w:vAlign w:val="center"/>
+          </w:tcPr>
+          <w:p>
+            <w:pPr>
+              <w:jc w:val="center"/>
+            </w:pPr>
+          </w:p>
+        </w:tc>
+        <w:tc>
+          <w:tcPr>
+            <w:tcW w:w="510" w:type="dxa"/>
+            <w:vAlign w:val="center"/>
+          </w:tcPr>
+          <w:p>
+            <w:pPr>
+              <w:jc w:val="center"/>
+            </w:pPr>
+          </w:p>
+        </w:tc>
+        <w:tc>
+          <w:tcPr>
+            <w:tcW w:w="510" w:type="dxa"/>
+            <w:vAlign w:val="center"/>
+          </w:tcPr>
+          <w:p>
+            <w:pPr>
+              <w:jc w:val="center"/>
+            </w:pPr>
+          </w:p>
+        </w:tc>
+      </w:tr>
+      <w:tr>
+        <w:tc>
+          <w:tcPr>
+            <w:tcW w:w="1413" w:type="dxa"/>
+            <w:tcBorders>
+              <w:right w:val="double" w:sz="4" w:space="0" w:color="auto"/>
+            </w:tcBorders>
+            <w:vAlign w:val="center"/>
+          </w:tcPr>
+          <w:p>
+            <w:pPr>
+              <w:jc w:val="left"/>
+            </w:pPr>
+          </w:p>
+        </w:tc>
+        <w:tc>
+          <w:tcPr>
+            <w:tcW w:w="509" w:type="dxa"/>
+            <w:tcBorders>
+              <w:left w:val="double" w:sz="4" w:space="0" w:color="auto"/>
+            </w:tcBorders>
+            <w:vAlign w:val="center"/>
+          </w:tcPr>
+          <w:p>
+            <w:pPr>
+              <w:jc w:val="center"/>
+            </w:pPr>
+          </w:p>
+        </w:tc>
+        <w:tc>
+          <w:tcPr>
+            <w:tcW w:w="510" w:type="dxa"/>
+            <w:vAlign w:val="center"/>
+          </w:tcPr>
+          <w:p>
+            <w:pPr>
+              <w:jc w:val="center"/>
+            </w:pPr>
+          </w:p>
+        </w:tc>
+        <w:tc>
+          <w:tcPr>
+            <w:tcW w:w="510" w:type="dxa"/>
+            <w:vAlign w:val="center"/>
+          </w:tcPr>
+          <w:p>
+            <w:pPr>
+              <w:jc w:val="center"/>
+            </w:pPr>
+          </w:p>
+        </w:tc>
+        <w:tc>
+          <w:tcPr>
+            <w:tcW w:w="510" w:type="dxa"/>
+            <w:vAlign w:val="center"/>
+          </w:tcPr>
+          <w:p>
+            <w:pPr>
+              <w:jc w:val="center"/>
+            </w:pPr>
+          </w:p>
+        </w:tc>
+        <w:tc>
+          <w:tcPr>
+            <w:tcW w:w="510" w:type="dxa"/>
+            <w:vAlign w:val="center"/>
+          </w:tcPr>
+          <w:p>
+            <w:pPr>
+              <w:jc w:val="center"/>
+            </w:pPr>
+          </w:p>
+        </w:tc>
+        <w:tc>
+          <w:tcPr>
+            <w:tcW w:w="510" w:type="dxa"/>
+            <w:vAlign w:val="center"/>
+          </w:tcPr>
+          <w:p>
+            <w:pPr>
+              <w:jc w:val="center"/>
+            </w:pPr>
+          </w:p>
+        </w:tc>
+        <w:tc>
+          <w:tcPr>
+            <w:tcW w:w="510" w:type="dxa"/>
+            <w:vAlign w:val="center"/>
+          </w:tcPr>
+          <w:p>
+            <w:pPr>
+              <w:jc w:val="center"/>
+            </w:pPr>
+          </w:p>
+        </w:tc>
+        <w:tc>
+          <w:tcPr>
+            <w:tcW w:w="509" w:type="dxa"/>
+            <w:vAlign w:val="center"/>
+          </w:tcPr>
+          <w:p>
+            <w:pPr>
+              <w:jc w:val="center"/>
+            </w:pPr>
+          </w:p>
+        </w:tc>
+        <w:tc>
+          <w:tcPr>
+            <w:tcW w:w="510" w:type="dxa"/>
+            <w:vAlign w:val="center"/>
+          </w:tcPr>
+          <w:p>
+            <w:pPr>
+              <w:jc w:val="center"/>
+            </w:pPr>
+          </w:p>
+        </w:tc>
+        <w:tc>
+          <w:tcPr>
+            <w:tcW w:w="510" w:type="dxa"/>
+            <w:vAlign w:val="center"/>
+          </w:tcPr>
+          <w:p>
+            <w:pPr>
+              <w:jc w:val="center"/>
+            </w:pPr>
+          </w:p>
+        </w:tc>
+        <w:tc>
+          <w:tcPr>
+            <w:tcW w:w="510" w:type="dxa"/>
+            <w:vAlign w:val="center"/>
+          </w:tcPr>
+          <w:p>
+            <w:pPr>
+              <w:jc w:val="center"/>
+            </w:pPr>
+          </w:p>
+        </w:tc>
+        <w:tc>
+          <w:tcPr>
+            <w:tcW w:w="510" w:type="dxa"/>
+            <w:vAlign w:val="center"/>
+          </w:tcPr>
+          <w:p>
+            <w:pPr>
+              <w:jc w:val="center"/>
+            </w:pPr>
+          </w:p>
+        </w:tc>
+        <w:tc>
+          <w:tcPr>
+            <w:tcW w:w="510" w:type="dxa"/>
+            <w:vAlign w:val="center"/>
+          </w:tcPr>
+          <w:p>
+            <w:pPr>
+              <w:jc w:val="center"/>
+            </w:pPr>
+          </w:p>
+        </w:tc>
+        <w:tc>
+          <w:tcPr>
+            <w:tcW w:w="510" w:type="dxa"/>
+            <w:vAlign w:val="center"/>
+          </w:tcPr>
+          <w:p>
+            <w:pPr>
+              <w:jc w:val="center"/>
+            </w:pPr>
+          </w:p>
+        </w:tc>
+        <w:tc>
+          <w:tcPr>
+            <w:tcW w:w="510" w:type="dxa"/>
+            <w:vAlign w:val="center"/>
+          </w:tcPr>
+          <w:p>
+            <w:pPr>
+              <w:jc w:val="center"/>
+            </w:pPr>
+          </w:p>
+        </w:tc>
+      </w:tr>
+      <w:tr>
+        <w:tc>
+          <w:tcPr>
+            <w:tcW w:w="1413" w:type="dxa"/>
+            <w:tcBorders>
+              <w:right w:val="double" w:sz="4" w:space="0" w:color="auto"/>
+            </w:tcBorders>
+            <w:vAlign w:val="center"/>
+          </w:tcPr>
+          <w:p>
+            <w:pPr>
+              <w:jc w:val="left"/>
+            </w:pPr>
+          </w:p>
+        </w:tc>
+        <w:tc>
+          <w:tcPr>
+            <w:tcW w:w="509" w:type="dxa"/>
+            <w:tcBorders>
+              <w:left w:val="double" w:sz="4" w:space="0" w:color="auto"/>
+            </w:tcBorders>
+            <w:vAlign w:val="center"/>
+          </w:tcPr>
+          <w:p>
+            <w:pPr>
+              <w:jc w:val="center"/>
+            </w:pPr>
+          </w:p>
+        </w:tc>
+        <w:tc>
+          <w:tcPr>
+            <w:tcW w:w="510" w:type="dxa"/>
+            <w:vAlign w:val="center"/>
+          </w:tcPr>
+          <w:p>
+            <w:pPr>
+              <w:jc w:val="center"/>
+            </w:pPr>
+          </w:p>
+        </w:tc>
+        <w:tc>
+          <w:tcPr>
+            <w:tcW w:w="510" w:type="dxa"/>
+            <w:vAlign w:val="center"/>
+          </w:tcPr>
+          <w:p>
+            <w:pPr>
+              <w:jc w:val="center"/>
+            </w:pPr>
+          </w:p>
+        </w:tc>
+        <w:tc>
+          <w:tcPr>
+            <w:tcW w:w="510" w:type="dxa"/>
+            <w:vAlign w:val="center"/>
+          </w:tcPr>
+          <w:p>
+            <w:pPr>
+              <w:jc w:val="center"/>
+            </w:pPr>
+          </w:p>
+        </w:tc>
+        <w:tc>
+          <w:tcPr>
+            <w:tcW w:w="510" w:type="dxa"/>
+            <w:vAlign w:val="center"/>
+          </w:tcPr>
+          <w:p>
+            <w:pPr>
+              <w:jc w:val="center"/>
+            </w:pPr>
+          </w:p>
+        </w:tc>
+        <w:tc>
+          <w:tcPr>
+            <w:tcW w:w="510" w:type="dxa"/>
+            <w:vAlign w:val="center"/>
+          </w:tcPr>
+          <w:p>
+            <w:pPr>
+              <w:jc w:val="center"/>
+            </w:pPr>
+          </w:p>
+        </w:tc>
+        <w:tc>
+          <w:tcPr>
+            <w:tcW w:w="510" w:type="dxa"/>
+            <w:vAlign w:val="center"/>
+          </w:tcPr>
+          <w:p>
+            <w:pPr>
+              <w:jc w:val="center"/>
+            </w:pPr>
+          </w:p>
+        </w:tc>
+        <w:tc>
+          <w:tcPr>
+            <w:tcW w:w="509" w:type="dxa"/>
+            <w:vAlign w:val="center"/>
+          </w:tcPr>
+          <w:p>
+            <w:pPr>
+              <w:jc w:val="center"/>
+            </w:pPr>
+          </w:p>
+        </w:tc>
+        <w:tc>
+          <w:tcPr>
+            <w:tcW w:w="510" w:type="dxa"/>
+            <w:vAlign w:val="center"/>
+          </w:tcPr>
+          <w:p>
+            <w:pPr>
+              <w:jc w:val="center"/>
+            </w:pPr>
+          </w:p>
+        </w:tc>
+        <w:tc>
+          <w:tcPr>
+            <w:tcW w:w="510" w:type="dxa"/>
+            <w:vAlign w:val="center"/>
+          </w:tcPr>
+          <w:p>
+            <w:pPr>
+              <w:jc w:val="center"/>
+            </w:pPr>
+          </w:p>
+        </w:tc>
+        <w:tc>
+          <w:tcPr>
+            <w:tcW w:w="510" w:type="dxa"/>
+            <w:vAlign w:val="center"/>
+          </w:tcPr>
+          <w:p>
+            <w:pPr>
+              <w:jc w:val="center"/>
+            </w:pPr>
+          </w:p>
+        </w:tc>
+        <w:tc>
+          <w:tcPr>
+            <w:tcW w:w="510" w:type="dxa"/>
+            <w:vAlign w:val="center"/>
+          </w:tcPr>
+          <w:p>
+            <w:pPr>
+              <w:jc w:val="center"/>
+            </w:pPr>
+          </w:p>
+        </w:tc>
+        <w:tc>
+          <w:tcPr>
+            <w:tcW w:w="510" w:type="dxa"/>
+            <w:vAlign w:val="center"/>
+          </w:tcPr>
+          <w:p>
+            <w:pPr>
+              <w:jc w:val="center"/>
+            </w:pPr>
+          </w:p>
+        </w:tc>
+        <w:tc>
+          <w:tcPr>
+            <w:tcW w:w="510" w:type="dxa"/>
+            <w:vAlign w:val="center"/>
+          </w:tcPr>
+          <w:p>
+            <w:pPr>
+              <w:jc w:val="center"/>
+            </w:pPr>
+          </w:p>
+        </w:tc>
+        <w:tc>
+          <w:tcPr>
+            <w:tcW w:w="510" w:type="dxa"/>
+            <w:vAlign w:val="center"/>
+          </w:tcPr>
+          <w:p>
+            <w:pPr>
+              <w:jc w:val="center"/>
+            </w:pPr>
+          </w:p>
+        </w:tc>
+      </w:tr>
+      <w:tr>
+        <w:tc>
+          <w:tcPr>
+            <w:tcW w:w="1413" w:type="dxa"/>
+            <w:tcBorders>
+              <w:right w:val="double" w:sz="4" w:space="0" w:color="auto"/>
+            </w:tcBorders>
+            <w:vAlign w:val="center"/>
+          </w:tcPr>
+          <w:p>
+            <w:pPr>
+              <w:jc w:val="left"/>
+            </w:pPr>
+          </w:p>
+        </w:tc>
+        <w:tc>
+          <w:tcPr>
+            <w:tcW w:w="509" w:type="dxa"/>
+            <w:tcBorders>
+              <w:left w:val="double" w:sz="4" w:space="0" w:color="auto"/>
+            </w:tcBorders>
+            <w:vAlign w:val="center"/>
+          </w:tcPr>
+          <w:p>
+            <w:pPr>
+              <w:jc w:val="center"/>
+            </w:pPr>
+          </w:p>
+        </w:tc>
+        <w:tc>
+          <w:tcPr>
+            <w:tcW w:w="510" w:type="dxa"/>
+            <w:vAlign w:val="center"/>
+          </w:tcPr>
+          <w:p>
+            <w:pPr>
+              <w:jc w:val="center"/>
+            </w:pPr>
+          </w:p>
+        </w:tc>
+        <w:tc>
+          <w:tcPr>
+            <w:tcW w:w="510" w:type="dxa"/>
+            <w:vAlign w:val="center"/>
+          </w:tcPr>
+          <w:p>
+            <w:pPr>
+              <w:jc w:val="center"/>
+            </w:pPr>
+          </w:p>
+        </w:tc>
+        <w:tc>
+          <w:tcPr>
+            <w:tcW w:w="510" w:type="dxa"/>
+            <w:vAlign w:val="center"/>
+          </w:tcPr>
+          <w:p>
+            <w:pPr>
+              <w:jc w:val="center"/>
+            </w:pPr>
+          </w:p>
+        </w:tc>
+        <w:tc>
+          <w:tcPr>
+            <w:tcW w:w="510" w:type="dxa"/>
+            <w:vAlign w:val="center"/>
+          </w:tcPr>
+          <w:p>
+            <w:pPr>
+              <w:jc w:val="center"/>
+            </w:pPr>
+          </w:p>
+        </w:tc>
+        <w:tc>
+          <w:tcPr>
+            <w:tcW w:w="510" w:type="dxa"/>
+            <w:vAlign w:val="center"/>
+          </w:tcPr>
+          <w:p>
+            <w:pPr>
+              <w:jc w:val="center"/>
+            </w:pPr>
+          </w:p>
+        </w:tc>
+        <w:tc>
+          <w:tcPr>
+            <w:tcW w:w="510" w:type="dxa"/>
+            <w:vAlign w:val="center"/>
+          </w:tcPr>
+          <w:p>
+            <w:pPr>
+              <w:jc w:val="center"/>
+            </w:pPr>
+          </w:p>
+        </w:tc>
+        <w:tc>
+          <w:tcPr>
+            <w:tcW w:w="509" w:type="dxa"/>
+            <w:vAlign w:val="center"/>
+          </w:tcPr>
+          <w:p>
+            <w:pPr>
+              <w:jc w:val="center"/>
+            </w:pPr>
+          </w:p>
+        </w:tc>
+        <w:tc>
+          <w:tcPr>
+            <w:tcW w:w="510" w:type="dxa"/>
+            <w:vAlign w:val="center"/>
+          </w:tcPr>
+          <w:p>
+            <w:pPr>
+              <w:jc w:val="center"/>
+            </w:pPr>
+          </w:p>
+        </w:tc>
+        <w:tc>
+          <w:tcPr>
+            <w:tcW w:w="510" w:type="dxa"/>
+            <w:vAlign w:val="center"/>
+          </w:tcPr>
+          <w:p>
+            <w:pPr>
+              <w:jc w:val="center"/>
+            </w:pPr>
+          </w:p>
+        </w:tc>
+        <w:tc>
+          <w:tcPr>
+            <w:tcW w:w="510" w:type="dxa"/>
+            <w:vAlign w:val="center"/>
+          </w:tcPr>
+          <w:p>
+            <w:pPr>
+              <w:jc w:val="center"/>
+            </w:pPr>
+          </w:p>
+        </w:tc>
+        <w:tc>
+          <w:tcPr>
+            <w:tcW w:w="510" w:type="dxa"/>
+            <w:vAlign w:val="center"/>
+          </w:tcPr>
+          <w:p>
+            <w:pPr>
+              <w:jc w:val="center"/>
+            </w:pPr>
+          </w:p>
+        </w:tc>
+        <w:tc>
+          <w:tcPr>
+            <w:tcW w:w="510" w:type="dxa"/>
+            <w:vAlign w:val="center"/>
+          </w:tcPr>
+          <w:p>
+            <w:pPr>
+              <w:jc w:val="center"/>
+            </w:pPr>
+          </w:p>
+        </w:tc>
+        <w:tc>
+          <w:tcPr>
+            <w:tcW w:w="510" w:type="dxa"/>
+            <w:vAlign w:val="center"/>
+          </w:tcPr>
+          <w:p>
+            <w:pPr>
+              <w:jc w:val="center"/>
+            </w:pPr>
+          </w:p>
+        </w:tc>
+        <w:tc>
+          <w:tcPr>
+            <w:tcW w:w="510" w:type="dxa"/>
+            <w:vAlign w:val="center"/>
+          </w:tcPr>
+          <w:p>
+            <w:pPr>
+              <w:jc w:val="center"/>
+            </w:pPr>
+          </w:p>
+        </w:tc>
+      </w:tr>
+      <w:tr>
+        <w:tc>
+          <w:tcPr>
+            <w:tcW w:w="1413" w:type="dxa"/>
+            <w:tcBorders>
+              <w:right w:val="double" w:sz="4" w:space="0" w:color="auto"/>
+            </w:tcBorders>
+            <w:vAlign w:val="center"/>
+          </w:tcPr>
+          <w:p>
+            <w:pPr>
+              <w:jc w:val="left"/>
+            </w:pPr>
+          </w:p>
+        </w:tc>
+        <w:tc>
+          <w:tcPr>
+            <w:tcW w:w="509" w:type="dxa"/>
+            <w:tcBorders>
+              <w:left w:val="double" w:sz="4" w:space="0" w:color="auto"/>
+            </w:tcBorders>
+            <w:vAlign w:val="center"/>
+          </w:tcPr>
+          <w:p>
+            <w:pPr>
+              <w:jc w:val="center"/>
+            </w:pPr>
+          </w:p>
+        </w:tc>
+        <w:tc>
+          <w:tcPr>
+            <w:tcW w:w="510" w:type="dxa"/>
+            <w:vAlign w:val="center"/>
+          </w:tcPr>
+          <w:p>
+            <w:pPr>
+              <w:jc w:val="center"/>
+            </w:pPr>
+          </w:p>
+        </w:tc>
+        <w:tc>
+          <w:tcPr>
+            <w:tcW w:w="510" w:type="dxa"/>
+            <w:vAlign w:val="center"/>
+          </w:tcPr>
+          <w:p>
+            <w:pPr>
+              <w:jc w:val="center"/>
+            </w:pPr>
+          </w:p>
+        </w:tc>
+        <w:tc>
+          <w:tcPr>
+            <w:tcW w:w="510" w:type="dxa"/>
+            <w:vAlign w:val="center"/>
+          </w:tcPr>
+          <w:p>
+            <w:pPr>
+              <w:jc w:val="center"/>
+            </w:pPr>
+          </w:p>
+        </w:tc>
+        <w:tc>
+          <w:tcPr>
+            <w:tcW w:w="510" w:type="dxa"/>
+            <w:vAlign w:val="center"/>
+          </w:tcPr>
+          <w:p>
+            <w:pPr>
+              <w:jc w:val="center"/>
+            </w:pPr>
+          </w:p>
+        </w:tc>
+        <w:tc>
+          <w:tcPr>
+            <w:tcW w:w="510" w:type="dxa"/>
+            <w:vAlign w:val="center"/>
+          </w:tcPr>
+          <w:p>
+            <w:pPr>
+              <w:jc w:val="center"/>
+            </w:pPr>
+          </w:p>
+        </w:tc>
+        <w:tc>
+          <w:tcPr>
+            <w:tcW w:w="510" w:type="dxa"/>
+            <w:vAlign w:val="center"/>
+          </w:tcPr>
+          <w:p>
+            <w:pPr>
+              <w:jc w:val="center"/>
+            </w:pPr>
+          </w:p>
+        </w:tc>
+        <w:tc>
+          <w:tcPr>
+            <w:tcW w:w="509" w:type="dxa"/>
+            <w:vAlign w:val="center"/>
+          </w:tcPr>
+          <w:p>
+            <w:pPr>
+              <w:jc w:val="center"/>
+            </w:pPr>
+          </w:p>
+        </w:tc>
+        <w:tc>
+          <w:tcPr>
+            <w:tcW w:w="510" w:type="dxa"/>
+            <w:vAlign w:val="center"/>
+          </w:tcPr>
+          <w:p>
+            <w:pPr>
+              <w:jc w:val="center"/>
+            </w:pPr>
+          </w:p>
+        </w:tc>
+        <w:tc>
+          <w:tcPr>
+            <w:tcW w:w="510" w:type="dxa"/>
+            <w:vAlign w:val="center"/>
+          </w:tcPr>
+          <w:p>
+            <w:pPr>
+              <w:jc w:val="center"/>
+            </w:pPr>
+          </w:p>
+        </w:tc>
+        <w:tc>
+          <w:tcPr>
+            <w:tcW w:w="510" w:type="dxa"/>
+            <w:vAlign w:val="center"/>
+          </w:tcPr>
+          <w:p>
+            <w:pPr>
+              <w:jc w:val="center"/>
+            </w:pPr>
+          </w:p>
+        </w:tc>
+        <w:tc>
+          <w:tcPr>
+            <w:tcW w:w="510" w:type="dxa"/>
+            <w:vAlign w:val="center"/>
+          </w:tcPr>
+          <w:p>
+            <w:pPr>
+              <w:jc w:val="center"/>
+            </w:pPr>
+          </w:p>
+        </w:tc>
+        <w:tc>
+          <w:tcPr>
+            <w:tcW w:w="510" w:type="dxa"/>
+            <w:vAlign w:val="center"/>
+          </w:tcPr>
+          <w:p>
+            <w:pPr>
+              <w:jc w:val="center"/>
+            </w:pPr>
+          </w:p>
+        </w:tc>
+        <w:tc>
+          <w:tcPr>
+            <w:tcW w:w="510" w:type="dxa"/>
+            <w:vAlign w:val="center"/>
+          </w:tcPr>
+          <w:p>
+            <w:pPr>
+              <w:jc w:val="center"/>
+            </w:pPr>
+          </w:p>
+        </w:tc>
+        <w:tc>
+          <w:tcPr>
+            <w:tcW w:w="510" w:type="dxa"/>
+            <w:vAlign w:val="center"/>
+          </w:tcPr>
+          <w:p>
+            <w:pPr>
+              <w:jc w:val="center"/>
+            </w:pPr>
+          </w:p>
+        </w:tc>
+      </w:tr>
+      <w:tr>
+        <w:tc>
+          <w:tcPr>
+            <w:tcW w:w="1413" w:type="dxa"/>
+            <w:tcBorders>
+              <w:right w:val="double" w:sz="4" w:space="0" w:color="auto"/>
+            </w:tcBorders>
+            <w:vAlign w:val="center"/>
+          </w:tcPr>
+          <w:p>
+            <w:pPr>
+              <w:jc w:val="left"/>
+            </w:pPr>
+          </w:p>
+        </w:tc>
+        <w:tc>
+          <w:tcPr>
+            <w:tcW w:w="509" w:type="dxa"/>
+            <w:tcBorders>
+              <w:left w:val="double" w:sz="4" w:space="0" w:color="auto"/>
+            </w:tcBorders>
+            <w:vAlign w:val="center"/>
+          </w:tcPr>
+          <w:p>
+            <w:pPr>
+              <w:jc w:val="center"/>
+            </w:pPr>
+          </w:p>
+        </w:tc>
+        <w:tc>
+          <w:tcPr>
+            <w:tcW w:w="510" w:type="dxa"/>
+            <w:vAlign w:val="center"/>
+          </w:tcPr>
+          <w:p>
+            <w:pPr>
+              <w:jc w:val="center"/>
+            </w:pPr>
+          </w:p>
+        </w:tc>
+        <w:tc>
+          <w:tcPr>
+            <w:tcW w:w="510" w:type="dxa"/>
+            <w:vAlign w:val="center"/>
+          </w:tcPr>
+          <w:p>
+            <w:pPr>
+              <w:jc w:val="center"/>
+            </w:pPr>
+          </w:p>
+        </w:tc>
+        <w:tc>
+          <w:tcPr>
+            <w:tcW w:w="510" w:type="dxa"/>
+            <w:vAlign w:val="center"/>
+          </w:tcPr>
+          <w:p>
+            <w:pPr>
+              <w:jc w:val="center"/>
+            </w:pPr>
+          </w:p>
+        </w:tc>
+        <w:tc>
+          <w:tcPr>
+            <w:tcW w:w="510" w:type="dxa"/>
+            <w:vAlign w:val="center"/>
+          </w:tcPr>
+          <w:p>
+            <w:pPr>
+              <w:jc w:val="center"/>
+            </w:pPr>
+          </w:p>
+        </w:tc>
+        <w:tc>
+          <w:tcPr>
+            <w:tcW w:w="510" w:type="dxa"/>
+            <w:vAlign w:val="center"/>
+          </w:tcPr>
+          <w:p>
+            <w:pPr>
+              <w:jc w:val="center"/>
+            </w:pPr>
+          </w:p>
+        </w:tc>
+        <w:tc>
+          <w:tcPr>
+            <w:tcW w:w="510" w:type="dxa"/>
+            <w:vAlign w:val="center"/>
+          </w:tcPr>
+          <w:p>
+            <w:pPr>
+              <w:jc w:val="center"/>
+            </w:pPr>
+          </w:p>
+        </w:tc>
+        <w:tc>
+          <w:tcPr>
+            <w:tcW w:w="509" w:type="dxa"/>
+            <w:vAlign w:val="center"/>
+          </w:tcPr>
+          <w:p>
+            <w:pPr>
+              <w:jc w:val="center"/>
+            </w:pPr>
+          </w:p>
+        </w:tc>
+        <w:tc>
+          <w:tcPr>
+            <w:tcW w:w="510" w:type="dxa"/>
+            <w:vAlign w:val="center"/>
+          </w:tcPr>
+          <w:p>
+            <w:pPr>
+              <w:jc w:val="center"/>
+            </w:pPr>
+          </w:p>
+        </w:tc>
+        <w:tc>
+          <w:tcPr>
+            <w:tcW w:w="510" w:type="dxa"/>
+            <w:vAlign w:val="center"/>
+          </w:tcPr>
+          <w:p>
+            <w:pPr>
+              <w:jc w:val="center"/>
+            </w:pPr>
+          </w:p>
+        </w:tc>
+        <w:tc>
+          <w:tcPr>
+            <w:tcW w:w="510" w:type="dxa"/>
+            <w:vAlign w:val="center"/>
+          </w:tcPr>
+          <w:p>
+            <w:pPr>
+              <w:jc w:val="center"/>
+            </w:pPr>
+          </w:p>
+        </w:tc>
+        <w:tc>
+          <w:tcPr>
+            <w:tcW w:w="510" w:type="dxa"/>
+            <w:vAlign w:val="center"/>
+          </w:tcPr>
+          <w:p>
+            <w:pPr>
+              <w:jc w:val="center"/>
+            </w:pPr>
+          </w:p>
+        </w:tc>
+        <w:tc>
+          <w:tcPr>
+            <w:tcW w:w="510" w:type="dxa"/>
+            <w:vAlign w:val="center"/>
+          </w:tcPr>
+          <w:p>
+            <w:pPr>
+              <w:jc w:val="center"/>
+            </w:pPr>
+          </w:p>
+        </w:tc>
+        <w:tc>
+          <w:tcPr>
+            <w:tcW w:w="510" w:type="dxa"/>
+            <w:vAlign w:val="center"/>
+          </w:tcPr>
+          <w:p>
+            <w:pPr>
+              <w:jc w:val="center"/>
+            </w:pPr>
+          </w:p>
+        </w:tc>
+        <w:tc>
+          <w:tcPr>
+            <w:tcW w:w="510" w:type="dxa"/>
+            <w:vAlign w:val="center"/>
+          </w:tcPr>
+          <w:p>
+            <w:pPr>
+              <w:jc w:val="center"/>
+            </w:pPr>
+          </w:p>
+        </w:tc>
+      </w:tr>
+      <w:tr>
+        <w:tc>
+          <w:tcPr>
+            <w:tcW w:w="1413" w:type="dxa"/>
+            <w:tcBorders>
+              <w:right w:val="double" w:sz="4" w:space="0" w:color="auto"/>
+            </w:tcBorders>
+            <w:vAlign w:val="center"/>
+          </w:tcPr>
+          <w:p>
+            <w:pPr>
+              <w:jc w:val="left"/>
+            </w:pPr>
+          </w:p>
+        </w:tc>
+        <w:tc>
+          <w:tcPr>
+            <w:tcW w:w="509" w:type="dxa"/>
+            <w:tcBorders>
+              <w:left w:val="double" w:sz="4" w:space="0" w:color="auto"/>
+            </w:tcBorders>
+            <w:vAlign w:val="center"/>
+          </w:tcPr>
+          <w:p>
+            <w:pPr>
+              <w:jc w:val="center"/>
+            </w:pPr>
+          </w:p>
+        </w:tc>
+        <w:tc>
+          <w:tcPr>
+            <w:tcW w:w="510" w:type="dxa"/>
+            <w:vAlign w:val="center"/>
+          </w:tcPr>
+          <w:p>
+            <w:pPr>
+              <w:jc w:val="center"/>
+            </w:pPr>
+          </w:p>
+        </w:tc>
+        <w:tc>
+          <w:tcPr>
+            <w:tcW w:w="510" w:type="dxa"/>
+            <w:vAlign w:val="center"/>
+          </w:tcPr>
+          <w:p>
+            <w:pPr>
+              <w:jc w:val="center"/>
+            </w:pPr>
+          </w:p>
+        </w:tc>
+        <w:tc>
+          <w:tcPr>
+            <w:tcW w:w="510" w:type="dxa"/>
+            <w:vAlign w:val="center"/>
+          </w:tcPr>
+          <w:p>
+            <w:pPr>
+              <w:jc w:val="center"/>
+            </w:pPr>
+          </w:p>
+        </w:tc>
+        <w:tc>
+          <w:tcPr>
+            <w:tcW w:w="510" w:type="dxa"/>
+            <w:vAlign w:val="center"/>
+          </w:tcPr>
+          <w:p>
+            <w:pPr>
+              <w:jc w:val="center"/>
+            </w:pPr>
+          </w:p>
+        </w:tc>
+        <w:tc>
+          <w:tcPr>
+            <w:tcW w:w="510" w:type="dxa"/>
+            <w:vAlign w:val="center"/>
+          </w:tcPr>
+          <w:p>
+            <w:pPr>
+              <w:jc w:val="center"/>
+            </w:pPr>
+          </w:p>
+        </w:tc>
+        <w:tc>
+          <w:tcPr>
+            <w:tcW w:w="510" w:type="dxa"/>
+            <w:vAlign w:val="center"/>
+          </w:tcPr>
+          <w:p>
+            <w:pPr>
+              <w:jc w:val="center"/>
+            </w:pPr>
+          </w:p>
+        </w:tc>
+        <w:tc>
+          <w:tcPr>
+            <w:tcW w:w="509" w:type="dxa"/>
+            <w:vAlign w:val="center"/>
+          </w:tcPr>
+          <w:p>
+            <w:pPr>
+              <w:jc w:val="center"/>
+            </w:pPr>
+          </w:p>
+        </w:tc>
+        <w:tc>
+          <w:tcPr>
+            <w:tcW w:w="510" w:type="dxa"/>
+            <w:vAlign w:val="center"/>
+          </w:tcPr>
+          <w:p>
+            <w:pPr>
+              <w:jc w:val="center"/>
+            </w:pPr>
+          </w:p>
+        </w:tc>
+        <w:tc>
+          <w:tcPr>
+            <w:tcW w:w="510" w:type="dxa"/>
+            <w:vAlign w:val="center"/>
+          </w:tcPr>
+          <w:p>
+            <w:pPr>
+              <w:jc w:val="center"/>
+            </w:pPr>
+          </w:p>
+        </w:tc>
+        <w:tc>
+          <w:tcPr>
+            <w:tcW w:w="510" w:type="dxa"/>
+            <w:vAlign w:val="center"/>
+          </w:tcPr>
+          <w:p>
+            <w:pPr>
+              <w:jc w:val="center"/>
+            </w:pPr>
+          </w:p>
+        </w:tc>
+        <w:tc>
+          <w:tcPr>
+            <w:tcW w:w="510" w:type="dxa"/>
+            <w:vAlign w:val="center"/>
+          </w:tcPr>
+          <w:p>
+            <w:pPr>
+              <w:jc w:val="center"/>
+            </w:pPr>
+          </w:p>
+        </w:tc>
+        <w:tc>
+          <w:tcPr>
+            <w:tcW w:w="510" w:type="dxa"/>
+            <w:vAlign w:val="center"/>
+          </w:tcPr>
+          <w:p>
+            <w:pPr>
+              <w:jc w:val="center"/>
+            </w:pPr>
+          </w:p>
+        </w:tc>
+        <w:tc>
+          <w:tcPr>
+            <w:tcW w:w="510" w:type="dxa"/>
+            <w:vAlign w:val="center"/>
+          </w:tcPr>
+          <w:p>
+            <w:pPr>
+              <w:jc w:val="center"/>
+            </w:pPr>
+          </w:p>
+        </w:tc>
+        <w:tc>
+          <w:tcPr>
+            <w:tcW w:w="510" w:type="dxa"/>
+            <w:vAlign w:val="center"/>
+          </w:tcPr>
+          <w:p>
+            <w:pPr>
+              <w:jc w:val="center"/>
+            </w:pPr>
+          </w:p>
+        </w:tc>
+      </w:tr>
+    </w:tbl>
+    <w:p>
+      <w:pPr>
+        <w:pStyle w:val="Heading3"/>
+      </w:pPr>
+      <w:r>
+        <w:t>Analysis</w:t>
+      </w:r>
+    </w:p>
+    <w:p>
+      <w:r>
+        <w:t>For some time he sat gazing stupidly at the paper. The telescreen had changed over to strident military music. It was curious that he seemed not merely to have lost the power of expressing himself, but even to have forgotten what it was that he had originally intended to say. For weeks past he had been making ready for this moment, and it had never crossed his mind that anything would be needed except courage. The actual writing would be easy. All he had to do was to transfer to paper the interminable restless monologue that had been running inside his head, literally for years. At this moment, however, even the monologue had dried up. Moreover his varicose ulcer had begun itching unbearably. He dared not scratch it, because if he did so it always became inflamed. The seconds were ticking by. He was conscious of nothing except the blankness of the page in front of him, the itching of the skin above his ankle, the blaring of the music, and a slight booziness caused by the gin.</w:t>
+      </w:r>
+    </w:p>
+    <w:p>
+      <w:pPr>
+        <w:pStyle w:val="Heading2"/>
+      </w:pPr>
+      <w:r>
+        <w:t>Dwell times and revisits</w:t>
+      </w:r>
+    </w:p>
+    <w:p>
+      <w:pPr>
+        <w:pStyle w:val="Heading3"/>
+      </w:pPr>
+      <w:r>
+        <w:t>Analysis</w:t>
+      </w:r>
+    </w:p>
+    <w:p>
+      <w:r>
+        <w:t>Suddenly he began writing in sheer panic, only imperfectly aware of what he was setting down. His small but childish handwriting straggled up and down the page, shedding first its capital letters and finally even its full stops:</w:t>
+      </w:r>
+    </w:p>
     <w:p/>
     <w:p>
       <w:r>
-        <w:t>He sat back. A sense of complete helplessness had descended upon him. To begin with he did not know with any certainty that this was 1984. It must be round about that date, since he was fairly sure that his age was thirty-nine, and he believed that he had been born in 1944 or 1945; but it was never possible nowadays to pin down any date within a year or two.</w:t>
+        <w:t xml:space="preserve">April 4th, 1984. Last night to the flicks. All war films. One very good one of a ship full of refugees being bombed somewhere in the Mediterranean. Audience much amused by shots of a great huge fat man trying to swim away with a helicopter after him, first you saw him wallowing along in the water like a </w:t>
+      </w:r>
+      <w:r>
+        <w:lastRenderedPageBreak/>
+        <w:t xml:space="preserve">porpoise, then you saw him through the helicopters gunsights, then he was full of holes and the sea round him turned pink and he sank as suddenly as though the holes had let in the water, audience shouting with laughter when he sank, then you saw a lifeboat full of children with a helicopter hovering over it, there was a </w:t>
+      </w:r>
+      <w:proofErr w:type="spellStart"/>
+      <w:r>
+        <w:t>middleaged</w:t>
+      </w:r>
+      <w:proofErr w:type="spellEnd"/>
+      <w:r>
+        <w:t xml:space="preserve"> woman might have been a </w:t>
+      </w:r>
+      <w:proofErr w:type="spellStart"/>
+      <w:r>
+        <w:t>jewess</w:t>
+      </w:r>
+      <w:proofErr w:type="spellEnd"/>
+      <w:r>
+        <w:t xml:space="preserve"> sitting up in the bow with a little boy about three years old in her arms, little boy screaming with fright and hiding his head between her breasts as if he was trying to burrow right into her and the woman putting her arms round him and comforting him although she was blue with fright herself, all the time covering him up as much as possible as if she thought her arms could keep the bullets off him, then the helicopter planted a 20 kilo bomb in among them terrific flash and the boat went all to matchwood, then there was a wonderful shot of a child’s arm going up </w:t>
+      </w:r>
+      <w:proofErr w:type="spellStart"/>
+      <w:r>
+        <w:t>up</w:t>
+      </w:r>
+      <w:proofErr w:type="spellEnd"/>
+      <w:r>
+        <w:t xml:space="preserve"> </w:t>
+      </w:r>
+      <w:proofErr w:type="spellStart"/>
+      <w:r>
+        <w:t>up</w:t>
+      </w:r>
+      <w:proofErr w:type="spellEnd"/>
+      <w:r>
+        <w:t xml:space="preserve"> right up into the air a helicopter with a camera in its nose must have followed it up and there was a lot of applause from the party seats but a woman down in the prole part of the house suddenly started kicking up a fuss and shouting they </w:t>
+      </w:r>
+      <w:proofErr w:type="spellStart"/>
+      <w:r>
+        <w:t>didnt</w:t>
+      </w:r>
+      <w:proofErr w:type="spellEnd"/>
+      <w:r>
+        <w:t xml:space="preserve"> </w:t>
+      </w:r>
+      <w:proofErr w:type="spellStart"/>
+      <w:r>
+        <w:t>oughter</w:t>
+      </w:r>
+      <w:proofErr w:type="spellEnd"/>
+      <w:r>
+        <w:t xml:space="preserve"> of showed it not in front of kids they </w:t>
+      </w:r>
+      <w:proofErr w:type="spellStart"/>
+      <w:r>
+        <w:t>didnt</w:t>
+      </w:r>
+      <w:proofErr w:type="spellEnd"/>
+      <w:r>
+        <w:t xml:space="preserve"> it </w:t>
+      </w:r>
+      <w:proofErr w:type="spellStart"/>
+      <w:r>
+        <w:t>aint</w:t>
+      </w:r>
+      <w:proofErr w:type="spellEnd"/>
+      <w:r>
+        <w:t xml:space="preserve"> right not in front of kids it </w:t>
+      </w:r>
+      <w:proofErr w:type="spellStart"/>
+      <w:r>
+        <w:t>aint</w:t>
+      </w:r>
+      <w:proofErr w:type="spellEnd"/>
+      <w:r>
+        <w:t xml:space="preserve"> until the police turned her turned her out </w:t>
+      </w:r>
+      <w:proofErr w:type="spellStart"/>
+      <w:r>
+        <w:t>i</w:t>
+      </w:r>
+      <w:proofErr w:type="spellEnd"/>
+      <w:r>
+        <w:t xml:space="preserve"> </w:t>
+      </w:r>
+      <w:proofErr w:type="spellStart"/>
+      <w:r>
+        <w:t>dont</w:t>
+      </w:r>
+      <w:proofErr w:type="spellEnd"/>
+      <w:r>
+        <w:t xml:space="preserve"> suppose anything happened to her nobody cares what the proles say typical prole reaction they never –</w:t>
       </w:r>
     </w:p>
     <w:p>
-      <w:r>
-        <w:t xml:space="preserve">For whom, it suddenly occurred to him to wonder, was he writing this diary? For the future, for the unborn. His mind hovered for a moment round the doubtful date on the page, and then fetched up with a bump against the Newspeak word doublethink. For the first time the magnitude of what he had undertaken came home to him. How could you communicate with the future? It was of its nature </w:t>
-      </w:r>
-      <w:r>
-        <w:lastRenderedPageBreak/>
-        <w:t>impossible. Either the future would resemble the present, in which case it would not listen to him: or it would be different from it, and his predicament would be meaningless.</w:t>
+      <w:pPr>
+        <w:pStyle w:val="Heading2"/>
+      </w:pPr>
+      <w:r>
+        <w:t>Average fixation</w:t>
       </w:r>
     </w:p>
     <w:p>
-      <w:r>
-        <w:t xml:space="preserve">For some </w:t>
-      </w:r>
-      <w:proofErr w:type="gramStart"/>
-      <w:r>
-        <w:t>time</w:t>
-      </w:r>
-      <w:proofErr w:type="gramEnd"/>
-      <w:r>
-        <w:t xml:space="preserve"> he sat gazing stupidly at the paper. The telescreen had changed over to strident military music. It was curious that he seemed not merely to have lost the power of expressing himself, but even to have forgotten what it was that he had originally intended to say. For weeks past he had been making ready for this moment, and it had never crossed his mind that anything would be needed except courage. The actual writing would be easy. All he had to do was to transfer to paper the interminable restless monologue that had been running inside his head, literally for years. At this moment, however, even the monologue had dried up. </w:t>
-      </w:r>
-      <w:proofErr w:type="gramStart"/>
-      <w:r>
-        <w:t>Moreover</w:t>
-      </w:r>
-      <w:proofErr w:type="gramEnd"/>
-      <w:r>
-        <w:t xml:space="preserve"> his varicose ulcer had begun itching unbearably. He dared not scratch it, because if he did so it always became inflamed. The seconds were ticking by. He was conscious of nothing except the blankness of the page in front of him, the itching of the skin above his ankle, the blaring of the music, and a slight booziness caused by the gin.</w:t>
+      <w:pPr>
+        <w:pStyle w:val="Heading3"/>
+      </w:pPr>
+      <w:r>
+        <w:t>Analysis</w:t>
+      </w:r>
+    </w:p>
+    <w:p>
+      <w:r>
+        <w:t>Winston stopped writing, partly because he was suffering from cramp. He did not know what had made him pour out this stream of rubbish. But the curious thing was that while he was doing so a totally different memory had clarified itself in his mind, to the point where he almost felt equal to writing it down. It was, he now realized, because of this other incident that he had suddenly decided to come home and begin the diary today.</w:t>
+      </w:r>
+    </w:p>
+    <w:p/>
+    <w:p>
+      <w:r>
+        <w:t>It had happened that morning at the Ministry, if anything so nebulous could be said to happen.</w:t>
+      </w:r>
+    </w:p>
+    <w:p>
+      <w:pPr>
+        <w:pStyle w:val="Heading2"/>
+      </w:pPr>
+      <w:r>
+        <w:t>Transitions</w:t>
+      </w:r>
+    </w:p>
+    <w:p>
+      <w:pPr>
+        <w:pStyle w:val="Heading3"/>
+      </w:pPr>
+      <w:r>
+        <w:t>Analysis</w:t>
+      </w:r>
+    </w:p>
+    <w:p>
+      <w:r>
+        <w:t xml:space="preserve">It was nearly eleven hundred, and in the Records Department, where Winston worked, they were dragging the chairs out of the cubicles and grouping them in the </w:t>
+      </w:r>
+      <w:proofErr w:type="spellStart"/>
+      <w:r>
+        <w:t>centre</w:t>
+      </w:r>
+      <w:proofErr w:type="spellEnd"/>
+      <w:r>
+        <w:t xml:space="preserve"> of the hall, opposite the big telescreen, in preparation for the Two Minutes Hate. Winston was just taking his place in one of the middle rows when two people whom he knew by sight, but had never spoken to, came unexpectedly into the room. One of them was a girl whom he often passed in the corridors. He did not know her name, but he knew that she worked in the Fiction Department. Presumably – since he had sometimes seen her with oily hands and carrying a spanner – she had some mechanical job on one of the novel-writing machines. She was a bold-looking girl, of about twenty-seven, with thick dark hair, a freckled face and swift, athletic movements. A narrow scarlet sash, emblem of the Junior Anti-Sex League, was wound several times round the waist of her overalls, just tightly enough to bring out the shapeliness of her hips. Winston had disliked her from the very first moment of seeing her. He knew the reason. It was because of the atmosphere of hockey-fields and cold baths and community hikes and general clean-mindedness which she managed to carry about with her. He disliked nearly all women, and especially the young and pretty ones. It was always the women, and above all the young ones, who were the most bigoted adherents of the Party, the swallowers of slogans, the amateur spies and </w:t>
+      </w:r>
+      <w:proofErr w:type="spellStart"/>
+      <w:r>
+        <w:t>nosers</w:t>
+      </w:r>
+      <w:proofErr w:type="spellEnd"/>
+      <w:r>
+        <w:t xml:space="preserve">-out of unorthodoxy. But this particular girl gave him the impression of being more dangerous than most. Once when they passed in the corridor she had given him a quick sidelong glance which seemed to pierce right into him and for a moment had filled him with black terror. The idea had even crossed his mind that she might be an agent of the Thought Police. That, it was true, was very unlikely. </w:t>
+      </w:r>
+      <w:r>
+        <w:lastRenderedPageBreak/>
+        <w:t>Still, he continued to feel a peculiar uneasiness, which had fear mixed up in it as well as hostility, whenever she was anywhere near him.</w:t>
       </w:r>
     </w:p>
     <w:p>
@@ -9399,6 +12836,29 @@
       </w:pPr>
       <w:r>
         <w:t>Document history</w:t>
+      </w:r>
+    </w:p>
+    <w:p>
+      <w:r>
+        <w:t xml:space="preserve">The other person was a man named O’Brien, a member of the Inner Party and holder of some post so important and remote that Winston had only a dim idea of its nature. A momentary hush passed over the group of people round the chairs as they saw the black overalls of an Inner Party member approaching. O’Brien was a large, burly man with a thick neck and a coarse, humorous, brutal face. In spite of his formidable appearance he had a certain charm of manner. He had a trick of re-settling his spectacles on his nose which was curiously disarming – in some indefinable way, curiously </w:t>
+      </w:r>
+      <w:proofErr w:type="spellStart"/>
+      <w:r>
+        <w:t>civilised</w:t>
+      </w:r>
+      <w:proofErr w:type="spellEnd"/>
+      <w:r>
+        <w:t xml:space="preserve">. It was a gesture which, if anyone had still thought in such terms, might have recalled an eighteenth-century nobleman offering his snuff-box. Winston had seen O’Brien perhaps a dozen times in almost as many years. He felt deeply drawn to him, and not solely because he was intrigued by the contrast between O’Brien’s urbane manner and his prizefighter’s physique. Much more it was because of a secretly-held belief – or perhaps not even a belief, merely a hope – that O’Brien’s political orthodoxy was not perfect. Something in his face suggested it irresistibly. And again, perhaps it was not even unorthodoxy that was written in his face, but simply intelligence. But at any rate he had the appearance of being a person that you could talk to, if somehow you could cheat the telescreen and get him alone. Winston had never made the smallest effort to verify this guess: indeed, there was no way of doing so. At this moment O’Brien glanced at his wristwatch, saw that it was nearly eleven hundred and evidently decided to stay in the Records Department until the Two Minutes Hate was over. He took a chair in </w:t>
+      </w:r>
+      <w:r>
+        <w:lastRenderedPageBreak/>
+        <w:t>the same row as Winston, a couple of places away. A small, sandy-haired woman who worked in the next cubicle to Winston was between them. The girl with dark hair was sitting immediately behind.</w:t>
+      </w:r>
+    </w:p>
+    <w:p/>
+    <w:p>
+      <w:r>
+        <w:t>The next moment a hideous, grinding screech, as of some monstrous machine running without oil, burst from the big telescreen at the end of the room. It was a noise that set one’s teeth on edge and bristled the hair at the back of one’s neck. The Hate had started.</w:t>
       </w:r>
     </w:p>
     <w:p>
@@ -10343,6 +13803,28 @@
       <w:szCs w:val="26"/>
     </w:rPr>
   </w:style>
+  <w:style w:type="paragraph" w:styleId="Heading3">
+    <w:name w:val="heading 3"/>
+    <w:basedOn w:val="Normal"/>
+    <w:next w:val="Normal"/>
+    <w:link w:val="Heading3Char"/>
+    <w:uiPriority w:val="9"/>
+    <w:unhideWhenUsed/>
+    <w:qFormat/>
+    <w:rsid w:val="0096761D"/>
+    <w:pPr>
+      <w:keepNext/>
+      <w:keepLines/>
+      <w:spacing w:before="40" w:after="0"/>
+      <w:outlineLvl w:val="2"/>
+    </w:pPr>
+    <w:rPr>
+      <w:rFonts w:asciiTheme="majorHAnsi" w:eastAsiaTheme="majorEastAsia" w:hAnsiTheme="majorHAnsi" w:cstheme="majorBidi"/>
+      <w:b/>
+      <w:sz w:val="24"/>
+      <w:szCs w:val="24"/>
+    </w:rPr>
+  </w:style>
   <w:style w:type="character" w:default="1" w:styleId="DefaultParagraphFont">
     <w:name w:val="Default Paragraph Font"/>
     <w:uiPriority w:val="1"/>
@@ -10501,6 +13983,19 @@
       <w:color w:val="5A5A5A" w:themeColor="text1" w:themeTint="A5"/>
       <w:spacing w:val="15"/>
       <w:sz w:val="28"/>
+    </w:rPr>
+  </w:style>
+  <w:style w:type="character" w:customStyle="1" w:styleId="Heading3Char">
+    <w:name w:val="Heading 3 Char"/>
+    <w:basedOn w:val="DefaultParagraphFont"/>
+    <w:link w:val="Heading3"/>
+    <w:uiPriority w:val="9"/>
+    <w:rsid w:val="0096761D"/>
+    <w:rPr>
+      <w:rFonts w:asciiTheme="majorHAnsi" w:eastAsiaTheme="majorEastAsia" w:hAnsiTheme="majorHAnsi" w:cstheme="majorBidi"/>
+      <w:b/>
+      <w:sz w:val="24"/>
+      <w:szCs w:val="24"/>
     </w:rPr>
   </w:style>
 </w:styles>

</xml_diff>

<commit_message>
Update report with class Chapter
</commit_message>
<xml_diff>
--- a/Inputs/Text_input.docx
+++ b/Inputs/Text_input.docx
@@ -12,21 +12,7 @@
         <w:rPr>
           <w:lang w:val="fr-CH"/>
         </w:rPr>
-        <w:t xml:space="preserve">Salut les {0}, comment </w:t>
-      </w:r>
-      <w:proofErr w:type="spellStart"/>
-      <w:r>
-        <w:rPr>
-          <w:lang w:val="fr-CH"/>
-        </w:rPr>
-        <w:t>aller-vous</w:t>
-      </w:r>
-      <w:proofErr w:type="spellEnd"/>
-      <w:r>
-        <w:rPr>
-          <w:lang w:val="fr-CH"/>
-        </w:rPr>
-        <w:t xml:space="preserve"> du {1} ? Est-ce que tu {2} les {0} du {1} ?</w:t>
+        <w:t>Salut les {0}, comment aller-vous du {1} ? Est-ce que tu {2} les {0} du {1} ?</w:t>
       </w:r>
     </w:p>
     <w:p>
@@ -65,12 +51,12 @@
     <w:tbl>
       <w:tblPr>
         <w:tblStyle w:val="TableGrid"/>
-        <w:tblW w:w="0" w:type="auto"/>
+        <w:tblW w:w="5000" w:type="pct"/>
         <w:tblLook w:val="04A0" w:firstRow="1" w:lastRow="0" w:firstColumn="1" w:lastColumn="0" w:noHBand="0" w:noVBand="1"/>
       </w:tblPr>
       <w:tblGrid>
-        <w:gridCol w:w="2268"/>
-        <w:gridCol w:w="6514"/>
+        <w:gridCol w:w="2340"/>
+        <w:gridCol w:w="6721"/>
       </w:tblGrid>
       <w:tr>
         <w:trPr>
@@ -78,7 +64,7 @@
         </w:trPr>
         <w:tc>
           <w:tcPr>
-            <w:tcW w:w="2268" w:type="dxa"/>
+            <w:tcW w:w="1291" w:type="pct"/>
             <w:shd w:val="clear" w:color="auto" w:fill="E7E6E6" w:themeFill="background2"/>
             <w:vAlign w:val="center"/>
           </w:tcPr>
@@ -100,7 +86,7 @@
         </w:tc>
         <w:tc>
           <w:tcPr>
-            <w:tcW w:w="6514" w:type="dxa"/>
+            <w:tcW w:w="3709" w:type="pct"/>
             <w:vAlign w:val="center"/>
           </w:tcPr>
           <w:p>
@@ -116,7 +102,7 @@
         </w:trPr>
         <w:tc>
           <w:tcPr>
-            <w:tcW w:w="2268" w:type="dxa"/>
+            <w:tcW w:w="1291" w:type="pct"/>
             <w:shd w:val="clear" w:color="auto" w:fill="E7E6E6" w:themeFill="background2"/>
             <w:vAlign w:val="center"/>
           </w:tcPr>
@@ -138,12 +124,107 @@
         </w:tc>
         <w:tc>
           <w:tcPr>
-            <w:tcW w:w="6514" w:type="dxa"/>
+            <w:tcW w:w="3709" w:type="pct"/>
             <w:vAlign w:val="center"/>
           </w:tcPr>
           <w:p>
             <w:r>
               <w:t>Formative study 3</w:t>
+            </w:r>
+          </w:p>
+        </w:tc>
+      </w:tr>
+    </w:tbl>
+    <w:p>
+      <w:pPr>
+        <w:pStyle w:val="Heading1"/>
+      </w:pPr>
+      <w:r>
+        <w:t>Study information</w:t>
+      </w:r>
+    </w:p>
+    <w:tbl>
+      <w:tblPr>
+        <w:tblStyle w:val="TableGrid"/>
+        <w:tblW w:w="5000" w:type="pct"/>
+        <w:tblLook w:val="04A0" w:firstRow="1" w:lastRow="0" w:firstColumn="1" w:lastColumn="0" w:noHBand="0" w:noVBand="1"/>
+      </w:tblPr>
+      <w:tblGrid>
+        <w:gridCol w:w="2340"/>
+        <w:gridCol w:w="6721"/>
+      </w:tblGrid>
+      <w:tr>
+        <w:trPr>
+          <w:trHeight w:val="340"/>
+        </w:trPr>
+        <w:tc>
+          <w:tcPr>
+            <w:tcW w:w="1291" w:type="pct"/>
+            <w:shd w:val="clear" w:color="auto" w:fill="E7E6E6" w:themeFill="background2"/>
+            <w:vAlign w:val="center"/>
+          </w:tcPr>
+          <w:p>
+            <w:pPr>
+              <w:rPr>
+                <w:b/>
+                <w:bCs/>
+              </w:rPr>
+            </w:pPr>
+            <w:r>
+              <w:rPr>
+                <w:b/>
+                <w:bCs/>
+              </w:rPr>
+              <w:t>Type of study</w:t>
+            </w:r>
+          </w:p>
+        </w:tc>
+        <w:tc>
+          <w:tcPr>
+            <w:tcW w:w="3709" w:type="pct"/>
+            <w:vAlign w:val="center"/>
+          </w:tcPr>
+          <w:p>
+            <w:r>
+              <w:t xml:space="preserve">Formative study </w:t>
+            </w:r>
+          </w:p>
+        </w:tc>
+      </w:tr>
+      <w:tr>
+        <w:trPr>
+          <w:trHeight w:val="340"/>
+        </w:trPr>
+        <w:tc>
+          <w:tcPr>
+            <w:tcW w:w="1291" w:type="pct"/>
+            <w:shd w:val="clear" w:color="auto" w:fill="E7E6E6" w:themeFill="background2"/>
+            <w:vAlign w:val="center"/>
+          </w:tcPr>
+          <w:p>
+            <w:pPr>
+              <w:rPr>
+                <w:b/>
+                <w:bCs/>
+              </w:rPr>
+            </w:pPr>
+            <w:r>
+              <w:rPr>
+                <w:b/>
+                <w:bCs/>
+              </w:rPr>
+              <w:t>Study number</w:t>
+            </w:r>
+          </w:p>
+        </w:tc>
+        <w:tc>
+          <w:tcPr>
+            <w:tcW w:w="3709" w:type="pct"/>
+            <w:vAlign w:val="center"/>
+          </w:tcPr>
+          <w:p>
+            <w:r>
+              <w:t>3</w:t>
             </w:r>
           </w:p>
         </w:tc>
@@ -160,12 +241,12 @@
     <w:tbl>
       <w:tblPr>
         <w:tblStyle w:val="TableGrid"/>
-        <w:tblW w:w="0" w:type="auto"/>
+        <w:tblW w:w="5000" w:type="pct"/>
         <w:tblLook w:val="04A0" w:firstRow="1" w:lastRow="0" w:firstColumn="1" w:lastColumn="0" w:noHBand="0" w:noVBand="1"/>
       </w:tblPr>
       <w:tblGrid>
-        <w:gridCol w:w="2268"/>
-        <w:gridCol w:w="6514"/>
+        <w:gridCol w:w="2340"/>
+        <w:gridCol w:w="6721"/>
       </w:tblGrid>
       <w:tr>
         <w:trPr>
@@ -173,7 +254,7 @@
         </w:trPr>
         <w:tc>
           <w:tcPr>
-            <w:tcW w:w="2268" w:type="dxa"/>
+            <w:tcW w:w="1291" w:type="pct"/>
             <w:shd w:val="clear" w:color="auto" w:fill="E7E6E6" w:themeFill="background2"/>
             <w:vAlign w:val="center"/>
           </w:tcPr>
@@ -195,7 +276,7 @@
         </w:tc>
         <w:tc>
           <w:tcPr>
-            <w:tcW w:w="6514" w:type="dxa"/>
+            <w:tcW w:w="3709" w:type="pct"/>
             <w:vAlign w:val="center"/>
           </w:tcPr>
           <w:p>
@@ -211,7 +292,7 @@
         </w:trPr>
         <w:tc>
           <w:tcPr>
-            <w:tcW w:w="2268" w:type="dxa"/>
+            <w:tcW w:w="1291" w:type="pct"/>
             <w:shd w:val="clear" w:color="auto" w:fill="E7E6E6" w:themeFill="background2"/>
             <w:vAlign w:val="center"/>
           </w:tcPr>
@@ -233,7 +314,7 @@
         </w:tc>
         <w:tc>
           <w:tcPr>
-            <w:tcW w:w="6514" w:type="dxa"/>
+            <w:tcW w:w="3709" w:type="pct"/>
             <w:vAlign w:val="center"/>
           </w:tcPr>
           <w:p>
@@ -249,7 +330,7 @@
         </w:trPr>
         <w:tc>
           <w:tcPr>
-            <w:tcW w:w="2268" w:type="dxa"/>
+            <w:tcW w:w="1291" w:type="pct"/>
             <w:shd w:val="clear" w:color="auto" w:fill="E7E6E6" w:themeFill="background2"/>
             <w:vAlign w:val="center"/>
           </w:tcPr>
@@ -271,7 +352,7 @@
         </w:tc>
         <w:tc>
           <w:tcPr>
-            <w:tcW w:w="6514" w:type="dxa"/>
+            <w:tcW w:w="3709" w:type="pct"/>
             <w:vAlign w:val="center"/>
           </w:tcPr>
           <w:p>
@@ -296,12 +377,12 @@
     <w:tbl>
       <w:tblPr>
         <w:tblStyle w:val="TableGrid"/>
-        <w:tblW w:w="0" w:type="auto"/>
+        <w:tblW w:w="5000" w:type="pct"/>
         <w:tblLook w:val="04A0" w:firstRow="1" w:lastRow="0" w:firstColumn="1" w:lastColumn="0" w:noHBand="0" w:noVBand="1"/>
       </w:tblPr>
       <w:tblGrid>
-        <w:gridCol w:w="2268"/>
-        <w:gridCol w:w="6514"/>
+        <w:gridCol w:w="2340"/>
+        <w:gridCol w:w="6721"/>
       </w:tblGrid>
       <w:tr>
         <w:trPr>
@@ -309,7 +390,7 @@
         </w:trPr>
         <w:tc>
           <w:tcPr>
-            <w:tcW w:w="2268" w:type="dxa"/>
+            <w:tcW w:w="1291" w:type="pct"/>
             <w:shd w:val="clear" w:color="auto" w:fill="E7E6E6" w:themeFill="background2"/>
             <w:vAlign w:val="center"/>
           </w:tcPr>
@@ -331,7 +412,7 @@
         </w:tc>
         <w:tc>
           <w:tcPr>
-            <w:tcW w:w="6514" w:type="dxa"/>
+            <w:tcW w:w="3709" w:type="pct"/>
             <w:vAlign w:val="center"/>
           </w:tcPr>
           <w:p>
@@ -347,7 +428,7 @@
         </w:trPr>
         <w:tc>
           <w:tcPr>
-            <w:tcW w:w="2268" w:type="dxa"/>
+            <w:tcW w:w="1291" w:type="pct"/>
             <w:shd w:val="clear" w:color="auto" w:fill="E7E6E6" w:themeFill="background2"/>
             <w:vAlign w:val="center"/>
           </w:tcPr>
@@ -376,7 +457,7 @@
         </w:tc>
         <w:tc>
           <w:tcPr>
-            <w:tcW w:w="6514" w:type="dxa"/>
+            <w:tcW w:w="3709" w:type="pct"/>
             <w:vAlign w:val="center"/>
           </w:tcPr>
           <w:p>
@@ -392,7 +473,7 @@
         </w:trPr>
         <w:tc>
           <w:tcPr>
-            <w:tcW w:w="2268" w:type="dxa"/>
+            <w:tcW w:w="1291" w:type="pct"/>
             <w:shd w:val="clear" w:color="auto" w:fill="E7E6E6" w:themeFill="background2"/>
             <w:vAlign w:val="center"/>
           </w:tcPr>
@@ -414,7 +495,7 @@
         </w:tc>
         <w:tc>
           <w:tcPr>
-            <w:tcW w:w="6514" w:type="dxa"/>
+            <w:tcW w:w="3709" w:type="pct"/>
             <w:vAlign w:val="center"/>
           </w:tcPr>
           <w:p>
@@ -430,7 +511,7 @@
         </w:trPr>
         <w:tc>
           <w:tcPr>
-            <w:tcW w:w="2268" w:type="dxa"/>
+            <w:tcW w:w="1291" w:type="pct"/>
             <w:shd w:val="clear" w:color="auto" w:fill="E7E6E6" w:themeFill="background2"/>
             <w:vAlign w:val="center"/>
           </w:tcPr>
@@ -452,7 +533,7 @@
         </w:tc>
         <w:tc>
           <w:tcPr>
-            <w:tcW w:w="6514" w:type="dxa"/>
+            <w:tcW w:w="3709" w:type="pct"/>
             <w:vAlign w:val="center"/>
           </w:tcPr>
           <w:p>
@@ -468,7 +549,7 @@
         </w:trPr>
         <w:tc>
           <w:tcPr>
-            <w:tcW w:w="2268" w:type="dxa"/>
+            <w:tcW w:w="1291" w:type="pct"/>
             <w:shd w:val="clear" w:color="auto" w:fill="E7E6E6" w:themeFill="background2"/>
             <w:vAlign w:val="center"/>
           </w:tcPr>
@@ -490,7 +571,7 @@
         </w:tc>
         <w:tc>
           <w:tcPr>
-            <w:tcW w:w="6514" w:type="dxa"/>
+            <w:tcW w:w="3709" w:type="pct"/>
             <w:vAlign w:val="center"/>
           </w:tcPr>
           <w:p>
@@ -506,7 +587,7 @@
         </w:trPr>
         <w:tc>
           <w:tcPr>
-            <w:tcW w:w="2268" w:type="dxa"/>
+            <w:tcW w:w="1291" w:type="pct"/>
             <w:shd w:val="clear" w:color="auto" w:fill="E7E6E6" w:themeFill="background2"/>
             <w:vAlign w:val="center"/>
           </w:tcPr>
@@ -528,7 +609,7 @@
         </w:tc>
         <w:tc>
           <w:tcPr>
-            <w:tcW w:w="6514" w:type="dxa"/>
+            <w:tcW w:w="3709" w:type="pct"/>
             <w:vAlign w:val="center"/>
           </w:tcPr>
           <w:p>
@@ -562,23 +643,11 @@
     </w:p>
     <w:p>
       <w:r>
-        <w:t xml:space="preserve">The hallway smelt of boiled cabbage and old rag mats. At one end of it a </w:t>
+        <w:t xml:space="preserve">The hallway smelt of boiled cabbage and old rag mats. At one end of it a coloured poster, too large for indoor display, had been tacked to the wall. It depicted simply an enormous face, more than a metre wide: the face of a man of about forty-five, with a heavy black moustache and ruggedly handsome features. Winston made for the stairs. It was no use trying the lift. Even at the best of times it was seldom working, and at present the electric current was cut off during daylight hours. It was part of the economy drive in preparation for Hate Week. The flat was seven flights up, and Winston, who was thirty-nine and had a varicose ulcer above his right ankle, went slowly, resting several times on the way. On each landing, opposite the lift shaft, the poster with the enormous face gazed from the wall. </w:t>
       </w:r>
-      <w:proofErr w:type="spellStart"/>
       <w:r>
-        <w:t>coloured</w:t>
-      </w:r>
-      <w:proofErr w:type="spellEnd"/>
-      <w:r>
-        <w:t xml:space="preserve"> poster, too large for indoor display, had been tacked to the wall. It depicted simply an enormous face, more than a </w:t>
-      </w:r>
-      <w:proofErr w:type="spellStart"/>
-      <w:r>
-        <w:t>metre</w:t>
-      </w:r>
-      <w:proofErr w:type="spellEnd"/>
-      <w:r>
-        <w:t xml:space="preserve"> wide: the face of a man of about forty-five, with a heavy black moustache and ruggedly handsome features. Winston made for the stairs. It was no use trying the lift. Even at the best of times it was seldom working, and at present the electric current was cut off during daylight hours. It was part of the economy drive in preparation for Hate Week. The flat was seven flights up, and Winston, who was thirty-nine and had a varicose ulcer above his right ankle, went slowly, resting several times on the way. On each landing, opposite the lift shaft, the poster with the enormous face gazed from the wall. It was one of those pictures which are so contrived that the eyes follow you about when you move. BIG BROTHER IS WATCHING YOU, the caption beneath it ran.</w:t>
+        <w:lastRenderedPageBreak/>
+        <w:t>It was one of those pictures which are so contrived that the eyes follow you about when you move. BIG BROTHER IS WATCHING YOU, the caption beneath it ran.</w:t>
       </w:r>
     </w:p>
     <w:p>
@@ -586,50 +655,17 @@
         <w:pStyle w:val="Heading1"/>
       </w:pPr>
       <w:r>
-        <w:lastRenderedPageBreak/>
         <w:t>Scope</w:t>
       </w:r>
     </w:p>
     <w:p>
       <w:r>
-        <w:t xml:space="preserve">Inside the flat a fruity voice was reading out a list of figures which had something to do with the production of pig-iron. The voice came from an oblong metal plaque like a dulled mirror which formed part of the surface of the right-hand wall. Winston turned a switch and the voice sank somewhat, though the words were still distinguishable. The instrument (the telescreen, it was called) could be dimmed, but there was no way of shutting it off completely. He moved over to the window: a smallish, frail figure, the </w:t>
-      </w:r>
-      <w:proofErr w:type="spellStart"/>
-      <w:r>
-        <w:t>meagreness</w:t>
-      </w:r>
-      <w:proofErr w:type="spellEnd"/>
-      <w:r>
-        <w:t xml:space="preserve"> of his body merely emphasized by the blue overalls which were the uniform of the Party. His hair was very fair, his face naturally sanguine, his skin roughened by coarse soap and blunt razor blades and the cold of the winter that had just ended.</w:t>
+        <w:t>Inside the flat a fruity voice was reading out a list of figures which had something to do with the production of pig-iron. The voice came from an oblong metal plaque like a dulled mirror which formed part of the surface of the right-hand wall. Winston turned a switch and the voice sank somewhat, though the words were still distinguishable. The instrument (the telescreen, it was called) could be dimmed, but there was no way of shutting it off completely. He moved over to the window: a smallish, frail figure, the meagreness of his body merely emphasized by the blue overalls which were the uniform of the Party. His hair was very fair, his face naturally sanguine, his skin roughened by coarse soap and blunt razor blades and the cold of the winter that had just ended.</w:t>
       </w:r>
     </w:p>
     <w:p>
       <w:r>
-        <w:t xml:space="preserve">Outside, even </w:t>
-      </w:r>
-      <w:proofErr w:type="spellStart"/>
-      <w:r>
-        <w:t>through</w:t>
-      </w:r>
-      <w:proofErr w:type="spellEnd"/>
-      <w:r>
-        <w:t xml:space="preserve"> the shut window-pane, the world looked cold. Down in the street little eddies of wind were whirling dust and torn paper into spirals, and though the sun was shining and the sky a harsh blue, there seemed to be no </w:t>
-      </w:r>
-      <w:proofErr w:type="spellStart"/>
-      <w:r>
-        <w:t>colour</w:t>
-      </w:r>
-      <w:proofErr w:type="spellEnd"/>
-      <w:r>
-        <w:t xml:space="preserve"> in anything, except the posters that were plastered everywhere. The black-</w:t>
-      </w:r>
-      <w:proofErr w:type="spellStart"/>
-      <w:r>
-        <w:t>moustachio’d</w:t>
-      </w:r>
-      <w:proofErr w:type="spellEnd"/>
-      <w:r>
-        <w:t xml:space="preserve"> face gazed down from every commanding corner. There was one on the house-front immediately opposite. BIG BROTHER IS WATCHING YOU, the caption said, while the dark eyes looked deep into Winston’s own. Down at street level another poster, torn at one corner, flapped fitfully in the wind, alternately covering and uncovering the single word INGSOC. In the far distance a helicopter skimmed down between the roofs, hovered for an instant like a bluebottle, and darted away again with a curving flight. It was the police patrol, snooping into people’s windows. The patrols did not matter, however. Only the Thought Police mattered.</w:t>
+        <w:t>Outside, even through the shut window-pane, the world looked cold. Down in the street little eddies of wind were whirling dust and torn paper into spirals, and though the sun was shining and the sky a harsh blue, there seemed to be no colour in anything, except the posters that were plastered everywhere. The black-moustachio’d face gazed down from every commanding corner. There was one on the house-front immediately opposite. BIG BROTHER IS WATCHING YOU, the caption said, while the dark eyes looked deep into Winston’s own. Down at street level another poster, torn at one corner, flapped fitfully in the wind, alternately covering and uncovering the single word INGSOC. In the far distance a helicopter skimmed down between the roofs, hovered for an instant like a bluebottle, and darted away again with a curving flight. It was the police patrol, snooping into people’s windows. The patrols did not matter, however. Only the Thought Police mattered.</w:t>
       </w:r>
     </w:p>
     <w:p>
@@ -2289,6 +2325,7 @@
         <w:pStyle w:val="Heading2"/>
       </w:pPr>
       <w:r>
+        <w:lastRenderedPageBreak/>
         <w:t xml:space="preserve">IEC </w:t>
       </w:r>
       <w:r>
@@ -2637,7 +2674,6 @@
                 <w:b/>
                 <w:bCs/>
               </w:rPr>
-              <w:lastRenderedPageBreak/>
               <w:t>Formative evaluation</w:t>
             </w:r>
           </w:p>
@@ -3917,23 +3953,7 @@
     </w:p>
     <w:p>
       <w:r>
-        <w:t xml:space="preserve">Behind Winston’s back the voice from the telescreen was still babbling away about pig-iron and the </w:t>
-      </w:r>
-      <w:proofErr w:type="spellStart"/>
-      <w:r>
-        <w:t>overfulfilment</w:t>
-      </w:r>
-      <w:proofErr w:type="spellEnd"/>
-      <w:r>
-        <w:t xml:space="preserve"> of the Ninth Three-Year Plan. The telescreen received and transmitted simultaneously. Any sound that Winston made, above the level of a very low whisper, would be picked up by it; moreover, so long as he remained within the field of vision which the metal plaque commanded, he could be seen as well as heard. There was of course no way of knowing whether you were being watched at any given moment. How often, or on what system, the Thought Police plugged in on any individual wire was guesswork. It was even conceivable that they watched everybody all the time. But at any rate they could plug in your wire whenever they wanted to. You had to live – did live, from habit that became instinct – in the assumption that every sound you made was overheard, and, except in darkness, every movement </w:t>
-      </w:r>
-      <w:proofErr w:type="spellStart"/>
-      <w:r>
-        <w:t>scrutinised</w:t>
-      </w:r>
-      <w:proofErr w:type="spellEnd"/>
-      <w:r>
-        <w:t>.</w:t>
+        <w:t>Behind Winston’s back the voice from the telescreen was still babbling away about pig-iron and the overfulfilment of the Ninth Three-Year Plan. The telescreen received and transmitted simultaneously. Any sound that Winston made, above the level of a very low whisper, would be picked up by it; moreover, so long as he remained within the field of vision which the metal plaque commanded, he could be seen as well as heard. There was of course no way of knowing whether you were being watched at any given moment. How often, or on what system, the Thought Police plugged in on any individual wire was guesswork. It was even conceivable that they watched everybody all the time. But at any rate they could plug in your wire whenever they wanted to. You had to live – did live, from habit that became instinct – in the assumption that every sound you made was overheard, and, except in darkness, every movement scrutinised.</w:t>
       </w:r>
     </w:p>
     <w:p>
@@ -3946,47 +3966,22 @@
       <w:r>
         <w:t>specification</w:t>
       </w:r>
-    </w:p>
-    <w:p>
       <w:r>
-        <w:t xml:space="preserve">Winston kept his back turned to the telescreen. It was safer; though, as he well knew, even a back can be revealing. A </w:t>
-      </w:r>
-      <w:proofErr w:type="spellStart"/>
-      <w:r>
-        <w:t>kilometre</w:t>
-      </w:r>
-      <w:proofErr w:type="spellEnd"/>
-      <w:r>
-        <w:t xml:space="preserve"> away the Ministry of Truth, his place of work, towered vast and white above the grimy landscape. This, he thought with a sort of vague distaste – this was London, chief city of Airstrip One, itself the third most populous of the provinces of Oceania. He tried to squeeze out some childhood memory that should tell him whether London had always been quite like this. Were there always these vistas of rotting nineteenth-century houses, their sides shored up with baulks of timber, their windows patched with cardboard and their roofs with corrugated iron, their crazy garden walls sagging in all directions? And the bombed sites where the plaster dust swirled in the air and the </w:t>
-      </w:r>
-      <w:proofErr w:type="spellStart"/>
-      <w:r>
-        <w:t>willowherb</w:t>
-      </w:r>
-      <w:proofErr w:type="spellEnd"/>
-      <w:r>
-        <w:t xml:space="preserve"> straggled over the heaps of rubble; and the places where the bombs had cleared a larger patch and there had sprung up sordid colonies of wooden dwellings like chicken-houses? But it was no use, he could not remember: nothing remained of his childhood except a series of bright-lit tableaux, occurring against no background and mostly unintelligible.</w:t>
+        <w:t>s</w:t>
       </w:r>
     </w:p>
     <w:p>
       <w:r>
-        <w:t xml:space="preserve">The Ministry of Truth – </w:t>
+        <w:t xml:space="preserve">Winston kept his back turned to the telescreen. It was safer; though, as he well knew, even a back can be revealing. A kilometre away the Ministry of Truth, his place of work, towered vast and white above the grimy landscape. This, he thought with a sort of vague distaste – this was London, chief city of Airstrip One, itself the third most populous of the provinces of Oceania. He tried to squeeze out some childhood memory that should tell him whether London had always been quite like this. Were there always these vistas of rotting nineteenth-century houses, their sides shored up with baulks of timber, their windows patched with cardboard and their roofs with corrugated iron, their crazy garden walls sagging in all directions? And the bombed sites where the plaster dust swirled in the air and the willowherb straggled over the heaps of rubble; and the places where the bombs had cleared a larger patch and there had sprung up sordid colonies of wooden dwellings like chicken-houses? But it was no </w:t>
       </w:r>
-      <w:proofErr w:type="spellStart"/>
       <w:r>
-        <w:t>Minitrue</w:t>
+        <w:lastRenderedPageBreak/>
+        <w:t>use, he could not remember: nothing remained of his childhood except a series of bright-lit tableaux, occurring against no background and mostly unintelligible.</w:t>
       </w:r>
-      <w:proofErr w:type="spellEnd"/>
+    </w:p>
+    <w:p>
       <w:r>
-        <w:t xml:space="preserve">, in Newspeak1 – was startlingly different from any other object in sight. It was an enormous pyramidal structure of glittering white concrete, soaring up, terrace after terrace, three hundred </w:t>
-      </w:r>
-      <w:proofErr w:type="spellStart"/>
-      <w:r>
-        <w:t>metres</w:t>
-      </w:r>
-      <w:proofErr w:type="spellEnd"/>
-      <w:r>
-        <w:t xml:space="preserve"> into the air. From where Winston stood it was just possible to read, picked out on its white face in elegant lettering, the three slogans of the Party:</w:t>
+        <w:t>The Ministry of Truth – Minitrue, in Newspeak1 – was startlingly different from any other object in sight. It was an enormous pyramidal structure of glittering white concrete, soaring up, terrace after terrace, three hundred metres into the air. From where Winston stood it was just possible to read, picked out on its white face in elegant lettering, the three slogans of the Party:</w:t>
       </w:r>
     </w:p>
     <w:p>
@@ -3998,7 +3993,6 @@
         </w:numPr>
       </w:pPr>
       <w:r>
-        <w:lastRenderedPageBreak/>
         <w:t>WAR IS PEACE</w:t>
       </w:r>
     </w:p>
@@ -4044,39 +4038,7 @@
     </w:p>
     <w:p>
       <w:r>
-        <w:t xml:space="preserve">The Ministry of Truth contained, it was said, three thousand rooms above ground level, and corresponding ramifications below. Scattered about London there were just three other buildings of similar appearance and size. So completely did they dwarf the surrounding architecture that from the roof of Victory Mansions you could see all four of them simultaneously. They were the homes of the four Ministries between which the entire apparatus of government was divided. The Ministry of Truth, which concerned itself with news, entertainment, education and the fine arts. The Ministry of Peace, which concerned itself with war. The Ministry of Love, which maintained law and order. And the Ministry of Plenty, which was responsible for economic affairs. Their names, in Newspeak: </w:t>
-      </w:r>
-      <w:proofErr w:type="spellStart"/>
-      <w:r>
-        <w:t>Minitrue</w:t>
-      </w:r>
-      <w:proofErr w:type="spellEnd"/>
-      <w:r>
-        <w:t xml:space="preserve">, </w:t>
-      </w:r>
-      <w:proofErr w:type="spellStart"/>
-      <w:r>
-        <w:t>Minipax</w:t>
-      </w:r>
-      <w:proofErr w:type="spellEnd"/>
-      <w:r>
-        <w:t xml:space="preserve">, </w:t>
-      </w:r>
-      <w:proofErr w:type="spellStart"/>
-      <w:r>
-        <w:t>Miniluv</w:t>
-      </w:r>
-      <w:proofErr w:type="spellEnd"/>
-      <w:r>
-        <w:t xml:space="preserve"> and </w:t>
-      </w:r>
-      <w:proofErr w:type="spellStart"/>
-      <w:r>
-        <w:t>Miniplenty</w:t>
-      </w:r>
-      <w:proofErr w:type="spellEnd"/>
-      <w:r>
-        <w:t>.</w:t>
+        <w:t>The Ministry of Truth contained, it was said, three thousand rooms above ground level, and corresponding ramifications below. Scattered about London there were just three other buildings of similar appearance and size. So completely did they dwarf the surrounding architecture that from the roof of Victory Mansions you could see all four of them simultaneously. They were the homes of the four Ministries between which the entire apparatus of government was divided. The Ministry of Truth, which concerned itself with news, entertainment, education and the fine arts. The Ministry of Peace, which concerned itself with war. The Ministry of Love, which maintained law and order. And the Ministry of Plenty, which was responsible for economic affairs. Their names, in Newspeak: Minitrue, Minipax, Miniluv and Miniplenty.</w:t>
       </w:r>
     </w:p>
     <w:p>
@@ -4133,36 +4095,12 @@
     </w:tbl>
     <w:p>
       <w:r>
-        <w:t xml:space="preserve">The Ministry of Love was the really frightening one. There were no windows in it at all. Winston had never been inside the Ministry of Love, nor within half a </w:t>
-      </w:r>
-      <w:proofErr w:type="spellStart"/>
-      <w:r>
-        <w:t>kilometre</w:t>
-      </w:r>
-      <w:proofErr w:type="spellEnd"/>
-      <w:r>
-        <w:t xml:space="preserve"> of it. It was a place impossible to enter except on official business, and then only by penetrating through a maze of barbed-wire entanglements, steel doors and hidden machine-gun nests. Even the streets leading up to its outer barriers were roamed by gorilla-faced guards in black uniforms, armed with jointed truncheons.</w:t>
+        <w:t>The Ministry of Love was the really frightening one. There were no windows in it at all. Winston had never been inside the Ministry of Love, nor within half a kilometre of it. It was a place impossible to enter except on official business, and then only by penetrating through a maze of barbed-wire entanglements, steel doors and hidden machine-gun nests. Even the streets leading up to its outer barriers were roamed by gorilla-faced guards in black uniforms, armed with jointed truncheons.</w:t>
       </w:r>
     </w:p>
     <w:p>
       <w:r>
-        <w:t>Winston turned round abruptly. He had set his features into the expression of quiet optimism which it was advisable to wear when facing the telescreen. He crossed the room into the tiny kitchen. By leaving the Ministry at this time of day he had sacrificed his lunch in the canteen, and he was aware that there was no food in the kitchen except a hunk of dark-</w:t>
-      </w:r>
-      <w:proofErr w:type="spellStart"/>
-      <w:r>
-        <w:t>coloured</w:t>
-      </w:r>
-      <w:proofErr w:type="spellEnd"/>
-      <w:r>
-        <w:t xml:space="preserve"> bread which had got to be saved for tomorrow’s breakfast. He took down from the shelf a bottle of </w:t>
-      </w:r>
-      <w:proofErr w:type="spellStart"/>
-      <w:r>
-        <w:t>colourless</w:t>
-      </w:r>
-      <w:proofErr w:type="spellEnd"/>
-      <w:r>
-        <w:t xml:space="preserve"> liquid with </w:t>
+        <w:t xml:space="preserve">Winston turned round abruptly. He had set his features into the expression of quiet optimism which it was advisable to wear when facing the telescreen. He crossed the room into the tiny kitchen. By leaving the Ministry at this time of day he had sacrificed his lunch in the canteen, and he was aware that there was no food in the kitchen except a hunk of dark-coloured bread which had got to be saved for tomorrow’s breakfast. He took down from the shelf a bottle of colourless liquid with </w:t>
       </w:r>
       <w:r>
         <w:t>a plain white label marked VICTORY GIN. It gave off a sickly, oily smell, as of Chinese rice-spirit. Winston poured out nearly a teacupful, nerved himself for a shock, and gulped it down like a dose of medicine.</w:t>
@@ -4186,6 +4124,7 @@
         <w:pStyle w:val="Heading2"/>
       </w:pPr>
       <w:r>
+        <w:lastRenderedPageBreak/>
         <w:t>Use scenarios</w:t>
       </w:r>
       <w:r>
@@ -4239,11 +4178,7 @@
     <w:p/>
     <w:p>
       <w:r>
-        <w:t xml:space="preserve">For some reason the telescreen in the living room was in an unusual position. Instead of being placed, as was normal, in the end wall, where it could command the whole room, it was in the longer wall, </w:t>
-      </w:r>
-      <w:r>
-        <w:lastRenderedPageBreak/>
-        <w:t>opposite the window. To one side of it there was a shallow alcove in which Winston was now sitting, and which, when the flats were built, had probably been intended to hold bookshelves. By sitting in the alcove, and keeping well back, Winston was able to remain outside the range of the telescreen, so far as sight went. He could be heard, of course, but so long as he stayed in his present position he could not be seen. It was partly the unusual geography of the room that had suggested to him the thing that he was now about to do.</w:t>
+        <w:t>For some reason the telescreen in the living room was in an unusual position. Instead of being placed, as was normal, in the end wall, where it could command the whole room, it was in the longer wall, opposite the window. To one side of it there was a shallow alcove in which Winston was now sitting, and which, when the flats were built, had probably been intended to hold bookshelves. By sitting in the alcove, and keeping well back, Winston was able to remain outside the range of the telescreen, so far as sight went. He could be heard, of course, but so long as he stayed in his present position he could not be seen. It was partly the unusual geography of the room that had suggested to him the thing that he was now about to do.</w:t>
       </w:r>
     </w:p>
     <w:p>
@@ -4261,23 +4196,7 @@
     </w:p>
     <w:p>
       <w:r>
-        <w:t>The thing that he was about to do was to open a diary. This was not illegal (nothing was illegal, since there were no longer any laws), but if detected it was reasonably certain that it would be punished by death, or at least by twenty-five years in a forced-</w:t>
-      </w:r>
-      <w:proofErr w:type="spellStart"/>
-      <w:r>
-        <w:t>labour</w:t>
-      </w:r>
-      <w:proofErr w:type="spellEnd"/>
-      <w:r>
-        <w:t xml:space="preserve"> camp. Winston fitted a nib into the penholder and sucked it to get the grease off. The pen was an archaic instrument, seldom used even for signatures, and he had procured one, furtively and with some difficulty, simply because of a feeling that the beautiful creamy paper deserved to be written on with a real nib instead of being scratched with an ink-pencil. Actually he was not used to writing by hand. Apart from very short notes, it was usual to dictate everything into the </w:t>
-      </w:r>
-      <w:proofErr w:type="spellStart"/>
-      <w:r>
-        <w:t>speakwrite</w:t>
-      </w:r>
-      <w:proofErr w:type="spellEnd"/>
-      <w:r>
-        <w:t>, which was of course impossible for his present purpose. He dipped the pen into the ink and then faltered for just a second. A tremor had gone through his bowels. To mark the paper was the decisive act. In small clumsy letters he wrote:</w:t>
+        <w:t>The thing that he was about to do was to open a diary. This was not illegal (nothing was illegal, since there were no longer any laws), but if detected it was reasonably certain that it would be punished by death, or at least by twenty-five years in a forced-labour camp. Winston fitted a nib into the penholder and sucked it to get the grease off. The pen was an archaic instrument, seldom used even for signatures, and he had procured one, furtively and with some difficulty, simply because of a feeling that the beautiful creamy paper deserved to be written on with a real nib instead of being scratched with an ink-pencil. Actually he was not used to writing by hand. Apart from very short notes, it was usual to dictate everything into the speakwrite, which was of course impossible for his present purpose. He dipped the pen into the ink and then faltered for just a second. A tremor had gone through his bowels. To mark the paper was the decisive act. In small clumsy letters he wrote:</w:t>
       </w:r>
     </w:p>
     <w:p>
@@ -5558,6 +5477,7 @@
               <w:jc w:val="left"/>
             </w:pPr>
             <w:r>
+              <w:lastRenderedPageBreak/>
               <w:t>Cleaning</w:t>
             </w:r>
           </w:p>
@@ -8366,23 +8286,7 @@
                 <w:b/>
                 <w:bCs/>
               </w:rPr>
-              <w:t xml:space="preserve"> (</w:t>
-            </w:r>
-            <w:proofErr w:type="spellStart"/>
-            <w:r>
-              <w:rPr>
-                <w:b/>
-                <w:bCs/>
-              </w:rPr>
-              <w:t>mm:ss</w:t>
-            </w:r>
-            <w:proofErr w:type="spellEnd"/>
-            <w:r>
-              <w:rPr>
-                <w:b/>
-                <w:bCs/>
-              </w:rPr>
-              <w:t>)</w:t>
+              <w:t xml:space="preserve"> (mm:ss)</w:t>
             </w:r>
           </w:p>
         </w:tc>
@@ -8412,15 +8316,7 @@
                 <w:b/>
                 <w:bCs/>
               </w:rPr>
-              <w:t xml:space="preserve"> (</w:t>
-            </w:r>
-            <w:proofErr w:type="spellStart"/>
-            <w:r>
-              <w:rPr>
-                <w:b/>
-                <w:bCs/>
-              </w:rPr>
-              <w:t>mm</w:t>
+              <w:t xml:space="preserve"> (mm</w:t>
             </w:r>
             <w:r>
               <w:rPr>
@@ -8429,7 +8325,6 @@
               </w:rPr>
               <w:t>:ss</w:t>
             </w:r>
-            <w:proofErr w:type="spellEnd"/>
             <w:r>
               <w:rPr>
                 <w:b/>
@@ -9228,6 +9123,7 @@
         <w:pStyle w:val="Heading3"/>
       </w:pPr>
       <w:r>
+        <w:lastRenderedPageBreak/>
         <w:t>Analysis</w:t>
       </w:r>
     </w:p>
@@ -9238,7 +9134,6 @@
     </w:p>
     <w:p>
       <w:r>
-        <w:lastRenderedPageBreak/>
         <w:t>For whom, it suddenly occurred to him to wonder, was he writing this diary? For the future, for the unborn. His mind hovered for a moment round the doubtful date on the page, and then fetched up with a bump against the Newspeak word doublethink. For the first time the magnitude of what he had undertaken came home to him. How could you communicate with the future? It was of its nature impossible. Either the future would resemble the present, in which case it would not listen to him: or it would be different from it, and his predicament would be meaningless.</w:t>
       </w:r>
     </w:p>
@@ -12560,99 +12455,7 @@
     <w:p/>
     <w:p>
       <w:r>
-        <w:t xml:space="preserve">April 4th, 1984. Last night to the flicks. All war films. One very good one of a ship full of refugees being bombed somewhere in the Mediterranean. Audience much amused by shots of a great huge fat man trying to swim away with a helicopter after him, first you saw him wallowing along in the water like a </w:t>
-      </w:r>
-      <w:r>
-        <w:lastRenderedPageBreak/>
-        <w:t xml:space="preserve">porpoise, then you saw him through the helicopters gunsights, then he was full of holes and the sea round him turned pink and he sank as suddenly as though the holes had let in the water, audience shouting with laughter when he sank, then you saw a lifeboat full of children with a helicopter hovering over it, there was a </w:t>
-      </w:r>
-      <w:proofErr w:type="spellStart"/>
-      <w:r>
-        <w:t>middleaged</w:t>
-      </w:r>
-      <w:proofErr w:type="spellEnd"/>
-      <w:r>
-        <w:t xml:space="preserve"> woman might have been a </w:t>
-      </w:r>
-      <w:proofErr w:type="spellStart"/>
-      <w:r>
-        <w:t>jewess</w:t>
-      </w:r>
-      <w:proofErr w:type="spellEnd"/>
-      <w:r>
-        <w:t xml:space="preserve"> sitting up in the bow with a little boy about three years old in her arms, little boy screaming with fright and hiding his head between her breasts as if he was trying to burrow right into her and the woman putting her arms round him and comforting him although she was blue with fright herself, all the time covering him up as much as possible as if she thought her arms could keep the bullets off him, then the helicopter planted a 20 kilo bomb in among them terrific flash and the boat went all to matchwood, then there was a wonderful shot of a child’s arm going up </w:t>
-      </w:r>
-      <w:proofErr w:type="spellStart"/>
-      <w:r>
-        <w:t>up</w:t>
-      </w:r>
-      <w:proofErr w:type="spellEnd"/>
-      <w:r>
-        <w:t xml:space="preserve"> </w:t>
-      </w:r>
-      <w:proofErr w:type="spellStart"/>
-      <w:r>
-        <w:t>up</w:t>
-      </w:r>
-      <w:proofErr w:type="spellEnd"/>
-      <w:r>
-        <w:t xml:space="preserve"> right up into the air a helicopter with a camera in its nose must have followed it up and there was a lot of applause from the party seats but a woman down in the prole part of the house suddenly started kicking up a fuss and shouting they </w:t>
-      </w:r>
-      <w:proofErr w:type="spellStart"/>
-      <w:r>
-        <w:t>didnt</w:t>
-      </w:r>
-      <w:proofErr w:type="spellEnd"/>
-      <w:r>
-        <w:t xml:space="preserve"> </w:t>
-      </w:r>
-      <w:proofErr w:type="spellStart"/>
-      <w:r>
-        <w:t>oughter</w:t>
-      </w:r>
-      <w:proofErr w:type="spellEnd"/>
-      <w:r>
-        <w:t xml:space="preserve"> of showed it not in front of kids they </w:t>
-      </w:r>
-      <w:proofErr w:type="spellStart"/>
-      <w:r>
-        <w:t>didnt</w:t>
-      </w:r>
-      <w:proofErr w:type="spellEnd"/>
-      <w:r>
-        <w:t xml:space="preserve"> it </w:t>
-      </w:r>
-      <w:proofErr w:type="spellStart"/>
-      <w:r>
-        <w:t>aint</w:t>
-      </w:r>
-      <w:proofErr w:type="spellEnd"/>
-      <w:r>
-        <w:t xml:space="preserve"> right not in front of kids it </w:t>
-      </w:r>
-      <w:proofErr w:type="spellStart"/>
-      <w:r>
-        <w:t>aint</w:t>
-      </w:r>
-      <w:proofErr w:type="spellEnd"/>
-      <w:r>
-        <w:t xml:space="preserve"> until the police turned her turned her out </w:t>
-      </w:r>
-      <w:proofErr w:type="spellStart"/>
-      <w:r>
-        <w:t>i</w:t>
-      </w:r>
-      <w:proofErr w:type="spellEnd"/>
-      <w:r>
-        <w:t xml:space="preserve"> </w:t>
-      </w:r>
-      <w:proofErr w:type="spellStart"/>
-      <w:r>
-        <w:t>dont</w:t>
-      </w:r>
-      <w:proofErr w:type="spellEnd"/>
-      <w:r>
-        <w:t xml:space="preserve"> suppose anything happened to her nobody cares what the proles say typical prole reaction they never –</w:t>
+        <w:t>April 4th, 1984. Last night to the flicks. All war films. One very good one of a ship full of refugees being bombed somewhere in the Mediterranean. Audience much amused by shots of a great huge fat man trying to swim away with a helicopter after him, first you saw him wallowing along in the water like a porpoise, then you saw him through the helicopters gunsights, then he was full of holes and the sea round him turned pink and he sank as suddenly as though the holes had let in the water, audience shouting with laughter when he sank, then you saw a lifeboat full of children with a helicopter hovering over it, there was a middleaged woman might have been a jewess sitting up in the bow with a little boy about three years old in her arms, little boy screaming with fright and hiding his head between her breasts as if he was trying to burrow right into her and the woman putting her arms round him and comforting him although she was blue with fright herself, all the time covering him up as much as possible as if she thought her arms could keep the bullets off him, then the helicopter planted a 20 kilo bomb in among them terrific flash and the boat went all to matchwood, then there was a wonderful shot of a child’s arm going up up up right up into the air a helicopter with a camera in its nose must have followed it up and there was a lot of applause from the party seats but a woman down in the prole part of the house suddenly started kicking up a fuss and shouting they didnt oughter of showed it not in front of kids they didnt it aint right not in front of kids it aint until the police turned her turned her out i dont suppose anything happened to her nobody cares what the proles say typical prole reaction they never –</w:t>
       </w:r>
     </w:p>
     <w:p>
@@ -12700,27 +12503,11 @@
     </w:p>
     <w:p>
       <w:r>
-        <w:t xml:space="preserve">It was nearly eleven hundred, and in the Records Department, where Winston worked, they were dragging the chairs out of the cubicles and grouping them in the </w:t>
-      </w:r>
-      <w:proofErr w:type="spellStart"/>
-      <w:r>
-        <w:t>centre</w:t>
-      </w:r>
-      <w:proofErr w:type="spellEnd"/>
-      <w:r>
-        <w:t xml:space="preserve"> of the hall, opposite the big telescreen, in preparation for the Two Minutes Hate. Winston was just taking his place in one of the middle rows when two people whom he knew by sight, but had never spoken to, came unexpectedly into the room. One of them was a girl whom he often passed in the corridors. He did not know her name, but he knew that she worked in the Fiction Department. Presumably – since he had sometimes seen her with oily hands and carrying a spanner – she had some mechanical job on one of the novel-writing machines. She was a bold-looking girl, of about twenty-seven, with thick dark hair, a freckled face and swift, athletic movements. A narrow scarlet sash, emblem of the Junior Anti-Sex League, was wound several times round the waist of her overalls, just tightly enough to bring out the shapeliness of her hips. Winston had disliked her from the very first moment of seeing her. He knew the reason. It was because of the atmosphere of hockey-fields and cold baths and community hikes and general clean-mindedness which she managed to carry about with her. He disliked nearly all women, and especially the young and pretty ones. It was always the women, and above all the young ones, who were the most bigoted adherents of the Party, the swallowers of slogans, the amateur spies and </w:t>
-      </w:r>
-      <w:proofErr w:type="spellStart"/>
-      <w:r>
-        <w:t>nosers</w:t>
-      </w:r>
-      <w:proofErr w:type="spellEnd"/>
-      <w:r>
-        <w:t xml:space="preserve">-out of unorthodoxy. But this particular girl gave him the impression of being more dangerous than most. Once when they passed in the corridor she had given him a quick sidelong glance which seemed to pierce right into him and for a moment had filled him with black terror. The idea had even crossed his mind that she might be an agent of the Thought Police. That, it was true, was very unlikely. </w:t>
+        <w:t xml:space="preserve">It was nearly eleven hundred, and in the Records Department, where Winston worked, they were dragging the chairs out of the cubicles and grouping them in the centre of the hall, opposite the big telescreen, in preparation for the Two Minutes Hate. Winston was just taking his place in one of the middle rows when two people whom he knew by sight, but had never spoken to, came unexpectedly into the room. One of them was a girl whom he often passed in the corridors. He did not know her name, but he knew that she worked in the Fiction Department. Presumably – since he had sometimes seen her with oily hands and carrying a spanner – she had some mechanical job on one of the novel-writing machines. She was a bold-looking girl, of about twenty-seven, with thick dark hair, a freckled face and swift, athletic movements. A narrow scarlet sash, emblem of the Junior Anti-Sex League, was wound several times round the waist of her overalls, just tightly enough to bring out the shapeliness of her hips. Winston had disliked her from the very first moment of seeing her. He knew the reason. It was because of the atmosphere of hockey-fields and cold baths and community hikes and general clean-mindedness which she managed to carry about with her. He disliked nearly all women, and especially the young and pretty ones. It was always the women, and above all the young ones, who </w:t>
       </w:r>
       <w:r>
         <w:lastRenderedPageBreak/>
-        <w:t>Still, he continued to feel a peculiar uneasiness, which had fear mixed up in it as well as hostility, whenever she was anywhere near him.</w:t>
+        <w:t>were the most bigoted adherents of the Party, the swallowers of slogans, the amateur spies and nosers-out of unorthodoxy. But this particular girl gave him the impression of being more dangerous than most. Once when they passed in the corridor she had given him a quick sidelong glance which seemed to pierce right into him and for a moment had filled him with black terror. The idea had even crossed his mind that she might be an agent of the Thought Police. That, it was true, was very unlikely. Still, he continued to feel a peculiar uneasiness, which had fear mixed up in it as well as hostility, whenever she was anywhere near him.</w:t>
       </w:r>
     </w:p>
     <w:p>
@@ -12739,95 +12526,7 @@
     <w:p/>
     <w:p>
       <w:r>
-        <w:t xml:space="preserve">April 4th, 1984. Last night to the flicks. All war films. One very good one of a ship full of refugees being bombed somewhere in the Mediterranean. Audience much amused by shots of a great huge fat man trying to swim away with a helicopter after him, first you saw him wallowing along in the water like a porpoise, then you saw him through the helicopters gunsights, then he was full of holes and the sea round him turned pink and he sank as suddenly as though the holes had let in the water, audience shouting with laughter when he sank, then you saw a lifeboat full of children with a helicopter hovering over it, there was a </w:t>
-      </w:r>
-      <w:proofErr w:type="spellStart"/>
-      <w:r>
-        <w:t>middleaged</w:t>
-      </w:r>
-      <w:proofErr w:type="spellEnd"/>
-      <w:r>
-        <w:t xml:space="preserve"> woman might have been a </w:t>
-      </w:r>
-      <w:proofErr w:type="spellStart"/>
-      <w:r>
-        <w:t>jewess</w:t>
-      </w:r>
-      <w:proofErr w:type="spellEnd"/>
-      <w:r>
-        <w:t xml:space="preserve"> sitting up in the bow with a little boy about three years old in her arms, little boy screaming with fright and hiding his head between her breasts as if he was trying to burrow right into her and the woman putting her arms round him and comforting him although she was blue with fright herself, all the time covering him up as much as possible as if she thought her arms could keep the bullets off him, then the helicopter planted a 20 kilo bomb in among them terrific flash and the boat went all to matchwood, then there was a wonderful shot of a child’s arm going up </w:t>
-      </w:r>
-      <w:proofErr w:type="spellStart"/>
-      <w:r>
-        <w:t>up</w:t>
-      </w:r>
-      <w:proofErr w:type="spellEnd"/>
-      <w:r>
-        <w:t xml:space="preserve"> </w:t>
-      </w:r>
-      <w:proofErr w:type="spellStart"/>
-      <w:r>
-        <w:t>up</w:t>
-      </w:r>
-      <w:proofErr w:type="spellEnd"/>
-      <w:r>
-        <w:t xml:space="preserve"> right up into the air a helicopter with a camera in its nose must have followed it up and there was a lot of applause from the party seats but a woman down in the prole part of the house suddenly started kicking up a fuss and shouting they </w:t>
-      </w:r>
-      <w:proofErr w:type="spellStart"/>
-      <w:r>
-        <w:t>didnt</w:t>
-      </w:r>
-      <w:proofErr w:type="spellEnd"/>
-      <w:r>
-        <w:t xml:space="preserve"> </w:t>
-      </w:r>
-      <w:proofErr w:type="spellStart"/>
-      <w:r>
-        <w:t>oughter</w:t>
-      </w:r>
-      <w:proofErr w:type="spellEnd"/>
-      <w:r>
-        <w:t xml:space="preserve"> of showed it not in front of kids they </w:t>
-      </w:r>
-      <w:proofErr w:type="spellStart"/>
-      <w:r>
-        <w:t>didnt</w:t>
-      </w:r>
-      <w:proofErr w:type="spellEnd"/>
-      <w:r>
-        <w:t xml:space="preserve"> it </w:t>
-      </w:r>
-      <w:proofErr w:type="spellStart"/>
-      <w:r>
-        <w:t>aint</w:t>
-      </w:r>
-      <w:proofErr w:type="spellEnd"/>
-      <w:r>
-        <w:t xml:space="preserve"> right not in front of kids it </w:t>
-      </w:r>
-      <w:proofErr w:type="spellStart"/>
-      <w:r>
-        <w:t>aint</w:t>
-      </w:r>
-      <w:proofErr w:type="spellEnd"/>
-      <w:r>
-        <w:t xml:space="preserve"> until the police turned her turned her out </w:t>
-      </w:r>
-      <w:proofErr w:type="spellStart"/>
-      <w:r>
-        <w:t>i</w:t>
-      </w:r>
-      <w:proofErr w:type="spellEnd"/>
-      <w:r>
-        <w:t xml:space="preserve"> </w:t>
-      </w:r>
-      <w:proofErr w:type="spellStart"/>
-      <w:r>
-        <w:t>dont</w:t>
-      </w:r>
-      <w:proofErr w:type="spellEnd"/>
-      <w:r>
-        <w:t xml:space="preserve"> suppose anything happened to her nobody cares what the proles say typical prole reaction they never –</w:t>
+        <w:t>April 4th, 1984. Last night to the flicks. All war films. One very good one of a ship full of refugees being bombed somewhere in the Mediterranean. Audience much amused by shots of a great huge fat man trying to swim away with a helicopter after him, first you saw him wallowing along in the water like a porpoise, then you saw him through the helicopters gunsights, then he was full of holes and the sea round him turned pink and he sank as suddenly as though the holes had let in the water, audience shouting with laughter when he sank, then you saw a lifeboat full of children with a helicopter hovering over it, there was a middleaged woman might have been a jewess sitting up in the bow with a little boy about three years old in her arms, little boy screaming with fright and hiding his head between her breasts as if he was trying to burrow right into her and the woman putting her arms round him and comforting him although she was blue with fright herself, all the time covering him up as much as possible as if she thought her arms could keep the bullets off him, then the helicopter planted a 20 kilo bomb in among them terrific flash and the boat went all to matchwood, then there was a wonderful shot of a child’s arm going up up up right up into the air a helicopter with a camera in its nose must have followed it up and there was a lot of applause from the party seats but a woman down in the prole part of the house suddenly started kicking up a fuss and shouting they didnt oughter of showed it not in front of kids they didnt it aint right not in front of kids it aint until the police turned her turned her out i dont suppose anything happened to her nobody cares what the proles say typical prole reaction they never –</w:t>
       </w:r>
     </w:p>
     <w:p>
@@ -12840,19 +12539,11 @@
     </w:p>
     <w:p>
       <w:r>
-        <w:t xml:space="preserve">The other person was a man named O’Brien, a member of the Inner Party and holder of some post so important and remote that Winston had only a dim idea of its nature. A momentary hush passed over the group of people round the chairs as they saw the black overalls of an Inner Party member approaching. O’Brien was a large, burly man with a thick neck and a coarse, humorous, brutal face. In spite of his formidable appearance he had a certain charm of manner. He had a trick of re-settling his spectacles on his nose which was curiously disarming – in some indefinable way, curiously </w:t>
-      </w:r>
-      <w:proofErr w:type="spellStart"/>
-      <w:r>
-        <w:t>civilised</w:t>
-      </w:r>
-      <w:proofErr w:type="spellEnd"/>
-      <w:r>
-        <w:t xml:space="preserve">. It was a gesture which, if anyone had still thought in such terms, might have recalled an eighteenth-century nobleman offering his snuff-box. Winston had seen O’Brien perhaps a dozen times in almost as many years. He felt deeply drawn to him, and not solely because he was intrigued by the contrast between O’Brien’s urbane manner and his prizefighter’s physique. Much more it was because of a secretly-held belief – or perhaps not even a belief, merely a hope – that O’Brien’s political orthodoxy was not perfect. Something in his face suggested it irresistibly. And again, perhaps it was not even unorthodoxy that was written in his face, but simply intelligence. But at any rate he had the appearance of being a person that you could talk to, if somehow you could cheat the telescreen and get him alone. Winston had never made the smallest effort to verify this guess: indeed, there was no way of doing so. At this moment O’Brien glanced at his wristwatch, saw that it was nearly eleven hundred and evidently decided to stay in the Records Department until the Two Minutes Hate was over. He took a chair in </w:t>
+        <w:t xml:space="preserve">The other person was a man named O’Brien, a member of the Inner Party and holder of some post so important and remote that Winston had only a dim idea of its nature. A momentary hush passed over the group of people round the chairs as they saw the black overalls of an Inner Party member approaching. O’Brien was a large, burly man with a thick neck and a coarse, humorous, brutal face. In spite of his formidable appearance he had a certain charm of manner. He had a trick of re-settling his spectacles on his nose which was curiously disarming – in some indefinable way, curiously civilised. It was a gesture which, if anyone had still thought in such terms, might have recalled an eighteenth-century nobleman offering his snuff-box. Winston had seen O’Brien perhaps a dozen times in almost as many years. He felt deeply drawn to him, and not solely because he was intrigued by the contrast between O’Brien’s urbane manner and his prizefighter’s physique. Much more it was because of a secretly-held belief – or perhaps not even a belief, merely a hope – that O’Brien’s political orthodoxy was not perfect. Something in his face suggested it irresistibly. And again, perhaps it was not even unorthodoxy that was written in his face, but simply intelligence. But at any rate he had the appearance </w:t>
       </w:r>
       <w:r>
         <w:lastRenderedPageBreak/>
-        <w:t>the same row as Winston, a couple of places away. A small, sandy-haired woman who worked in the next cubicle to Winston was between them. The girl with dark hair was sitting immediately behind.</w:t>
+        <w:t>of being a person that you could talk to, if somehow you could cheat the telescreen and get him alone. Winston had never made the smallest effort to verify this guess: indeed, there was no way of doing so. At this moment O’Brien glanced at his wristwatch, saw that it was nearly eleven hundred and evidently decided to stay in the Records Department until the Two Minutes Hate was over. He took a chair in the same row as Winston, a couple of places away. A small, sandy-haired woman who worked in the next cubicle to Winston was between them. The girl with dark hair was sitting immediately behind.</w:t>
       </w:r>
     </w:p>
     <w:p/>

</xml_diff>

<commit_message>
Update class Chapter and report.py
</commit_message>
<xml_diff>
--- a/Inputs/Text_input.docx
+++ b/Inputs/Text_input.docx
@@ -2,19 +2,6 @@
 <file path=word/document.xml><?xml version="1.0" encoding="utf-8"?>
 <w:document xmlns:wpc="http://schemas.microsoft.com/office/word/2010/wordprocessingCanvas" xmlns:cx="http://schemas.microsoft.com/office/drawing/2014/chartex" xmlns:cx1="http://schemas.microsoft.com/office/drawing/2015/9/8/chartex" xmlns:cx2="http://schemas.microsoft.com/office/drawing/2015/10/21/chartex" xmlns:cx3="http://schemas.microsoft.com/office/drawing/2016/5/9/chartex" xmlns:cx4="http://schemas.microsoft.com/office/drawing/2016/5/10/chartex" xmlns:cx5="http://schemas.microsoft.com/office/drawing/2016/5/11/chartex" xmlns:cx6="http://schemas.microsoft.com/office/drawing/2016/5/12/chartex" xmlns:cx7="http://schemas.microsoft.com/office/drawing/2016/5/13/chartex" xmlns:cx8="http://schemas.microsoft.com/office/drawing/2016/5/14/chartex" xmlns:mc="http://schemas.openxmlformats.org/markup-compatibility/2006" xmlns:aink="http://schemas.microsoft.com/office/drawing/2016/ink" xmlns:am3d="http://schemas.microsoft.com/office/drawing/2017/model3d" xmlns:o="urn:schemas-microsoft-com:office:office" xmlns:r="http://schemas.openxmlformats.org/officeDocument/2006/relationships" xmlns:m="http://schemas.openxmlformats.org/officeDocument/2006/math" xmlns:v="urn:schemas-microsoft-com:vml" xmlns:wp14="http://schemas.microsoft.com/office/word/2010/wordprocessingDrawing" xmlns:wp="http://schemas.openxmlformats.org/drawingml/2006/wordprocessingDrawing" xmlns:w10="urn:schemas-microsoft-com:office:word" xmlns:w="http://schemas.openxmlformats.org/wordprocessingml/2006/main" xmlns:w14="http://schemas.microsoft.com/office/word/2010/wordml" xmlns:w15="http://schemas.microsoft.com/office/word/2012/wordml" xmlns:w16cex="http://schemas.microsoft.com/office/word/2018/wordml/cex" xmlns:w16cid="http://schemas.microsoft.com/office/word/2016/wordml/cid" xmlns:w16="http://schemas.microsoft.com/office/word/2018/wordml" xmlns:w16se="http://schemas.microsoft.com/office/word/2015/wordml/symex" xmlns:wpg="http://schemas.microsoft.com/office/word/2010/wordprocessingGroup" xmlns:wpi="http://schemas.microsoft.com/office/word/2010/wordprocessingInk" xmlns:wne="http://schemas.microsoft.com/office/word/2006/wordml" xmlns:wps="http://schemas.microsoft.com/office/word/2010/wordprocessingShape" mc:Ignorable="w14 w15 w16se w16cid w16 w16cex wp14">
   <w:body>
-    <w:p>
-      <w:pPr>
-        <w:rPr>
-          <w:lang w:val="fr-CH"/>
-        </w:rPr>
-      </w:pPr>
-      <w:r>
-        <w:rPr>
-          <w:lang w:val="fr-CH"/>
-        </w:rPr>
-        <w:t>Salut les {0}, comment aller-vous du {1} ? Est-ce que tu {2} les {0} du {1} ?</w:t>
-      </w:r>
-    </w:p>
     <w:p>
       <w:pPr>
         <w:pStyle w:val="Title"/>
@@ -4127,9 +4114,6 @@
         <w:lastRenderedPageBreak/>
         <w:t>Use scenarios</w:t>
       </w:r>
-      <w:r>
-        <w:t xml:space="preserve"> / Use cases</w:t>
-      </w:r>
     </w:p>
     <w:tbl>
       <w:tblPr>
@@ -4191,7 +4175,7 @@
         <w:pStyle w:val="Heading2"/>
       </w:pPr>
       <w:r>
-        <w:t>Set up</w:t>
+        <w:t>Setup</w:t>
       </w:r>
     </w:p>
     <w:p>

</xml_diff>

<commit_message>
Add functions to class Chapter to read parameter from dropdown list and write them
</commit_message>
<xml_diff>
--- a/Inputs/Text_input.docx
+++ b/Inputs/Text_input.docx
@@ -616,10 +616,319 @@
       </w:r>
     </w:p>
     <w:p>
+      <w:pPr>
+        <w:rPr>
+          <w:lang w:val="fr-CH"/>
+        </w:rPr>
+      </w:pPr>
+      <w:r>
+        <w:rPr>
+          <w:lang w:val="fr-CH"/>
+        </w:rPr>
+        <w:t>Ceci est un {0}</w:t>
+      </w:r>
+      <w:r>
+        <w:rPr>
+          <w:lang w:val="fr-CH"/>
+        </w:rPr>
+        <w:t xml:space="preserve"> et j</w:t>
+      </w:r>
+      <w:r>
+        <w:rPr>
+          <w:lang w:val="fr-CH"/>
+        </w:rPr>
+        <w:t xml:space="preserve">’espère que ça va </w:t>
+      </w:r>
+      <w:r>
+        <w:rPr>
+          <w:lang w:val="fr-CH"/>
+        </w:rPr>
+        <w:t>{1}, ce serait {2}.</w:t>
+      </w:r>
+    </w:p>
+    <w:p>
       <w:r>
         <w:t>It was a bright cold day in April, and the clocks were striking thirteen. Winston Smith, his chin nuzzled into his breast in an effort to escape the vile wind, slipped quickly through the glass doors of Victory Mansions, though not quickly enough to prevent a swirl of gritty dust from entering along with him.</w:t>
       </w:r>
     </w:p>
+    <w:tbl>
+      <w:tblPr>
+        <w:tblStyle w:val="TableGrid"/>
+        <w:tblW w:w="5000" w:type="pct"/>
+        <w:tblLook w:val="04A0" w:firstRow="1" w:lastRow="0" w:firstColumn="1" w:lastColumn="0" w:noHBand="0" w:noVBand="1"/>
+      </w:tblPr>
+      <w:tblGrid>
+        <w:gridCol w:w="1701"/>
+        <w:gridCol w:w="1200"/>
+        <w:gridCol w:w="6160"/>
+      </w:tblGrid>
+      <w:tr>
+        <w:tc>
+          <w:tcPr>
+            <w:tcW w:w="939" w:type="pct"/>
+            <w:shd w:val="clear" w:color="auto" w:fill="E7E6E6" w:themeFill="background2"/>
+            <w:vAlign w:val="center"/>
+          </w:tcPr>
+          <w:p>
+            <w:pPr>
+              <w:jc w:val="left"/>
+              <w:rPr>
+                <w:b/>
+                <w:bCs/>
+              </w:rPr>
+            </w:pPr>
+            <w:r>
+              <w:rPr>
+                <w:b/>
+                <w:bCs/>
+              </w:rPr>
+              <w:t>Parameter</w:t>
+            </w:r>
+          </w:p>
+        </w:tc>
+        <w:tc>
+          <w:tcPr>
+            <w:tcW w:w="662" w:type="pct"/>
+            <w:shd w:val="clear" w:color="auto" w:fill="E7E6E6" w:themeFill="background2"/>
+            <w:vAlign w:val="center"/>
+          </w:tcPr>
+          <w:p>
+            <w:pPr>
+              <w:jc w:val="center"/>
+              <w:rPr>
+                <w:b/>
+                <w:bCs/>
+              </w:rPr>
+            </w:pPr>
+            <w:r>
+              <w:rPr>
+                <w:b/>
+                <w:bCs/>
+              </w:rPr>
+              <w:t>Reference</w:t>
+            </w:r>
+          </w:p>
+        </w:tc>
+        <w:tc>
+          <w:tcPr>
+            <w:tcW w:w="3399" w:type="pct"/>
+            <w:shd w:val="clear" w:color="auto" w:fill="E7E6E6" w:themeFill="background2"/>
+            <w:vAlign w:val="center"/>
+          </w:tcPr>
+          <w:p>
+            <w:pPr>
+              <w:jc w:val="left"/>
+              <w:rPr>
+                <w:b/>
+                <w:bCs/>
+              </w:rPr>
+            </w:pPr>
+            <w:r>
+              <w:rPr>
+                <w:b/>
+                <w:bCs/>
+              </w:rPr>
+              <w:t>Value</w:t>
+            </w:r>
+          </w:p>
+        </w:tc>
+      </w:tr>
+      <w:tr>
+        <w:tc>
+          <w:tcPr>
+            <w:tcW w:w="939" w:type="pct"/>
+            <w:vAlign w:val="center"/>
+          </w:tcPr>
+          <w:p>
+            <w:pPr>
+              <w:jc w:val="left"/>
+            </w:pPr>
+            <w:r>
+              <w:t>Parameter 0</w:t>
+            </w:r>
+          </w:p>
+        </w:tc>
+        <w:tc>
+          <w:tcPr>
+            <w:tcW w:w="662" w:type="pct"/>
+            <w:vAlign w:val="center"/>
+          </w:tcPr>
+          <w:p>
+            <w:pPr>
+              <w:jc w:val="center"/>
+            </w:pPr>
+            <w:r>
+              <w:t>{0}</w:t>
+            </w:r>
+          </w:p>
+        </w:tc>
+        <w:sdt>
+          <w:sdtPr>
+            <w:id w:val="-499429862"/>
+            <w:placeholder>
+              <w:docPart w:val="03C5A81AF108434D8D00AC649BE19D49"/>
+            </w:placeholder>
+            <w:dropDownList>
+              <w:listItem w:displayText="-" w:value="-"/>
+              <w:listItem w:displayText="Type of study" w:value="Type of study"/>
+              <w:listItem w:displayText="Study number" w:value="Study number"/>
+              <w:listItem w:displayText="Firm name" w:value="Firm name"/>
+              <w:listItem w:displayText="Version" w:value="Version"/>
+              <w:listItem w:displayText="Author's name" w:value="Author's name"/>
+              <w:listItem w:displayText="Number of participants" w:value="Number of participants"/>
+              <w:listItem w:displayText="Number of critical tasks" w:value="Number of critical tasks"/>
+            </w:dropDownList>
+          </w:sdtPr>
+          <w:sdtEndPr/>
+          <w:sdtContent>
+            <w:tc>
+              <w:tcPr>
+                <w:tcW w:w="3399" w:type="pct"/>
+                <w:vAlign w:val="center"/>
+              </w:tcPr>
+              <w:p>
+                <w:pPr>
+                  <w:jc w:val="left"/>
+                </w:pPr>
+                <w:r>
+                  <w:t>Type of study</w:t>
+                </w:r>
+              </w:p>
+            </w:tc>
+          </w:sdtContent>
+        </w:sdt>
+      </w:tr>
+      <w:tr>
+        <w:tc>
+          <w:tcPr>
+            <w:tcW w:w="939" w:type="pct"/>
+            <w:vAlign w:val="center"/>
+          </w:tcPr>
+          <w:p>
+            <w:pPr>
+              <w:jc w:val="left"/>
+            </w:pPr>
+            <w:r>
+              <w:t>Parameter 1</w:t>
+            </w:r>
+          </w:p>
+        </w:tc>
+        <w:tc>
+          <w:tcPr>
+            <w:tcW w:w="662" w:type="pct"/>
+            <w:vAlign w:val="center"/>
+          </w:tcPr>
+          <w:p>
+            <w:pPr>
+              <w:jc w:val="center"/>
+            </w:pPr>
+            <w:r>
+              <w:t>{1}</w:t>
+            </w:r>
+          </w:p>
+        </w:tc>
+        <w:sdt>
+          <w:sdtPr>
+            <w:id w:val="-1752348012"/>
+            <w:placeholder>
+              <w:docPart w:val="14648C4CAB484D5E906FFCBC4C34FB1F"/>
+            </w:placeholder>
+            <w:dropDownList>
+              <w:listItem w:displayText="-" w:value="-"/>
+              <w:listItem w:displayText="Type of study" w:value="Type of study"/>
+              <w:listItem w:displayText="Study number" w:value="Study number"/>
+              <w:listItem w:displayText="Firm name" w:value="Firm name"/>
+              <w:listItem w:displayText="Version" w:value="Version"/>
+              <w:listItem w:displayText="Author's name" w:value="Author's name"/>
+              <w:listItem w:displayText="Number of participants" w:value="Number of participants"/>
+              <w:listItem w:displayText="Number of critical tasks" w:value="Number of critical tasks"/>
+            </w:dropDownList>
+          </w:sdtPr>
+          <w:sdtEndPr/>
+          <w:sdtContent>
+            <w:tc>
+              <w:tcPr>
+                <w:tcW w:w="3399" w:type="pct"/>
+                <w:vAlign w:val="center"/>
+              </w:tcPr>
+              <w:p>
+                <w:pPr>
+                  <w:jc w:val="left"/>
+                </w:pPr>
+                <w:r>
+                  <w:t>Study number</w:t>
+                </w:r>
+              </w:p>
+            </w:tc>
+          </w:sdtContent>
+        </w:sdt>
+      </w:tr>
+      <w:tr>
+        <w:tc>
+          <w:tcPr>
+            <w:tcW w:w="939" w:type="pct"/>
+            <w:vAlign w:val="center"/>
+          </w:tcPr>
+          <w:p>
+            <w:pPr>
+              <w:jc w:val="left"/>
+            </w:pPr>
+            <w:r>
+              <w:t>Parameter 2</w:t>
+            </w:r>
+          </w:p>
+        </w:tc>
+        <w:tc>
+          <w:tcPr>
+            <w:tcW w:w="662" w:type="pct"/>
+            <w:vAlign w:val="center"/>
+          </w:tcPr>
+          <w:p>
+            <w:pPr>
+              <w:jc w:val="center"/>
+            </w:pPr>
+            <w:r>
+              <w:t>{2}</w:t>
+            </w:r>
+          </w:p>
+        </w:tc>
+        <w:sdt>
+          <w:sdtPr>
+            <w:id w:val="-1549063641"/>
+            <w:placeholder>
+              <w:docPart w:val="015B6FCA336345C0897DA9C39220889D"/>
+            </w:placeholder>
+            <w:dropDownList>
+              <w:listItem w:displayText="-" w:value="-"/>
+              <w:listItem w:displayText="Type of study" w:value="Type of study"/>
+              <w:listItem w:displayText="Study number" w:value="Study number"/>
+              <w:listItem w:displayText="Firm name" w:value="Firm name"/>
+              <w:listItem w:displayText="Version" w:value="Version"/>
+              <w:listItem w:displayText="Author's name" w:value="Author's name"/>
+              <w:listItem w:displayText="Number of participants" w:value="Number of participants"/>
+              <w:listItem w:displayText="Number of critical tasks" w:value="Number of critical tasks"/>
+            </w:dropDownList>
+          </w:sdtPr>
+          <w:sdtEndPr/>
+          <w:sdtContent>
+            <w:tc>
+              <w:tcPr>
+                <w:tcW w:w="3399" w:type="pct"/>
+                <w:vAlign w:val="center"/>
+              </w:tcPr>
+              <w:p>
+                <w:pPr>
+                  <w:jc w:val="left"/>
+                </w:pPr>
+                <w:r>
+                  <w:t>Firm name</w:t>
+                </w:r>
+              </w:p>
+            </w:tc>
+          </w:sdtContent>
+        </w:sdt>
+      </w:tr>
+    </w:tbl>
     <w:p>
       <w:pPr>
         <w:pStyle w:val="Heading1"/>
@@ -630,13 +939,288 @@
     </w:p>
     <w:p>
       <w:r>
-        <w:t xml:space="preserve">The hallway smelt of boiled cabbage and old rag mats. At one end of it a coloured poster, too large for indoor display, had been tacked to the wall. It depicted simply an enormous face, more than a metre wide: the face of a man of about forty-five, with a heavy black moustache and ruggedly handsome features. Winston made for the stairs. It was no use trying the lift. Even at the best of times it was seldom working, and at present the electric current was cut off during daylight hours. It was part of the economy drive in preparation for Hate Week. The flat was seven flights up, and Winston, who was thirty-nine and had a varicose ulcer above his right ankle, went slowly, resting several times on the way. On each landing, opposite the lift shaft, the poster with the enormous face gazed from the wall. </w:t>
+        <w:t xml:space="preserve">The hallway smelt of boiled cabbage and old rag mats. At one end of it a coloured poster, too large for indoor display, had been tacked to the wall. It depicted simply an enormous face, more than a metre wide: the face of a man of about forty-five, with a heavy black moustache and ruggedly handsome </w:t>
       </w:r>
       <w:r>
         <w:lastRenderedPageBreak/>
-        <w:t>It was one of those pictures which are so contrived that the eyes follow you about when you move. BIG BROTHER IS WATCHING YOU, the caption beneath it ran.</w:t>
+        <w:t>features. Winston made for the stairs. It was no use trying the lift. Even at the best of times it was seldom working, and at present the electric current was cut off during daylight hours. It was part of the economy drive in preparation for Hate Week. The flat was seven flights up, and Winston, who was thirty-nine and had a varicose ulcer above his right ankle, went slowly, resting several times on the way. On each landing, opposite the lift shaft, the poster with the enormous face gazed from the wall. It was one of those pictures which are so contrived that the eyes follow you about when you move. BIG BROTHER IS WATCHING YOU, the caption beneath it ran.</w:t>
       </w:r>
     </w:p>
+    <w:tbl>
+      <w:tblPr>
+        <w:tblStyle w:val="TableGrid"/>
+        <w:tblW w:w="5000" w:type="pct"/>
+        <w:tblLook w:val="04A0" w:firstRow="1" w:lastRow="0" w:firstColumn="1" w:lastColumn="0" w:noHBand="0" w:noVBand="1"/>
+      </w:tblPr>
+      <w:tblGrid>
+        <w:gridCol w:w="1701"/>
+        <w:gridCol w:w="1200"/>
+        <w:gridCol w:w="6160"/>
+      </w:tblGrid>
+      <w:tr>
+        <w:tc>
+          <w:tcPr>
+            <w:tcW w:w="939" w:type="pct"/>
+            <w:shd w:val="clear" w:color="auto" w:fill="E7E6E6" w:themeFill="background2"/>
+            <w:vAlign w:val="center"/>
+          </w:tcPr>
+          <w:p>
+            <w:pPr>
+              <w:jc w:val="left"/>
+              <w:rPr>
+                <w:b/>
+                <w:bCs/>
+              </w:rPr>
+            </w:pPr>
+            <w:r>
+              <w:rPr>
+                <w:b/>
+                <w:bCs/>
+              </w:rPr>
+              <w:t>Parameter</w:t>
+            </w:r>
+          </w:p>
+        </w:tc>
+        <w:tc>
+          <w:tcPr>
+            <w:tcW w:w="662" w:type="pct"/>
+            <w:shd w:val="clear" w:color="auto" w:fill="E7E6E6" w:themeFill="background2"/>
+            <w:vAlign w:val="center"/>
+          </w:tcPr>
+          <w:p>
+            <w:pPr>
+              <w:jc w:val="center"/>
+              <w:rPr>
+                <w:b/>
+                <w:bCs/>
+              </w:rPr>
+            </w:pPr>
+            <w:r>
+              <w:rPr>
+                <w:b/>
+                <w:bCs/>
+              </w:rPr>
+              <w:t>Reference</w:t>
+            </w:r>
+          </w:p>
+        </w:tc>
+        <w:tc>
+          <w:tcPr>
+            <w:tcW w:w="3399" w:type="pct"/>
+            <w:shd w:val="clear" w:color="auto" w:fill="E7E6E6" w:themeFill="background2"/>
+            <w:vAlign w:val="center"/>
+          </w:tcPr>
+          <w:p>
+            <w:pPr>
+              <w:jc w:val="left"/>
+              <w:rPr>
+                <w:b/>
+                <w:bCs/>
+              </w:rPr>
+            </w:pPr>
+            <w:r>
+              <w:rPr>
+                <w:b/>
+                <w:bCs/>
+              </w:rPr>
+              <w:t>Value</w:t>
+            </w:r>
+          </w:p>
+        </w:tc>
+      </w:tr>
+      <w:tr>
+        <w:tc>
+          <w:tcPr>
+            <w:tcW w:w="939" w:type="pct"/>
+            <w:vAlign w:val="center"/>
+          </w:tcPr>
+          <w:p>
+            <w:pPr>
+              <w:jc w:val="left"/>
+            </w:pPr>
+            <w:r>
+              <w:t>Parameter 0</w:t>
+            </w:r>
+          </w:p>
+        </w:tc>
+        <w:tc>
+          <w:tcPr>
+            <w:tcW w:w="662" w:type="pct"/>
+            <w:vAlign w:val="center"/>
+          </w:tcPr>
+          <w:p>
+            <w:pPr>
+              <w:jc w:val="center"/>
+            </w:pPr>
+            <w:r>
+              <w:t>{0}</w:t>
+            </w:r>
+          </w:p>
+        </w:tc>
+        <w:sdt>
+          <w:sdtPr>
+            <w:id w:val="-1900286235"/>
+            <w:placeholder>
+              <w:docPart w:val="AB4A0BA8F94A46F0A012C584FAE74235"/>
+            </w:placeholder>
+            <w:dropDownList>
+              <w:listItem w:displayText="-" w:value="-"/>
+              <w:listItem w:displayText="Type of study" w:value="Type of study"/>
+              <w:listItem w:displayText="Study number" w:value="Study number"/>
+              <w:listItem w:displayText="Firm name" w:value="Firm name"/>
+              <w:listItem w:displayText="Version" w:value="Version"/>
+              <w:listItem w:displayText="Author's name" w:value="Author's name"/>
+              <w:listItem w:displayText="Number of participants" w:value="Number of participants"/>
+              <w:listItem w:displayText="Number of critical tasks" w:value="Number of critical tasks"/>
+            </w:dropDownList>
+          </w:sdtPr>
+          <w:sdtContent>
+            <w:tc>
+              <w:tcPr>
+                <w:tcW w:w="3399" w:type="pct"/>
+                <w:vAlign w:val="center"/>
+              </w:tcPr>
+              <w:p>
+                <w:pPr>
+                  <w:jc w:val="left"/>
+                </w:pPr>
+                <w:r>
+                  <w:t>-</w:t>
+                </w:r>
+              </w:p>
+            </w:tc>
+          </w:sdtContent>
+        </w:sdt>
+      </w:tr>
+      <w:tr>
+        <w:tc>
+          <w:tcPr>
+            <w:tcW w:w="939" w:type="pct"/>
+            <w:vAlign w:val="center"/>
+          </w:tcPr>
+          <w:p>
+            <w:pPr>
+              <w:jc w:val="left"/>
+            </w:pPr>
+            <w:r>
+              <w:t>Parameter 1</w:t>
+            </w:r>
+          </w:p>
+        </w:tc>
+        <w:tc>
+          <w:tcPr>
+            <w:tcW w:w="662" w:type="pct"/>
+            <w:vAlign w:val="center"/>
+          </w:tcPr>
+          <w:p>
+            <w:pPr>
+              <w:jc w:val="center"/>
+            </w:pPr>
+            <w:r>
+              <w:t>{1}</w:t>
+            </w:r>
+          </w:p>
+        </w:tc>
+        <w:sdt>
+          <w:sdtPr>
+            <w:id w:val="898331532"/>
+            <w:placeholder>
+              <w:docPart w:val="DFA37476646E429593A532C6DAC0248D"/>
+            </w:placeholder>
+            <w:dropDownList>
+              <w:listItem w:displayText="-" w:value="-"/>
+              <w:listItem w:displayText="Type of study" w:value="Type of study"/>
+              <w:listItem w:displayText="Study number" w:value="Study number"/>
+              <w:listItem w:displayText="Firm name" w:value="Firm name"/>
+              <w:listItem w:displayText="Version" w:value="Version"/>
+              <w:listItem w:displayText="Author's name" w:value="Author's name"/>
+              <w:listItem w:displayText="Number of participants" w:value="Number of participants"/>
+              <w:listItem w:displayText="Number of critical tasks" w:value="Number of critical tasks"/>
+            </w:dropDownList>
+          </w:sdtPr>
+          <w:sdtContent>
+            <w:tc>
+              <w:tcPr>
+                <w:tcW w:w="3399" w:type="pct"/>
+                <w:vAlign w:val="center"/>
+              </w:tcPr>
+              <w:p>
+                <w:pPr>
+                  <w:jc w:val="left"/>
+                </w:pPr>
+                <w:r>
+                  <w:t>-</w:t>
+                </w:r>
+              </w:p>
+            </w:tc>
+          </w:sdtContent>
+        </w:sdt>
+      </w:tr>
+      <w:tr>
+        <w:tc>
+          <w:tcPr>
+            <w:tcW w:w="939" w:type="pct"/>
+            <w:vAlign w:val="center"/>
+          </w:tcPr>
+          <w:p>
+            <w:pPr>
+              <w:jc w:val="left"/>
+            </w:pPr>
+            <w:r>
+              <w:t>Parameter 2</w:t>
+            </w:r>
+          </w:p>
+        </w:tc>
+        <w:tc>
+          <w:tcPr>
+            <w:tcW w:w="662" w:type="pct"/>
+            <w:vAlign w:val="center"/>
+          </w:tcPr>
+          <w:p>
+            <w:pPr>
+              <w:jc w:val="center"/>
+            </w:pPr>
+            <w:r>
+              <w:t>{2}</w:t>
+            </w:r>
+          </w:p>
+        </w:tc>
+        <w:sdt>
+          <w:sdtPr>
+            <w:id w:val="731970362"/>
+            <w:placeholder>
+              <w:docPart w:val="5EC7737462F045528E11AABC024F1121"/>
+            </w:placeholder>
+            <w:dropDownList>
+              <w:listItem w:displayText="-" w:value="-"/>
+              <w:listItem w:displayText="Type of study" w:value="Type of study"/>
+              <w:listItem w:displayText="Study number" w:value="Study number"/>
+              <w:listItem w:displayText="Firm name" w:value="Firm name"/>
+              <w:listItem w:displayText="Version" w:value="Version"/>
+              <w:listItem w:displayText="Author's name" w:value="Author's name"/>
+              <w:listItem w:displayText="Number of participants" w:value="Number of participants"/>
+              <w:listItem w:displayText="Number of critical tasks" w:value="Number of critical tasks"/>
+            </w:dropDownList>
+          </w:sdtPr>
+          <w:sdtContent>
+            <w:tc>
+              <w:tcPr>
+                <w:tcW w:w="3399" w:type="pct"/>
+                <w:vAlign w:val="center"/>
+              </w:tcPr>
+              <w:p>
+                <w:pPr>
+                  <w:jc w:val="left"/>
+                </w:pPr>
+                <w:r>
+                  <w:t>-</w:t>
+                </w:r>
+              </w:p>
+            </w:tc>
+          </w:sdtContent>
+        </w:sdt>
+      </w:tr>
+    </w:tbl>
     <w:p>
       <w:pPr>
         <w:pStyle w:val="Heading1"/>
@@ -655,6 +1239,281 @@
         <w:t>Outside, even through the shut window-pane, the world looked cold. Down in the street little eddies of wind were whirling dust and torn paper into spirals, and though the sun was shining and the sky a harsh blue, there seemed to be no colour in anything, except the posters that were plastered everywhere. The black-moustachio’d face gazed down from every commanding corner. There was one on the house-front immediately opposite. BIG BROTHER IS WATCHING YOU, the caption said, while the dark eyes looked deep into Winston’s own. Down at street level another poster, torn at one corner, flapped fitfully in the wind, alternately covering and uncovering the single word INGSOC. In the far distance a helicopter skimmed down between the roofs, hovered for an instant like a bluebottle, and darted away again with a curving flight. It was the police patrol, snooping into people’s windows. The patrols did not matter, however. Only the Thought Police mattered.</w:t>
       </w:r>
     </w:p>
+    <w:tbl>
+      <w:tblPr>
+        <w:tblStyle w:val="TableGrid"/>
+        <w:tblW w:w="5000" w:type="pct"/>
+        <w:tblLook w:val="04A0" w:firstRow="1" w:lastRow="0" w:firstColumn="1" w:lastColumn="0" w:noHBand="0" w:noVBand="1"/>
+      </w:tblPr>
+      <w:tblGrid>
+        <w:gridCol w:w="1701"/>
+        <w:gridCol w:w="1200"/>
+        <w:gridCol w:w="6160"/>
+      </w:tblGrid>
+      <w:tr>
+        <w:tc>
+          <w:tcPr>
+            <w:tcW w:w="939" w:type="pct"/>
+            <w:shd w:val="clear" w:color="auto" w:fill="E7E6E6" w:themeFill="background2"/>
+            <w:vAlign w:val="center"/>
+          </w:tcPr>
+          <w:p>
+            <w:pPr>
+              <w:jc w:val="left"/>
+              <w:rPr>
+                <w:b/>
+                <w:bCs/>
+              </w:rPr>
+            </w:pPr>
+            <w:r>
+              <w:rPr>
+                <w:b/>
+                <w:bCs/>
+              </w:rPr>
+              <w:t>Parameter</w:t>
+            </w:r>
+          </w:p>
+        </w:tc>
+        <w:tc>
+          <w:tcPr>
+            <w:tcW w:w="662" w:type="pct"/>
+            <w:shd w:val="clear" w:color="auto" w:fill="E7E6E6" w:themeFill="background2"/>
+            <w:vAlign w:val="center"/>
+          </w:tcPr>
+          <w:p>
+            <w:pPr>
+              <w:jc w:val="center"/>
+              <w:rPr>
+                <w:b/>
+                <w:bCs/>
+              </w:rPr>
+            </w:pPr>
+            <w:r>
+              <w:rPr>
+                <w:b/>
+                <w:bCs/>
+              </w:rPr>
+              <w:t>Reference</w:t>
+            </w:r>
+          </w:p>
+        </w:tc>
+        <w:tc>
+          <w:tcPr>
+            <w:tcW w:w="3399" w:type="pct"/>
+            <w:shd w:val="clear" w:color="auto" w:fill="E7E6E6" w:themeFill="background2"/>
+            <w:vAlign w:val="center"/>
+          </w:tcPr>
+          <w:p>
+            <w:pPr>
+              <w:jc w:val="left"/>
+              <w:rPr>
+                <w:b/>
+                <w:bCs/>
+              </w:rPr>
+            </w:pPr>
+            <w:r>
+              <w:rPr>
+                <w:b/>
+                <w:bCs/>
+              </w:rPr>
+              <w:t>Value</w:t>
+            </w:r>
+          </w:p>
+        </w:tc>
+      </w:tr>
+      <w:tr>
+        <w:tc>
+          <w:tcPr>
+            <w:tcW w:w="939" w:type="pct"/>
+            <w:vAlign w:val="center"/>
+          </w:tcPr>
+          <w:p>
+            <w:pPr>
+              <w:jc w:val="left"/>
+            </w:pPr>
+            <w:r>
+              <w:t>Parameter 0</w:t>
+            </w:r>
+          </w:p>
+        </w:tc>
+        <w:tc>
+          <w:tcPr>
+            <w:tcW w:w="662" w:type="pct"/>
+            <w:vAlign w:val="center"/>
+          </w:tcPr>
+          <w:p>
+            <w:pPr>
+              <w:jc w:val="center"/>
+            </w:pPr>
+            <w:r>
+              <w:t>{0}</w:t>
+            </w:r>
+          </w:p>
+        </w:tc>
+        <w:sdt>
+          <w:sdtPr>
+            <w:id w:val="-2058311578"/>
+            <w:placeholder>
+              <w:docPart w:val="84E6B363A2EB49B99DADB631BED1D3B7"/>
+            </w:placeholder>
+            <w:dropDownList>
+              <w:listItem w:displayText="-" w:value="-"/>
+              <w:listItem w:displayText="Type of study" w:value="Type of study"/>
+              <w:listItem w:displayText="Study number" w:value="Study number"/>
+              <w:listItem w:displayText="Firm name" w:value="Firm name"/>
+              <w:listItem w:displayText="Version" w:value="Version"/>
+              <w:listItem w:displayText="Author's name" w:value="Author's name"/>
+              <w:listItem w:displayText="Number of participants" w:value="Number of participants"/>
+              <w:listItem w:displayText="Number of critical tasks" w:value="Number of critical tasks"/>
+            </w:dropDownList>
+          </w:sdtPr>
+          <w:sdtContent>
+            <w:tc>
+              <w:tcPr>
+                <w:tcW w:w="3399" w:type="pct"/>
+                <w:vAlign w:val="center"/>
+              </w:tcPr>
+              <w:p>
+                <w:pPr>
+                  <w:jc w:val="left"/>
+                </w:pPr>
+                <w:r>
+                  <w:t>-</w:t>
+                </w:r>
+              </w:p>
+            </w:tc>
+          </w:sdtContent>
+        </w:sdt>
+      </w:tr>
+      <w:tr>
+        <w:tc>
+          <w:tcPr>
+            <w:tcW w:w="939" w:type="pct"/>
+            <w:vAlign w:val="center"/>
+          </w:tcPr>
+          <w:p>
+            <w:pPr>
+              <w:jc w:val="left"/>
+            </w:pPr>
+            <w:r>
+              <w:t>Parameter 1</w:t>
+            </w:r>
+          </w:p>
+        </w:tc>
+        <w:tc>
+          <w:tcPr>
+            <w:tcW w:w="662" w:type="pct"/>
+            <w:vAlign w:val="center"/>
+          </w:tcPr>
+          <w:p>
+            <w:pPr>
+              <w:jc w:val="center"/>
+            </w:pPr>
+            <w:r>
+              <w:t>{1}</w:t>
+            </w:r>
+          </w:p>
+        </w:tc>
+        <w:sdt>
+          <w:sdtPr>
+            <w:id w:val="-1046225525"/>
+            <w:placeholder>
+              <w:docPart w:val="F2CB3E7A44B94E90BEE3E875D13BE4DD"/>
+            </w:placeholder>
+            <w:dropDownList>
+              <w:listItem w:displayText="-" w:value="-"/>
+              <w:listItem w:displayText="Type of study" w:value="Type of study"/>
+              <w:listItem w:displayText="Study number" w:value="Study number"/>
+              <w:listItem w:displayText="Firm name" w:value="Firm name"/>
+              <w:listItem w:displayText="Version" w:value="Version"/>
+              <w:listItem w:displayText="Author's name" w:value="Author's name"/>
+              <w:listItem w:displayText="Number of participants" w:value="Number of participants"/>
+              <w:listItem w:displayText="Number of critical tasks" w:value="Number of critical tasks"/>
+            </w:dropDownList>
+          </w:sdtPr>
+          <w:sdtContent>
+            <w:tc>
+              <w:tcPr>
+                <w:tcW w:w="3399" w:type="pct"/>
+                <w:vAlign w:val="center"/>
+              </w:tcPr>
+              <w:p>
+                <w:pPr>
+                  <w:jc w:val="left"/>
+                </w:pPr>
+                <w:r>
+                  <w:t>-</w:t>
+                </w:r>
+              </w:p>
+            </w:tc>
+          </w:sdtContent>
+        </w:sdt>
+      </w:tr>
+      <w:tr>
+        <w:tc>
+          <w:tcPr>
+            <w:tcW w:w="939" w:type="pct"/>
+            <w:vAlign w:val="center"/>
+          </w:tcPr>
+          <w:p>
+            <w:pPr>
+              <w:jc w:val="left"/>
+            </w:pPr>
+            <w:r>
+              <w:t>Parameter 2</w:t>
+            </w:r>
+          </w:p>
+        </w:tc>
+        <w:tc>
+          <w:tcPr>
+            <w:tcW w:w="662" w:type="pct"/>
+            <w:vAlign w:val="center"/>
+          </w:tcPr>
+          <w:p>
+            <w:pPr>
+              <w:jc w:val="center"/>
+            </w:pPr>
+            <w:r>
+              <w:t>{2}</w:t>
+            </w:r>
+          </w:p>
+        </w:tc>
+        <w:sdt>
+          <w:sdtPr>
+            <w:id w:val="-1743790735"/>
+            <w:placeholder>
+              <w:docPart w:val="190CCF9A373E4EE894DC1B3B4E96708E"/>
+            </w:placeholder>
+            <w:dropDownList>
+              <w:listItem w:displayText="-" w:value="-"/>
+              <w:listItem w:displayText="Type of study" w:value="Type of study"/>
+              <w:listItem w:displayText="Study number" w:value="Study number"/>
+              <w:listItem w:displayText="Firm name" w:value="Firm name"/>
+              <w:listItem w:displayText="Version" w:value="Version"/>
+              <w:listItem w:displayText="Author's name" w:value="Author's name"/>
+              <w:listItem w:displayText="Number of participants" w:value="Number of participants"/>
+              <w:listItem w:displayText="Number of critical tasks" w:value="Number of critical tasks"/>
+            </w:dropDownList>
+          </w:sdtPr>
+          <w:sdtContent>
+            <w:tc>
+              <w:tcPr>
+                <w:tcW w:w="3399" w:type="pct"/>
+                <w:vAlign w:val="center"/>
+              </w:tcPr>
+              <w:p>
+                <w:pPr>
+                  <w:jc w:val="left"/>
+                </w:pPr>
+                <w:r>
+                  <w:t>-</w:t>
+                </w:r>
+              </w:p>
+            </w:tc>
+          </w:sdtContent>
+        </w:sdt>
+      </w:tr>
+    </w:tbl>
     <w:p>
       <w:pPr>
         <w:pStyle w:val="Heading1"/>
@@ -1319,6 +2178,7 @@
                 <w:b/>
                 <w:bCs/>
               </w:rPr>
+              <w:lastRenderedPageBreak/>
               <w:t>Single-use device</w:t>
             </w:r>
           </w:p>
@@ -2312,7 +3172,6 @@
         <w:pStyle w:val="Heading2"/>
       </w:pPr>
       <w:r>
-        <w:lastRenderedPageBreak/>
         <w:t xml:space="preserve">IEC </w:t>
       </w:r>
       <w:r>
@@ -3943,6 +4802,282 @@
         <w:t>Behind Winston’s back the voice from the telescreen was still babbling away about pig-iron and the overfulfilment of the Ninth Three-Year Plan. The telescreen received and transmitted simultaneously. Any sound that Winston made, above the level of a very low whisper, would be picked up by it; moreover, so long as he remained within the field of vision which the metal plaque commanded, he could be seen as well as heard. There was of course no way of knowing whether you were being watched at any given moment. How often, or on what system, the Thought Police plugged in on any individual wire was guesswork. It was even conceivable that they watched everybody all the time. But at any rate they could plug in your wire whenever they wanted to. You had to live – did live, from habit that became instinct – in the assumption that every sound you made was overheard, and, except in darkness, every movement scrutinised.</w:t>
       </w:r>
     </w:p>
+    <w:tbl>
+      <w:tblPr>
+        <w:tblStyle w:val="TableGrid"/>
+        <w:tblW w:w="5000" w:type="pct"/>
+        <w:tblLook w:val="04A0" w:firstRow="1" w:lastRow="0" w:firstColumn="1" w:lastColumn="0" w:noHBand="0" w:noVBand="1"/>
+      </w:tblPr>
+      <w:tblGrid>
+        <w:gridCol w:w="1701"/>
+        <w:gridCol w:w="1200"/>
+        <w:gridCol w:w="6160"/>
+      </w:tblGrid>
+      <w:tr>
+        <w:tc>
+          <w:tcPr>
+            <w:tcW w:w="939" w:type="pct"/>
+            <w:shd w:val="clear" w:color="auto" w:fill="E7E6E6" w:themeFill="background2"/>
+            <w:vAlign w:val="center"/>
+          </w:tcPr>
+          <w:p>
+            <w:pPr>
+              <w:jc w:val="left"/>
+              <w:rPr>
+                <w:b/>
+                <w:bCs/>
+              </w:rPr>
+            </w:pPr>
+            <w:r>
+              <w:rPr>
+                <w:b/>
+                <w:bCs/>
+              </w:rPr>
+              <w:t>Parameter</w:t>
+            </w:r>
+          </w:p>
+        </w:tc>
+        <w:tc>
+          <w:tcPr>
+            <w:tcW w:w="662" w:type="pct"/>
+            <w:shd w:val="clear" w:color="auto" w:fill="E7E6E6" w:themeFill="background2"/>
+            <w:vAlign w:val="center"/>
+          </w:tcPr>
+          <w:p>
+            <w:pPr>
+              <w:jc w:val="center"/>
+              <w:rPr>
+                <w:b/>
+                <w:bCs/>
+              </w:rPr>
+            </w:pPr>
+            <w:r>
+              <w:rPr>
+                <w:b/>
+                <w:bCs/>
+              </w:rPr>
+              <w:t>Reference</w:t>
+            </w:r>
+          </w:p>
+        </w:tc>
+        <w:tc>
+          <w:tcPr>
+            <w:tcW w:w="3399" w:type="pct"/>
+            <w:shd w:val="clear" w:color="auto" w:fill="E7E6E6" w:themeFill="background2"/>
+            <w:vAlign w:val="center"/>
+          </w:tcPr>
+          <w:p>
+            <w:pPr>
+              <w:jc w:val="left"/>
+              <w:rPr>
+                <w:b/>
+                <w:bCs/>
+              </w:rPr>
+            </w:pPr>
+            <w:r>
+              <w:rPr>
+                <w:b/>
+                <w:bCs/>
+              </w:rPr>
+              <w:t>Value</w:t>
+            </w:r>
+          </w:p>
+        </w:tc>
+      </w:tr>
+      <w:tr>
+        <w:tc>
+          <w:tcPr>
+            <w:tcW w:w="939" w:type="pct"/>
+            <w:vAlign w:val="center"/>
+          </w:tcPr>
+          <w:p>
+            <w:pPr>
+              <w:jc w:val="left"/>
+            </w:pPr>
+            <w:r>
+              <w:lastRenderedPageBreak/>
+              <w:t>Parameter 0</w:t>
+            </w:r>
+          </w:p>
+        </w:tc>
+        <w:tc>
+          <w:tcPr>
+            <w:tcW w:w="662" w:type="pct"/>
+            <w:vAlign w:val="center"/>
+          </w:tcPr>
+          <w:p>
+            <w:pPr>
+              <w:jc w:val="center"/>
+            </w:pPr>
+            <w:r>
+              <w:t>{0}</w:t>
+            </w:r>
+          </w:p>
+        </w:tc>
+        <w:sdt>
+          <w:sdtPr>
+            <w:id w:val="609936700"/>
+            <w:placeholder>
+              <w:docPart w:val="24DABF8C5E0B489193B89FE642D99E91"/>
+            </w:placeholder>
+            <w:dropDownList>
+              <w:listItem w:displayText="-" w:value="-"/>
+              <w:listItem w:displayText="Type of study" w:value="Type of study"/>
+              <w:listItem w:displayText="Study number" w:value="Study number"/>
+              <w:listItem w:displayText="Firm name" w:value="Firm name"/>
+              <w:listItem w:displayText="Version" w:value="Version"/>
+              <w:listItem w:displayText="Author's name" w:value="Author's name"/>
+              <w:listItem w:displayText="Number of participants" w:value="Number of participants"/>
+              <w:listItem w:displayText="Number of critical tasks" w:value="Number of critical tasks"/>
+            </w:dropDownList>
+          </w:sdtPr>
+          <w:sdtContent>
+            <w:tc>
+              <w:tcPr>
+                <w:tcW w:w="3399" w:type="pct"/>
+                <w:vAlign w:val="center"/>
+              </w:tcPr>
+              <w:p>
+                <w:pPr>
+                  <w:jc w:val="left"/>
+                </w:pPr>
+                <w:r>
+                  <w:t>-</w:t>
+                </w:r>
+              </w:p>
+            </w:tc>
+          </w:sdtContent>
+        </w:sdt>
+      </w:tr>
+      <w:tr>
+        <w:tc>
+          <w:tcPr>
+            <w:tcW w:w="939" w:type="pct"/>
+            <w:vAlign w:val="center"/>
+          </w:tcPr>
+          <w:p>
+            <w:pPr>
+              <w:jc w:val="left"/>
+            </w:pPr>
+            <w:r>
+              <w:t>Parameter 1</w:t>
+            </w:r>
+          </w:p>
+        </w:tc>
+        <w:tc>
+          <w:tcPr>
+            <w:tcW w:w="662" w:type="pct"/>
+            <w:vAlign w:val="center"/>
+          </w:tcPr>
+          <w:p>
+            <w:pPr>
+              <w:jc w:val="center"/>
+            </w:pPr>
+            <w:r>
+              <w:t>{1}</w:t>
+            </w:r>
+          </w:p>
+        </w:tc>
+        <w:sdt>
+          <w:sdtPr>
+            <w:id w:val="-1728602367"/>
+            <w:placeholder>
+              <w:docPart w:val="E4332B1BCADF44BDAD93564D4D165534"/>
+            </w:placeholder>
+            <w:dropDownList>
+              <w:listItem w:displayText="-" w:value="-"/>
+              <w:listItem w:displayText="Type of study" w:value="Type of study"/>
+              <w:listItem w:displayText="Study number" w:value="Study number"/>
+              <w:listItem w:displayText="Firm name" w:value="Firm name"/>
+              <w:listItem w:displayText="Version" w:value="Version"/>
+              <w:listItem w:displayText="Author's name" w:value="Author's name"/>
+              <w:listItem w:displayText="Number of participants" w:value="Number of participants"/>
+              <w:listItem w:displayText="Number of critical tasks" w:value="Number of critical tasks"/>
+            </w:dropDownList>
+          </w:sdtPr>
+          <w:sdtContent>
+            <w:tc>
+              <w:tcPr>
+                <w:tcW w:w="3399" w:type="pct"/>
+                <w:vAlign w:val="center"/>
+              </w:tcPr>
+              <w:p>
+                <w:pPr>
+                  <w:jc w:val="left"/>
+                </w:pPr>
+                <w:r>
+                  <w:t>-</w:t>
+                </w:r>
+              </w:p>
+            </w:tc>
+          </w:sdtContent>
+        </w:sdt>
+      </w:tr>
+      <w:tr>
+        <w:tc>
+          <w:tcPr>
+            <w:tcW w:w="939" w:type="pct"/>
+            <w:vAlign w:val="center"/>
+          </w:tcPr>
+          <w:p>
+            <w:pPr>
+              <w:jc w:val="left"/>
+            </w:pPr>
+            <w:r>
+              <w:t>Parameter 2</w:t>
+            </w:r>
+          </w:p>
+        </w:tc>
+        <w:tc>
+          <w:tcPr>
+            <w:tcW w:w="662" w:type="pct"/>
+            <w:vAlign w:val="center"/>
+          </w:tcPr>
+          <w:p>
+            <w:pPr>
+              <w:jc w:val="center"/>
+            </w:pPr>
+            <w:r>
+              <w:t>{2}</w:t>
+            </w:r>
+          </w:p>
+        </w:tc>
+        <w:sdt>
+          <w:sdtPr>
+            <w:id w:val="1108626551"/>
+            <w:placeholder>
+              <w:docPart w:val="718A815C67B342F6B15B79A745E4F63F"/>
+            </w:placeholder>
+            <w:dropDownList>
+              <w:listItem w:displayText="-" w:value="-"/>
+              <w:listItem w:displayText="Type of study" w:value="Type of study"/>
+              <w:listItem w:displayText="Study number" w:value="Study number"/>
+              <w:listItem w:displayText="Firm name" w:value="Firm name"/>
+              <w:listItem w:displayText="Version" w:value="Version"/>
+              <w:listItem w:displayText="Author's name" w:value="Author's name"/>
+              <w:listItem w:displayText="Number of participants" w:value="Number of participants"/>
+              <w:listItem w:displayText="Number of critical tasks" w:value="Number of critical tasks"/>
+            </w:dropDownList>
+          </w:sdtPr>
+          <w:sdtContent>
+            <w:tc>
+              <w:tcPr>
+                <w:tcW w:w="3399" w:type="pct"/>
+                <w:vAlign w:val="center"/>
+              </w:tcPr>
+              <w:p>
+                <w:pPr>
+                  <w:jc w:val="left"/>
+                </w:pPr>
+                <w:r>
+                  <w:t>-</w:t>
+                </w:r>
+              </w:p>
+            </w:tc>
+          </w:sdtContent>
+        </w:sdt>
+      </w:tr>
+    </w:tbl>
     <w:p>
       <w:pPr>
         <w:pStyle w:val="Heading1"/>
@@ -3959,11 +5094,7 @@
     </w:p>
     <w:p>
       <w:r>
-        <w:t xml:space="preserve">Winston kept his back turned to the telescreen. It was safer; though, as he well knew, even a back can be revealing. A kilometre away the Ministry of Truth, his place of work, towered vast and white above the grimy landscape. This, he thought with a sort of vague distaste – this was London, chief city of Airstrip One, itself the third most populous of the provinces of Oceania. He tried to squeeze out some childhood memory that should tell him whether London had always been quite like this. Were there always these vistas of rotting nineteenth-century houses, their sides shored up with baulks of timber, their windows patched with cardboard and their roofs with corrugated iron, their crazy garden walls sagging in all directions? And the bombed sites where the plaster dust swirled in the air and the willowherb straggled over the heaps of rubble; and the places where the bombs had cleared a larger patch and there had sprung up sordid colonies of wooden dwellings like chicken-houses? But it was no </w:t>
-      </w:r>
-      <w:r>
-        <w:lastRenderedPageBreak/>
-        <w:t>use, he could not remember: nothing remained of his childhood except a series of bright-lit tableaux, occurring against no background and mostly unintelligible.</w:t>
+        <w:t>Winston kept his back turned to the telescreen. It was safer; though, as he well knew, even a back can be revealing. A kilometre away the Ministry of Truth, his place of work, towered vast and white above the grimy landscape. This, he thought with a sort of vague distaste – this was London, chief city of Airstrip One, itself the third most populous of the provinces of Oceania. He tried to squeeze out some childhood memory that should tell him whether London had always been quite like this. Were there always these vistas of rotting nineteenth-century houses, their sides shored up with baulks of timber, their windows patched with cardboard and their roofs with corrugated iron, their crazy garden walls sagging in all directions? And the bombed sites where the plaster dust swirled in the air and the willowherb straggled over the heaps of rubble; and the places where the bombs had cleared a larger patch and there had sprung up sordid colonies of wooden dwellings like chicken-houses? But it was no use, he could not remember: nothing remained of his childhood except a series of bright-lit tableaux, occurring against no background and mostly unintelligible.</w:t>
       </w:r>
     </w:p>
     <w:p>
@@ -4007,6 +5138,281 @@
         <w:t>IGNORANCE IS STRENGTH.</w:t>
       </w:r>
     </w:p>
+    <w:tbl>
+      <w:tblPr>
+        <w:tblStyle w:val="TableGrid"/>
+        <w:tblW w:w="5000" w:type="pct"/>
+        <w:tblLook w:val="04A0" w:firstRow="1" w:lastRow="0" w:firstColumn="1" w:lastColumn="0" w:noHBand="0" w:noVBand="1"/>
+      </w:tblPr>
+      <w:tblGrid>
+        <w:gridCol w:w="1701"/>
+        <w:gridCol w:w="1200"/>
+        <w:gridCol w:w="6160"/>
+      </w:tblGrid>
+      <w:tr>
+        <w:tc>
+          <w:tcPr>
+            <w:tcW w:w="939" w:type="pct"/>
+            <w:shd w:val="clear" w:color="auto" w:fill="E7E6E6" w:themeFill="background2"/>
+            <w:vAlign w:val="center"/>
+          </w:tcPr>
+          <w:p>
+            <w:pPr>
+              <w:jc w:val="left"/>
+              <w:rPr>
+                <w:b/>
+                <w:bCs/>
+              </w:rPr>
+            </w:pPr>
+            <w:r>
+              <w:rPr>
+                <w:b/>
+                <w:bCs/>
+              </w:rPr>
+              <w:t>Parameter</w:t>
+            </w:r>
+          </w:p>
+        </w:tc>
+        <w:tc>
+          <w:tcPr>
+            <w:tcW w:w="662" w:type="pct"/>
+            <w:shd w:val="clear" w:color="auto" w:fill="E7E6E6" w:themeFill="background2"/>
+            <w:vAlign w:val="center"/>
+          </w:tcPr>
+          <w:p>
+            <w:pPr>
+              <w:jc w:val="center"/>
+              <w:rPr>
+                <w:b/>
+                <w:bCs/>
+              </w:rPr>
+            </w:pPr>
+            <w:r>
+              <w:rPr>
+                <w:b/>
+                <w:bCs/>
+              </w:rPr>
+              <w:t>Reference</w:t>
+            </w:r>
+          </w:p>
+        </w:tc>
+        <w:tc>
+          <w:tcPr>
+            <w:tcW w:w="3399" w:type="pct"/>
+            <w:shd w:val="clear" w:color="auto" w:fill="E7E6E6" w:themeFill="background2"/>
+            <w:vAlign w:val="center"/>
+          </w:tcPr>
+          <w:p>
+            <w:pPr>
+              <w:jc w:val="left"/>
+              <w:rPr>
+                <w:b/>
+                <w:bCs/>
+              </w:rPr>
+            </w:pPr>
+            <w:r>
+              <w:rPr>
+                <w:b/>
+                <w:bCs/>
+              </w:rPr>
+              <w:t>Value</w:t>
+            </w:r>
+          </w:p>
+        </w:tc>
+      </w:tr>
+      <w:tr>
+        <w:tc>
+          <w:tcPr>
+            <w:tcW w:w="939" w:type="pct"/>
+            <w:vAlign w:val="center"/>
+          </w:tcPr>
+          <w:p>
+            <w:pPr>
+              <w:jc w:val="left"/>
+            </w:pPr>
+            <w:r>
+              <w:t>Parameter 0</w:t>
+            </w:r>
+          </w:p>
+        </w:tc>
+        <w:tc>
+          <w:tcPr>
+            <w:tcW w:w="662" w:type="pct"/>
+            <w:vAlign w:val="center"/>
+          </w:tcPr>
+          <w:p>
+            <w:pPr>
+              <w:jc w:val="center"/>
+            </w:pPr>
+            <w:r>
+              <w:t>{0}</w:t>
+            </w:r>
+          </w:p>
+        </w:tc>
+        <w:sdt>
+          <w:sdtPr>
+            <w:id w:val="-857266114"/>
+            <w:placeholder>
+              <w:docPart w:val="C2698650CA52493F82915FFB86886A33"/>
+            </w:placeholder>
+            <w:dropDownList>
+              <w:listItem w:displayText="-" w:value="-"/>
+              <w:listItem w:displayText="Type of study" w:value="Type of study"/>
+              <w:listItem w:displayText="Study number" w:value="Study number"/>
+              <w:listItem w:displayText="Firm name" w:value="Firm name"/>
+              <w:listItem w:displayText="Version" w:value="Version"/>
+              <w:listItem w:displayText="Author's name" w:value="Author's name"/>
+              <w:listItem w:displayText="Number of participants" w:value="Number of participants"/>
+              <w:listItem w:displayText="Number of critical tasks" w:value="Number of critical tasks"/>
+            </w:dropDownList>
+          </w:sdtPr>
+          <w:sdtContent>
+            <w:tc>
+              <w:tcPr>
+                <w:tcW w:w="3399" w:type="pct"/>
+                <w:vAlign w:val="center"/>
+              </w:tcPr>
+              <w:p>
+                <w:pPr>
+                  <w:jc w:val="left"/>
+                </w:pPr>
+                <w:r>
+                  <w:t>-</w:t>
+                </w:r>
+              </w:p>
+            </w:tc>
+          </w:sdtContent>
+        </w:sdt>
+      </w:tr>
+      <w:tr>
+        <w:tc>
+          <w:tcPr>
+            <w:tcW w:w="939" w:type="pct"/>
+            <w:vAlign w:val="center"/>
+          </w:tcPr>
+          <w:p>
+            <w:pPr>
+              <w:jc w:val="left"/>
+            </w:pPr>
+            <w:r>
+              <w:t>Parameter 1</w:t>
+            </w:r>
+          </w:p>
+        </w:tc>
+        <w:tc>
+          <w:tcPr>
+            <w:tcW w:w="662" w:type="pct"/>
+            <w:vAlign w:val="center"/>
+          </w:tcPr>
+          <w:p>
+            <w:pPr>
+              <w:jc w:val="center"/>
+            </w:pPr>
+            <w:r>
+              <w:t>{1}</w:t>
+            </w:r>
+          </w:p>
+        </w:tc>
+        <w:sdt>
+          <w:sdtPr>
+            <w:id w:val="702055018"/>
+            <w:placeholder>
+              <w:docPart w:val="09F2F39134934778905A3C5466C69255"/>
+            </w:placeholder>
+            <w:dropDownList>
+              <w:listItem w:displayText="-" w:value="-"/>
+              <w:listItem w:displayText="Type of study" w:value="Type of study"/>
+              <w:listItem w:displayText="Study number" w:value="Study number"/>
+              <w:listItem w:displayText="Firm name" w:value="Firm name"/>
+              <w:listItem w:displayText="Version" w:value="Version"/>
+              <w:listItem w:displayText="Author's name" w:value="Author's name"/>
+              <w:listItem w:displayText="Number of participants" w:value="Number of participants"/>
+              <w:listItem w:displayText="Number of critical tasks" w:value="Number of critical tasks"/>
+            </w:dropDownList>
+          </w:sdtPr>
+          <w:sdtContent>
+            <w:tc>
+              <w:tcPr>
+                <w:tcW w:w="3399" w:type="pct"/>
+                <w:vAlign w:val="center"/>
+              </w:tcPr>
+              <w:p>
+                <w:pPr>
+                  <w:jc w:val="left"/>
+                </w:pPr>
+                <w:r>
+                  <w:t>-</w:t>
+                </w:r>
+              </w:p>
+            </w:tc>
+          </w:sdtContent>
+        </w:sdt>
+      </w:tr>
+      <w:tr>
+        <w:tc>
+          <w:tcPr>
+            <w:tcW w:w="939" w:type="pct"/>
+            <w:vAlign w:val="center"/>
+          </w:tcPr>
+          <w:p>
+            <w:pPr>
+              <w:jc w:val="left"/>
+            </w:pPr>
+            <w:r>
+              <w:t>Parameter 2</w:t>
+            </w:r>
+          </w:p>
+        </w:tc>
+        <w:tc>
+          <w:tcPr>
+            <w:tcW w:w="662" w:type="pct"/>
+            <w:vAlign w:val="center"/>
+          </w:tcPr>
+          <w:p>
+            <w:pPr>
+              <w:jc w:val="center"/>
+            </w:pPr>
+            <w:r>
+              <w:t>{2}</w:t>
+            </w:r>
+          </w:p>
+        </w:tc>
+        <w:sdt>
+          <w:sdtPr>
+            <w:id w:val="2006089372"/>
+            <w:placeholder>
+              <w:docPart w:val="0B08F60768844AEA9CF274B7FF2D6AE3"/>
+            </w:placeholder>
+            <w:dropDownList>
+              <w:listItem w:displayText="-" w:value="-"/>
+              <w:listItem w:displayText="Type of study" w:value="Type of study"/>
+              <w:listItem w:displayText="Study number" w:value="Study number"/>
+              <w:listItem w:displayText="Firm name" w:value="Firm name"/>
+              <w:listItem w:displayText="Version" w:value="Version"/>
+              <w:listItem w:displayText="Author's name" w:value="Author's name"/>
+              <w:listItem w:displayText="Number of participants" w:value="Number of participants"/>
+              <w:listItem w:displayText="Number of critical tasks" w:value="Number of critical tasks"/>
+            </w:dropDownList>
+          </w:sdtPr>
+          <w:sdtContent>
+            <w:tc>
+              <w:tcPr>
+                <w:tcW w:w="3399" w:type="pct"/>
+                <w:vAlign w:val="center"/>
+              </w:tcPr>
+              <w:p>
+                <w:pPr>
+                  <w:jc w:val="left"/>
+                </w:pPr>
+                <w:r>
+                  <w:t>-</w:t>
+                </w:r>
+              </w:p>
+            </w:tc>
+          </w:sdtContent>
+        </w:sdt>
+      </w:tr>
+    </w:tbl>
     <w:p>
       <w:pPr>
         <w:pStyle w:val="Heading1"/>
@@ -4028,11 +5434,287 @@
         <w:t>The Ministry of Truth contained, it was said, three thousand rooms above ground level, and corresponding ramifications below. Scattered about London there were just three other buildings of similar appearance and size. So completely did they dwarf the surrounding architecture that from the roof of Victory Mansions you could see all four of them simultaneously. They were the homes of the four Ministries between which the entire apparatus of government was divided. The Ministry of Truth, which concerned itself with news, entertainment, education and the fine arts. The Ministry of Peace, which concerned itself with war. The Ministry of Love, which maintained law and order. And the Ministry of Plenty, which was responsible for economic affairs. Their names, in Newspeak: Minitrue, Minipax, Miniluv and Miniplenty.</w:t>
       </w:r>
     </w:p>
+    <w:tbl>
+      <w:tblPr>
+        <w:tblStyle w:val="TableGrid"/>
+        <w:tblW w:w="5000" w:type="pct"/>
+        <w:tblLook w:val="04A0" w:firstRow="1" w:lastRow="0" w:firstColumn="1" w:lastColumn="0" w:noHBand="0" w:noVBand="1"/>
+      </w:tblPr>
+      <w:tblGrid>
+        <w:gridCol w:w="1701"/>
+        <w:gridCol w:w="1200"/>
+        <w:gridCol w:w="6160"/>
+      </w:tblGrid>
+      <w:tr>
+        <w:tc>
+          <w:tcPr>
+            <w:tcW w:w="939" w:type="pct"/>
+            <w:shd w:val="clear" w:color="auto" w:fill="E7E6E6" w:themeFill="background2"/>
+            <w:vAlign w:val="center"/>
+          </w:tcPr>
+          <w:p>
+            <w:pPr>
+              <w:jc w:val="left"/>
+              <w:rPr>
+                <w:b/>
+                <w:bCs/>
+              </w:rPr>
+            </w:pPr>
+            <w:r>
+              <w:rPr>
+                <w:b/>
+                <w:bCs/>
+              </w:rPr>
+              <w:t>Parameter</w:t>
+            </w:r>
+          </w:p>
+        </w:tc>
+        <w:tc>
+          <w:tcPr>
+            <w:tcW w:w="662" w:type="pct"/>
+            <w:shd w:val="clear" w:color="auto" w:fill="E7E6E6" w:themeFill="background2"/>
+            <w:vAlign w:val="center"/>
+          </w:tcPr>
+          <w:p>
+            <w:pPr>
+              <w:jc w:val="center"/>
+              <w:rPr>
+                <w:b/>
+                <w:bCs/>
+              </w:rPr>
+            </w:pPr>
+            <w:r>
+              <w:rPr>
+                <w:b/>
+                <w:bCs/>
+              </w:rPr>
+              <w:t>Reference</w:t>
+            </w:r>
+          </w:p>
+        </w:tc>
+        <w:tc>
+          <w:tcPr>
+            <w:tcW w:w="3399" w:type="pct"/>
+            <w:shd w:val="clear" w:color="auto" w:fill="E7E6E6" w:themeFill="background2"/>
+            <w:vAlign w:val="center"/>
+          </w:tcPr>
+          <w:p>
+            <w:pPr>
+              <w:jc w:val="left"/>
+              <w:rPr>
+                <w:b/>
+                <w:bCs/>
+              </w:rPr>
+            </w:pPr>
+            <w:r>
+              <w:rPr>
+                <w:b/>
+                <w:bCs/>
+              </w:rPr>
+              <w:t>Value</w:t>
+            </w:r>
+          </w:p>
+        </w:tc>
+      </w:tr>
+      <w:tr>
+        <w:tc>
+          <w:tcPr>
+            <w:tcW w:w="939" w:type="pct"/>
+            <w:vAlign w:val="center"/>
+          </w:tcPr>
+          <w:p>
+            <w:pPr>
+              <w:jc w:val="left"/>
+            </w:pPr>
+            <w:r>
+              <w:t>Parameter 0</w:t>
+            </w:r>
+          </w:p>
+        </w:tc>
+        <w:tc>
+          <w:tcPr>
+            <w:tcW w:w="662" w:type="pct"/>
+            <w:vAlign w:val="center"/>
+          </w:tcPr>
+          <w:p>
+            <w:pPr>
+              <w:jc w:val="center"/>
+            </w:pPr>
+            <w:r>
+              <w:t>{0}</w:t>
+            </w:r>
+          </w:p>
+        </w:tc>
+        <w:sdt>
+          <w:sdtPr>
+            <w:id w:val="99312261"/>
+            <w:placeholder>
+              <w:docPart w:val="FA0D2A23F8384B9FA3E13A423D26A4A8"/>
+            </w:placeholder>
+            <w:dropDownList>
+              <w:listItem w:displayText="-" w:value="-"/>
+              <w:listItem w:displayText="Type of study" w:value="Type of study"/>
+              <w:listItem w:displayText="Study number" w:value="Study number"/>
+              <w:listItem w:displayText="Firm name" w:value="Firm name"/>
+              <w:listItem w:displayText="Version" w:value="Version"/>
+              <w:listItem w:displayText="Author's name" w:value="Author's name"/>
+              <w:listItem w:displayText="Number of participants" w:value="Number of participants"/>
+              <w:listItem w:displayText="Number of critical tasks" w:value="Number of critical tasks"/>
+            </w:dropDownList>
+          </w:sdtPr>
+          <w:sdtContent>
+            <w:tc>
+              <w:tcPr>
+                <w:tcW w:w="3399" w:type="pct"/>
+                <w:vAlign w:val="center"/>
+              </w:tcPr>
+              <w:p>
+                <w:pPr>
+                  <w:jc w:val="left"/>
+                </w:pPr>
+                <w:r>
+                  <w:t>-</w:t>
+                </w:r>
+              </w:p>
+            </w:tc>
+          </w:sdtContent>
+        </w:sdt>
+      </w:tr>
+      <w:tr>
+        <w:tc>
+          <w:tcPr>
+            <w:tcW w:w="939" w:type="pct"/>
+            <w:vAlign w:val="center"/>
+          </w:tcPr>
+          <w:p>
+            <w:pPr>
+              <w:jc w:val="left"/>
+            </w:pPr>
+            <w:r>
+              <w:t>Parameter 1</w:t>
+            </w:r>
+          </w:p>
+        </w:tc>
+        <w:tc>
+          <w:tcPr>
+            <w:tcW w:w="662" w:type="pct"/>
+            <w:vAlign w:val="center"/>
+          </w:tcPr>
+          <w:p>
+            <w:pPr>
+              <w:jc w:val="center"/>
+            </w:pPr>
+            <w:r>
+              <w:t>{1}</w:t>
+            </w:r>
+          </w:p>
+        </w:tc>
+        <w:sdt>
+          <w:sdtPr>
+            <w:id w:val="-691301036"/>
+            <w:placeholder>
+              <w:docPart w:val="9D74146C49B946B887D30CE229BF4789"/>
+            </w:placeholder>
+            <w:dropDownList>
+              <w:listItem w:displayText="-" w:value="-"/>
+              <w:listItem w:displayText="Type of study" w:value="Type of study"/>
+              <w:listItem w:displayText="Study number" w:value="Study number"/>
+              <w:listItem w:displayText="Firm name" w:value="Firm name"/>
+              <w:listItem w:displayText="Version" w:value="Version"/>
+              <w:listItem w:displayText="Author's name" w:value="Author's name"/>
+              <w:listItem w:displayText="Number of participants" w:value="Number of participants"/>
+              <w:listItem w:displayText="Number of critical tasks" w:value="Number of critical tasks"/>
+            </w:dropDownList>
+          </w:sdtPr>
+          <w:sdtContent>
+            <w:tc>
+              <w:tcPr>
+                <w:tcW w:w="3399" w:type="pct"/>
+                <w:vAlign w:val="center"/>
+              </w:tcPr>
+              <w:p>
+                <w:pPr>
+                  <w:jc w:val="left"/>
+                </w:pPr>
+                <w:r>
+                  <w:t>-</w:t>
+                </w:r>
+              </w:p>
+            </w:tc>
+          </w:sdtContent>
+        </w:sdt>
+      </w:tr>
+      <w:tr>
+        <w:tc>
+          <w:tcPr>
+            <w:tcW w:w="939" w:type="pct"/>
+            <w:vAlign w:val="center"/>
+          </w:tcPr>
+          <w:p>
+            <w:pPr>
+              <w:jc w:val="left"/>
+            </w:pPr>
+            <w:r>
+              <w:t>Parameter 2</w:t>
+            </w:r>
+          </w:p>
+        </w:tc>
+        <w:tc>
+          <w:tcPr>
+            <w:tcW w:w="662" w:type="pct"/>
+            <w:vAlign w:val="center"/>
+          </w:tcPr>
+          <w:p>
+            <w:pPr>
+              <w:jc w:val="center"/>
+            </w:pPr>
+            <w:r>
+              <w:t>{2}</w:t>
+            </w:r>
+          </w:p>
+        </w:tc>
+        <w:sdt>
+          <w:sdtPr>
+            <w:id w:val="199061677"/>
+            <w:placeholder>
+              <w:docPart w:val="4A85BBDE9F9E455BAD9EA464A804ABC5"/>
+            </w:placeholder>
+            <w:dropDownList>
+              <w:listItem w:displayText="-" w:value="-"/>
+              <w:listItem w:displayText="Type of study" w:value="Type of study"/>
+              <w:listItem w:displayText="Study number" w:value="Study number"/>
+              <w:listItem w:displayText="Firm name" w:value="Firm name"/>
+              <w:listItem w:displayText="Version" w:value="Version"/>
+              <w:listItem w:displayText="Author's name" w:value="Author's name"/>
+              <w:listItem w:displayText="Number of participants" w:value="Number of participants"/>
+              <w:listItem w:displayText="Number of critical tasks" w:value="Number of critical tasks"/>
+            </w:dropDownList>
+          </w:sdtPr>
+          <w:sdtContent>
+            <w:tc>
+              <w:tcPr>
+                <w:tcW w:w="3399" w:type="pct"/>
+                <w:vAlign w:val="center"/>
+              </w:tcPr>
+              <w:p>
+                <w:pPr>
+                  <w:jc w:val="left"/>
+                </w:pPr>
+                <w:r>
+                  <w:t>-</w:t>
+                </w:r>
+              </w:p>
+            </w:tc>
+          </w:sdtContent>
+        </w:sdt>
+      </w:tr>
+    </w:tbl>
     <w:p>
       <w:pPr>
         <w:pStyle w:val="Heading2"/>
       </w:pPr>
       <w:r>
+        <w:lastRenderedPageBreak/>
         <w:t>Participants</w:t>
       </w:r>
     </w:p>
@@ -4093,6 +5775,281 @@
         <w:t>a plain white label marked VICTORY GIN. It gave off a sickly, oily smell, as of Chinese rice-spirit. Winston poured out nearly a teacupful, nerved himself for a shock, and gulped it down like a dose of medicine.</w:t>
       </w:r>
     </w:p>
+    <w:tbl>
+      <w:tblPr>
+        <w:tblStyle w:val="TableGrid"/>
+        <w:tblW w:w="5000" w:type="pct"/>
+        <w:tblLook w:val="04A0" w:firstRow="1" w:lastRow="0" w:firstColumn="1" w:lastColumn="0" w:noHBand="0" w:noVBand="1"/>
+      </w:tblPr>
+      <w:tblGrid>
+        <w:gridCol w:w="1701"/>
+        <w:gridCol w:w="1200"/>
+        <w:gridCol w:w="6160"/>
+      </w:tblGrid>
+      <w:tr>
+        <w:tc>
+          <w:tcPr>
+            <w:tcW w:w="939" w:type="pct"/>
+            <w:shd w:val="clear" w:color="auto" w:fill="E7E6E6" w:themeFill="background2"/>
+            <w:vAlign w:val="center"/>
+          </w:tcPr>
+          <w:p>
+            <w:pPr>
+              <w:jc w:val="left"/>
+              <w:rPr>
+                <w:b/>
+                <w:bCs/>
+              </w:rPr>
+            </w:pPr>
+            <w:r>
+              <w:rPr>
+                <w:b/>
+                <w:bCs/>
+              </w:rPr>
+              <w:t>Parameter</w:t>
+            </w:r>
+          </w:p>
+        </w:tc>
+        <w:tc>
+          <w:tcPr>
+            <w:tcW w:w="662" w:type="pct"/>
+            <w:shd w:val="clear" w:color="auto" w:fill="E7E6E6" w:themeFill="background2"/>
+            <w:vAlign w:val="center"/>
+          </w:tcPr>
+          <w:p>
+            <w:pPr>
+              <w:jc w:val="center"/>
+              <w:rPr>
+                <w:b/>
+                <w:bCs/>
+              </w:rPr>
+            </w:pPr>
+            <w:r>
+              <w:rPr>
+                <w:b/>
+                <w:bCs/>
+              </w:rPr>
+              <w:t>Reference</w:t>
+            </w:r>
+          </w:p>
+        </w:tc>
+        <w:tc>
+          <w:tcPr>
+            <w:tcW w:w="3399" w:type="pct"/>
+            <w:shd w:val="clear" w:color="auto" w:fill="E7E6E6" w:themeFill="background2"/>
+            <w:vAlign w:val="center"/>
+          </w:tcPr>
+          <w:p>
+            <w:pPr>
+              <w:jc w:val="left"/>
+              <w:rPr>
+                <w:b/>
+                <w:bCs/>
+              </w:rPr>
+            </w:pPr>
+            <w:r>
+              <w:rPr>
+                <w:b/>
+                <w:bCs/>
+              </w:rPr>
+              <w:t>Value</w:t>
+            </w:r>
+          </w:p>
+        </w:tc>
+      </w:tr>
+      <w:tr>
+        <w:tc>
+          <w:tcPr>
+            <w:tcW w:w="939" w:type="pct"/>
+            <w:vAlign w:val="center"/>
+          </w:tcPr>
+          <w:p>
+            <w:pPr>
+              <w:jc w:val="left"/>
+            </w:pPr>
+            <w:r>
+              <w:t>Parameter 0</w:t>
+            </w:r>
+          </w:p>
+        </w:tc>
+        <w:tc>
+          <w:tcPr>
+            <w:tcW w:w="662" w:type="pct"/>
+            <w:vAlign w:val="center"/>
+          </w:tcPr>
+          <w:p>
+            <w:pPr>
+              <w:jc w:val="center"/>
+            </w:pPr>
+            <w:r>
+              <w:t>{0}</w:t>
+            </w:r>
+          </w:p>
+        </w:tc>
+        <w:sdt>
+          <w:sdtPr>
+            <w:id w:val="717639763"/>
+            <w:placeholder>
+              <w:docPart w:val="C1AC680AC59143729A3E202A417A914C"/>
+            </w:placeholder>
+            <w:dropDownList>
+              <w:listItem w:displayText="-" w:value="-"/>
+              <w:listItem w:displayText="Type of study" w:value="Type of study"/>
+              <w:listItem w:displayText="Study number" w:value="Study number"/>
+              <w:listItem w:displayText="Firm name" w:value="Firm name"/>
+              <w:listItem w:displayText="Version" w:value="Version"/>
+              <w:listItem w:displayText="Author's name" w:value="Author's name"/>
+              <w:listItem w:displayText="Number of participants" w:value="Number of participants"/>
+              <w:listItem w:displayText="Number of critical tasks" w:value="Number of critical tasks"/>
+            </w:dropDownList>
+          </w:sdtPr>
+          <w:sdtContent>
+            <w:tc>
+              <w:tcPr>
+                <w:tcW w:w="3399" w:type="pct"/>
+                <w:vAlign w:val="center"/>
+              </w:tcPr>
+              <w:p>
+                <w:pPr>
+                  <w:jc w:val="left"/>
+                </w:pPr>
+                <w:r>
+                  <w:t>-</w:t>
+                </w:r>
+              </w:p>
+            </w:tc>
+          </w:sdtContent>
+        </w:sdt>
+      </w:tr>
+      <w:tr>
+        <w:tc>
+          <w:tcPr>
+            <w:tcW w:w="939" w:type="pct"/>
+            <w:vAlign w:val="center"/>
+          </w:tcPr>
+          <w:p>
+            <w:pPr>
+              <w:jc w:val="left"/>
+            </w:pPr>
+            <w:r>
+              <w:t>Parameter 1</w:t>
+            </w:r>
+          </w:p>
+        </w:tc>
+        <w:tc>
+          <w:tcPr>
+            <w:tcW w:w="662" w:type="pct"/>
+            <w:vAlign w:val="center"/>
+          </w:tcPr>
+          <w:p>
+            <w:pPr>
+              <w:jc w:val="center"/>
+            </w:pPr>
+            <w:r>
+              <w:t>{1}</w:t>
+            </w:r>
+          </w:p>
+        </w:tc>
+        <w:sdt>
+          <w:sdtPr>
+            <w:id w:val="-998807894"/>
+            <w:placeholder>
+              <w:docPart w:val="7E261835F60F44F9BE1021C4CF6D3C6F"/>
+            </w:placeholder>
+            <w:dropDownList>
+              <w:listItem w:displayText="-" w:value="-"/>
+              <w:listItem w:displayText="Type of study" w:value="Type of study"/>
+              <w:listItem w:displayText="Study number" w:value="Study number"/>
+              <w:listItem w:displayText="Firm name" w:value="Firm name"/>
+              <w:listItem w:displayText="Version" w:value="Version"/>
+              <w:listItem w:displayText="Author's name" w:value="Author's name"/>
+              <w:listItem w:displayText="Number of participants" w:value="Number of participants"/>
+              <w:listItem w:displayText="Number of critical tasks" w:value="Number of critical tasks"/>
+            </w:dropDownList>
+          </w:sdtPr>
+          <w:sdtContent>
+            <w:tc>
+              <w:tcPr>
+                <w:tcW w:w="3399" w:type="pct"/>
+                <w:vAlign w:val="center"/>
+              </w:tcPr>
+              <w:p>
+                <w:pPr>
+                  <w:jc w:val="left"/>
+                </w:pPr>
+                <w:r>
+                  <w:t>-</w:t>
+                </w:r>
+              </w:p>
+            </w:tc>
+          </w:sdtContent>
+        </w:sdt>
+      </w:tr>
+      <w:tr>
+        <w:tc>
+          <w:tcPr>
+            <w:tcW w:w="939" w:type="pct"/>
+            <w:vAlign w:val="center"/>
+          </w:tcPr>
+          <w:p>
+            <w:pPr>
+              <w:jc w:val="left"/>
+            </w:pPr>
+            <w:r>
+              <w:t>Parameter 2</w:t>
+            </w:r>
+          </w:p>
+        </w:tc>
+        <w:tc>
+          <w:tcPr>
+            <w:tcW w:w="662" w:type="pct"/>
+            <w:vAlign w:val="center"/>
+          </w:tcPr>
+          <w:p>
+            <w:pPr>
+              <w:jc w:val="center"/>
+            </w:pPr>
+            <w:r>
+              <w:t>{2}</w:t>
+            </w:r>
+          </w:p>
+        </w:tc>
+        <w:sdt>
+          <w:sdtPr>
+            <w:id w:val="-443535148"/>
+            <w:placeholder>
+              <w:docPart w:val="2F0EB3AD0658465998DDFA0F0EC00833"/>
+            </w:placeholder>
+            <w:dropDownList>
+              <w:listItem w:displayText="-" w:value="-"/>
+              <w:listItem w:displayText="Type of study" w:value="Type of study"/>
+              <w:listItem w:displayText="Study number" w:value="Study number"/>
+              <w:listItem w:displayText="Firm name" w:value="Firm name"/>
+              <w:listItem w:displayText="Version" w:value="Version"/>
+              <w:listItem w:displayText="Author's name" w:value="Author's name"/>
+              <w:listItem w:displayText="Number of participants" w:value="Number of participants"/>
+              <w:listItem w:displayText="Number of critical tasks" w:value="Number of critical tasks"/>
+            </w:dropDownList>
+          </w:sdtPr>
+          <w:sdtContent>
+            <w:tc>
+              <w:tcPr>
+                <w:tcW w:w="3399" w:type="pct"/>
+                <w:vAlign w:val="center"/>
+              </w:tcPr>
+              <w:p>
+                <w:pPr>
+                  <w:jc w:val="left"/>
+                </w:pPr>
+                <w:r>
+                  <w:t>-</w:t>
+                </w:r>
+              </w:p>
+            </w:tc>
+          </w:sdtContent>
+        </w:sdt>
+      </w:tr>
+    </w:tbl>
     <w:p>
       <w:pPr>
         <w:pStyle w:val="Heading2"/>
@@ -4106,12 +6063,286 @@
         <w:t>Instantly his face turned scarlet and the water ran out of his eyes. The stuff was like nitric acid, and moreover, in swallowing it one had the sensation of being hit on the back of the head with a rubber club. The next moment, however, the burning in his belly died down and the world began to look more cheerful. He took a cigarette from a crumpled packet marked VICTORY CIGARETTES and incautiously held it upright, whereupon the tobacco fell out onto the floor. With the next he was more successful. He went back to the living room and sat down at a small table that stood to the left of the telescreen. From the table drawer he took out a penholder, a bottle of ink and a thick, quarto-sized blank book with a red back and a marbled cover.</w:t>
       </w:r>
     </w:p>
+    <w:tbl>
+      <w:tblPr>
+        <w:tblStyle w:val="TableGrid"/>
+        <w:tblW w:w="5000" w:type="pct"/>
+        <w:tblLook w:val="04A0" w:firstRow="1" w:lastRow="0" w:firstColumn="1" w:lastColumn="0" w:noHBand="0" w:noVBand="1"/>
+      </w:tblPr>
+      <w:tblGrid>
+        <w:gridCol w:w="1701"/>
+        <w:gridCol w:w="1200"/>
+        <w:gridCol w:w="6160"/>
+      </w:tblGrid>
+      <w:tr>
+        <w:tc>
+          <w:tcPr>
+            <w:tcW w:w="939" w:type="pct"/>
+            <w:shd w:val="clear" w:color="auto" w:fill="E7E6E6" w:themeFill="background2"/>
+            <w:vAlign w:val="center"/>
+          </w:tcPr>
+          <w:p>
+            <w:pPr>
+              <w:jc w:val="left"/>
+              <w:rPr>
+                <w:b/>
+                <w:bCs/>
+              </w:rPr>
+            </w:pPr>
+            <w:r>
+              <w:rPr>
+                <w:b/>
+                <w:bCs/>
+              </w:rPr>
+              <w:t>Parameter</w:t>
+            </w:r>
+          </w:p>
+        </w:tc>
+        <w:tc>
+          <w:tcPr>
+            <w:tcW w:w="662" w:type="pct"/>
+            <w:shd w:val="clear" w:color="auto" w:fill="E7E6E6" w:themeFill="background2"/>
+            <w:vAlign w:val="center"/>
+          </w:tcPr>
+          <w:p>
+            <w:pPr>
+              <w:jc w:val="center"/>
+              <w:rPr>
+                <w:b/>
+                <w:bCs/>
+              </w:rPr>
+            </w:pPr>
+            <w:r>
+              <w:rPr>
+                <w:b/>
+                <w:bCs/>
+              </w:rPr>
+              <w:t>Reference</w:t>
+            </w:r>
+          </w:p>
+        </w:tc>
+        <w:tc>
+          <w:tcPr>
+            <w:tcW w:w="3399" w:type="pct"/>
+            <w:shd w:val="clear" w:color="auto" w:fill="E7E6E6" w:themeFill="background2"/>
+            <w:vAlign w:val="center"/>
+          </w:tcPr>
+          <w:p>
+            <w:pPr>
+              <w:jc w:val="left"/>
+              <w:rPr>
+                <w:b/>
+                <w:bCs/>
+              </w:rPr>
+            </w:pPr>
+            <w:r>
+              <w:rPr>
+                <w:b/>
+                <w:bCs/>
+              </w:rPr>
+              <w:t>Value</w:t>
+            </w:r>
+          </w:p>
+        </w:tc>
+      </w:tr>
+      <w:tr>
+        <w:tc>
+          <w:tcPr>
+            <w:tcW w:w="939" w:type="pct"/>
+            <w:vAlign w:val="center"/>
+          </w:tcPr>
+          <w:p>
+            <w:pPr>
+              <w:jc w:val="left"/>
+            </w:pPr>
+            <w:r>
+              <w:t>Parameter 0</w:t>
+            </w:r>
+          </w:p>
+        </w:tc>
+        <w:tc>
+          <w:tcPr>
+            <w:tcW w:w="662" w:type="pct"/>
+            <w:vAlign w:val="center"/>
+          </w:tcPr>
+          <w:p>
+            <w:pPr>
+              <w:jc w:val="center"/>
+            </w:pPr>
+            <w:r>
+              <w:t>{0}</w:t>
+            </w:r>
+          </w:p>
+        </w:tc>
+        <w:sdt>
+          <w:sdtPr>
+            <w:id w:val="-1793041740"/>
+            <w:placeholder>
+              <w:docPart w:val="C410AB1040E44727AEF470964F91D4C6"/>
+            </w:placeholder>
+            <w:dropDownList>
+              <w:listItem w:displayText="-" w:value="-"/>
+              <w:listItem w:displayText="Type of study" w:value="Type of study"/>
+              <w:listItem w:displayText="Study number" w:value="Study number"/>
+              <w:listItem w:displayText="Firm name" w:value="Firm name"/>
+              <w:listItem w:displayText="Version" w:value="Version"/>
+              <w:listItem w:displayText="Author's name" w:value="Author's name"/>
+              <w:listItem w:displayText="Number of participants" w:value="Number of participants"/>
+              <w:listItem w:displayText="Number of critical tasks" w:value="Number of critical tasks"/>
+            </w:dropDownList>
+          </w:sdtPr>
+          <w:sdtContent>
+            <w:tc>
+              <w:tcPr>
+                <w:tcW w:w="3399" w:type="pct"/>
+                <w:vAlign w:val="center"/>
+              </w:tcPr>
+              <w:p>
+                <w:pPr>
+                  <w:jc w:val="left"/>
+                </w:pPr>
+                <w:r>
+                  <w:t>-</w:t>
+                </w:r>
+              </w:p>
+            </w:tc>
+          </w:sdtContent>
+        </w:sdt>
+      </w:tr>
+      <w:tr>
+        <w:tc>
+          <w:tcPr>
+            <w:tcW w:w="939" w:type="pct"/>
+            <w:vAlign w:val="center"/>
+          </w:tcPr>
+          <w:p>
+            <w:pPr>
+              <w:jc w:val="left"/>
+            </w:pPr>
+            <w:r>
+              <w:t>Parameter 1</w:t>
+            </w:r>
+          </w:p>
+        </w:tc>
+        <w:tc>
+          <w:tcPr>
+            <w:tcW w:w="662" w:type="pct"/>
+            <w:vAlign w:val="center"/>
+          </w:tcPr>
+          <w:p>
+            <w:pPr>
+              <w:jc w:val="center"/>
+            </w:pPr>
+            <w:r>
+              <w:t>{1}</w:t>
+            </w:r>
+          </w:p>
+        </w:tc>
+        <w:sdt>
+          <w:sdtPr>
+            <w:id w:val="-50309200"/>
+            <w:placeholder>
+              <w:docPart w:val="84CB35CFE69D43AF9E93CFD5B997D5CC"/>
+            </w:placeholder>
+            <w:dropDownList>
+              <w:listItem w:displayText="-" w:value="-"/>
+              <w:listItem w:displayText="Type of study" w:value="Type of study"/>
+              <w:listItem w:displayText="Study number" w:value="Study number"/>
+              <w:listItem w:displayText="Firm name" w:value="Firm name"/>
+              <w:listItem w:displayText="Version" w:value="Version"/>
+              <w:listItem w:displayText="Author's name" w:value="Author's name"/>
+              <w:listItem w:displayText="Number of participants" w:value="Number of participants"/>
+              <w:listItem w:displayText="Number of critical tasks" w:value="Number of critical tasks"/>
+            </w:dropDownList>
+          </w:sdtPr>
+          <w:sdtContent>
+            <w:tc>
+              <w:tcPr>
+                <w:tcW w:w="3399" w:type="pct"/>
+                <w:vAlign w:val="center"/>
+              </w:tcPr>
+              <w:p>
+                <w:pPr>
+                  <w:jc w:val="left"/>
+                </w:pPr>
+                <w:r>
+                  <w:t>-</w:t>
+                </w:r>
+              </w:p>
+            </w:tc>
+          </w:sdtContent>
+        </w:sdt>
+      </w:tr>
+      <w:tr>
+        <w:tc>
+          <w:tcPr>
+            <w:tcW w:w="939" w:type="pct"/>
+            <w:vAlign w:val="center"/>
+          </w:tcPr>
+          <w:p>
+            <w:pPr>
+              <w:jc w:val="left"/>
+            </w:pPr>
+            <w:r>
+              <w:t>Parameter 2</w:t>
+            </w:r>
+          </w:p>
+        </w:tc>
+        <w:tc>
+          <w:tcPr>
+            <w:tcW w:w="662" w:type="pct"/>
+            <w:vAlign w:val="center"/>
+          </w:tcPr>
+          <w:p>
+            <w:pPr>
+              <w:jc w:val="center"/>
+            </w:pPr>
+            <w:r>
+              <w:t>{2}</w:t>
+            </w:r>
+          </w:p>
+        </w:tc>
+        <w:sdt>
+          <w:sdtPr>
+            <w:id w:val="1125742625"/>
+            <w:placeholder>
+              <w:docPart w:val="A7E180DAA41745DB9F6F86F301D81650"/>
+            </w:placeholder>
+            <w:dropDownList>
+              <w:listItem w:displayText="-" w:value="-"/>
+              <w:listItem w:displayText="Type of study" w:value="Type of study"/>
+              <w:listItem w:displayText="Study number" w:value="Study number"/>
+              <w:listItem w:displayText="Firm name" w:value="Firm name"/>
+              <w:listItem w:displayText="Version" w:value="Version"/>
+              <w:listItem w:displayText="Author's name" w:value="Author's name"/>
+              <w:listItem w:displayText="Number of participants" w:value="Number of participants"/>
+              <w:listItem w:displayText="Number of critical tasks" w:value="Number of critical tasks"/>
+            </w:dropDownList>
+          </w:sdtPr>
+          <w:sdtContent>
+            <w:tc>
+              <w:tcPr>
+                <w:tcW w:w="3399" w:type="pct"/>
+                <w:vAlign w:val="center"/>
+              </w:tcPr>
+              <w:p>
+                <w:pPr>
+                  <w:jc w:val="left"/>
+                </w:pPr>
+                <w:r>
+                  <w:t>-</w:t>
+                </w:r>
+              </w:p>
+            </w:tc>
+          </w:sdtContent>
+        </w:sdt>
+      </w:tr>
+    </w:tbl>
     <w:p>
       <w:pPr>
         <w:pStyle w:val="Heading2"/>
       </w:pPr>
       <w:r>
-        <w:lastRenderedPageBreak/>
         <w:t>Use scenarios</w:t>
       </w:r>
     </w:p>
@@ -4167,9 +6398,288 @@
     </w:p>
     <w:p>
       <w:r>
-        <w:t>But it had also been suggested by the book that he had just taken out of the drawer. It was a peculiarly beautiful book. Its smooth creamy paper, a little yellowed by age, was of a kind that had not been manufactured for at least forty years past. He could guess, however, that the book was much older than that. He had seen it lying in the window of a frowzy little junk-shop in a slummy quarter of the town (just what quarter he did not now remember) and had been stricken immediately by an overwhelming desire to possess it. Party members were supposed not to go into ordinary shops (‘dealing on the free market’, it was called), but the rule was not strictly kept, because there were various things such as shoelaces and razor blades which it was impossible to get hold of in any other way. He had given a quick glance up and down the street and then had slipped inside and bought the book for two dollars fifty. At the time he was not conscious of wanting it for any particular purpose. He had carried it guiltily home in his briefcase. Even with nothing written in it, it was a compromising possession.</w:t>
+        <w:t xml:space="preserve">But it had also been suggested by the book that he had just taken out of the drawer. It was a peculiarly beautiful book. Its smooth creamy paper, a little yellowed by age, was of a kind that had not been </w:t>
+      </w:r>
+      <w:r>
+        <w:lastRenderedPageBreak/>
+        <w:t>manufactured for at least forty years past. He could guess, however, that the book was much older than that. He had seen it lying in the window of a frowzy little junk-shop in a slummy quarter of the town (just what quarter he did not now remember) and had been stricken immediately by an overwhelming desire to possess it. Party members were supposed not to go into ordinary shops (‘dealing on the free market’, it was called), but the rule was not strictly kept, because there were various things such as shoelaces and razor blades which it was impossible to get hold of in any other way. He had given a quick glance up and down the street and then had slipped inside and bought the book for two dollars fifty. At the time he was not conscious of wanting it for any particular purpose. He had carried it guiltily home in his briefcase. Even with nothing written in it, it was a compromising possession.</w:t>
       </w:r>
     </w:p>
+    <w:tbl>
+      <w:tblPr>
+        <w:tblStyle w:val="TableGrid"/>
+        <w:tblW w:w="5000" w:type="pct"/>
+        <w:tblLook w:val="04A0" w:firstRow="1" w:lastRow="0" w:firstColumn="1" w:lastColumn="0" w:noHBand="0" w:noVBand="1"/>
+      </w:tblPr>
+      <w:tblGrid>
+        <w:gridCol w:w="1701"/>
+        <w:gridCol w:w="1200"/>
+        <w:gridCol w:w="6160"/>
+      </w:tblGrid>
+      <w:tr>
+        <w:tc>
+          <w:tcPr>
+            <w:tcW w:w="939" w:type="pct"/>
+            <w:shd w:val="clear" w:color="auto" w:fill="E7E6E6" w:themeFill="background2"/>
+            <w:vAlign w:val="center"/>
+          </w:tcPr>
+          <w:p>
+            <w:pPr>
+              <w:jc w:val="left"/>
+              <w:rPr>
+                <w:b/>
+                <w:bCs/>
+              </w:rPr>
+            </w:pPr>
+            <w:r>
+              <w:rPr>
+                <w:b/>
+                <w:bCs/>
+              </w:rPr>
+              <w:t>Parameter</w:t>
+            </w:r>
+          </w:p>
+        </w:tc>
+        <w:tc>
+          <w:tcPr>
+            <w:tcW w:w="662" w:type="pct"/>
+            <w:shd w:val="clear" w:color="auto" w:fill="E7E6E6" w:themeFill="background2"/>
+            <w:vAlign w:val="center"/>
+          </w:tcPr>
+          <w:p>
+            <w:pPr>
+              <w:jc w:val="center"/>
+              <w:rPr>
+                <w:b/>
+                <w:bCs/>
+              </w:rPr>
+            </w:pPr>
+            <w:r>
+              <w:rPr>
+                <w:b/>
+                <w:bCs/>
+              </w:rPr>
+              <w:t>Reference</w:t>
+            </w:r>
+          </w:p>
+        </w:tc>
+        <w:tc>
+          <w:tcPr>
+            <w:tcW w:w="3399" w:type="pct"/>
+            <w:shd w:val="clear" w:color="auto" w:fill="E7E6E6" w:themeFill="background2"/>
+            <w:vAlign w:val="center"/>
+          </w:tcPr>
+          <w:p>
+            <w:pPr>
+              <w:jc w:val="left"/>
+              <w:rPr>
+                <w:b/>
+                <w:bCs/>
+              </w:rPr>
+            </w:pPr>
+            <w:r>
+              <w:rPr>
+                <w:b/>
+                <w:bCs/>
+              </w:rPr>
+              <w:t>Value</w:t>
+            </w:r>
+          </w:p>
+        </w:tc>
+      </w:tr>
+      <w:tr>
+        <w:tc>
+          <w:tcPr>
+            <w:tcW w:w="939" w:type="pct"/>
+            <w:vAlign w:val="center"/>
+          </w:tcPr>
+          <w:p>
+            <w:pPr>
+              <w:jc w:val="left"/>
+            </w:pPr>
+            <w:r>
+              <w:t>Parameter 0</w:t>
+            </w:r>
+          </w:p>
+        </w:tc>
+        <w:tc>
+          <w:tcPr>
+            <w:tcW w:w="662" w:type="pct"/>
+            <w:vAlign w:val="center"/>
+          </w:tcPr>
+          <w:p>
+            <w:pPr>
+              <w:jc w:val="center"/>
+            </w:pPr>
+            <w:r>
+              <w:t>{0}</w:t>
+            </w:r>
+          </w:p>
+        </w:tc>
+        <w:sdt>
+          <w:sdtPr>
+            <w:id w:val="228353284"/>
+            <w:placeholder>
+              <w:docPart w:val="887F1FE4273C4046A29EDA6DC74EB595"/>
+            </w:placeholder>
+            <w:dropDownList>
+              <w:listItem w:displayText="-" w:value="-"/>
+              <w:listItem w:displayText="Type of study" w:value="Type of study"/>
+              <w:listItem w:displayText="Study number" w:value="Study number"/>
+              <w:listItem w:displayText="Firm name" w:value="Firm name"/>
+              <w:listItem w:displayText="Version" w:value="Version"/>
+              <w:listItem w:displayText="Author's name" w:value="Author's name"/>
+              <w:listItem w:displayText="Number of participants" w:value="Number of participants"/>
+              <w:listItem w:displayText="Number of critical tasks" w:value="Number of critical tasks"/>
+            </w:dropDownList>
+          </w:sdtPr>
+          <w:sdtContent>
+            <w:tc>
+              <w:tcPr>
+                <w:tcW w:w="3399" w:type="pct"/>
+                <w:vAlign w:val="center"/>
+              </w:tcPr>
+              <w:p>
+                <w:pPr>
+                  <w:jc w:val="left"/>
+                </w:pPr>
+                <w:r>
+                  <w:t>-</w:t>
+                </w:r>
+              </w:p>
+            </w:tc>
+          </w:sdtContent>
+        </w:sdt>
+      </w:tr>
+      <w:tr>
+        <w:tc>
+          <w:tcPr>
+            <w:tcW w:w="939" w:type="pct"/>
+            <w:vAlign w:val="center"/>
+          </w:tcPr>
+          <w:p>
+            <w:pPr>
+              <w:jc w:val="left"/>
+            </w:pPr>
+            <w:r>
+              <w:t>Parameter 1</w:t>
+            </w:r>
+          </w:p>
+        </w:tc>
+        <w:tc>
+          <w:tcPr>
+            <w:tcW w:w="662" w:type="pct"/>
+            <w:vAlign w:val="center"/>
+          </w:tcPr>
+          <w:p>
+            <w:pPr>
+              <w:jc w:val="center"/>
+            </w:pPr>
+            <w:r>
+              <w:t>{1}</w:t>
+            </w:r>
+          </w:p>
+        </w:tc>
+        <w:sdt>
+          <w:sdtPr>
+            <w:id w:val="-1873221622"/>
+            <w:placeholder>
+              <w:docPart w:val="748835622BE94EED9347567D225F9F1B"/>
+            </w:placeholder>
+            <w:dropDownList>
+              <w:listItem w:displayText="-" w:value="-"/>
+              <w:listItem w:displayText="Type of study" w:value="Type of study"/>
+              <w:listItem w:displayText="Study number" w:value="Study number"/>
+              <w:listItem w:displayText="Firm name" w:value="Firm name"/>
+              <w:listItem w:displayText="Version" w:value="Version"/>
+              <w:listItem w:displayText="Author's name" w:value="Author's name"/>
+              <w:listItem w:displayText="Number of participants" w:value="Number of participants"/>
+              <w:listItem w:displayText="Number of critical tasks" w:value="Number of critical tasks"/>
+            </w:dropDownList>
+          </w:sdtPr>
+          <w:sdtContent>
+            <w:tc>
+              <w:tcPr>
+                <w:tcW w:w="3399" w:type="pct"/>
+                <w:vAlign w:val="center"/>
+              </w:tcPr>
+              <w:p>
+                <w:pPr>
+                  <w:jc w:val="left"/>
+                </w:pPr>
+                <w:r>
+                  <w:t>-</w:t>
+                </w:r>
+              </w:p>
+            </w:tc>
+          </w:sdtContent>
+        </w:sdt>
+      </w:tr>
+      <w:tr>
+        <w:tc>
+          <w:tcPr>
+            <w:tcW w:w="939" w:type="pct"/>
+            <w:vAlign w:val="center"/>
+          </w:tcPr>
+          <w:p>
+            <w:pPr>
+              <w:jc w:val="left"/>
+            </w:pPr>
+            <w:r>
+              <w:t>Parameter 2</w:t>
+            </w:r>
+          </w:p>
+        </w:tc>
+        <w:tc>
+          <w:tcPr>
+            <w:tcW w:w="662" w:type="pct"/>
+            <w:vAlign w:val="center"/>
+          </w:tcPr>
+          <w:p>
+            <w:pPr>
+              <w:jc w:val="center"/>
+            </w:pPr>
+            <w:r>
+              <w:t>{2}</w:t>
+            </w:r>
+          </w:p>
+        </w:tc>
+        <w:sdt>
+          <w:sdtPr>
+            <w:id w:val="930169981"/>
+            <w:placeholder>
+              <w:docPart w:val="DA329FEE08BD4332BB8801DDC9360A7E"/>
+            </w:placeholder>
+            <w:dropDownList>
+              <w:listItem w:displayText="-" w:value="-"/>
+              <w:listItem w:displayText="Type of study" w:value="Type of study"/>
+              <w:listItem w:displayText="Study number" w:value="Study number"/>
+              <w:listItem w:displayText="Firm name" w:value="Firm name"/>
+              <w:listItem w:displayText="Version" w:value="Version"/>
+              <w:listItem w:displayText="Author's name" w:value="Author's name"/>
+              <w:listItem w:displayText="Number of participants" w:value="Number of participants"/>
+              <w:listItem w:displayText="Number of critical tasks" w:value="Number of critical tasks"/>
+            </w:dropDownList>
+          </w:sdtPr>
+          <w:sdtContent>
+            <w:tc>
+              <w:tcPr>
+                <w:tcW w:w="3399" w:type="pct"/>
+                <w:vAlign w:val="center"/>
+              </w:tcPr>
+              <w:p>
+                <w:pPr>
+                  <w:jc w:val="left"/>
+                </w:pPr>
+                <w:r>
+                  <w:t>-</w:t>
+                </w:r>
+              </w:p>
+            </w:tc>
+          </w:sdtContent>
+        </w:sdt>
+      </w:tr>
+    </w:tbl>
     <w:p>
       <w:pPr>
         <w:pStyle w:val="Heading2"/>
@@ -4195,6 +6705,281 @@
         <w:t>April 4th, 1984.</w:t>
       </w:r>
     </w:p>
+    <w:tbl>
+      <w:tblPr>
+        <w:tblStyle w:val="TableGrid"/>
+        <w:tblW w:w="5000" w:type="pct"/>
+        <w:tblLook w:val="04A0" w:firstRow="1" w:lastRow="0" w:firstColumn="1" w:lastColumn="0" w:noHBand="0" w:noVBand="1"/>
+      </w:tblPr>
+      <w:tblGrid>
+        <w:gridCol w:w="1701"/>
+        <w:gridCol w:w="1200"/>
+        <w:gridCol w:w="6160"/>
+      </w:tblGrid>
+      <w:tr>
+        <w:tc>
+          <w:tcPr>
+            <w:tcW w:w="939" w:type="pct"/>
+            <w:shd w:val="clear" w:color="auto" w:fill="E7E6E6" w:themeFill="background2"/>
+            <w:vAlign w:val="center"/>
+          </w:tcPr>
+          <w:p>
+            <w:pPr>
+              <w:jc w:val="left"/>
+              <w:rPr>
+                <w:b/>
+                <w:bCs/>
+              </w:rPr>
+            </w:pPr>
+            <w:r>
+              <w:rPr>
+                <w:b/>
+                <w:bCs/>
+              </w:rPr>
+              <w:t>Parameter</w:t>
+            </w:r>
+          </w:p>
+        </w:tc>
+        <w:tc>
+          <w:tcPr>
+            <w:tcW w:w="662" w:type="pct"/>
+            <w:shd w:val="clear" w:color="auto" w:fill="E7E6E6" w:themeFill="background2"/>
+            <w:vAlign w:val="center"/>
+          </w:tcPr>
+          <w:p>
+            <w:pPr>
+              <w:jc w:val="center"/>
+              <w:rPr>
+                <w:b/>
+                <w:bCs/>
+              </w:rPr>
+            </w:pPr>
+            <w:r>
+              <w:rPr>
+                <w:b/>
+                <w:bCs/>
+              </w:rPr>
+              <w:t>Reference</w:t>
+            </w:r>
+          </w:p>
+        </w:tc>
+        <w:tc>
+          <w:tcPr>
+            <w:tcW w:w="3399" w:type="pct"/>
+            <w:shd w:val="clear" w:color="auto" w:fill="E7E6E6" w:themeFill="background2"/>
+            <w:vAlign w:val="center"/>
+          </w:tcPr>
+          <w:p>
+            <w:pPr>
+              <w:jc w:val="left"/>
+              <w:rPr>
+                <w:b/>
+                <w:bCs/>
+              </w:rPr>
+            </w:pPr>
+            <w:r>
+              <w:rPr>
+                <w:b/>
+                <w:bCs/>
+              </w:rPr>
+              <w:t>Value</w:t>
+            </w:r>
+          </w:p>
+        </w:tc>
+      </w:tr>
+      <w:tr>
+        <w:tc>
+          <w:tcPr>
+            <w:tcW w:w="939" w:type="pct"/>
+            <w:vAlign w:val="center"/>
+          </w:tcPr>
+          <w:p>
+            <w:pPr>
+              <w:jc w:val="left"/>
+            </w:pPr>
+            <w:r>
+              <w:t>Parameter 0</w:t>
+            </w:r>
+          </w:p>
+        </w:tc>
+        <w:tc>
+          <w:tcPr>
+            <w:tcW w:w="662" w:type="pct"/>
+            <w:vAlign w:val="center"/>
+          </w:tcPr>
+          <w:p>
+            <w:pPr>
+              <w:jc w:val="center"/>
+            </w:pPr>
+            <w:r>
+              <w:t>{0}</w:t>
+            </w:r>
+          </w:p>
+        </w:tc>
+        <w:sdt>
+          <w:sdtPr>
+            <w:id w:val="1659340253"/>
+            <w:placeholder>
+              <w:docPart w:val="82F38354F95D433AA56C7FB6AF1D3203"/>
+            </w:placeholder>
+            <w:dropDownList>
+              <w:listItem w:displayText="-" w:value="-"/>
+              <w:listItem w:displayText="Type of study" w:value="Type of study"/>
+              <w:listItem w:displayText="Study number" w:value="Study number"/>
+              <w:listItem w:displayText="Firm name" w:value="Firm name"/>
+              <w:listItem w:displayText="Version" w:value="Version"/>
+              <w:listItem w:displayText="Author's name" w:value="Author's name"/>
+              <w:listItem w:displayText="Number of participants" w:value="Number of participants"/>
+              <w:listItem w:displayText="Number of critical tasks" w:value="Number of critical tasks"/>
+            </w:dropDownList>
+          </w:sdtPr>
+          <w:sdtContent>
+            <w:tc>
+              <w:tcPr>
+                <w:tcW w:w="3399" w:type="pct"/>
+                <w:vAlign w:val="center"/>
+              </w:tcPr>
+              <w:p>
+                <w:pPr>
+                  <w:jc w:val="left"/>
+                </w:pPr>
+                <w:r>
+                  <w:t>-</w:t>
+                </w:r>
+              </w:p>
+            </w:tc>
+          </w:sdtContent>
+        </w:sdt>
+      </w:tr>
+      <w:tr>
+        <w:tc>
+          <w:tcPr>
+            <w:tcW w:w="939" w:type="pct"/>
+            <w:vAlign w:val="center"/>
+          </w:tcPr>
+          <w:p>
+            <w:pPr>
+              <w:jc w:val="left"/>
+            </w:pPr>
+            <w:r>
+              <w:t>Parameter 1</w:t>
+            </w:r>
+          </w:p>
+        </w:tc>
+        <w:tc>
+          <w:tcPr>
+            <w:tcW w:w="662" w:type="pct"/>
+            <w:vAlign w:val="center"/>
+          </w:tcPr>
+          <w:p>
+            <w:pPr>
+              <w:jc w:val="center"/>
+            </w:pPr>
+            <w:r>
+              <w:t>{1}</w:t>
+            </w:r>
+          </w:p>
+        </w:tc>
+        <w:sdt>
+          <w:sdtPr>
+            <w:id w:val="-705564491"/>
+            <w:placeholder>
+              <w:docPart w:val="95FEBA0A2364444CB948FEE78005A286"/>
+            </w:placeholder>
+            <w:dropDownList>
+              <w:listItem w:displayText="-" w:value="-"/>
+              <w:listItem w:displayText="Type of study" w:value="Type of study"/>
+              <w:listItem w:displayText="Study number" w:value="Study number"/>
+              <w:listItem w:displayText="Firm name" w:value="Firm name"/>
+              <w:listItem w:displayText="Version" w:value="Version"/>
+              <w:listItem w:displayText="Author's name" w:value="Author's name"/>
+              <w:listItem w:displayText="Number of participants" w:value="Number of participants"/>
+              <w:listItem w:displayText="Number of critical tasks" w:value="Number of critical tasks"/>
+            </w:dropDownList>
+          </w:sdtPr>
+          <w:sdtContent>
+            <w:tc>
+              <w:tcPr>
+                <w:tcW w:w="3399" w:type="pct"/>
+                <w:vAlign w:val="center"/>
+              </w:tcPr>
+              <w:p>
+                <w:pPr>
+                  <w:jc w:val="left"/>
+                </w:pPr>
+                <w:r>
+                  <w:t>-</w:t>
+                </w:r>
+              </w:p>
+            </w:tc>
+          </w:sdtContent>
+        </w:sdt>
+      </w:tr>
+      <w:tr>
+        <w:tc>
+          <w:tcPr>
+            <w:tcW w:w="939" w:type="pct"/>
+            <w:vAlign w:val="center"/>
+          </w:tcPr>
+          <w:p>
+            <w:pPr>
+              <w:jc w:val="left"/>
+            </w:pPr>
+            <w:r>
+              <w:t>Parameter 2</w:t>
+            </w:r>
+          </w:p>
+        </w:tc>
+        <w:tc>
+          <w:tcPr>
+            <w:tcW w:w="662" w:type="pct"/>
+            <w:vAlign w:val="center"/>
+          </w:tcPr>
+          <w:p>
+            <w:pPr>
+              <w:jc w:val="center"/>
+            </w:pPr>
+            <w:r>
+              <w:t>{2}</w:t>
+            </w:r>
+          </w:p>
+        </w:tc>
+        <w:sdt>
+          <w:sdtPr>
+            <w:id w:val="-986160628"/>
+            <w:placeholder>
+              <w:docPart w:val="BABAF469386244E2A02DB2E9323342C9"/>
+            </w:placeholder>
+            <w:dropDownList>
+              <w:listItem w:displayText="-" w:value="-"/>
+              <w:listItem w:displayText="Type of study" w:value="Type of study"/>
+              <w:listItem w:displayText="Study number" w:value="Study number"/>
+              <w:listItem w:displayText="Firm name" w:value="Firm name"/>
+              <w:listItem w:displayText="Version" w:value="Version"/>
+              <w:listItem w:displayText="Author's name" w:value="Author's name"/>
+              <w:listItem w:displayText="Number of participants" w:value="Number of participants"/>
+              <w:listItem w:displayText="Number of critical tasks" w:value="Number of critical tasks"/>
+            </w:dropDownList>
+          </w:sdtPr>
+          <w:sdtContent>
+            <w:tc>
+              <w:tcPr>
+                <w:tcW w:w="3399" w:type="pct"/>
+                <w:vAlign w:val="center"/>
+              </w:tcPr>
+              <w:p>
+                <w:pPr>
+                  <w:jc w:val="left"/>
+                </w:pPr>
+                <w:r>
+                  <w:t>-</w:t>
+                </w:r>
+              </w:p>
+            </w:tc>
+          </w:sdtContent>
+        </w:sdt>
+      </w:tr>
+    </w:tbl>
     <w:p>
       <w:pPr>
         <w:pStyle w:val="Heading1"/>
@@ -5461,7 +8246,6 @@
               <w:jc w:val="left"/>
             </w:pPr>
             <w:r>
-              <w:lastRenderedPageBreak/>
               <w:t>Cleaning</w:t>
             </w:r>
           </w:p>
@@ -9107,7 +11891,6 @@
         <w:pStyle w:val="Heading3"/>
       </w:pPr>
       <w:r>
-        <w:lastRenderedPageBreak/>
         <w:t>Analysis</w:t>
       </w:r>
     </w:p>
@@ -9118,6 +11901,7 @@
     </w:p>
     <w:p>
       <w:r>
+        <w:lastRenderedPageBreak/>
         <w:t>For whom, it suddenly occurred to him to wonder, was he writing this diary? For the future, for the unborn. His mind hovered for a moment round the doubtful date on the page, and then fetched up with a bump against the Newspeak word doublethink. For the first time the magnitude of what he had undertaken came home to him. How could you communicate with the future? It was of its nature impossible. Either the future would resemble the present, in which case it would not listen to him: or it would be different from it, and his predicament would be meaningless.</w:t>
       </w:r>
     </w:p>
@@ -12439,7 +15223,11 @@
     <w:p/>
     <w:p>
       <w:r>
-        <w:t>April 4th, 1984. Last night to the flicks. All war films. One very good one of a ship full of refugees being bombed somewhere in the Mediterranean. Audience much amused by shots of a great huge fat man trying to swim away with a helicopter after him, first you saw him wallowing along in the water like a porpoise, then you saw him through the helicopters gunsights, then he was full of holes and the sea round him turned pink and he sank as suddenly as though the holes had let in the water, audience shouting with laughter when he sank, then you saw a lifeboat full of children with a helicopter hovering over it, there was a middleaged woman might have been a jewess sitting up in the bow with a little boy about three years old in her arms, little boy screaming with fright and hiding his head between her breasts as if he was trying to burrow right into her and the woman putting her arms round him and comforting him although she was blue with fright herself, all the time covering him up as much as possible as if she thought her arms could keep the bullets off him, then the helicopter planted a 20 kilo bomb in among them terrific flash and the boat went all to matchwood, then there was a wonderful shot of a child’s arm going up up up right up into the air a helicopter with a camera in its nose must have followed it up and there was a lot of applause from the party seats but a woman down in the prole part of the house suddenly started kicking up a fuss and shouting they didnt oughter of showed it not in front of kids they didnt it aint right not in front of kids it aint until the police turned her turned her out i dont suppose anything happened to her nobody cares what the proles say typical prole reaction they never –</w:t>
+        <w:t xml:space="preserve">April 4th, 1984. Last night to the flicks. All war films. One very good one of a ship full of refugees being bombed somewhere in the Mediterranean. Audience much amused by shots of a great huge fat man trying to swim away with a helicopter after him, first you saw him wallowing along in the water like a </w:t>
+      </w:r>
+      <w:r>
+        <w:lastRenderedPageBreak/>
+        <w:t>porpoise, then you saw him through the helicopters gunsights, then he was full of holes and the sea round him turned pink and he sank as suddenly as though the holes had let in the water, audience shouting with laughter when he sank, then you saw a lifeboat full of children with a helicopter hovering over it, there was a middleaged woman might have been a jewess sitting up in the bow with a little boy about three years old in her arms, little boy screaming with fright and hiding his head between her breasts as if he was trying to burrow right into her and the woman putting her arms round him and comforting him although she was blue with fright herself, all the time covering him up as much as possible as if she thought her arms could keep the bullets off him, then the helicopter planted a 20 kilo bomb in among them terrific flash and the boat went all to matchwood, then there was a wonderful shot of a child’s arm going up up up right up into the air a helicopter with a camera in its nose must have followed it up and there was a lot of applause from the party seats but a woman down in the prole part of the house suddenly started kicking up a fuss and shouting they didnt oughter of showed it not in front of kids they didnt it aint right not in front of kids it aint until the police turned her turned her out i dont suppose anything happened to her nobody cares what the proles say typical prole reaction they never –</w:t>
       </w:r>
     </w:p>
     <w:p>
@@ -12487,11 +15275,11 @@
     </w:p>
     <w:p>
       <w:r>
-        <w:t xml:space="preserve">It was nearly eleven hundred, and in the Records Department, where Winston worked, they were dragging the chairs out of the cubicles and grouping them in the centre of the hall, opposite the big telescreen, in preparation for the Two Minutes Hate. Winston was just taking his place in one of the middle rows when two people whom he knew by sight, but had never spoken to, came unexpectedly into the room. One of them was a girl whom he often passed in the corridors. He did not know her name, but he knew that she worked in the Fiction Department. Presumably – since he had sometimes seen her with oily hands and carrying a spanner – she had some mechanical job on one of the novel-writing machines. She was a bold-looking girl, of about twenty-seven, with thick dark hair, a freckled face and swift, athletic movements. A narrow scarlet sash, emblem of the Junior Anti-Sex League, was wound several times round the waist of her overalls, just tightly enough to bring out the shapeliness of her hips. Winston had disliked her from the very first moment of seeing her. He knew the reason. It was because of the atmosphere of hockey-fields and cold baths and community hikes and general clean-mindedness which she managed to carry about with her. He disliked nearly all women, and especially the young and pretty ones. It was always the women, and above all the young ones, who </w:t>
+        <w:t xml:space="preserve">It was nearly eleven hundred, and in the Records Department, where Winston worked, they were dragging the chairs out of the cubicles and grouping them in the centre of the hall, opposite the big telescreen, in preparation for the Two Minutes Hate. Winston was just taking his place in one of the middle rows when two people whom he knew by sight, but had never spoken to, came unexpectedly into the room. One of them was a girl whom he often passed in the corridors. He did not know her name, but he knew that she worked in the Fiction Department. Presumably – since he had sometimes seen her with oily hands and carrying a spanner – she had some mechanical job on one of the novel-writing machines. She was a bold-looking girl, of about twenty-seven, with thick dark hair, a freckled face and swift, athletic movements. A narrow scarlet sash, emblem of the Junior Anti-Sex League, was wound several times round the waist of her overalls, just tightly enough to bring out the shapeliness of her hips. Winston had disliked her from the very first moment of seeing her. He knew the reason. It was because of the atmosphere of hockey-fields and cold baths and community hikes and general clean-mindedness which she managed to carry about with her. He disliked nearly all women, and especially the young and pretty ones. It was always the women, and above all the young ones, who were the most bigoted adherents of the Party, the swallowers of slogans, the amateur spies and nosers-out of unorthodoxy. But this particular girl gave him the impression of being more dangerous than most. Once when they passed in the corridor she had given him a quick sidelong glance which seemed to pierce right into him and for a moment had filled him with black terror. The idea had even crossed his mind that she might be an agent of the Thought Police. That, it was true, was very unlikely. </w:t>
       </w:r>
       <w:r>
         <w:lastRenderedPageBreak/>
-        <w:t>were the most bigoted adherents of the Party, the swallowers of slogans, the amateur spies and nosers-out of unorthodoxy. But this particular girl gave him the impression of being more dangerous than most. Once when they passed in the corridor she had given him a quick sidelong glance which seemed to pierce right into him and for a moment had filled him with black terror. The idea had even crossed his mind that she might be an agent of the Thought Police. That, it was true, was very unlikely. Still, he continued to feel a peculiar uneasiness, which had fear mixed up in it as well as hostility, whenever she was anywhere near him.</w:t>
+        <w:t>Still, he continued to feel a peculiar uneasiness, which had fear mixed up in it as well as hostility, whenever she was anywhere near him.</w:t>
       </w:r>
     </w:p>
     <w:p>
@@ -12513,6 +15301,281 @@
         <w:t>April 4th, 1984. Last night to the flicks. All war films. One very good one of a ship full of refugees being bombed somewhere in the Mediterranean. Audience much amused by shots of a great huge fat man trying to swim away with a helicopter after him, first you saw him wallowing along in the water like a porpoise, then you saw him through the helicopters gunsights, then he was full of holes and the sea round him turned pink and he sank as suddenly as though the holes had let in the water, audience shouting with laughter when he sank, then you saw a lifeboat full of children with a helicopter hovering over it, there was a middleaged woman might have been a jewess sitting up in the bow with a little boy about three years old in her arms, little boy screaming with fright and hiding his head between her breasts as if he was trying to burrow right into her and the woman putting her arms round him and comforting him although she was blue with fright herself, all the time covering him up as much as possible as if she thought her arms could keep the bullets off him, then the helicopter planted a 20 kilo bomb in among them terrific flash and the boat went all to matchwood, then there was a wonderful shot of a child’s arm going up up up right up into the air a helicopter with a camera in its nose must have followed it up and there was a lot of applause from the party seats but a woman down in the prole part of the house suddenly started kicking up a fuss and shouting they didnt oughter of showed it not in front of kids they didnt it aint right not in front of kids it aint until the police turned her turned her out i dont suppose anything happened to her nobody cares what the proles say typical prole reaction they never –</w:t>
       </w:r>
     </w:p>
+    <w:tbl>
+      <w:tblPr>
+        <w:tblStyle w:val="TableGrid"/>
+        <w:tblW w:w="5000" w:type="pct"/>
+        <w:tblLook w:val="04A0" w:firstRow="1" w:lastRow="0" w:firstColumn="1" w:lastColumn="0" w:noHBand="0" w:noVBand="1"/>
+      </w:tblPr>
+      <w:tblGrid>
+        <w:gridCol w:w="1701"/>
+        <w:gridCol w:w="1200"/>
+        <w:gridCol w:w="6160"/>
+      </w:tblGrid>
+      <w:tr>
+        <w:tc>
+          <w:tcPr>
+            <w:tcW w:w="939" w:type="pct"/>
+            <w:shd w:val="clear" w:color="auto" w:fill="E7E6E6" w:themeFill="background2"/>
+            <w:vAlign w:val="center"/>
+          </w:tcPr>
+          <w:p>
+            <w:pPr>
+              <w:jc w:val="left"/>
+              <w:rPr>
+                <w:b/>
+                <w:bCs/>
+              </w:rPr>
+            </w:pPr>
+            <w:r>
+              <w:rPr>
+                <w:b/>
+                <w:bCs/>
+              </w:rPr>
+              <w:t>Parameter</w:t>
+            </w:r>
+          </w:p>
+        </w:tc>
+        <w:tc>
+          <w:tcPr>
+            <w:tcW w:w="662" w:type="pct"/>
+            <w:shd w:val="clear" w:color="auto" w:fill="E7E6E6" w:themeFill="background2"/>
+            <w:vAlign w:val="center"/>
+          </w:tcPr>
+          <w:p>
+            <w:pPr>
+              <w:jc w:val="center"/>
+              <w:rPr>
+                <w:b/>
+                <w:bCs/>
+              </w:rPr>
+            </w:pPr>
+            <w:r>
+              <w:rPr>
+                <w:b/>
+                <w:bCs/>
+              </w:rPr>
+              <w:t>Reference</w:t>
+            </w:r>
+          </w:p>
+        </w:tc>
+        <w:tc>
+          <w:tcPr>
+            <w:tcW w:w="3399" w:type="pct"/>
+            <w:shd w:val="clear" w:color="auto" w:fill="E7E6E6" w:themeFill="background2"/>
+            <w:vAlign w:val="center"/>
+          </w:tcPr>
+          <w:p>
+            <w:pPr>
+              <w:jc w:val="left"/>
+              <w:rPr>
+                <w:b/>
+                <w:bCs/>
+              </w:rPr>
+            </w:pPr>
+            <w:r>
+              <w:rPr>
+                <w:b/>
+                <w:bCs/>
+              </w:rPr>
+              <w:t>Value</w:t>
+            </w:r>
+          </w:p>
+        </w:tc>
+      </w:tr>
+      <w:tr>
+        <w:tc>
+          <w:tcPr>
+            <w:tcW w:w="939" w:type="pct"/>
+            <w:vAlign w:val="center"/>
+          </w:tcPr>
+          <w:p>
+            <w:pPr>
+              <w:jc w:val="left"/>
+            </w:pPr>
+            <w:r>
+              <w:t>Parameter 0</w:t>
+            </w:r>
+          </w:p>
+        </w:tc>
+        <w:tc>
+          <w:tcPr>
+            <w:tcW w:w="662" w:type="pct"/>
+            <w:vAlign w:val="center"/>
+          </w:tcPr>
+          <w:p>
+            <w:pPr>
+              <w:jc w:val="center"/>
+            </w:pPr>
+            <w:r>
+              <w:t>{0}</w:t>
+            </w:r>
+          </w:p>
+        </w:tc>
+        <w:sdt>
+          <w:sdtPr>
+            <w:id w:val="-408462892"/>
+            <w:placeholder>
+              <w:docPart w:val="8972BE84B18B486084E42B73E1150699"/>
+            </w:placeholder>
+            <w:dropDownList>
+              <w:listItem w:displayText="-" w:value="-"/>
+              <w:listItem w:displayText="Type of study" w:value="Type of study"/>
+              <w:listItem w:displayText="Study number" w:value="Study number"/>
+              <w:listItem w:displayText="Firm name" w:value="Firm name"/>
+              <w:listItem w:displayText="Version" w:value="Version"/>
+              <w:listItem w:displayText="Author's name" w:value="Author's name"/>
+              <w:listItem w:displayText="Number of participants" w:value="Number of participants"/>
+              <w:listItem w:displayText="Number of critical tasks" w:value="Number of critical tasks"/>
+            </w:dropDownList>
+          </w:sdtPr>
+          <w:sdtContent>
+            <w:tc>
+              <w:tcPr>
+                <w:tcW w:w="3399" w:type="pct"/>
+                <w:vAlign w:val="center"/>
+              </w:tcPr>
+              <w:p>
+                <w:pPr>
+                  <w:jc w:val="left"/>
+                </w:pPr>
+                <w:r>
+                  <w:t>-</w:t>
+                </w:r>
+              </w:p>
+            </w:tc>
+          </w:sdtContent>
+        </w:sdt>
+      </w:tr>
+      <w:tr>
+        <w:tc>
+          <w:tcPr>
+            <w:tcW w:w="939" w:type="pct"/>
+            <w:vAlign w:val="center"/>
+          </w:tcPr>
+          <w:p>
+            <w:pPr>
+              <w:jc w:val="left"/>
+            </w:pPr>
+            <w:r>
+              <w:t>Parameter 1</w:t>
+            </w:r>
+          </w:p>
+        </w:tc>
+        <w:tc>
+          <w:tcPr>
+            <w:tcW w:w="662" w:type="pct"/>
+            <w:vAlign w:val="center"/>
+          </w:tcPr>
+          <w:p>
+            <w:pPr>
+              <w:jc w:val="center"/>
+            </w:pPr>
+            <w:r>
+              <w:t>{1}</w:t>
+            </w:r>
+          </w:p>
+        </w:tc>
+        <w:sdt>
+          <w:sdtPr>
+            <w:id w:val="1883212989"/>
+            <w:placeholder>
+              <w:docPart w:val="68DAA8717A8949C2A9F1F41D866B6F02"/>
+            </w:placeholder>
+            <w:dropDownList>
+              <w:listItem w:displayText="-" w:value="-"/>
+              <w:listItem w:displayText="Type of study" w:value="Type of study"/>
+              <w:listItem w:displayText="Study number" w:value="Study number"/>
+              <w:listItem w:displayText="Firm name" w:value="Firm name"/>
+              <w:listItem w:displayText="Version" w:value="Version"/>
+              <w:listItem w:displayText="Author's name" w:value="Author's name"/>
+              <w:listItem w:displayText="Number of participants" w:value="Number of participants"/>
+              <w:listItem w:displayText="Number of critical tasks" w:value="Number of critical tasks"/>
+            </w:dropDownList>
+          </w:sdtPr>
+          <w:sdtContent>
+            <w:tc>
+              <w:tcPr>
+                <w:tcW w:w="3399" w:type="pct"/>
+                <w:vAlign w:val="center"/>
+              </w:tcPr>
+              <w:p>
+                <w:pPr>
+                  <w:jc w:val="left"/>
+                </w:pPr>
+                <w:r>
+                  <w:t>-</w:t>
+                </w:r>
+              </w:p>
+            </w:tc>
+          </w:sdtContent>
+        </w:sdt>
+      </w:tr>
+      <w:tr>
+        <w:tc>
+          <w:tcPr>
+            <w:tcW w:w="939" w:type="pct"/>
+            <w:vAlign w:val="center"/>
+          </w:tcPr>
+          <w:p>
+            <w:pPr>
+              <w:jc w:val="left"/>
+            </w:pPr>
+            <w:r>
+              <w:t>Parameter 2</w:t>
+            </w:r>
+          </w:p>
+        </w:tc>
+        <w:tc>
+          <w:tcPr>
+            <w:tcW w:w="662" w:type="pct"/>
+            <w:vAlign w:val="center"/>
+          </w:tcPr>
+          <w:p>
+            <w:pPr>
+              <w:jc w:val="center"/>
+            </w:pPr>
+            <w:r>
+              <w:t>{2}</w:t>
+            </w:r>
+          </w:p>
+        </w:tc>
+        <w:sdt>
+          <w:sdtPr>
+            <w:id w:val="-1641795800"/>
+            <w:placeholder>
+              <w:docPart w:val="9AEBA940CF844E9B9DC9106A343D8DDD"/>
+            </w:placeholder>
+            <w:dropDownList>
+              <w:listItem w:displayText="-" w:value="-"/>
+              <w:listItem w:displayText="Type of study" w:value="Type of study"/>
+              <w:listItem w:displayText="Study number" w:value="Study number"/>
+              <w:listItem w:displayText="Firm name" w:value="Firm name"/>
+              <w:listItem w:displayText="Version" w:value="Version"/>
+              <w:listItem w:displayText="Author's name" w:value="Author's name"/>
+              <w:listItem w:displayText="Number of participants" w:value="Number of participants"/>
+              <w:listItem w:displayText="Number of critical tasks" w:value="Number of critical tasks"/>
+            </w:dropDownList>
+          </w:sdtPr>
+          <w:sdtContent>
+            <w:tc>
+              <w:tcPr>
+                <w:tcW w:w="3399" w:type="pct"/>
+                <w:vAlign w:val="center"/>
+              </w:tcPr>
+              <w:p>
+                <w:pPr>
+                  <w:jc w:val="left"/>
+                </w:pPr>
+                <w:r>
+                  <w:t>-</w:t>
+                </w:r>
+              </w:p>
+            </w:tc>
+          </w:sdtContent>
+        </w:sdt>
+      </w:tr>
+    </w:tbl>
     <w:p>
       <w:pPr>
         <w:pStyle w:val="Heading1"/>
@@ -12523,11 +15586,11 @@
     </w:p>
     <w:p>
       <w:r>
-        <w:t xml:space="preserve">The other person was a man named O’Brien, a member of the Inner Party and holder of some post so important and remote that Winston had only a dim idea of its nature. A momentary hush passed over the group of people round the chairs as they saw the black overalls of an Inner Party member approaching. O’Brien was a large, burly man with a thick neck and a coarse, humorous, brutal face. In spite of his formidable appearance he had a certain charm of manner. He had a trick of re-settling his spectacles on his nose which was curiously disarming – in some indefinable way, curiously civilised. It was a gesture which, if anyone had still thought in such terms, might have recalled an eighteenth-century nobleman offering his snuff-box. Winston had seen O’Brien perhaps a dozen times in almost as many years. He felt deeply drawn to him, and not solely because he was intrigued by the contrast between O’Brien’s urbane manner and his prizefighter’s physique. Much more it was because of a secretly-held belief – or perhaps not even a belief, merely a hope – that O’Brien’s political orthodoxy was not perfect. Something in his face suggested it irresistibly. And again, perhaps it was not even unorthodoxy that was written in his face, but simply intelligence. But at any rate he had the appearance </w:t>
+        <w:t xml:space="preserve">The other person was a man named O’Brien, a member of the Inner Party and holder of some post so important and remote that Winston had only a dim idea of its nature. A momentary hush passed over the group of people round the chairs as they saw the black overalls of an Inner Party member approaching. O’Brien was a large, burly man with a thick neck and a coarse, humorous, brutal face. In spite of his formidable appearance he had a certain charm of manner. He had a trick of re-settling his spectacles on his nose which was curiously disarming – in some indefinable way, curiously civilised. It was a gesture which, if anyone had still thought in such terms, might have recalled an eighteenth-century nobleman offering his snuff-box. Winston had seen O’Brien perhaps a dozen times in almost as many years. He felt deeply drawn to him, and not solely because he was intrigued by the contrast between O’Brien’s urbane manner and his prizefighter’s physique. Much more it was because of a secretly-held belief – or perhaps not even a belief, merely a hope – that O’Brien’s political orthodoxy was not perfect. Something in his face suggested it irresistibly. And again, perhaps it was not even unorthodoxy that was written in his face, but simply intelligence. But at any rate he had the appearance of being a person that you could talk to, if somehow you could cheat the telescreen and get him alone. </w:t>
       </w:r>
       <w:r>
         <w:lastRenderedPageBreak/>
-        <w:t>of being a person that you could talk to, if somehow you could cheat the telescreen and get him alone. Winston had never made the smallest effort to verify this guess: indeed, there was no way of doing so. At this moment O’Brien glanced at his wristwatch, saw that it was nearly eleven hundred and evidently decided to stay in the Records Department until the Two Minutes Hate was over. He took a chair in the same row as Winston, a couple of places away. A small, sandy-haired woman who worked in the next cubicle to Winston was between them. The girl with dark hair was sitting immediately behind.</w:t>
+        <w:t>Winston had never made the smallest effort to verify this guess: indeed, there was no way of doing so. At this moment O’Brien glanced at his wristwatch, saw that it was nearly eleven hundred and evidently decided to stay in the Records Department until the Two Minutes Hate was over. He took a chair in the same row as Winston, a couple of places away. A small, sandy-haired woman who worked in the next cubicle to Winston was between them. The girl with dark hair was sitting immediately behind.</w:t>
       </w:r>
     </w:p>
     <w:p/>
@@ -13676,6 +16739,1636 @@
 </w:styles>
 </file>
 
+<file path=word/glossary/document.xml><?xml version="1.0" encoding="utf-8"?>
+<w:glossaryDocument xmlns:wpc="http://schemas.microsoft.com/office/word/2010/wordprocessingCanvas" xmlns:cx="http://schemas.microsoft.com/office/drawing/2014/chartex" xmlns:cx1="http://schemas.microsoft.com/office/drawing/2015/9/8/chartex" xmlns:cx2="http://schemas.microsoft.com/office/drawing/2015/10/21/chartex" xmlns:cx3="http://schemas.microsoft.com/office/drawing/2016/5/9/chartex" xmlns:cx4="http://schemas.microsoft.com/office/drawing/2016/5/10/chartex" xmlns:cx5="http://schemas.microsoft.com/office/drawing/2016/5/11/chartex" xmlns:cx6="http://schemas.microsoft.com/office/drawing/2016/5/12/chartex" xmlns:cx7="http://schemas.microsoft.com/office/drawing/2016/5/13/chartex" xmlns:cx8="http://schemas.microsoft.com/office/drawing/2016/5/14/chartex" xmlns:mc="http://schemas.openxmlformats.org/markup-compatibility/2006" xmlns:aink="http://schemas.microsoft.com/office/drawing/2016/ink" xmlns:am3d="http://schemas.microsoft.com/office/drawing/2017/model3d" xmlns:o="urn:schemas-microsoft-com:office:office" xmlns:r="http://schemas.openxmlformats.org/officeDocument/2006/relationships" xmlns:m="http://schemas.openxmlformats.org/officeDocument/2006/math" xmlns:v="urn:schemas-microsoft-com:vml" xmlns:wp14="http://schemas.microsoft.com/office/word/2010/wordprocessingDrawing" xmlns:wp="http://schemas.openxmlformats.org/drawingml/2006/wordprocessingDrawing" xmlns:w10="urn:schemas-microsoft-com:office:word" xmlns:w="http://schemas.openxmlformats.org/wordprocessingml/2006/main" xmlns:w14="http://schemas.microsoft.com/office/word/2010/wordml" xmlns:w15="http://schemas.microsoft.com/office/word/2012/wordml" xmlns:w16cex="http://schemas.microsoft.com/office/word/2018/wordml/cex" xmlns:w16cid="http://schemas.microsoft.com/office/word/2016/wordml/cid" xmlns:w16="http://schemas.microsoft.com/office/word/2018/wordml" xmlns:w16se="http://schemas.microsoft.com/office/word/2015/wordml/symex" xmlns:wpg="http://schemas.microsoft.com/office/word/2010/wordprocessingGroup" xmlns:wpi="http://schemas.microsoft.com/office/word/2010/wordprocessingInk" xmlns:wne="http://schemas.microsoft.com/office/word/2006/wordml" xmlns:wps="http://schemas.microsoft.com/office/word/2010/wordprocessingShape" mc:Ignorable="w14 w15 w16se w16cid w16 w16cex wp14">
+  <w:docParts>
+    <w:docPart>
+      <w:docPartPr>
+        <w:name w:val="03C5A81AF108434D8D00AC649BE19D49"/>
+        <w:category>
+          <w:name w:val="General"/>
+          <w:gallery w:val="placeholder"/>
+        </w:category>
+        <w:types>
+          <w:type w:val="bbPlcHdr"/>
+        </w:types>
+        <w:behaviors>
+          <w:behavior w:val="content"/>
+        </w:behaviors>
+        <w:guid w:val="{460F1558-B0A3-4E79-841A-BD9353A50458}"/>
+      </w:docPartPr>
+      <w:docPartBody>
+        <w:p>
+          <w:pPr>
+            <w:pStyle w:val="03C5A81AF108434D8D00AC649BE19D49"/>
+          </w:pPr>
+          <w:r>
+            <w:rPr>
+              <w:rStyle w:val="PlaceholderText"/>
+            </w:rPr>
+            <w:t>Choose an item.</w:t>
+          </w:r>
+        </w:p>
+      </w:docPartBody>
+    </w:docPart>
+    <w:docPart>
+      <w:docPartPr>
+        <w:name w:val="14648C4CAB484D5E906FFCBC4C34FB1F"/>
+        <w:category>
+          <w:name w:val="General"/>
+          <w:gallery w:val="placeholder"/>
+        </w:category>
+        <w:types>
+          <w:type w:val="bbPlcHdr"/>
+        </w:types>
+        <w:behaviors>
+          <w:behavior w:val="content"/>
+        </w:behaviors>
+        <w:guid w:val="{BEB870D8-9C36-4D94-9F54-A670BC7A76B4}"/>
+      </w:docPartPr>
+      <w:docPartBody>
+        <w:p>
+          <w:pPr>
+            <w:pStyle w:val="14648C4CAB484D5E906FFCBC4C34FB1F"/>
+          </w:pPr>
+          <w:r>
+            <w:rPr>
+              <w:rStyle w:val="PlaceholderText"/>
+            </w:rPr>
+            <w:t>Choose an item.</w:t>
+          </w:r>
+        </w:p>
+      </w:docPartBody>
+    </w:docPart>
+    <w:docPart>
+      <w:docPartPr>
+        <w:name w:val="015B6FCA336345C0897DA9C39220889D"/>
+        <w:category>
+          <w:name w:val="General"/>
+          <w:gallery w:val="placeholder"/>
+        </w:category>
+        <w:types>
+          <w:type w:val="bbPlcHdr"/>
+        </w:types>
+        <w:behaviors>
+          <w:behavior w:val="content"/>
+        </w:behaviors>
+        <w:guid w:val="{8DEC3DB5-0451-437C-BF94-1F903B4697D8}"/>
+      </w:docPartPr>
+      <w:docPartBody>
+        <w:p>
+          <w:pPr>
+            <w:pStyle w:val="015B6FCA336345C0897DA9C39220889D"/>
+          </w:pPr>
+          <w:r>
+            <w:rPr>
+              <w:rStyle w:val="PlaceholderText"/>
+            </w:rPr>
+            <w:t>Choose an item.</w:t>
+          </w:r>
+        </w:p>
+      </w:docPartBody>
+    </w:docPart>
+    <w:docPart>
+      <w:docPartPr>
+        <w:name w:val="AB4A0BA8F94A46F0A012C584FAE74235"/>
+        <w:category>
+          <w:name w:val="General"/>
+          <w:gallery w:val="placeholder"/>
+        </w:category>
+        <w:types>
+          <w:type w:val="bbPlcHdr"/>
+        </w:types>
+        <w:behaviors>
+          <w:behavior w:val="content"/>
+        </w:behaviors>
+        <w:guid w:val="{ECDAEF2B-84A5-46FD-91BA-800485AC3B7D}"/>
+      </w:docPartPr>
+      <w:docPartBody>
+        <w:p>
+          <w:pPr>
+            <w:pStyle w:val="AB4A0BA8F94A46F0A012C584FAE74235"/>
+          </w:pPr>
+          <w:r>
+            <w:rPr>
+              <w:rStyle w:val="PlaceholderText"/>
+            </w:rPr>
+            <w:t>Choose an item.</w:t>
+          </w:r>
+        </w:p>
+      </w:docPartBody>
+    </w:docPart>
+    <w:docPart>
+      <w:docPartPr>
+        <w:name w:val="DFA37476646E429593A532C6DAC0248D"/>
+        <w:category>
+          <w:name w:val="General"/>
+          <w:gallery w:val="placeholder"/>
+        </w:category>
+        <w:types>
+          <w:type w:val="bbPlcHdr"/>
+        </w:types>
+        <w:behaviors>
+          <w:behavior w:val="content"/>
+        </w:behaviors>
+        <w:guid w:val="{4496A9FF-6695-49DE-B199-733EB5A84356}"/>
+      </w:docPartPr>
+      <w:docPartBody>
+        <w:p>
+          <w:pPr>
+            <w:pStyle w:val="DFA37476646E429593A532C6DAC0248D"/>
+          </w:pPr>
+          <w:r>
+            <w:rPr>
+              <w:rStyle w:val="PlaceholderText"/>
+            </w:rPr>
+            <w:t>Choose an item.</w:t>
+          </w:r>
+        </w:p>
+      </w:docPartBody>
+    </w:docPart>
+    <w:docPart>
+      <w:docPartPr>
+        <w:name w:val="5EC7737462F045528E11AABC024F1121"/>
+        <w:category>
+          <w:name w:val="General"/>
+          <w:gallery w:val="placeholder"/>
+        </w:category>
+        <w:types>
+          <w:type w:val="bbPlcHdr"/>
+        </w:types>
+        <w:behaviors>
+          <w:behavior w:val="content"/>
+        </w:behaviors>
+        <w:guid w:val="{51502DB9-863A-4C77-B703-15667AEFFEEC}"/>
+      </w:docPartPr>
+      <w:docPartBody>
+        <w:p>
+          <w:pPr>
+            <w:pStyle w:val="5EC7737462F045528E11AABC024F1121"/>
+          </w:pPr>
+          <w:r>
+            <w:rPr>
+              <w:rStyle w:val="PlaceholderText"/>
+            </w:rPr>
+            <w:t>Choose an item.</w:t>
+          </w:r>
+        </w:p>
+      </w:docPartBody>
+    </w:docPart>
+    <w:docPart>
+      <w:docPartPr>
+        <w:name w:val="84E6B363A2EB49B99DADB631BED1D3B7"/>
+        <w:category>
+          <w:name w:val="General"/>
+          <w:gallery w:val="placeholder"/>
+        </w:category>
+        <w:types>
+          <w:type w:val="bbPlcHdr"/>
+        </w:types>
+        <w:behaviors>
+          <w:behavior w:val="content"/>
+        </w:behaviors>
+        <w:guid w:val="{74D43B2E-8D67-4EA9-B351-20453848197A}"/>
+      </w:docPartPr>
+      <w:docPartBody>
+        <w:p>
+          <w:pPr>
+            <w:pStyle w:val="84E6B363A2EB49B99DADB631BED1D3B7"/>
+          </w:pPr>
+          <w:r>
+            <w:rPr>
+              <w:rStyle w:val="PlaceholderText"/>
+            </w:rPr>
+            <w:t>Choose an item.</w:t>
+          </w:r>
+        </w:p>
+      </w:docPartBody>
+    </w:docPart>
+    <w:docPart>
+      <w:docPartPr>
+        <w:name w:val="F2CB3E7A44B94E90BEE3E875D13BE4DD"/>
+        <w:category>
+          <w:name w:val="General"/>
+          <w:gallery w:val="placeholder"/>
+        </w:category>
+        <w:types>
+          <w:type w:val="bbPlcHdr"/>
+        </w:types>
+        <w:behaviors>
+          <w:behavior w:val="content"/>
+        </w:behaviors>
+        <w:guid w:val="{551ABAF3-5AC1-44C5-9DCE-D4F41D8DCFCA}"/>
+      </w:docPartPr>
+      <w:docPartBody>
+        <w:p>
+          <w:pPr>
+            <w:pStyle w:val="F2CB3E7A44B94E90BEE3E875D13BE4DD"/>
+          </w:pPr>
+          <w:r>
+            <w:rPr>
+              <w:rStyle w:val="PlaceholderText"/>
+            </w:rPr>
+            <w:t>Choose an item.</w:t>
+          </w:r>
+        </w:p>
+      </w:docPartBody>
+    </w:docPart>
+    <w:docPart>
+      <w:docPartPr>
+        <w:name w:val="190CCF9A373E4EE894DC1B3B4E96708E"/>
+        <w:category>
+          <w:name w:val="General"/>
+          <w:gallery w:val="placeholder"/>
+        </w:category>
+        <w:types>
+          <w:type w:val="bbPlcHdr"/>
+        </w:types>
+        <w:behaviors>
+          <w:behavior w:val="content"/>
+        </w:behaviors>
+        <w:guid w:val="{9F57FD19-7FB0-4D02-BD42-26C33699F312}"/>
+      </w:docPartPr>
+      <w:docPartBody>
+        <w:p>
+          <w:pPr>
+            <w:pStyle w:val="190CCF9A373E4EE894DC1B3B4E96708E"/>
+          </w:pPr>
+          <w:r>
+            <w:rPr>
+              <w:rStyle w:val="PlaceholderText"/>
+            </w:rPr>
+            <w:t>Choose an item.</w:t>
+          </w:r>
+        </w:p>
+      </w:docPartBody>
+    </w:docPart>
+    <w:docPart>
+      <w:docPartPr>
+        <w:name w:val="24DABF8C5E0B489193B89FE642D99E91"/>
+        <w:category>
+          <w:name w:val="General"/>
+          <w:gallery w:val="placeholder"/>
+        </w:category>
+        <w:types>
+          <w:type w:val="bbPlcHdr"/>
+        </w:types>
+        <w:behaviors>
+          <w:behavior w:val="content"/>
+        </w:behaviors>
+        <w:guid w:val="{FD02F473-441E-4FBC-8429-79B6EFF7B329}"/>
+      </w:docPartPr>
+      <w:docPartBody>
+        <w:p>
+          <w:pPr>
+            <w:pStyle w:val="24DABF8C5E0B489193B89FE642D99E91"/>
+          </w:pPr>
+          <w:r>
+            <w:rPr>
+              <w:rStyle w:val="PlaceholderText"/>
+            </w:rPr>
+            <w:t>Choose an item.</w:t>
+          </w:r>
+        </w:p>
+      </w:docPartBody>
+    </w:docPart>
+    <w:docPart>
+      <w:docPartPr>
+        <w:name w:val="E4332B1BCADF44BDAD93564D4D165534"/>
+        <w:category>
+          <w:name w:val="General"/>
+          <w:gallery w:val="placeholder"/>
+        </w:category>
+        <w:types>
+          <w:type w:val="bbPlcHdr"/>
+        </w:types>
+        <w:behaviors>
+          <w:behavior w:val="content"/>
+        </w:behaviors>
+        <w:guid w:val="{F0E8FA90-2F40-4656-AEB1-0388401AC0E1}"/>
+      </w:docPartPr>
+      <w:docPartBody>
+        <w:p>
+          <w:pPr>
+            <w:pStyle w:val="E4332B1BCADF44BDAD93564D4D165534"/>
+          </w:pPr>
+          <w:r>
+            <w:rPr>
+              <w:rStyle w:val="PlaceholderText"/>
+            </w:rPr>
+            <w:t>Choose an item.</w:t>
+          </w:r>
+        </w:p>
+      </w:docPartBody>
+    </w:docPart>
+    <w:docPart>
+      <w:docPartPr>
+        <w:name w:val="718A815C67B342F6B15B79A745E4F63F"/>
+        <w:category>
+          <w:name w:val="General"/>
+          <w:gallery w:val="placeholder"/>
+        </w:category>
+        <w:types>
+          <w:type w:val="bbPlcHdr"/>
+        </w:types>
+        <w:behaviors>
+          <w:behavior w:val="content"/>
+        </w:behaviors>
+        <w:guid w:val="{7C08535B-78CA-4E2C-BF72-3FE3D69AD52B}"/>
+      </w:docPartPr>
+      <w:docPartBody>
+        <w:p>
+          <w:pPr>
+            <w:pStyle w:val="718A815C67B342F6B15B79A745E4F63F"/>
+          </w:pPr>
+          <w:r>
+            <w:rPr>
+              <w:rStyle w:val="PlaceholderText"/>
+            </w:rPr>
+            <w:t>Choose an item.</w:t>
+          </w:r>
+        </w:p>
+      </w:docPartBody>
+    </w:docPart>
+    <w:docPart>
+      <w:docPartPr>
+        <w:name w:val="C2698650CA52493F82915FFB86886A33"/>
+        <w:category>
+          <w:name w:val="General"/>
+          <w:gallery w:val="placeholder"/>
+        </w:category>
+        <w:types>
+          <w:type w:val="bbPlcHdr"/>
+        </w:types>
+        <w:behaviors>
+          <w:behavior w:val="content"/>
+        </w:behaviors>
+        <w:guid w:val="{C33FAA3E-AA76-4B1C-8343-18D6C47BB985}"/>
+      </w:docPartPr>
+      <w:docPartBody>
+        <w:p>
+          <w:pPr>
+            <w:pStyle w:val="C2698650CA52493F82915FFB86886A33"/>
+          </w:pPr>
+          <w:r>
+            <w:rPr>
+              <w:rStyle w:val="PlaceholderText"/>
+            </w:rPr>
+            <w:t>Choose an item.</w:t>
+          </w:r>
+        </w:p>
+      </w:docPartBody>
+    </w:docPart>
+    <w:docPart>
+      <w:docPartPr>
+        <w:name w:val="09F2F39134934778905A3C5466C69255"/>
+        <w:category>
+          <w:name w:val="General"/>
+          <w:gallery w:val="placeholder"/>
+        </w:category>
+        <w:types>
+          <w:type w:val="bbPlcHdr"/>
+        </w:types>
+        <w:behaviors>
+          <w:behavior w:val="content"/>
+        </w:behaviors>
+        <w:guid w:val="{42DC3D9A-2D6A-4F80-8A5D-0795FD776A72}"/>
+      </w:docPartPr>
+      <w:docPartBody>
+        <w:p>
+          <w:pPr>
+            <w:pStyle w:val="09F2F39134934778905A3C5466C69255"/>
+          </w:pPr>
+          <w:r>
+            <w:rPr>
+              <w:rStyle w:val="PlaceholderText"/>
+            </w:rPr>
+            <w:t>Choose an item.</w:t>
+          </w:r>
+        </w:p>
+      </w:docPartBody>
+    </w:docPart>
+    <w:docPart>
+      <w:docPartPr>
+        <w:name w:val="0B08F60768844AEA9CF274B7FF2D6AE3"/>
+        <w:category>
+          <w:name w:val="General"/>
+          <w:gallery w:val="placeholder"/>
+        </w:category>
+        <w:types>
+          <w:type w:val="bbPlcHdr"/>
+        </w:types>
+        <w:behaviors>
+          <w:behavior w:val="content"/>
+        </w:behaviors>
+        <w:guid w:val="{9E4BEC03-B202-412D-83BF-836BD678D293}"/>
+      </w:docPartPr>
+      <w:docPartBody>
+        <w:p>
+          <w:pPr>
+            <w:pStyle w:val="0B08F60768844AEA9CF274B7FF2D6AE3"/>
+          </w:pPr>
+          <w:r>
+            <w:rPr>
+              <w:rStyle w:val="PlaceholderText"/>
+            </w:rPr>
+            <w:t>Choose an item.</w:t>
+          </w:r>
+        </w:p>
+      </w:docPartBody>
+    </w:docPart>
+    <w:docPart>
+      <w:docPartPr>
+        <w:name w:val="FA0D2A23F8384B9FA3E13A423D26A4A8"/>
+        <w:category>
+          <w:name w:val="General"/>
+          <w:gallery w:val="placeholder"/>
+        </w:category>
+        <w:types>
+          <w:type w:val="bbPlcHdr"/>
+        </w:types>
+        <w:behaviors>
+          <w:behavior w:val="content"/>
+        </w:behaviors>
+        <w:guid w:val="{042A7433-E1CE-41C7-AC0E-DD04D6B2F58B}"/>
+      </w:docPartPr>
+      <w:docPartBody>
+        <w:p>
+          <w:pPr>
+            <w:pStyle w:val="FA0D2A23F8384B9FA3E13A423D26A4A8"/>
+          </w:pPr>
+          <w:r>
+            <w:rPr>
+              <w:rStyle w:val="PlaceholderText"/>
+            </w:rPr>
+            <w:t>Choose an item.</w:t>
+          </w:r>
+        </w:p>
+      </w:docPartBody>
+    </w:docPart>
+    <w:docPart>
+      <w:docPartPr>
+        <w:name w:val="9D74146C49B946B887D30CE229BF4789"/>
+        <w:category>
+          <w:name w:val="General"/>
+          <w:gallery w:val="placeholder"/>
+        </w:category>
+        <w:types>
+          <w:type w:val="bbPlcHdr"/>
+        </w:types>
+        <w:behaviors>
+          <w:behavior w:val="content"/>
+        </w:behaviors>
+        <w:guid w:val="{DF4D8135-772E-4F16-8103-9C41BE07DBDE}"/>
+      </w:docPartPr>
+      <w:docPartBody>
+        <w:p>
+          <w:pPr>
+            <w:pStyle w:val="9D74146C49B946B887D30CE229BF4789"/>
+          </w:pPr>
+          <w:r>
+            <w:rPr>
+              <w:rStyle w:val="PlaceholderText"/>
+            </w:rPr>
+            <w:t>Choose an item.</w:t>
+          </w:r>
+        </w:p>
+      </w:docPartBody>
+    </w:docPart>
+    <w:docPart>
+      <w:docPartPr>
+        <w:name w:val="4A85BBDE9F9E455BAD9EA464A804ABC5"/>
+        <w:category>
+          <w:name w:val="General"/>
+          <w:gallery w:val="placeholder"/>
+        </w:category>
+        <w:types>
+          <w:type w:val="bbPlcHdr"/>
+        </w:types>
+        <w:behaviors>
+          <w:behavior w:val="content"/>
+        </w:behaviors>
+        <w:guid w:val="{B40ADCD2-9D54-406C-B0AE-4730D395047B}"/>
+      </w:docPartPr>
+      <w:docPartBody>
+        <w:p>
+          <w:pPr>
+            <w:pStyle w:val="4A85BBDE9F9E455BAD9EA464A804ABC5"/>
+          </w:pPr>
+          <w:r>
+            <w:rPr>
+              <w:rStyle w:val="PlaceholderText"/>
+            </w:rPr>
+            <w:t>Choose an item.</w:t>
+          </w:r>
+        </w:p>
+      </w:docPartBody>
+    </w:docPart>
+    <w:docPart>
+      <w:docPartPr>
+        <w:name w:val="C1AC680AC59143729A3E202A417A914C"/>
+        <w:category>
+          <w:name w:val="General"/>
+          <w:gallery w:val="placeholder"/>
+        </w:category>
+        <w:types>
+          <w:type w:val="bbPlcHdr"/>
+        </w:types>
+        <w:behaviors>
+          <w:behavior w:val="content"/>
+        </w:behaviors>
+        <w:guid w:val="{BA1CA08E-A863-4B32-A9FA-6240246D1B1D}"/>
+      </w:docPartPr>
+      <w:docPartBody>
+        <w:p>
+          <w:pPr>
+            <w:pStyle w:val="C1AC680AC59143729A3E202A417A914C"/>
+          </w:pPr>
+          <w:r>
+            <w:rPr>
+              <w:rStyle w:val="PlaceholderText"/>
+            </w:rPr>
+            <w:t>Choose an item.</w:t>
+          </w:r>
+        </w:p>
+      </w:docPartBody>
+    </w:docPart>
+    <w:docPart>
+      <w:docPartPr>
+        <w:name w:val="7E261835F60F44F9BE1021C4CF6D3C6F"/>
+        <w:category>
+          <w:name w:val="General"/>
+          <w:gallery w:val="placeholder"/>
+        </w:category>
+        <w:types>
+          <w:type w:val="bbPlcHdr"/>
+        </w:types>
+        <w:behaviors>
+          <w:behavior w:val="content"/>
+        </w:behaviors>
+        <w:guid w:val="{738F8064-E40E-4298-AB0E-79019AA0EF5A}"/>
+      </w:docPartPr>
+      <w:docPartBody>
+        <w:p>
+          <w:pPr>
+            <w:pStyle w:val="7E261835F60F44F9BE1021C4CF6D3C6F"/>
+          </w:pPr>
+          <w:r>
+            <w:rPr>
+              <w:rStyle w:val="PlaceholderText"/>
+            </w:rPr>
+            <w:t>Choose an item.</w:t>
+          </w:r>
+        </w:p>
+      </w:docPartBody>
+    </w:docPart>
+    <w:docPart>
+      <w:docPartPr>
+        <w:name w:val="2F0EB3AD0658465998DDFA0F0EC00833"/>
+        <w:category>
+          <w:name w:val="General"/>
+          <w:gallery w:val="placeholder"/>
+        </w:category>
+        <w:types>
+          <w:type w:val="bbPlcHdr"/>
+        </w:types>
+        <w:behaviors>
+          <w:behavior w:val="content"/>
+        </w:behaviors>
+        <w:guid w:val="{AD70B512-98C8-45A3-8404-EA45F9B6C78E}"/>
+      </w:docPartPr>
+      <w:docPartBody>
+        <w:p>
+          <w:pPr>
+            <w:pStyle w:val="2F0EB3AD0658465998DDFA0F0EC00833"/>
+          </w:pPr>
+          <w:r>
+            <w:rPr>
+              <w:rStyle w:val="PlaceholderText"/>
+            </w:rPr>
+            <w:t>Choose an item.</w:t>
+          </w:r>
+        </w:p>
+      </w:docPartBody>
+    </w:docPart>
+    <w:docPart>
+      <w:docPartPr>
+        <w:name w:val="C410AB1040E44727AEF470964F91D4C6"/>
+        <w:category>
+          <w:name w:val="General"/>
+          <w:gallery w:val="placeholder"/>
+        </w:category>
+        <w:types>
+          <w:type w:val="bbPlcHdr"/>
+        </w:types>
+        <w:behaviors>
+          <w:behavior w:val="content"/>
+        </w:behaviors>
+        <w:guid w:val="{D03A5BB3-09D8-4309-9E77-4D7811DECBAE}"/>
+      </w:docPartPr>
+      <w:docPartBody>
+        <w:p>
+          <w:pPr>
+            <w:pStyle w:val="C410AB1040E44727AEF470964F91D4C6"/>
+          </w:pPr>
+          <w:r>
+            <w:rPr>
+              <w:rStyle w:val="PlaceholderText"/>
+            </w:rPr>
+            <w:t>Choose an item.</w:t>
+          </w:r>
+        </w:p>
+      </w:docPartBody>
+    </w:docPart>
+    <w:docPart>
+      <w:docPartPr>
+        <w:name w:val="84CB35CFE69D43AF9E93CFD5B997D5CC"/>
+        <w:category>
+          <w:name w:val="General"/>
+          <w:gallery w:val="placeholder"/>
+        </w:category>
+        <w:types>
+          <w:type w:val="bbPlcHdr"/>
+        </w:types>
+        <w:behaviors>
+          <w:behavior w:val="content"/>
+        </w:behaviors>
+        <w:guid w:val="{4DA63279-F968-49DE-B26E-AFBEB2FF8028}"/>
+      </w:docPartPr>
+      <w:docPartBody>
+        <w:p>
+          <w:pPr>
+            <w:pStyle w:val="84CB35CFE69D43AF9E93CFD5B997D5CC"/>
+          </w:pPr>
+          <w:r>
+            <w:rPr>
+              <w:rStyle w:val="PlaceholderText"/>
+            </w:rPr>
+            <w:t>Choose an item.</w:t>
+          </w:r>
+        </w:p>
+      </w:docPartBody>
+    </w:docPart>
+    <w:docPart>
+      <w:docPartPr>
+        <w:name w:val="A7E180DAA41745DB9F6F86F301D81650"/>
+        <w:category>
+          <w:name w:val="General"/>
+          <w:gallery w:val="placeholder"/>
+        </w:category>
+        <w:types>
+          <w:type w:val="bbPlcHdr"/>
+        </w:types>
+        <w:behaviors>
+          <w:behavior w:val="content"/>
+        </w:behaviors>
+        <w:guid w:val="{CF8F7983-DAE7-4F13-9642-B636740BD7AB}"/>
+      </w:docPartPr>
+      <w:docPartBody>
+        <w:p>
+          <w:pPr>
+            <w:pStyle w:val="A7E180DAA41745DB9F6F86F301D81650"/>
+          </w:pPr>
+          <w:r>
+            <w:rPr>
+              <w:rStyle w:val="PlaceholderText"/>
+            </w:rPr>
+            <w:t>Choose an item.</w:t>
+          </w:r>
+        </w:p>
+      </w:docPartBody>
+    </w:docPart>
+    <w:docPart>
+      <w:docPartPr>
+        <w:name w:val="887F1FE4273C4046A29EDA6DC74EB595"/>
+        <w:category>
+          <w:name w:val="General"/>
+          <w:gallery w:val="placeholder"/>
+        </w:category>
+        <w:types>
+          <w:type w:val="bbPlcHdr"/>
+        </w:types>
+        <w:behaviors>
+          <w:behavior w:val="content"/>
+        </w:behaviors>
+        <w:guid w:val="{DC84829B-DFD0-4AEB-9A02-D96E9B628AAD}"/>
+      </w:docPartPr>
+      <w:docPartBody>
+        <w:p>
+          <w:pPr>
+            <w:pStyle w:val="887F1FE4273C4046A29EDA6DC74EB595"/>
+          </w:pPr>
+          <w:r>
+            <w:rPr>
+              <w:rStyle w:val="PlaceholderText"/>
+            </w:rPr>
+            <w:t>Choose an item.</w:t>
+          </w:r>
+        </w:p>
+      </w:docPartBody>
+    </w:docPart>
+    <w:docPart>
+      <w:docPartPr>
+        <w:name w:val="748835622BE94EED9347567D225F9F1B"/>
+        <w:category>
+          <w:name w:val="General"/>
+          <w:gallery w:val="placeholder"/>
+        </w:category>
+        <w:types>
+          <w:type w:val="bbPlcHdr"/>
+        </w:types>
+        <w:behaviors>
+          <w:behavior w:val="content"/>
+        </w:behaviors>
+        <w:guid w:val="{6C281AEA-3F74-4913-967C-CBC617624076}"/>
+      </w:docPartPr>
+      <w:docPartBody>
+        <w:p>
+          <w:pPr>
+            <w:pStyle w:val="748835622BE94EED9347567D225F9F1B"/>
+          </w:pPr>
+          <w:r>
+            <w:rPr>
+              <w:rStyle w:val="PlaceholderText"/>
+            </w:rPr>
+            <w:t>Choose an item.</w:t>
+          </w:r>
+        </w:p>
+      </w:docPartBody>
+    </w:docPart>
+    <w:docPart>
+      <w:docPartPr>
+        <w:name w:val="DA329FEE08BD4332BB8801DDC9360A7E"/>
+        <w:category>
+          <w:name w:val="General"/>
+          <w:gallery w:val="placeholder"/>
+        </w:category>
+        <w:types>
+          <w:type w:val="bbPlcHdr"/>
+        </w:types>
+        <w:behaviors>
+          <w:behavior w:val="content"/>
+        </w:behaviors>
+        <w:guid w:val="{43A2830B-4173-4489-8C72-F2652D0F9872}"/>
+      </w:docPartPr>
+      <w:docPartBody>
+        <w:p>
+          <w:pPr>
+            <w:pStyle w:val="DA329FEE08BD4332BB8801DDC9360A7E"/>
+          </w:pPr>
+          <w:r>
+            <w:rPr>
+              <w:rStyle w:val="PlaceholderText"/>
+            </w:rPr>
+            <w:t>Choose an item.</w:t>
+          </w:r>
+        </w:p>
+      </w:docPartBody>
+    </w:docPart>
+    <w:docPart>
+      <w:docPartPr>
+        <w:name w:val="82F38354F95D433AA56C7FB6AF1D3203"/>
+        <w:category>
+          <w:name w:val="General"/>
+          <w:gallery w:val="placeholder"/>
+        </w:category>
+        <w:types>
+          <w:type w:val="bbPlcHdr"/>
+        </w:types>
+        <w:behaviors>
+          <w:behavior w:val="content"/>
+        </w:behaviors>
+        <w:guid w:val="{89D9A92F-0E28-473B-9823-3CD03A3350E6}"/>
+      </w:docPartPr>
+      <w:docPartBody>
+        <w:p>
+          <w:pPr>
+            <w:pStyle w:val="82F38354F95D433AA56C7FB6AF1D3203"/>
+          </w:pPr>
+          <w:r>
+            <w:rPr>
+              <w:rStyle w:val="PlaceholderText"/>
+            </w:rPr>
+            <w:t>Choose an item.</w:t>
+          </w:r>
+        </w:p>
+      </w:docPartBody>
+    </w:docPart>
+    <w:docPart>
+      <w:docPartPr>
+        <w:name w:val="95FEBA0A2364444CB948FEE78005A286"/>
+        <w:category>
+          <w:name w:val="General"/>
+          <w:gallery w:val="placeholder"/>
+        </w:category>
+        <w:types>
+          <w:type w:val="bbPlcHdr"/>
+        </w:types>
+        <w:behaviors>
+          <w:behavior w:val="content"/>
+        </w:behaviors>
+        <w:guid w:val="{CB546FF4-D6CF-4C9D-AACF-4197DA195E46}"/>
+      </w:docPartPr>
+      <w:docPartBody>
+        <w:p>
+          <w:pPr>
+            <w:pStyle w:val="95FEBA0A2364444CB948FEE78005A286"/>
+          </w:pPr>
+          <w:r>
+            <w:rPr>
+              <w:rStyle w:val="PlaceholderText"/>
+            </w:rPr>
+            <w:t>Choose an item.</w:t>
+          </w:r>
+        </w:p>
+      </w:docPartBody>
+    </w:docPart>
+    <w:docPart>
+      <w:docPartPr>
+        <w:name w:val="BABAF469386244E2A02DB2E9323342C9"/>
+        <w:category>
+          <w:name w:val="General"/>
+          <w:gallery w:val="placeholder"/>
+        </w:category>
+        <w:types>
+          <w:type w:val="bbPlcHdr"/>
+        </w:types>
+        <w:behaviors>
+          <w:behavior w:val="content"/>
+        </w:behaviors>
+        <w:guid w:val="{E2F0DB28-FA6C-4C72-B51E-203E7AFBC197}"/>
+      </w:docPartPr>
+      <w:docPartBody>
+        <w:p>
+          <w:pPr>
+            <w:pStyle w:val="BABAF469386244E2A02DB2E9323342C9"/>
+          </w:pPr>
+          <w:r>
+            <w:rPr>
+              <w:rStyle w:val="PlaceholderText"/>
+            </w:rPr>
+            <w:t>Choose an item.</w:t>
+          </w:r>
+        </w:p>
+      </w:docPartBody>
+    </w:docPart>
+    <w:docPart>
+      <w:docPartPr>
+        <w:name w:val="8972BE84B18B486084E42B73E1150699"/>
+        <w:category>
+          <w:name w:val="General"/>
+          <w:gallery w:val="placeholder"/>
+        </w:category>
+        <w:types>
+          <w:type w:val="bbPlcHdr"/>
+        </w:types>
+        <w:behaviors>
+          <w:behavior w:val="content"/>
+        </w:behaviors>
+        <w:guid w:val="{DD06E5CA-F30A-4CBC-AB5A-A1DEE8FEDDBA}"/>
+      </w:docPartPr>
+      <w:docPartBody>
+        <w:p>
+          <w:pPr>
+            <w:pStyle w:val="8972BE84B18B486084E42B73E1150699"/>
+          </w:pPr>
+          <w:r>
+            <w:rPr>
+              <w:rStyle w:val="PlaceholderText"/>
+            </w:rPr>
+            <w:t>Choose an item.</w:t>
+          </w:r>
+        </w:p>
+      </w:docPartBody>
+    </w:docPart>
+    <w:docPart>
+      <w:docPartPr>
+        <w:name w:val="68DAA8717A8949C2A9F1F41D866B6F02"/>
+        <w:category>
+          <w:name w:val="General"/>
+          <w:gallery w:val="placeholder"/>
+        </w:category>
+        <w:types>
+          <w:type w:val="bbPlcHdr"/>
+        </w:types>
+        <w:behaviors>
+          <w:behavior w:val="content"/>
+        </w:behaviors>
+        <w:guid w:val="{8227F837-A151-4EE6-893F-463027DB0838}"/>
+      </w:docPartPr>
+      <w:docPartBody>
+        <w:p>
+          <w:pPr>
+            <w:pStyle w:val="68DAA8717A8949C2A9F1F41D866B6F02"/>
+          </w:pPr>
+          <w:r>
+            <w:rPr>
+              <w:rStyle w:val="PlaceholderText"/>
+            </w:rPr>
+            <w:t>Choose an item.</w:t>
+          </w:r>
+        </w:p>
+      </w:docPartBody>
+    </w:docPart>
+    <w:docPart>
+      <w:docPartPr>
+        <w:name w:val="9AEBA940CF844E9B9DC9106A343D8DDD"/>
+        <w:category>
+          <w:name w:val="General"/>
+          <w:gallery w:val="placeholder"/>
+        </w:category>
+        <w:types>
+          <w:type w:val="bbPlcHdr"/>
+        </w:types>
+        <w:behaviors>
+          <w:behavior w:val="content"/>
+        </w:behaviors>
+        <w:guid w:val="{A9615E49-7641-428C-AC23-AFB1FE356177}"/>
+      </w:docPartPr>
+      <w:docPartBody>
+        <w:p>
+          <w:pPr>
+            <w:pStyle w:val="9AEBA940CF844E9B9DC9106A343D8DDD"/>
+          </w:pPr>
+          <w:r>
+            <w:rPr>
+              <w:rStyle w:val="PlaceholderText"/>
+            </w:rPr>
+            <w:t>Choose an item.</w:t>
+          </w:r>
+        </w:p>
+      </w:docPartBody>
+    </w:docPart>
+  </w:docParts>
+</w:glossaryDocument>
+</file>
+
+<file path=word/glossary/fontTable.xml><?xml version="1.0" encoding="utf-8"?>
+<w:fonts xmlns:mc="http://schemas.openxmlformats.org/markup-compatibility/2006" xmlns:r="http://schemas.openxmlformats.org/officeDocument/2006/relationships" xmlns:w="http://schemas.openxmlformats.org/wordprocessingml/2006/main" xmlns:w14="http://schemas.microsoft.com/office/word/2010/wordml" xmlns:w15="http://schemas.microsoft.com/office/word/2012/wordml" xmlns:w16cex="http://schemas.microsoft.com/office/word/2018/wordml/cex" xmlns:w16cid="http://schemas.microsoft.com/office/word/2016/wordml/cid" xmlns:w16="http://schemas.microsoft.com/office/word/2018/wordml" xmlns:w16se="http://schemas.microsoft.com/office/word/2015/wordml/symex" mc:Ignorable="w14 w15 w16se w16cid w16 w16cex">
+  <w:font w:name="Symbol">
+    <w:panose1 w:val="05050102010706020507"/>
+    <w:charset w:val="02"/>
+    <w:family w:val="roman"/>
+    <w:pitch w:val="variable"/>
+    <w:sig w:usb0="00000000" w:usb1="10000000" w:usb2="00000000" w:usb3="00000000" w:csb0="80000000" w:csb1="00000000"/>
+  </w:font>
+  <w:font w:name="Times New Roman">
+    <w:panose1 w:val="02020603050405020304"/>
+    <w:charset w:val="00"/>
+    <w:family w:val="roman"/>
+    <w:pitch w:val="variable"/>
+    <w:sig w:usb0="E0002EFF" w:usb1="C000785B" w:usb2="00000009" w:usb3="00000000" w:csb0="000001FF" w:csb1="00000000"/>
+  </w:font>
+  <w:font w:name="Courier New">
+    <w:panose1 w:val="02070309020205020404"/>
+    <w:charset w:val="00"/>
+    <w:family w:val="modern"/>
+    <w:pitch w:val="fixed"/>
+    <w:sig w:usb0="E0002EFF" w:usb1="C0007843" w:usb2="00000009" w:usb3="00000000" w:csb0="000001FF" w:csb1="00000000"/>
+  </w:font>
+  <w:font w:name="Wingdings">
+    <w:panose1 w:val="05000000000000000000"/>
+    <w:charset w:val="02"/>
+    <w:family w:val="auto"/>
+    <w:pitch w:val="variable"/>
+    <w:sig w:usb0="00000000" w:usb1="10000000" w:usb2="00000000" w:usb3="00000000" w:csb0="80000000" w:csb1="00000000"/>
+  </w:font>
+  <w:font w:name="Calibri">
+    <w:panose1 w:val="020F0502020204030204"/>
+    <w:charset w:val="00"/>
+    <w:family w:val="swiss"/>
+    <w:pitch w:val="variable"/>
+    <w:sig w:usb0="E4002EFF" w:usb1="C000247B" w:usb2="00000009" w:usb3="00000000" w:csb0="000001FF" w:csb1="00000000"/>
+  </w:font>
+  <w:font w:name="Calibri Light">
+    <w:panose1 w:val="020F0302020204030204"/>
+    <w:charset w:val="00"/>
+    <w:family w:val="swiss"/>
+    <w:pitch w:val="variable"/>
+    <w:sig w:usb0="E4002EFF" w:usb1="C000247B" w:usb2="00000009" w:usb3="00000000" w:csb0="000001FF" w:csb1="00000000"/>
+  </w:font>
+</w:fonts>
+</file>
+
+<file path=word/glossary/settings.xml><?xml version="1.0" encoding="utf-8"?>
+<w:settings xmlns:mc="http://schemas.openxmlformats.org/markup-compatibility/2006" xmlns:o="urn:schemas-microsoft-com:office:office" xmlns:r="http://schemas.openxmlformats.org/officeDocument/2006/relationships" xmlns:m="http://schemas.openxmlformats.org/officeDocument/2006/math" xmlns:v="urn:schemas-microsoft-com:vml" xmlns:w10="urn:schemas-microsoft-com:office:word" xmlns:w="http://schemas.openxmlformats.org/wordprocessingml/2006/main" xmlns:w14="http://schemas.microsoft.com/office/word/2010/wordml" xmlns:w15="http://schemas.microsoft.com/office/word/2012/wordml" xmlns:w16cex="http://schemas.microsoft.com/office/word/2018/wordml/cex" xmlns:w16cid="http://schemas.microsoft.com/office/word/2016/wordml/cid" xmlns:w16="http://schemas.microsoft.com/office/word/2018/wordml" xmlns:w16se="http://schemas.microsoft.com/office/word/2015/wordml/symex" xmlns:sl="http://schemas.openxmlformats.org/schemaLibrary/2006/main" mc:Ignorable="w14 w15 w16se w16cid w16 w16cex">
+  <w:view w:val="normal"/>
+  <w:defaultTabStop w:val="720"/>
+  <w:characterSpacingControl w:val="doNotCompress"/>
+  <w:compat>
+    <w:useFELayout/>
+    <w:compatSetting w:name="compatibilityMode" w:uri="http://schemas.microsoft.com/office/word" w:val="15"/>
+    <w:compatSetting w:name="overrideTableStyleFontSizeAndJustification" w:uri="http://schemas.microsoft.com/office/word" w:val="1"/>
+    <w:compatSetting w:name="enableOpenTypeFeatures" w:uri="http://schemas.microsoft.com/office/word" w:val="1"/>
+    <w:compatSetting w:name="doNotFlipMirrorIndents" w:uri="http://schemas.microsoft.com/office/word" w:val="1"/>
+    <w:compatSetting w:name="differentiateMultirowTableHeaders" w:uri="http://schemas.microsoft.com/office/word" w:val="1"/>
+    <w:compatSetting w:name="useWord2013TrackBottomHyphenation" w:uri="http://schemas.microsoft.com/office/word" w:val="0"/>
+  </w:compat>
+  <w:rsids>
+    <w:rsidRoot w:val="00A1670C"/>
+    <w:rsid w:val="00337A60"/>
+    <w:rsid w:val="00A1670C"/>
+    <w:rsid w:val="00CD6848"/>
+  </w:rsids>
+  <m:mathPr>
+    <m:mathFont m:val="Cambria Math"/>
+    <m:brkBin m:val="before"/>
+    <m:brkBinSub m:val="--"/>
+    <m:smallFrac m:val="0"/>
+    <m:dispDef/>
+    <m:lMargin m:val="0"/>
+    <m:rMargin m:val="0"/>
+    <m:defJc m:val="centerGroup"/>
+    <m:wrapIndent m:val="1440"/>
+    <m:intLim m:val="subSup"/>
+    <m:naryLim m:val="undOvr"/>
+  </m:mathPr>
+  <w:themeFontLang w:val="en-US"/>
+  <w:clrSchemeMapping w:bg1="light1" w:t1="dark1" w:bg2="light2" w:t2="dark2" w:accent1="accent1" w:accent2="accent2" w:accent3="accent3" w:accent4="accent4" w:accent5="accent5" w:accent6="accent6" w:hyperlink="hyperlink" w:followedHyperlink="followedHyperlink"/>
+  <w:decimalSymbol w:val=","/>
+  <w:listSeparator w:val=";"/>
+  <w15:chartTrackingRefBased/>
+</w:settings>
+</file>
+
+<file path=word/glossary/styles.xml><?xml version="1.0" encoding="utf-8"?>
+<w:styles xmlns:mc="http://schemas.openxmlformats.org/markup-compatibility/2006" xmlns:r="http://schemas.openxmlformats.org/officeDocument/2006/relationships" xmlns:w="http://schemas.openxmlformats.org/wordprocessingml/2006/main" xmlns:w14="http://schemas.microsoft.com/office/word/2010/wordml" xmlns:w15="http://schemas.microsoft.com/office/word/2012/wordml" xmlns:w16cex="http://schemas.microsoft.com/office/word/2018/wordml/cex" xmlns:w16cid="http://schemas.microsoft.com/office/word/2016/wordml/cid" xmlns:w16="http://schemas.microsoft.com/office/word/2018/wordml" xmlns:w16se="http://schemas.microsoft.com/office/word/2015/wordml/symex" mc:Ignorable="w14 w15 w16se w16cid w16 w16cex">
+  <w:docDefaults>
+    <w:rPrDefault>
+      <w:rPr>
+        <w:rFonts w:asciiTheme="minorHAnsi" w:eastAsiaTheme="minorEastAsia" w:hAnsiTheme="minorHAnsi" w:cstheme="minorBidi"/>
+        <w:sz w:val="22"/>
+        <w:szCs w:val="22"/>
+        <w:lang w:val="en-US" w:eastAsia="en-US" w:bidi="ar-SA"/>
+      </w:rPr>
+    </w:rPrDefault>
+    <w:pPrDefault>
+      <w:pPr>
+        <w:spacing w:after="160" w:line="259" w:lineRule="auto"/>
+      </w:pPr>
+    </w:pPrDefault>
+  </w:docDefaults>
+  <w:latentStyles w:defLockedState="0" w:defUIPriority="99" w:defSemiHidden="0" w:defUnhideWhenUsed="0" w:defQFormat="0" w:count="376">
+    <w:lsdException w:name="Normal" w:uiPriority="0" w:qFormat="1"/>
+    <w:lsdException w:name="heading 1" w:uiPriority="9" w:qFormat="1"/>
+    <w:lsdException w:name="heading 2" w:semiHidden="1" w:uiPriority="9" w:unhideWhenUsed="1" w:qFormat="1"/>
+    <w:lsdException w:name="heading 3" w:semiHidden="1" w:uiPriority="9" w:unhideWhenUsed="1" w:qFormat="1"/>
+    <w:lsdException w:name="heading 4" w:semiHidden="1" w:uiPriority="9" w:unhideWhenUsed="1" w:qFormat="1"/>
+    <w:lsdException w:name="heading 5" w:semiHidden="1" w:uiPriority="9" w:unhideWhenUsed="1" w:qFormat="1"/>
+    <w:lsdException w:name="heading 6" w:semiHidden="1" w:uiPriority="9" w:unhideWhenUsed="1" w:qFormat="1"/>
+    <w:lsdException w:name="heading 7" w:semiHidden="1" w:uiPriority="9" w:unhideWhenUsed="1" w:qFormat="1"/>
+    <w:lsdException w:name="heading 8" w:semiHidden="1" w:uiPriority="9" w:unhideWhenUsed="1" w:qFormat="1"/>
+    <w:lsdException w:name="heading 9" w:semiHidden="1" w:uiPriority="9" w:unhideWhenUsed="1" w:qFormat="1"/>
+    <w:lsdException w:name="index 1" w:semiHidden="1" w:unhideWhenUsed="1"/>
+    <w:lsdException w:name="index 2" w:semiHidden="1" w:unhideWhenUsed="1"/>
+    <w:lsdException w:name="index 3" w:semiHidden="1" w:unhideWhenUsed="1"/>
+    <w:lsdException w:name="index 4" w:semiHidden="1" w:unhideWhenUsed="1"/>
+    <w:lsdException w:name="index 5" w:semiHidden="1" w:unhideWhenUsed="1"/>
+    <w:lsdException w:name="index 6" w:semiHidden="1" w:unhideWhenUsed="1"/>
+    <w:lsdException w:name="index 7" w:semiHidden="1" w:unhideWhenUsed="1"/>
+    <w:lsdException w:name="index 8" w:semiHidden="1" w:unhideWhenUsed="1"/>
+    <w:lsdException w:name="index 9" w:semiHidden="1" w:unhideWhenUsed="1"/>
+    <w:lsdException w:name="toc 1" w:semiHidden="1" w:uiPriority="39" w:unhideWhenUsed="1"/>
+    <w:lsdException w:name="toc 2" w:semiHidden="1" w:uiPriority="39" w:unhideWhenUsed="1"/>
+    <w:lsdException w:name="toc 3" w:semiHidden="1" w:uiPriority="39" w:unhideWhenUsed="1"/>
+    <w:lsdException w:name="toc 4" w:semiHidden="1" w:uiPriority="39" w:unhideWhenUsed="1"/>
+    <w:lsdException w:name="toc 5" w:semiHidden="1" w:uiPriority="39" w:unhideWhenUsed="1"/>
+    <w:lsdException w:name="toc 6" w:semiHidden="1" w:uiPriority="39" w:unhideWhenUsed="1"/>
+    <w:lsdException w:name="toc 7" w:semiHidden="1" w:uiPriority="39" w:unhideWhenUsed="1"/>
+    <w:lsdException w:name="toc 8" w:semiHidden="1" w:uiPriority="39" w:unhideWhenUsed="1"/>
+    <w:lsdException w:name="toc 9" w:semiHidden="1" w:uiPriority="39" w:unhideWhenUsed="1"/>
+    <w:lsdException w:name="Normal Indent" w:semiHidden="1" w:unhideWhenUsed="1"/>
+    <w:lsdException w:name="footnote text" w:semiHidden="1" w:unhideWhenUsed="1"/>
+    <w:lsdException w:name="annotation text" w:semiHidden="1" w:unhideWhenUsed="1"/>
+    <w:lsdException w:name="header" w:semiHidden="1" w:unhideWhenUsed="1"/>
+    <w:lsdException w:name="footer" w:semiHidden="1" w:unhideWhenUsed="1"/>
+    <w:lsdException w:name="index heading" w:semiHidden="1" w:unhideWhenUsed="1"/>
+    <w:lsdException w:name="caption" w:semiHidden="1" w:uiPriority="35" w:unhideWhenUsed="1" w:qFormat="1"/>
+    <w:lsdException w:name="table of figures" w:semiHidden="1" w:unhideWhenUsed="1"/>
+    <w:lsdException w:name="envelope address" w:semiHidden="1" w:unhideWhenUsed="1"/>
+    <w:lsdException w:name="envelope return" w:semiHidden="1" w:unhideWhenUsed="1"/>
+    <w:lsdException w:name="footnote reference" w:semiHidden="1" w:unhideWhenUsed="1"/>
+    <w:lsdException w:name="annotation reference" w:semiHidden="1" w:unhideWhenUsed="1"/>
+    <w:lsdException w:name="line number" w:semiHidden="1" w:unhideWhenUsed="1"/>
+    <w:lsdException w:name="page number" w:semiHidden="1" w:unhideWhenUsed="1"/>
+    <w:lsdException w:name="endnote reference" w:semiHidden="1" w:unhideWhenUsed="1"/>
+    <w:lsdException w:name="endnote text" w:semiHidden="1" w:unhideWhenUsed="1"/>
+    <w:lsdException w:name="table of authorities" w:semiHidden="1" w:unhideWhenUsed="1"/>
+    <w:lsdException w:name="macro" w:semiHidden="1" w:unhideWhenUsed="1"/>
+    <w:lsdException w:name="toa heading" w:semiHidden="1" w:unhideWhenUsed="1"/>
+    <w:lsdException w:name="List" w:semiHidden="1" w:unhideWhenUsed="1"/>
+    <w:lsdException w:name="List Bullet" w:semiHidden="1" w:unhideWhenUsed="1"/>
+    <w:lsdException w:name="List Number" w:semiHidden="1" w:unhideWhenUsed="1"/>
+    <w:lsdException w:name="List 2" w:semiHidden="1" w:unhideWhenUsed="1"/>
+    <w:lsdException w:name="List 3" w:semiHidden="1" w:unhideWhenUsed="1"/>
+    <w:lsdException w:name="List 4" w:semiHidden="1" w:unhideWhenUsed="1"/>
+    <w:lsdException w:name="List 5" w:semiHidden="1" w:unhideWhenUsed="1"/>
+    <w:lsdException w:name="List Bullet 2" w:semiHidden="1" w:unhideWhenUsed="1"/>
+    <w:lsdException w:name="List Bullet 3" w:semiHidden="1" w:unhideWhenUsed="1"/>
+    <w:lsdException w:name="List Bullet 4" w:semiHidden="1" w:unhideWhenUsed="1"/>
+    <w:lsdException w:name="List Bullet 5" w:semiHidden="1" w:unhideWhenUsed="1"/>
+    <w:lsdException w:name="List Number 2" w:semiHidden="1" w:unhideWhenUsed="1"/>
+    <w:lsdException w:name="List Number 3" w:semiHidden="1" w:unhideWhenUsed="1"/>
+    <w:lsdException w:name="List Number 4" w:semiHidden="1" w:unhideWhenUsed="1"/>
+    <w:lsdException w:name="List Number 5" w:semiHidden="1" w:unhideWhenUsed="1"/>
+    <w:lsdException w:name="Title" w:uiPriority="10" w:qFormat="1"/>
+    <w:lsdException w:name="Closing" w:semiHidden="1" w:unhideWhenUsed="1"/>
+    <w:lsdException w:name="Signature" w:semiHidden="1" w:unhideWhenUsed="1"/>
+    <w:lsdException w:name="Default Paragraph Font" w:semiHidden="1" w:uiPriority="1" w:unhideWhenUsed="1"/>
+    <w:lsdException w:name="Body Text" w:semiHidden="1" w:unhideWhenUsed="1"/>
+    <w:lsdException w:name="Body Text Indent" w:semiHidden="1" w:unhideWhenUsed="1"/>
+    <w:lsdException w:name="List Continue" w:semiHidden="1" w:unhideWhenUsed="1"/>
+    <w:lsdException w:name="List Continue 2" w:semiHidden="1" w:unhideWhenUsed="1"/>
+    <w:lsdException w:name="List Continue 3" w:semiHidden="1" w:unhideWhenUsed="1"/>
+    <w:lsdException w:name="List Continue 4" w:semiHidden="1" w:unhideWhenUsed="1"/>
+    <w:lsdException w:name="List Continue 5" w:semiHidden="1" w:unhideWhenUsed="1"/>
+    <w:lsdException w:name="Message Header" w:semiHidden="1" w:unhideWhenUsed="1"/>
+    <w:lsdException w:name="Subtitle" w:uiPriority="11" w:qFormat="1"/>
+    <w:lsdException w:name="Salutation" w:semiHidden="1" w:unhideWhenUsed="1"/>
+    <w:lsdException w:name="Date" w:semiHidden="1" w:unhideWhenUsed="1"/>
+    <w:lsdException w:name="Body Text First Indent" w:semiHidden="1" w:unhideWhenUsed="1"/>
+    <w:lsdException w:name="Body Text First Indent 2" w:semiHidden="1" w:unhideWhenUsed="1"/>
+    <w:lsdException w:name="Note Heading" w:semiHidden="1" w:unhideWhenUsed="1"/>
+    <w:lsdException w:name="Body Text 2" w:semiHidden="1" w:unhideWhenUsed="1"/>
+    <w:lsdException w:name="Body Text 3" w:semiHidden="1" w:unhideWhenUsed="1"/>
+    <w:lsdException w:name="Body Text Indent 2" w:semiHidden="1" w:unhideWhenUsed="1"/>
+    <w:lsdException w:name="Body Text Indent 3" w:semiHidden="1" w:unhideWhenUsed="1"/>
+    <w:lsdException w:name="Block Text" w:semiHidden="1" w:unhideWhenUsed="1"/>
+    <w:lsdException w:name="Hyperlink" w:semiHidden="1" w:unhideWhenUsed="1"/>
+    <w:lsdException w:name="FollowedHyperlink" w:semiHidden="1" w:unhideWhenUsed="1"/>
+    <w:lsdException w:name="Strong" w:uiPriority="22" w:qFormat="1"/>
+    <w:lsdException w:name="Emphasis" w:uiPriority="20" w:qFormat="1"/>
+    <w:lsdException w:name="Document Map" w:semiHidden="1" w:unhideWhenUsed="1"/>
+    <w:lsdException w:name="Plain Text" w:semiHidden="1" w:unhideWhenUsed="1"/>
+    <w:lsdException w:name="E-mail Signature" w:semiHidden="1" w:unhideWhenUsed="1"/>
+    <w:lsdException w:name="HTML Top of Form" w:semiHidden="1" w:unhideWhenUsed="1"/>
+    <w:lsdException w:name="HTML Bottom of Form" w:semiHidden="1" w:unhideWhenUsed="1"/>
+    <w:lsdException w:name="Normal (Web)" w:semiHidden="1" w:unhideWhenUsed="1"/>
+    <w:lsdException w:name="HTML Acronym" w:semiHidden="1" w:unhideWhenUsed="1"/>
+    <w:lsdException w:name="HTML Address" w:semiHidden="1" w:unhideWhenUsed="1"/>
+    <w:lsdException w:name="HTML Cite" w:semiHidden="1" w:unhideWhenUsed="1"/>
+    <w:lsdException w:name="HTML Code" w:semiHidden="1" w:unhideWhenUsed="1"/>
+    <w:lsdException w:name="HTML Definition" w:semiHidden="1" w:unhideWhenUsed="1"/>
+    <w:lsdException w:name="HTML Keyboard" w:semiHidden="1" w:unhideWhenUsed="1"/>
+    <w:lsdException w:name="HTML Preformatted" w:semiHidden="1" w:unhideWhenUsed="1"/>
+    <w:lsdException w:name="HTML Sample" w:semiHidden="1" w:unhideWhenUsed="1"/>
+    <w:lsdException w:name="HTML Typewriter" w:semiHidden="1" w:unhideWhenUsed="1"/>
+    <w:lsdException w:name="HTML Variable" w:semiHidden="1" w:unhideWhenUsed="1"/>
+    <w:lsdException w:name="Normal Table" w:semiHidden="1" w:unhideWhenUsed="1"/>
+    <w:lsdException w:name="annotation subject" w:semiHidden="1" w:unhideWhenUsed="1"/>
+    <w:lsdException w:name="No List" w:semiHidden="1" w:unhideWhenUsed="1"/>
+    <w:lsdException w:name="Outline List 1" w:semiHidden="1" w:unhideWhenUsed="1"/>
+    <w:lsdException w:name="Outline List 2" w:semiHidden="1" w:unhideWhenUsed="1"/>
+    <w:lsdException w:name="Outline List 3" w:semiHidden="1" w:unhideWhenUsed="1"/>
+    <w:lsdException w:name="Table Simple 1" w:semiHidden="1" w:unhideWhenUsed="1"/>
+    <w:lsdException w:name="Table Simple 2" w:semiHidden="1" w:unhideWhenUsed="1"/>
+    <w:lsdException w:name="Table Simple 3" w:semiHidden="1" w:unhideWhenUsed="1"/>
+    <w:lsdException w:name="Table Classic 1" w:semiHidden="1" w:unhideWhenUsed="1"/>
+    <w:lsdException w:name="Table Classic 2" w:semiHidden="1" w:unhideWhenUsed="1"/>
+    <w:lsdException w:name="Table Classic 3" w:semiHidden="1" w:unhideWhenUsed="1"/>
+    <w:lsdException w:name="Table Classic 4" w:semiHidden="1" w:unhideWhenUsed="1"/>
+    <w:lsdException w:name="Table Colorful 1" w:semiHidden="1" w:unhideWhenUsed="1"/>
+    <w:lsdException w:name="Table Colorful 2" w:semiHidden="1" w:unhideWhenUsed="1"/>
+    <w:lsdException w:name="Table Colorful 3" w:semiHidden="1" w:unhideWhenUsed="1"/>
+    <w:lsdException w:name="Table Columns 1" w:semiHidden="1" w:unhideWhenUsed="1"/>
+    <w:lsdException w:name="Table Columns 2" w:semiHidden="1" w:unhideWhenUsed="1"/>
+    <w:lsdException w:name="Table Columns 3" w:semiHidden="1" w:unhideWhenUsed="1"/>
+    <w:lsdException w:name="Table Columns 4" w:semiHidden="1" w:unhideWhenUsed="1"/>
+    <w:lsdException w:name="Table Columns 5" w:semiHidden="1" w:unhideWhenUsed="1"/>
+    <w:lsdException w:name="Table Grid 1" w:semiHidden="1" w:unhideWhenUsed="1"/>
+    <w:lsdException w:name="Table Grid 2" w:semiHidden="1" w:unhideWhenUsed="1"/>
+    <w:lsdException w:name="Table Grid 3" w:semiHidden="1" w:unhideWhenUsed="1"/>
+    <w:lsdException w:name="Table Grid 4" w:semiHidden="1" w:unhideWhenUsed="1"/>
+    <w:lsdException w:name="Table Grid 5" w:semiHidden="1" w:unhideWhenUsed="1"/>
+    <w:lsdException w:name="Table Grid 6" w:semiHidden="1" w:unhideWhenUsed="1"/>
+    <w:lsdException w:name="Table Grid 7" w:semiHidden="1" w:unhideWhenUsed="1"/>
+    <w:lsdException w:name="Table Grid 8" w:semiHidden="1" w:unhideWhenUsed="1"/>
+    <w:lsdException w:name="Table List 1" w:semiHidden="1" w:unhideWhenUsed="1"/>
+    <w:lsdException w:name="Table List 2" w:semiHidden="1" w:unhideWhenUsed="1"/>
+    <w:lsdException w:name="Table List 3" w:semiHidden="1" w:unhideWhenUsed="1"/>
+    <w:lsdException w:name="Table List 4" w:semiHidden="1" w:unhideWhenUsed="1"/>
+    <w:lsdException w:name="Table List 5" w:semiHidden="1" w:unhideWhenUsed="1"/>
+    <w:lsdException w:name="Table List 6" w:semiHidden="1" w:unhideWhenUsed="1"/>
+    <w:lsdException w:name="Table List 7" w:semiHidden="1" w:unhideWhenUsed="1"/>
+    <w:lsdException w:name="Table List 8" w:semiHidden="1" w:unhideWhenUsed="1"/>
+    <w:lsdException w:name="Table 3D effects 1" w:semiHidden="1" w:unhideWhenUsed="1"/>
+    <w:lsdException w:name="Table 3D effects 2" w:semiHidden="1" w:unhideWhenUsed="1"/>
+    <w:lsdException w:name="Table 3D effects 3" w:semiHidden="1" w:unhideWhenUsed="1"/>
+    <w:lsdException w:name="Table Contemporary" w:semiHidden="1" w:unhideWhenUsed="1"/>
+    <w:lsdException w:name="Table Elegant" w:semiHidden="1" w:unhideWhenUsed="1"/>
+    <w:lsdException w:name="Table Professional" w:semiHidden="1" w:unhideWhenUsed="1"/>
+    <w:lsdException w:name="Table Subtle 1" w:semiHidden="1" w:unhideWhenUsed="1"/>
+    <w:lsdException w:name="Table Subtle 2" w:semiHidden="1" w:unhideWhenUsed="1"/>
+    <w:lsdException w:name="Table Web 1" w:semiHidden="1" w:unhideWhenUsed="1"/>
+    <w:lsdException w:name="Table Web 2" w:semiHidden="1" w:unhideWhenUsed="1"/>
+    <w:lsdException w:name="Table Web 3" w:semiHidden="1" w:unhideWhenUsed="1"/>
+    <w:lsdException w:name="Balloon Text" w:semiHidden="1" w:unhideWhenUsed="1"/>
+    <w:lsdException w:name="Table Grid" w:uiPriority="39"/>
+    <w:lsdException w:name="Table Theme" w:semiHidden="1" w:unhideWhenUsed="1"/>
+    <w:lsdException w:name="Placeholder Text" w:semiHidden="1"/>
+    <w:lsdException w:name="No Spacing" w:uiPriority="1" w:qFormat="1"/>
+    <w:lsdException w:name="Light Shading" w:uiPriority="60"/>
+    <w:lsdException w:name="Light List" w:uiPriority="61"/>
+    <w:lsdException w:name="Light Grid" w:uiPriority="62"/>
+    <w:lsdException w:name="Medium Shading 1" w:uiPriority="63"/>
+    <w:lsdException w:name="Medium Shading 2" w:uiPriority="64"/>
+    <w:lsdException w:name="Medium List 1" w:uiPriority="65"/>
+    <w:lsdException w:name="Medium List 2" w:uiPriority="66"/>
+    <w:lsdException w:name="Medium Grid 1" w:uiPriority="67"/>
+    <w:lsdException w:name="Medium Grid 2" w:uiPriority="68"/>
+    <w:lsdException w:name="Medium Grid 3" w:uiPriority="69"/>
+    <w:lsdException w:name="Dark List" w:uiPriority="70"/>
+    <w:lsdException w:name="Colorful Shading" w:uiPriority="71"/>
+    <w:lsdException w:name="Colorful List" w:uiPriority="72"/>
+    <w:lsdException w:name="Colorful Grid" w:uiPriority="73"/>
+    <w:lsdException w:name="Light Shading Accent 1" w:uiPriority="60"/>
+    <w:lsdException w:name="Light List Accent 1" w:uiPriority="61"/>
+    <w:lsdException w:name="Light Grid Accent 1" w:uiPriority="62"/>
+    <w:lsdException w:name="Medium Shading 1 Accent 1" w:uiPriority="63"/>
+    <w:lsdException w:name="Medium Shading 2 Accent 1" w:uiPriority="64"/>
+    <w:lsdException w:name="Medium List 1 Accent 1" w:uiPriority="65"/>
+    <w:lsdException w:name="Revision" w:semiHidden="1"/>
+    <w:lsdException w:name="List Paragraph" w:uiPriority="34" w:qFormat="1"/>
+    <w:lsdException w:name="Quote" w:uiPriority="29" w:qFormat="1"/>
+    <w:lsdException w:name="Intense Quote" w:uiPriority="30" w:qFormat="1"/>
+    <w:lsdException w:name="Medium List 2 Accent 1" w:uiPriority="66"/>
+    <w:lsdException w:name="Medium Grid 1 Accent 1" w:uiPriority="67"/>
+    <w:lsdException w:name="Medium Grid 2 Accent 1" w:uiPriority="68"/>
+    <w:lsdException w:name="Medium Grid 3 Accent 1" w:uiPriority="69"/>
+    <w:lsdException w:name="Dark List Accent 1" w:uiPriority="70"/>
+    <w:lsdException w:name="Colorful Shading Accent 1" w:uiPriority="71"/>
+    <w:lsdException w:name="Colorful List Accent 1" w:uiPriority="72"/>
+    <w:lsdException w:name="Colorful Grid Accent 1" w:uiPriority="73"/>
+    <w:lsdException w:name="Light Shading Accent 2" w:uiPriority="60"/>
+    <w:lsdException w:name="Light List Accent 2" w:uiPriority="61"/>
+    <w:lsdException w:name="Light Grid Accent 2" w:uiPriority="62"/>
+    <w:lsdException w:name="Medium Shading 1 Accent 2" w:uiPriority="63"/>
+    <w:lsdException w:name="Medium Shading 2 Accent 2" w:uiPriority="64"/>
+    <w:lsdException w:name="Medium List 1 Accent 2" w:uiPriority="65"/>
+    <w:lsdException w:name="Medium List 2 Accent 2" w:uiPriority="66"/>
+    <w:lsdException w:name="Medium Grid 1 Accent 2" w:uiPriority="67"/>
+    <w:lsdException w:name="Medium Grid 2 Accent 2" w:uiPriority="68"/>
+    <w:lsdException w:name="Medium Grid 3 Accent 2" w:uiPriority="69"/>
+    <w:lsdException w:name="Dark List Accent 2" w:uiPriority="70"/>
+    <w:lsdException w:name="Colorful Shading Accent 2" w:uiPriority="71"/>
+    <w:lsdException w:name="Colorful List Accent 2" w:uiPriority="72"/>
+    <w:lsdException w:name="Colorful Grid Accent 2" w:uiPriority="73"/>
+    <w:lsdException w:name="Light Shading Accent 3" w:uiPriority="60"/>
+    <w:lsdException w:name="Light List Accent 3" w:uiPriority="61"/>
+    <w:lsdException w:name="Light Grid Accent 3" w:uiPriority="62"/>
+    <w:lsdException w:name="Medium Shading 1 Accent 3" w:uiPriority="63"/>
+    <w:lsdException w:name="Medium Shading 2 Accent 3" w:uiPriority="64"/>
+    <w:lsdException w:name="Medium List 1 Accent 3" w:uiPriority="65"/>
+    <w:lsdException w:name="Medium List 2 Accent 3" w:uiPriority="66"/>
+    <w:lsdException w:name="Medium Grid 1 Accent 3" w:uiPriority="67"/>
+    <w:lsdException w:name="Medium Grid 2 Accent 3" w:uiPriority="68"/>
+    <w:lsdException w:name="Medium Grid 3 Accent 3" w:uiPriority="69"/>
+    <w:lsdException w:name="Dark List Accent 3" w:uiPriority="70"/>
+    <w:lsdException w:name="Colorful Shading Accent 3" w:uiPriority="71"/>
+    <w:lsdException w:name="Colorful List Accent 3" w:uiPriority="72"/>
+    <w:lsdException w:name="Colorful Grid Accent 3" w:uiPriority="73"/>
+    <w:lsdException w:name="Light Shading Accent 4" w:uiPriority="60"/>
+    <w:lsdException w:name="Light List Accent 4" w:uiPriority="61"/>
+    <w:lsdException w:name="Light Grid Accent 4" w:uiPriority="62"/>
+    <w:lsdException w:name="Medium Shading 1 Accent 4" w:uiPriority="63"/>
+    <w:lsdException w:name="Medium Shading 2 Accent 4" w:uiPriority="64"/>
+    <w:lsdException w:name="Medium List 1 Accent 4" w:uiPriority="65"/>
+    <w:lsdException w:name="Medium List 2 Accent 4" w:uiPriority="66"/>
+    <w:lsdException w:name="Medium Grid 1 Accent 4" w:uiPriority="67"/>
+    <w:lsdException w:name="Medium Grid 2 Accent 4" w:uiPriority="68"/>
+    <w:lsdException w:name="Medium Grid 3 Accent 4" w:uiPriority="69"/>
+    <w:lsdException w:name="Dark List Accent 4" w:uiPriority="70"/>
+    <w:lsdException w:name="Colorful Shading Accent 4" w:uiPriority="71"/>
+    <w:lsdException w:name="Colorful List Accent 4" w:uiPriority="72"/>
+    <w:lsdException w:name="Colorful Grid Accent 4" w:uiPriority="73"/>
+    <w:lsdException w:name="Light Shading Accent 5" w:uiPriority="60"/>
+    <w:lsdException w:name="Light List Accent 5" w:uiPriority="61"/>
+    <w:lsdException w:name="Light Grid Accent 5" w:uiPriority="62"/>
+    <w:lsdException w:name="Medium Shading 1 Accent 5" w:uiPriority="63"/>
+    <w:lsdException w:name="Medium Shading 2 Accent 5" w:uiPriority="64"/>
+    <w:lsdException w:name="Medium List 1 Accent 5" w:uiPriority="65"/>
+    <w:lsdException w:name="Medium List 2 Accent 5" w:uiPriority="66"/>
+    <w:lsdException w:name="Medium Grid 1 Accent 5" w:uiPriority="67"/>
+    <w:lsdException w:name="Medium Grid 2 Accent 5" w:uiPriority="68"/>
+    <w:lsdException w:name="Medium Grid 3 Accent 5" w:uiPriority="69"/>
+    <w:lsdException w:name="Dark List Accent 5" w:uiPriority="70"/>
+    <w:lsdException w:name="Colorful Shading Accent 5" w:uiPriority="71"/>
+    <w:lsdException w:name="Colorful List Accent 5" w:uiPriority="72"/>
+    <w:lsdException w:name="Colorful Grid Accent 5" w:uiPriority="73"/>
+    <w:lsdException w:name="Light Shading Accent 6" w:uiPriority="60"/>
+    <w:lsdException w:name="Light List Accent 6" w:uiPriority="61"/>
+    <w:lsdException w:name="Light Grid Accent 6" w:uiPriority="62"/>
+    <w:lsdException w:name="Medium Shading 1 Accent 6" w:uiPriority="63"/>
+    <w:lsdException w:name="Medium Shading 2 Accent 6" w:uiPriority="64"/>
+    <w:lsdException w:name="Medium List 1 Accent 6" w:uiPriority="65"/>
+    <w:lsdException w:name="Medium List 2 Accent 6" w:uiPriority="66"/>
+    <w:lsdException w:name="Medium Grid 1 Accent 6" w:uiPriority="67"/>
+    <w:lsdException w:name="Medium Grid 2 Accent 6" w:uiPriority="68"/>
+    <w:lsdException w:name="Medium Grid 3 Accent 6" w:uiPriority="69"/>
+    <w:lsdException w:name="Dark List Accent 6" w:uiPriority="70"/>
+    <w:lsdException w:name="Colorful Shading Accent 6" w:uiPriority="71"/>
+    <w:lsdException w:name="Colorful List Accent 6" w:uiPriority="72"/>
+    <w:lsdException w:name="Colorful Grid Accent 6" w:uiPriority="73"/>
+    <w:lsdException w:name="Subtle Emphasis" w:uiPriority="19" w:qFormat="1"/>
+    <w:lsdException w:name="Intense Emphasis" w:uiPriority="21" w:qFormat="1"/>
+    <w:lsdException w:name="Subtle Reference" w:uiPriority="31" w:qFormat="1"/>
+    <w:lsdException w:name="Intense Reference" w:uiPriority="32" w:qFormat="1"/>
+    <w:lsdException w:name="Book Title" w:uiPriority="33" w:qFormat="1"/>
+    <w:lsdException w:name="Bibliography" w:semiHidden="1" w:uiPriority="37" w:unhideWhenUsed="1"/>
+    <w:lsdException w:name="TOC Heading" w:semiHidden="1" w:uiPriority="39" w:unhideWhenUsed="1" w:qFormat="1"/>
+    <w:lsdException w:name="Plain Table 1" w:uiPriority="41"/>
+    <w:lsdException w:name="Plain Table 2" w:uiPriority="42"/>
+    <w:lsdException w:name="Plain Table 3" w:uiPriority="43"/>
+    <w:lsdException w:name="Plain Table 4" w:uiPriority="44"/>
+    <w:lsdException w:name="Plain Table 5" w:uiPriority="45"/>
+    <w:lsdException w:name="Grid Table Light" w:uiPriority="40"/>
+    <w:lsdException w:name="Grid Table 1 Light" w:uiPriority="46"/>
+    <w:lsdException w:name="Grid Table 2" w:uiPriority="47"/>
+    <w:lsdException w:name="Grid Table 3" w:uiPriority="48"/>
+    <w:lsdException w:name="Grid Table 4" w:uiPriority="49"/>
+    <w:lsdException w:name="Grid Table 5 Dark" w:uiPriority="50"/>
+    <w:lsdException w:name="Grid Table 6 Colorful" w:uiPriority="51"/>
+    <w:lsdException w:name="Grid Table 7 Colorful" w:uiPriority="52"/>
+    <w:lsdException w:name="Grid Table 1 Light Accent 1" w:uiPriority="46"/>
+    <w:lsdException w:name="Grid Table 2 Accent 1" w:uiPriority="47"/>
+    <w:lsdException w:name="Grid Table 3 Accent 1" w:uiPriority="48"/>
+    <w:lsdException w:name="Grid Table 4 Accent 1" w:uiPriority="49"/>
+    <w:lsdException w:name="Grid Table 5 Dark Accent 1" w:uiPriority="50"/>
+    <w:lsdException w:name="Grid Table 6 Colorful Accent 1" w:uiPriority="51"/>
+    <w:lsdException w:name="Grid Table 7 Colorful Accent 1" w:uiPriority="52"/>
+    <w:lsdException w:name="Grid Table 1 Light Accent 2" w:uiPriority="46"/>
+    <w:lsdException w:name="Grid Table 2 Accent 2" w:uiPriority="47"/>
+    <w:lsdException w:name="Grid Table 3 Accent 2" w:uiPriority="48"/>
+    <w:lsdException w:name="Grid Table 4 Accent 2" w:uiPriority="49"/>
+    <w:lsdException w:name="Grid Table 5 Dark Accent 2" w:uiPriority="50"/>
+    <w:lsdException w:name="Grid Table 6 Colorful Accent 2" w:uiPriority="51"/>
+    <w:lsdException w:name="Grid Table 7 Colorful Accent 2" w:uiPriority="52"/>
+    <w:lsdException w:name="Grid Table 1 Light Accent 3" w:uiPriority="46"/>
+    <w:lsdException w:name="Grid Table 2 Accent 3" w:uiPriority="47"/>
+    <w:lsdException w:name="Grid Table 3 Accent 3" w:uiPriority="48"/>
+    <w:lsdException w:name="Grid Table 4 Accent 3" w:uiPriority="49"/>
+    <w:lsdException w:name="Grid Table 5 Dark Accent 3" w:uiPriority="50"/>
+    <w:lsdException w:name="Grid Table 6 Colorful Accent 3" w:uiPriority="51"/>
+    <w:lsdException w:name="Grid Table 7 Colorful Accent 3" w:uiPriority="52"/>
+    <w:lsdException w:name="Grid Table 1 Light Accent 4" w:uiPriority="46"/>
+    <w:lsdException w:name="Grid Table 2 Accent 4" w:uiPriority="47"/>
+    <w:lsdException w:name="Grid Table 3 Accent 4" w:uiPriority="48"/>
+    <w:lsdException w:name="Grid Table 4 Accent 4" w:uiPriority="49"/>
+    <w:lsdException w:name="Grid Table 5 Dark Accent 4" w:uiPriority="50"/>
+    <w:lsdException w:name="Grid Table 6 Colorful Accent 4" w:uiPriority="51"/>
+    <w:lsdException w:name="Grid Table 7 Colorful Accent 4" w:uiPriority="52"/>
+    <w:lsdException w:name="Grid Table 1 Light Accent 5" w:uiPriority="46"/>
+    <w:lsdException w:name="Grid Table 2 Accent 5" w:uiPriority="47"/>
+    <w:lsdException w:name="Grid Table 3 Accent 5" w:uiPriority="48"/>
+    <w:lsdException w:name="Grid Table 4 Accent 5" w:uiPriority="49"/>
+    <w:lsdException w:name="Grid Table 5 Dark Accent 5" w:uiPriority="50"/>
+    <w:lsdException w:name="Grid Table 6 Colorful Accent 5" w:uiPriority="51"/>
+    <w:lsdException w:name="Grid Table 7 Colorful Accent 5" w:uiPriority="52"/>
+    <w:lsdException w:name="Grid Table 1 Light Accent 6" w:uiPriority="46"/>
+    <w:lsdException w:name="Grid Table 2 Accent 6" w:uiPriority="47"/>
+    <w:lsdException w:name="Grid Table 3 Accent 6" w:uiPriority="48"/>
+    <w:lsdException w:name="Grid Table 4 Accent 6" w:uiPriority="49"/>
+    <w:lsdException w:name="Grid Table 5 Dark Accent 6" w:uiPriority="50"/>
+    <w:lsdException w:name="Grid Table 6 Colorful Accent 6" w:uiPriority="51"/>
+    <w:lsdException w:name="Grid Table 7 Colorful Accent 6" w:uiPriority="52"/>
+    <w:lsdException w:name="List Table 1 Light" w:uiPriority="46"/>
+    <w:lsdException w:name="List Table 2" w:uiPriority="47"/>
+    <w:lsdException w:name="List Table 3" w:uiPriority="48"/>
+    <w:lsdException w:name="List Table 4" w:uiPriority="49"/>
+    <w:lsdException w:name="List Table 5 Dark" w:uiPriority="50"/>
+    <w:lsdException w:name="List Table 6 Colorful" w:uiPriority="51"/>
+    <w:lsdException w:name="List Table 7 Colorful" w:uiPriority="52"/>
+    <w:lsdException w:name="List Table 1 Light Accent 1" w:uiPriority="46"/>
+    <w:lsdException w:name="List Table 2 Accent 1" w:uiPriority="47"/>
+    <w:lsdException w:name="List Table 3 Accent 1" w:uiPriority="48"/>
+    <w:lsdException w:name="List Table 4 Accent 1" w:uiPriority="49"/>
+    <w:lsdException w:name="List Table 5 Dark Accent 1" w:uiPriority="50"/>
+    <w:lsdException w:name="List Table 6 Colorful Accent 1" w:uiPriority="51"/>
+    <w:lsdException w:name="List Table 7 Colorful Accent 1" w:uiPriority="52"/>
+    <w:lsdException w:name="List Table 1 Light Accent 2" w:uiPriority="46"/>
+    <w:lsdException w:name="List Table 2 Accent 2" w:uiPriority="47"/>
+    <w:lsdException w:name="List Table 3 Accent 2" w:uiPriority="48"/>
+    <w:lsdException w:name="List Table 4 Accent 2" w:uiPriority="49"/>
+    <w:lsdException w:name="List Table 5 Dark Accent 2" w:uiPriority="50"/>
+    <w:lsdException w:name="List Table 6 Colorful Accent 2" w:uiPriority="51"/>
+    <w:lsdException w:name="List Table 7 Colorful Accent 2" w:uiPriority="52"/>
+    <w:lsdException w:name="List Table 1 Light Accent 3" w:uiPriority="46"/>
+    <w:lsdException w:name="List Table 2 Accent 3" w:uiPriority="47"/>
+    <w:lsdException w:name="List Table 3 Accent 3" w:uiPriority="48"/>
+    <w:lsdException w:name="List Table 4 Accent 3" w:uiPriority="49"/>
+    <w:lsdException w:name="List Table 5 Dark Accent 3" w:uiPriority="50"/>
+    <w:lsdException w:name="List Table 6 Colorful Accent 3" w:uiPriority="51"/>
+    <w:lsdException w:name="List Table 7 Colorful Accent 3" w:uiPriority="52"/>
+    <w:lsdException w:name="List Table 1 Light Accent 4" w:uiPriority="46"/>
+    <w:lsdException w:name="List Table 2 Accent 4" w:uiPriority="47"/>
+    <w:lsdException w:name="List Table 3 Accent 4" w:uiPriority="48"/>
+    <w:lsdException w:name="List Table 4 Accent 4" w:uiPriority="49"/>
+    <w:lsdException w:name="List Table 5 Dark Accent 4" w:uiPriority="50"/>
+    <w:lsdException w:name="List Table 6 Colorful Accent 4" w:uiPriority="51"/>
+    <w:lsdException w:name="List Table 7 Colorful Accent 4" w:uiPriority="52"/>
+    <w:lsdException w:name="List Table 1 Light Accent 5" w:uiPriority="46"/>
+    <w:lsdException w:name="List Table 2 Accent 5" w:uiPriority="47"/>
+    <w:lsdException w:name="List Table 3 Accent 5" w:uiPriority="48"/>
+    <w:lsdException w:name="List Table 4 Accent 5" w:uiPriority="49"/>
+    <w:lsdException w:name="List Table 5 Dark Accent 5" w:uiPriority="50"/>
+    <w:lsdException w:name="List Table 6 Colorful Accent 5" w:uiPriority="51"/>
+    <w:lsdException w:name="List Table 7 Colorful Accent 5" w:uiPriority="52"/>
+    <w:lsdException w:name="List Table 1 Light Accent 6" w:uiPriority="46"/>
+    <w:lsdException w:name="List Table 2 Accent 6" w:uiPriority="47"/>
+    <w:lsdException w:name="List Table 3 Accent 6" w:uiPriority="48"/>
+    <w:lsdException w:name="List Table 4 Accent 6" w:uiPriority="49"/>
+    <w:lsdException w:name="List Table 5 Dark Accent 6" w:uiPriority="50"/>
+    <w:lsdException w:name="List Table 6 Colorful Accent 6" w:uiPriority="51"/>
+    <w:lsdException w:name="List Table 7 Colorful Accent 6" w:uiPriority="52"/>
+    <w:lsdException w:name="Mention" w:semiHidden="1" w:unhideWhenUsed="1"/>
+    <w:lsdException w:name="Smart Hyperlink" w:semiHidden="1" w:unhideWhenUsed="1"/>
+    <w:lsdException w:name="Hashtag" w:semiHidden="1" w:unhideWhenUsed="1"/>
+    <w:lsdException w:name="Unresolved Mention" w:semiHidden="1" w:unhideWhenUsed="1"/>
+    <w:lsdException w:name="Smart Link" w:semiHidden="1" w:unhideWhenUsed="1"/>
+  </w:latentStyles>
+  <w:style w:type="paragraph" w:default="1" w:styleId="Normal">
+    <w:name w:val="Normal"/>
+    <w:qFormat/>
+  </w:style>
+  <w:style w:type="character" w:default="1" w:styleId="DefaultParagraphFont">
+    <w:name w:val="Default Paragraph Font"/>
+    <w:uiPriority w:val="1"/>
+    <w:semiHidden/>
+    <w:unhideWhenUsed/>
+  </w:style>
+  <w:style w:type="table" w:default="1" w:styleId="TableNormal">
+    <w:name w:val="Normal Table"/>
+    <w:uiPriority w:val="99"/>
+    <w:semiHidden/>
+    <w:unhideWhenUsed/>
+    <w:tblPr>
+      <w:tblInd w:w="0" w:type="dxa"/>
+      <w:tblCellMar>
+        <w:top w:w="0" w:type="dxa"/>
+        <w:left w:w="108" w:type="dxa"/>
+        <w:bottom w:w="0" w:type="dxa"/>
+        <w:right w:w="108" w:type="dxa"/>
+      </w:tblCellMar>
+    </w:tblPr>
+  </w:style>
+  <w:style w:type="numbering" w:default="1" w:styleId="NoList">
+    <w:name w:val="No List"/>
+    <w:uiPriority w:val="99"/>
+    <w:semiHidden/>
+    <w:unhideWhenUsed/>
+  </w:style>
+  <w:style w:type="character" w:styleId="PlaceholderText">
+    <w:name w:val="Placeholder Text"/>
+    <w:basedOn w:val="DefaultParagraphFont"/>
+    <w:uiPriority w:val="99"/>
+    <w:semiHidden/>
+    <w:rsid w:val="00337A60"/>
+    <w:rPr>
+      <w:color w:val="808080"/>
+    </w:rPr>
+  </w:style>
+  <w:style w:type="paragraph" w:customStyle="1" w:styleId="03C5A81AF108434D8D00AC649BE19D49">
+    <w:name w:val="03C5A81AF108434D8D00AC649BE19D49"/>
+    <w:rsid w:val="00A1670C"/>
+  </w:style>
+  <w:style w:type="paragraph" w:customStyle="1" w:styleId="14648C4CAB484D5E906FFCBC4C34FB1F">
+    <w:name w:val="14648C4CAB484D5E906FFCBC4C34FB1F"/>
+    <w:rsid w:val="00A1670C"/>
+  </w:style>
+  <w:style w:type="paragraph" w:customStyle="1" w:styleId="015B6FCA336345C0897DA9C39220889D">
+    <w:name w:val="015B6FCA336345C0897DA9C39220889D"/>
+    <w:rsid w:val="00A1670C"/>
+  </w:style>
+  <w:style w:type="paragraph" w:customStyle="1" w:styleId="AB4A0BA8F94A46F0A012C584FAE74235">
+    <w:name w:val="AB4A0BA8F94A46F0A012C584FAE74235"/>
+    <w:rsid w:val="00337A60"/>
+  </w:style>
+  <w:style w:type="paragraph" w:customStyle="1" w:styleId="DFA37476646E429593A532C6DAC0248D">
+    <w:name w:val="DFA37476646E429593A532C6DAC0248D"/>
+    <w:rsid w:val="00337A60"/>
+  </w:style>
+  <w:style w:type="paragraph" w:customStyle="1" w:styleId="5EC7737462F045528E11AABC024F1121">
+    <w:name w:val="5EC7737462F045528E11AABC024F1121"/>
+    <w:rsid w:val="00337A60"/>
+  </w:style>
+  <w:style w:type="paragraph" w:customStyle="1" w:styleId="84E6B363A2EB49B99DADB631BED1D3B7">
+    <w:name w:val="84E6B363A2EB49B99DADB631BED1D3B7"/>
+    <w:rsid w:val="00337A60"/>
+  </w:style>
+  <w:style w:type="paragraph" w:customStyle="1" w:styleId="F2CB3E7A44B94E90BEE3E875D13BE4DD">
+    <w:name w:val="F2CB3E7A44B94E90BEE3E875D13BE4DD"/>
+    <w:rsid w:val="00337A60"/>
+  </w:style>
+  <w:style w:type="paragraph" w:customStyle="1" w:styleId="190CCF9A373E4EE894DC1B3B4E96708E">
+    <w:name w:val="190CCF9A373E4EE894DC1B3B4E96708E"/>
+    <w:rsid w:val="00337A60"/>
+  </w:style>
+  <w:style w:type="paragraph" w:customStyle="1" w:styleId="24DABF8C5E0B489193B89FE642D99E91">
+    <w:name w:val="24DABF8C5E0B489193B89FE642D99E91"/>
+    <w:rsid w:val="00337A60"/>
+  </w:style>
+  <w:style w:type="paragraph" w:customStyle="1" w:styleId="E4332B1BCADF44BDAD93564D4D165534">
+    <w:name w:val="E4332B1BCADF44BDAD93564D4D165534"/>
+    <w:rsid w:val="00337A60"/>
+  </w:style>
+  <w:style w:type="paragraph" w:customStyle="1" w:styleId="718A815C67B342F6B15B79A745E4F63F">
+    <w:name w:val="718A815C67B342F6B15B79A745E4F63F"/>
+    <w:rsid w:val="00337A60"/>
+  </w:style>
+  <w:style w:type="paragraph" w:customStyle="1" w:styleId="C2698650CA52493F82915FFB86886A33">
+    <w:name w:val="C2698650CA52493F82915FFB86886A33"/>
+    <w:rsid w:val="00337A60"/>
+  </w:style>
+  <w:style w:type="paragraph" w:customStyle="1" w:styleId="09F2F39134934778905A3C5466C69255">
+    <w:name w:val="09F2F39134934778905A3C5466C69255"/>
+    <w:rsid w:val="00337A60"/>
+  </w:style>
+  <w:style w:type="paragraph" w:customStyle="1" w:styleId="0B08F60768844AEA9CF274B7FF2D6AE3">
+    <w:name w:val="0B08F60768844AEA9CF274B7FF2D6AE3"/>
+    <w:rsid w:val="00337A60"/>
+  </w:style>
+  <w:style w:type="paragraph" w:customStyle="1" w:styleId="FA0D2A23F8384B9FA3E13A423D26A4A8">
+    <w:name w:val="FA0D2A23F8384B9FA3E13A423D26A4A8"/>
+    <w:rsid w:val="00337A60"/>
+  </w:style>
+  <w:style w:type="paragraph" w:customStyle="1" w:styleId="9D74146C49B946B887D30CE229BF4789">
+    <w:name w:val="9D74146C49B946B887D30CE229BF4789"/>
+    <w:rsid w:val="00337A60"/>
+  </w:style>
+  <w:style w:type="paragraph" w:customStyle="1" w:styleId="4A85BBDE9F9E455BAD9EA464A804ABC5">
+    <w:name w:val="4A85BBDE9F9E455BAD9EA464A804ABC5"/>
+    <w:rsid w:val="00337A60"/>
+  </w:style>
+  <w:style w:type="paragraph" w:customStyle="1" w:styleId="C1AC680AC59143729A3E202A417A914C">
+    <w:name w:val="C1AC680AC59143729A3E202A417A914C"/>
+    <w:rsid w:val="00337A60"/>
+  </w:style>
+  <w:style w:type="paragraph" w:customStyle="1" w:styleId="7E261835F60F44F9BE1021C4CF6D3C6F">
+    <w:name w:val="7E261835F60F44F9BE1021C4CF6D3C6F"/>
+    <w:rsid w:val="00337A60"/>
+  </w:style>
+  <w:style w:type="paragraph" w:customStyle="1" w:styleId="2F0EB3AD0658465998DDFA0F0EC00833">
+    <w:name w:val="2F0EB3AD0658465998DDFA0F0EC00833"/>
+    <w:rsid w:val="00337A60"/>
+  </w:style>
+  <w:style w:type="paragraph" w:customStyle="1" w:styleId="C410AB1040E44727AEF470964F91D4C6">
+    <w:name w:val="C410AB1040E44727AEF470964F91D4C6"/>
+    <w:rsid w:val="00337A60"/>
+  </w:style>
+  <w:style w:type="paragraph" w:customStyle="1" w:styleId="84CB35CFE69D43AF9E93CFD5B997D5CC">
+    <w:name w:val="84CB35CFE69D43AF9E93CFD5B997D5CC"/>
+    <w:rsid w:val="00337A60"/>
+  </w:style>
+  <w:style w:type="paragraph" w:customStyle="1" w:styleId="A7E180DAA41745DB9F6F86F301D81650">
+    <w:name w:val="A7E180DAA41745DB9F6F86F301D81650"/>
+    <w:rsid w:val="00337A60"/>
+  </w:style>
+  <w:style w:type="paragraph" w:customStyle="1" w:styleId="887F1FE4273C4046A29EDA6DC74EB595">
+    <w:name w:val="887F1FE4273C4046A29EDA6DC74EB595"/>
+    <w:rsid w:val="00337A60"/>
+  </w:style>
+  <w:style w:type="paragraph" w:customStyle="1" w:styleId="748835622BE94EED9347567D225F9F1B">
+    <w:name w:val="748835622BE94EED9347567D225F9F1B"/>
+    <w:rsid w:val="00337A60"/>
+  </w:style>
+  <w:style w:type="paragraph" w:customStyle="1" w:styleId="DA329FEE08BD4332BB8801DDC9360A7E">
+    <w:name w:val="DA329FEE08BD4332BB8801DDC9360A7E"/>
+    <w:rsid w:val="00337A60"/>
+  </w:style>
+  <w:style w:type="paragraph" w:customStyle="1" w:styleId="82F38354F95D433AA56C7FB6AF1D3203">
+    <w:name w:val="82F38354F95D433AA56C7FB6AF1D3203"/>
+    <w:rsid w:val="00337A60"/>
+  </w:style>
+  <w:style w:type="paragraph" w:customStyle="1" w:styleId="95FEBA0A2364444CB948FEE78005A286">
+    <w:name w:val="95FEBA0A2364444CB948FEE78005A286"/>
+    <w:rsid w:val="00337A60"/>
+  </w:style>
+  <w:style w:type="paragraph" w:customStyle="1" w:styleId="BABAF469386244E2A02DB2E9323342C9">
+    <w:name w:val="BABAF469386244E2A02DB2E9323342C9"/>
+    <w:rsid w:val="00337A60"/>
+  </w:style>
+  <w:style w:type="paragraph" w:customStyle="1" w:styleId="8972BE84B18B486084E42B73E1150699">
+    <w:name w:val="8972BE84B18B486084E42B73E1150699"/>
+    <w:rsid w:val="00337A60"/>
+  </w:style>
+  <w:style w:type="paragraph" w:customStyle="1" w:styleId="68DAA8717A8949C2A9F1F41D866B6F02">
+    <w:name w:val="68DAA8717A8949C2A9F1F41D866B6F02"/>
+    <w:rsid w:val="00337A60"/>
+  </w:style>
+  <w:style w:type="paragraph" w:customStyle="1" w:styleId="9AEBA940CF844E9B9DC9106A343D8DDD">
+    <w:name w:val="9AEBA940CF844E9B9DC9106A343D8DDD"/>
+    <w:rsid w:val="00337A60"/>
+  </w:style>
+</w:styles>
+</file>
+
+<file path=word/glossary/webSettings.xml><?xml version="1.0" encoding="utf-8"?>
+<w:webSettings xmlns:mc="http://schemas.openxmlformats.org/markup-compatibility/2006" xmlns:r="http://schemas.openxmlformats.org/officeDocument/2006/relationships" xmlns:w="http://schemas.openxmlformats.org/wordprocessingml/2006/main" xmlns:w14="http://schemas.microsoft.com/office/word/2010/wordml" xmlns:w15="http://schemas.microsoft.com/office/word/2012/wordml" xmlns:w16cex="http://schemas.microsoft.com/office/word/2018/wordml/cex" xmlns:w16cid="http://schemas.microsoft.com/office/word/2016/wordml/cid" xmlns:w16="http://schemas.microsoft.com/office/word/2018/wordml" xmlns:w16se="http://schemas.microsoft.com/office/word/2015/wordml/symex" mc:Ignorable="w14 w15 w16se w16cid w16 w16cex">
+  <w:optimizeForBrowser/>
+  <w:allowPNG/>
+</w:webSettings>
+</file>
+
 <file path=word/theme/theme1.xml><?xml version="1.0" encoding="utf-8"?>
 <a:theme xmlns:a="http://schemas.openxmlformats.org/drawingml/2006/main" name="Thème Office">
   <a:themeElements>

</xml_diff>

<commit_message>
Add a list of tables and change init of Chapter
</commit_message>
<xml_diff>
--- a/Inputs/Text_input.docx
+++ b/Inputs/Text_input.docx
@@ -1074,6 +1074,7 @@
               <w:listItem w:displayText="Number of critical tasks" w:value="Number of critical tasks"/>
             </w:dropDownList>
           </w:sdtPr>
+          <w:sdtEndPr/>
           <w:sdtContent>
             <w:tc>
               <w:tcPr>
@@ -1138,6 +1139,7 @@
               <w:listItem w:displayText="Number of critical tasks" w:value="Number of critical tasks"/>
             </w:dropDownList>
           </w:sdtPr>
+          <w:sdtEndPr/>
           <w:sdtContent>
             <w:tc>
               <w:tcPr>
@@ -1202,6 +1204,7 @@
               <w:listItem w:displayText="Number of critical tasks" w:value="Number of critical tasks"/>
             </w:dropDownList>
           </w:sdtPr>
+          <w:sdtEndPr/>
           <w:sdtContent>
             <w:tc>
               <w:tcPr>
@@ -1367,6 +1370,7 @@
               <w:listItem w:displayText="Number of critical tasks" w:value="Number of critical tasks"/>
             </w:dropDownList>
           </w:sdtPr>
+          <w:sdtEndPr/>
           <w:sdtContent>
             <w:tc>
               <w:tcPr>
@@ -1431,6 +1435,7 @@
               <w:listItem w:displayText="Number of critical tasks" w:value="Number of critical tasks"/>
             </w:dropDownList>
           </w:sdtPr>
+          <w:sdtEndPr/>
           <w:sdtContent>
             <w:tc>
               <w:tcPr>
@@ -1495,6 +1500,7 @@
               <w:listItem w:displayText="Number of critical tasks" w:value="Number of critical tasks"/>
             </w:dropDownList>
           </w:sdtPr>
+          <w:sdtEndPr/>
           <w:sdtContent>
             <w:tc>
               <w:tcPr>
@@ -4931,6 +4937,7 @@
               <w:listItem w:displayText="Number of critical tasks" w:value="Number of critical tasks"/>
             </w:dropDownList>
           </w:sdtPr>
+          <w:sdtEndPr/>
           <w:sdtContent>
             <w:tc>
               <w:tcPr>
@@ -4995,6 +5002,7 @@
               <w:listItem w:displayText="Number of critical tasks" w:value="Number of critical tasks"/>
             </w:dropDownList>
           </w:sdtPr>
+          <w:sdtEndPr/>
           <w:sdtContent>
             <w:tc>
               <w:tcPr>
@@ -5059,6 +5067,7 @@
               <w:listItem w:displayText="Number of critical tasks" w:value="Number of critical tasks"/>
             </w:dropDownList>
           </w:sdtPr>
+          <w:sdtEndPr/>
           <w:sdtContent>
             <w:tc>
               <w:tcPr>
@@ -5266,6 +5275,7 @@
               <w:listItem w:displayText="Number of critical tasks" w:value="Number of critical tasks"/>
             </w:dropDownList>
           </w:sdtPr>
+          <w:sdtEndPr/>
           <w:sdtContent>
             <w:tc>
               <w:tcPr>
@@ -5330,6 +5340,7 @@
               <w:listItem w:displayText="Number of critical tasks" w:value="Number of critical tasks"/>
             </w:dropDownList>
           </w:sdtPr>
+          <w:sdtEndPr/>
           <w:sdtContent>
             <w:tc>
               <w:tcPr>
@@ -5394,6 +5405,7 @@
               <w:listItem w:displayText="Number of critical tasks" w:value="Number of critical tasks"/>
             </w:dropDownList>
           </w:sdtPr>
+          <w:sdtEndPr/>
           <w:sdtContent>
             <w:tc>
               <w:tcPr>
@@ -5562,6 +5574,7 @@
               <w:listItem w:displayText="Number of critical tasks" w:value="Number of critical tasks"/>
             </w:dropDownList>
           </w:sdtPr>
+          <w:sdtEndPr/>
           <w:sdtContent>
             <w:tc>
               <w:tcPr>
@@ -5626,6 +5639,7 @@
               <w:listItem w:displayText="Number of critical tasks" w:value="Number of critical tasks"/>
             </w:dropDownList>
           </w:sdtPr>
+          <w:sdtEndPr/>
           <w:sdtContent>
             <w:tc>
               <w:tcPr>
@@ -5690,6 +5704,7 @@
               <w:listItem w:displayText="Number of critical tasks" w:value="Number of critical tasks"/>
             </w:dropDownList>
           </w:sdtPr>
+          <w:sdtEndPr/>
           <w:sdtContent>
             <w:tc>
               <w:tcPr>
@@ -5903,6 +5918,7 @@
               <w:listItem w:displayText="Number of critical tasks" w:value="Number of critical tasks"/>
             </w:dropDownList>
           </w:sdtPr>
+          <w:sdtEndPr/>
           <w:sdtContent>
             <w:tc>
               <w:tcPr>
@@ -5967,6 +5983,7 @@
               <w:listItem w:displayText="Number of critical tasks" w:value="Number of critical tasks"/>
             </w:dropDownList>
           </w:sdtPr>
+          <w:sdtEndPr/>
           <w:sdtContent>
             <w:tc>
               <w:tcPr>
@@ -6031,6 +6048,7 @@
               <w:listItem w:displayText="Number of critical tasks" w:value="Number of critical tasks"/>
             </w:dropDownList>
           </w:sdtPr>
+          <w:sdtEndPr/>
           <w:sdtContent>
             <w:tc>
               <w:tcPr>
@@ -6191,6 +6209,7 @@
               <w:listItem w:displayText="Number of critical tasks" w:value="Number of critical tasks"/>
             </w:dropDownList>
           </w:sdtPr>
+          <w:sdtEndPr/>
           <w:sdtContent>
             <w:tc>
               <w:tcPr>
@@ -6255,6 +6274,7 @@
               <w:listItem w:displayText="Number of critical tasks" w:value="Number of critical tasks"/>
             </w:dropDownList>
           </w:sdtPr>
+          <w:sdtEndPr/>
           <w:sdtContent>
             <w:tc>
               <w:tcPr>
@@ -6319,6 +6339,7 @@
               <w:listItem w:displayText="Number of critical tasks" w:value="Number of critical tasks"/>
             </w:dropDownList>
           </w:sdtPr>
+          <w:sdtEndPr/>
           <w:sdtContent>
             <w:tc>
               <w:tcPr>
@@ -6533,6 +6554,7 @@
               <w:listItem w:displayText="Number of critical tasks" w:value="Number of critical tasks"/>
             </w:dropDownList>
           </w:sdtPr>
+          <w:sdtEndPr/>
           <w:sdtContent>
             <w:tc>
               <w:tcPr>
@@ -6597,6 +6619,7 @@
               <w:listItem w:displayText="Number of critical tasks" w:value="Number of critical tasks"/>
             </w:dropDownList>
           </w:sdtPr>
+          <w:sdtEndPr/>
           <w:sdtContent>
             <w:tc>
               <w:tcPr>
@@ -6661,6 +6684,7 @@
               <w:listItem w:displayText="Number of critical tasks" w:value="Number of critical tasks"/>
             </w:dropDownList>
           </w:sdtPr>
+          <w:sdtEndPr/>
           <w:sdtContent>
             <w:tc>
               <w:tcPr>
@@ -6833,6 +6857,7 @@
               <w:listItem w:displayText="Number of critical tasks" w:value="Number of critical tasks"/>
             </w:dropDownList>
           </w:sdtPr>
+          <w:sdtEndPr/>
           <w:sdtContent>
             <w:tc>
               <w:tcPr>
@@ -6897,6 +6922,7 @@
               <w:listItem w:displayText="Number of critical tasks" w:value="Number of critical tasks"/>
             </w:dropDownList>
           </w:sdtPr>
+          <w:sdtEndPr/>
           <w:sdtContent>
             <w:tc>
               <w:tcPr>
@@ -6961,6 +6987,7 @@
               <w:listItem w:displayText="Number of critical tasks" w:value="Number of critical tasks"/>
             </w:dropDownList>
           </w:sdtPr>
+          <w:sdtEndPr/>
           <w:sdtContent>
             <w:tc>
               <w:tcPr>
@@ -6993,7 +7020,7 @@
         <w:pStyle w:val="Heading2"/>
       </w:pPr>
       <w:r>
-        <w:t>Critical tasks analysis</w:t>
+        <w:t>Effectiveness analysis</w:t>
       </w:r>
     </w:p>
     <w:tbl>
@@ -15429,6 +15456,7 @@
               <w:listItem w:displayText="Number of critical tasks" w:value="Number of critical tasks"/>
             </w:dropDownList>
           </w:sdtPr>
+          <w:sdtEndPr/>
           <w:sdtContent>
             <w:tc>
               <w:tcPr>
@@ -15493,6 +15521,7 @@
               <w:listItem w:displayText="Number of critical tasks" w:value="Number of critical tasks"/>
             </w:dropDownList>
           </w:sdtPr>
+          <w:sdtEndPr/>
           <w:sdtContent>
             <w:tc>
               <w:tcPr>
@@ -15557,6 +15586,7 @@
               <w:listItem w:displayText="Number of critical tasks" w:value="Number of critical tasks"/>
             </w:dropDownList>
           </w:sdtPr>
+          <w:sdtEndPr/>
           <w:sdtContent>
             <w:tc>
               <w:tcPr>
@@ -17766,6 +17796,8 @@
   </w:compat>
   <w:rsids>
     <w:rsidRoot w:val="00A1670C"/>
+    <w:rsid w:val="000500BA"/>
+    <w:rsid w:val="00210A48"/>
     <w:rsid w:val="00337A60"/>
     <w:rsid w:val="00A1670C"/>
     <w:rsid w:val="00CD6848"/>

</xml_diff>

<commit_message>
Update after merge with GitHub
</commit_message>
<xml_diff>
--- a/Inputs/Text_input.docx
+++ b/Inputs/Text_input.docx
@@ -657,7 +657,15 @@
     </w:p>
     <w:p>
       <w:r>
-        <w:t>It was a bright cold day in April, and the clocks were striking thirteen. Winston Smith, his chin nuzzled into his breast in an effort to escape the vile wind, slipped quickly through the glass doors of Victory Mansions, though not quickly enough to prevent a swirl of gritty dust from entering along with him.</w:t>
+        <w:t xml:space="preserve">It was a bright cold day in April, and the clocks were striking thirteen. Winston Smith, his chin nuzzled into his breast </w:t>
+      </w:r>
+      <w:proofErr w:type="gramStart"/>
+      <w:r>
+        <w:t>in an effort to</w:t>
+      </w:r>
+      <w:proofErr w:type="gramEnd"/>
+      <w:r>
+        <w:t xml:space="preserve"> escape the vile wind, slipped quickly through the glass doors of Victory Mansions, though not quickly enough to prevent a swirl of gritty dust from entering along with him.</w:t>
       </w:r>
     </w:p>
     <w:tbl>
@@ -948,7 +956,31 @@
     </w:p>
     <w:p>
       <w:r>
-        <w:t xml:space="preserve">The hallway smelt of boiled cabbage and old rag mats. At one end of it a coloured poster, too large for indoor display, had been tacked to the wall. It depicted simply an enormous face, more than a metre wide: the face of a man of about forty-five, with a heavy black moustache and ruggedly handsome </w:t>
+        <w:t xml:space="preserve">The hallway smelt of boiled cabbage and old rag mats. At one end of it a </w:t>
+      </w:r>
+      <w:proofErr w:type="spellStart"/>
+      <w:r>
+        <w:t>coloured</w:t>
+      </w:r>
+      <w:proofErr w:type="spellEnd"/>
+      <w:r>
+        <w:t xml:space="preserve"> poster, too large for indoor display, had been tacked to the wall. It </w:t>
+      </w:r>
+      <w:proofErr w:type="gramStart"/>
+      <w:r>
+        <w:t>depicted simply</w:t>
+      </w:r>
+      <w:proofErr w:type="gramEnd"/>
+      <w:r>
+        <w:t xml:space="preserve"> an enormous face, more than a </w:t>
+      </w:r>
+      <w:proofErr w:type="spellStart"/>
+      <w:r>
+        <w:t>metre</w:t>
+      </w:r>
+      <w:proofErr w:type="spellEnd"/>
+      <w:r>
+        <w:t xml:space="preserve"> wide: the face of a man of about forty-five, with a heavy black moustache and ruggedly handsome </w:t>
       </w:r>
       <w:r>
         <w:lastRenderedPageBreak/>
@@ -1243,12 +1275,60 @@
     </w:p>
     <w:p>
       <w:r>
-        <w:t>Inside the flat a fruity voice was reading out a list of figures which had something to do with the production of pig-iron. The voice came from an oblong metal plaque like a dulled mirror which formed part of the surface of the right-hand wall. Winston turned a switch and the voice sank somewhat, though the words were still distinguishable. The instrument (the telescreen, it was called) could be dimmed, but there was no way of shutting it off completely. He moved over to the window: a smallish, frail figure, the meagreness of his body merely emphasized by the blue overalls which were the uniform of the Party. His hair was very fair, his face naturally sanguine, his skin roughened by coarse soap and blunt razor blades and the cold of the winter that had just ended.</w:t>
+        <w:t xml:space="preserve">Inside the flat a fruity voice was reading out a list of figures which had something to do with the production of pig-iron. The voice came from an oblong metal plaque like a dulled mirror which formed part of the surface of the right-hand wall. Winston turned a switch and the voice sank somewhat, though the words were still distinguishable. The instrument (the telescreen, it was called) could be dimmed, but there was no way of shutting it off completely. He moved over to the window: a smallish, frail figure, the </w:t>
+      </w:r>
+      <w:proofErr w:type="spellStart"/>
+      <w:r>
+        <w:t>meagreness</w:t>
+      </w:r>
+      <w:proofErr w:type="spellEnd"/>
+      <w:r>
+        <w:t xml:space="preserve"> of his body merely emphasized by the blue overalls which were the uniform of the Party. His hair was very fair, his face naturally sanguine, his skin roughened by coarse soap and blunt razor blades and the cold of the winter that had just ended.</w:t>
       </w:r>
     </w:p>
     <w:p>
       <w:r>
-        <w:t>Outside, even through the shut window-pane, the world looked cold. Down in the street little eddies of wind were whirling dust and torn paper into spirals, and though the sun was shining and the sky a harsh blue, there seemed to be no colour in anything, except the posters that were plastered everywhere. The black-moustachio’d face gazed down from every commanding corner. There was one on the house-front immediately opposite. BIG BROTHER IS WATCHING YOU, the caption said, while the dark eyes looked deep into Winston’s own. Down at street level another poster, torn at one corner, flapped fitfully in the wind, alternately covering and uncovering the single word INGSOC. In the far distance a helicopter skimmed down between the roofs, hovered for an instant like a bluebottle, and darted away again with a curving flight. It was the police patrol, snooping into people’s windows. The patrols did not matter, however. Only the Thought Police mattered.</w:t>
+        <w:t xml:space="preserve">Outside, even </w:t>
+      </w:r>
+      <w:proofErr w:type="spellStart"/>
+      <w:r>
+        <w:t>through</w:t>
+      </w:r>
+      <w:proofErr w:type="spellEnd"/>
+      <w:r>
+        <w:t xml:space="preserve"> the shut </w:t>
+      </w:r>
+      <w:proofErr w:type="gramStart"/>
+      <w:r>
+        <w:t>window-pane</w:t>
+      </w:r>
+      <w:proofErr w:type="gramEnd"/>
+      <w:r>
+        <w:t xml:space="preserve">, the world looked cold. Down in the street little eddies of wind were whirling dust and torn paper into spirals, and though the sun was shining and the sky a harsh blue, there seemed to be no </w:t>
+      </w:r>
+      <w:proofErr w:type="spellStart"/>
+      <w:r>
+        <w:t>colour</w:t>
+      </w:r>
+      <w:proofErr w:type="spellEnd"/>
+      <w:r>
+        <w:t xml:space="preserve"> in anything, except the posters that were plastered everywhere. The black-</w:t>
+      </w:r>
+      <w:proofErr w:type="spellStart"/>
+      <w:r>
+        <w:t>moustachio’d</w:t>
+      </w:r>
+      <w:proofErr w:type="spellEnd"/>
+      <w:r>
+        <w:t xml:space="preserve"> face gazed down from every commanding corner. There was one on the house-front immediately opposite. BIG BROTHER IS WATCHING YOU, the caption said, while the dark eyes looked deep into Winston’s own. Down at street level another poster, torn at one corner, flapped fitfully in the wind, alternately </w:t>
+      </w:r>
+      <w:proofErr w:type="gramStart"/>
+      <w:r>
+        <w:t>covering</w:t>
+      </w:r>
+      <w:proofErr w:type="gramEnd"/>
+      <w:r>
+        <w:t xml:space="preserve"> and uncovering the single word INGSOC. In the far distance a helicopter skimmed down between the roofs, hovered for an instant like a bluebottle, and darted away again with a curving flight. It was the police patrol, snooping into people’s windows. The patrols did not matter, however. Only the Thought Police mattered.</w:t>
       </w:r>
     </w:p>
     <w:tbl>
@@ -5749,7 +5829,23 @@
     </w:p>
     <w:p>
       <w:r>
-        <w:t>Behind Winston’s back the voice from the telescreen was still babbling away about pig-iron and the overfulfilment of the Ninth Three-Year Plan. The telescreen received and transmitted simultaneously. Any sound that Winston made, above the level of a very low whisper, would be picked up by it; moreover, so long as he remained within the field of vision which the metal plaque commanded, he could be seen as well as heard. There was of course no way of knowing whether you were being watched at any given moment. How often, or on what system, the Thought Police plugged in on any individual wire was guesswork. It was even conceivable that they watched everybody all the time. But at any rate they could plug in your wire whenever they wanted to. You had to live – did live, from habit that became instinct – in the assumption that every sound you made was overheard, and, except in darkness, every movement scrutinised.</w:t>
+        <w:t xml:space="preserve">Behind Winston’s back the voice from the telescreen was still babbling away about pig-iron and the </w:t>
+      </w:r>
+      <w:proofErr w:type="spellStart"/>
+      <w:r>
+        <w:t>overfulfilment</w:t>
+      </w:r>
+      <w:proofErr w:type="spellEnd"/>
+      <w:r>
+        <w:t xml:space="preserve"> of the Ninth Three-Year Plan. The telescreen received and transmitted simultaneously. Any sound that Winston made, above the level of a very low whisper, would be picked up by it; moreover, so long as he remained within the field of vision which the metal plaque commanded, he could be seen as well as heard. There was of course no way of knowing whether you were being watched at any given moment. How often, or on what system, the Thought Police plugged in on any individual wire was guesswork. It was even conceivable that they watched everybody all the time. But at any rate they could plug in your wire whenever they wanted to. You had to live – did live, from habit that became instinct – in the assumption that every sound you made was overheard, and, except in darkness, every movement </w:t>
+      </w:r>
+      <w:proofErr w:type="spellStart"/>
+      <w:r>
+        <w:t>scrutinised</w:t>
+      </w:r>
+      <w:proofErr w:type="spellEnd"/>
+      <w:r>
+        <w:t>.</w:t>
       </w:r>
     </w:p>
     <w:tbl>
@@ -6047,12 +6143,52 @@
     </w:p>
     <w:p>
       <w:r>
-        <w:t>Winston kept his back turned to the telescreen. It was safer; though, as he well knew, even a back can be revealing. A kilometre away the Ministry of Truth, his place of work, towered vast and white above the grimy landscape. This, he thought with a sort of vague distaste – this was London, chief city of Airstrip One, itself the third most populous of the provinces of Oceania. He tried to squeeze out some childhood memory that should tell him whether London had always been quite like this. Were there always these vistas of rotting nineteenth-century houses, their sides shored up with baulks of timber, their windows patched with cardboard and their roofs with corrugated iron, their crazy garden walls sagging in all directions? And the bombed sites where the plaster dust swirled in the air and the willowherb straggled over the heaps of rubble; and the places where the bombs had cleared a larger patch and there had sprung up sordid colonies of wooden dwellings like chicken-houses? But it was no use, he could not remember: nothing remained of his childhood except a series of bright-lit tableaux, occurring against no background and mostly unintelligible.</w:t>
+        <w:t xml:space="preserve">Winston kept his back turned to the telescreen. It was safer; though, as he well knew, even a back can be revealing. A </w:t>
+      </w:r>
+      <w:proofErr w:type="spellStart"/>
+      <w:r>
+        <w:t>kilometre</w:t>
+      </w:r>
+      <w:proofErr w:type="spellEnd"/>
+      <w:r>
+        <w:t xml:space="preserve"> away the Ministry of Truth, his place of work, towered vast and white above the grimy landscape. This, he thought with a sort of vague distaste – this was London, chief city of Airstrip One, itself the third most populous of the provinces of Oceania. He tried to squeeze out some childhood memory that should tell him whether London had always been quite like this. Were there always these vistas of rotting nineteenth-century houses, their sides shored up with baulks of timber, their windows patched with cardboard and their roofs with corrugated iron, their crazy garden walls sagging in all directions? And the bombed sites where the plaster dust swirled in the air and the </w:t>
+      </w:r>
+      <w:proofErr w:type="spellStart"/>
+      <w:r>
+        <w:t>willowherb</w:t>
+      </w:r>
+      <w:proofErr w:type="spellEnd"/>
+      <w:r>
+        <w:t xml:space="preserve"> straggled over the heaps of rubble; and the places where the bombs had cleared a larger patch and there had sprung up sordid colonies of wooden dwellings like chicken-houses? But it was no use, he could not </w:t>
+      </w:r>
+      <w:proofErr w:type="gramStart"/>
+      <w:r>
+        <w:t>remember:</w:t>
+      </w:r>
+      <w:proofErr w:type="gramEnd"/>
+      <w:r>
+        <w:t xml:space="preserve"> nothing remained of his childhood except a series of bright-lit tableaux, occurring against no background and mostly unintelligible.</w:t>
       </w:r>
     </w:p>
     <w:p>
       <w:r>
-        <w:t>The Ministry of Truth – Minitrue, in Newspeak1 – was startlingly different from any other object in sight. It was an enormous pyramidal structure of glittering white concrete, soaring up, terrace after terrace, three hundred metres into the air. From where Winston stood it was just possible to read, picked out on its white face in elegant lettering, the three slogans of the Party:</w:t>
+        <w:t xml:space="preserve">The Ministry of Truth – </w:t>
+      </w:r>
+      <w:proofErr w:type="spellStart"/>
+      <w:r>
+        <w:t>Minitrue</w:t>
+      </w:r>
+      <w:proofErr w:type="spellEnd"/>
+      <w:r>
+        <w:t xml:space="preserve">, in Newspeak1 – was startlingly different from any other object in sight. It was an enormous pyramidal structure of glittering white concrete, soaring up, terrace after terrace, three hundred </w:t>
+      </w:r>
+      <w:proofErr w:type="spellStart"/>
+      <w:r>
+        <w:t>metres</w:t>
+      </w:r>
+      <w:proofErr w:type="spellEnd"/>
+      <w:r>
+        <w:t xml:space="preserve"> into the air. From where Winston stood it was just possible to read, picked out on its white face in elegant lettering, the three slogans of the Party:</w:t>
       </w:r>
     </w:p>
     <w:p>
@@ -6387,7 +6523,47 @@
     </w:p>
     <w:p>
       <w:r>
-        <w:t>The Ministry of Truth contained, it was said, three thousand rooms above ground level, and corresponding ramifications below. Scattered about London there were just three other buildings of similar appearance and size. So completely did they dwarf the surrounding architecture that from the roof of Victory Mansions you could see all four of them simultaneously. They were the homes of the four Ministries between which the entire apparatus of government was divided. The Ministry of Truth, which concerned itself with news, entertainment, education and the fine arts. The Ministry of Peace, which concerned itself with war. The Ministry of Love, which maintained law and order. And the Ministry of Plenty, which was responsible for economic affairs. Their names, in Newspeak: Minitrue, Minipax, Miniluv and Miniplenty.</w:t>
+        <w:t xml:space="preserve">The Ministry of Truth contained, it was said, three thousand rooms above ground level, and corresponding ramifications below. Scattered about London there were just three other buildings of similar appearance and size. So completely did they dwarf the surrounding architecture that from the roof of Victory Mansions you could see all four of them simultaneously. They were the homes of the four Ministries between which the entire apparatus of government was divided. The Ministry of Truth, which concerned itself with news, entertainment, </w:t>
+      </w:r>
+      <w:proofErr w:type="gramStart"/>
+      <w:r>
+        <w:t>education</w:t>
+      </w:r>
+      <w:proofErr w:type="gramEnd"/>
+      <w:r>
+        <w:t xml:space="preserve"> and the fine arts. The Ministry of Peace, which concerned itself with war. The Ministry of Love, which maintained law and order. And the Ministry of Plenty, which was responsible for economic affairs. Their names, in Newspeak: </w:t>
+      </w:r>
+      <w:proofErr w:type="spellStart"/>
+      <w:r>
+        <w:t>Minitrue</w:t>
+      </w:r>
+      <w:proofErr w:type="spellEnd"/>
+      <w:r>
+        <w:t xml:space="preserve">, </w:t>
+      </w:r>
+      <w:proofErr w:type="spellStart"/>
+      <w:r>
+        <w:t>Minipax</w:t>
+      </w:r>
+      <w:proofErr w:type="spellEnd"/>
+      <w:r>
+        <w:t xml:space="preserve">, </w:t>
+      </w:r>
+      <w:proofErr w:type="spellStart"/>
+      <w:r>
+        <w:t>Miniluv</w:t>
+      </w:r>
+      <w:proofErr w:type="spellEnd"/>
+      <w:r>
+        <w:t xml:space="preserve"> and </w:t>
+      </w:r>
+      <w:proofErr w:type="spellStart"/>
+      <w:r>
+        <w:t>Miniplenty</w:t>
+      </w:r>
+      <w:proofErr w:type="spellEnd"/>
+      <w:r>
+        <w:t>.</w:t>
       </w:r>
     </w:p>
     <w:tbl>
@@ -8315,12 +8491,36 @@
     </w:tbl>
     <w:p>
       <w:r>
-        <w:t>The Ministry of Love was the really frightening one. There were no windows in it at all. Winston had never been inside the Ministry of Love, nor within half a kilometre of it. It was a place impossible to enter except on official business, and then only by penetrating through a maze of barbed-wire entanglements, steel doors and hidden machine-gun nests. Even the streets leading up to its outer barriers were roamed by gorilla-faced guards in black uniforms, armed with jointed truncheons.</w:t>
+        <w:t xml:space="preserve">The Ministry of Love was the really frightening one. There were no windows in it at all. Winston had never been inside the Ministry of Love, nor within half a </w:t>
+      </w:r>
+      <w:proofErr w:type="spellStart"/>
+      <w:r>
+        <w:t>kilometre</w:t>
+      </w:r>
+      <w:proofErr w:type="spellEnd"/>
+      <w:r>
+        <w:t xml:space="preserve"> of it. It was a place impossible to enter except on official business, and then only by penetrating through a maze of barbed-wire entanglements, steel doors and hidden machine-gun nests. Even the streets leading up to its outer barriers were roamed by gorilla-faced guards in black uniforms, armed with jointed truncheons.</w:t>
       </w:r>
     </w:p>
     <w:p>
       <w:r>
-        <w:t xml:space="preserve">Winston turned round abruptly. He had set his features into the expression of quiet optimism which it was advisable to wear when facing the telescreen. He crossed the room into the tiny kitchen. By leaving the Ministry at this time of day he had sacrificed his lunch in the canteen, and he was aware that there was no food in the kitchen except a hunk of dark-coloured bread which had got to be saved for tomorrow’s breakfast. He took down from the shelf a bottle of colourless liquid with </w:t>
+        <w:t>Winston turned round abruptly. He had set his features into the expression of quiet optimism which it was advisable to wear when facing the telescreen. He crossed the room into the tiny kitchen. By leaving the Ministry at this time of day he had sacrificed his lunch in the canteen, and he was aware that there was no food in the kitchen except a hunk of dark-</w:t>
+      </w:r>
+      <w:proofErr w:type="spellStart"/>
+      <w:r>
+        <w:t>coloured</w:t>
+      </w:r>
+      <w:proofErr w:type="spellEnd"/>
+      <w:r>
+        <w:t xml:space="preserve"> bread which had got to be saved for tomorrow’s breakfast. He took down from the shelf a bottle of </w:t>
+      </w:r>
+      <w:proofErr w:type="spellStart"/>
+      <w:r>
+        <w:t>colourless</w:t>
+      </w:r>
+      <w:proofErr w:type="spellEnd"/>
+      <w:r>
+        <w:t xml:space="preserve"> liquid with </w:t>
       </w:r>
       <w:r>
         <w:t>a plain white label marked VICTORY GIN. It gave off a sickly, oily smell, as of Chinese rice-spirit. Winston poured out nearly a teacupful, nerved himself for a shock, and gulped it down like a dose of medicine.</w:t>
@@ -9625,7 +9825,15 @@
     </w:tbl>
     <w:p>
       <w:r>
-        <w:t>For some reason the telescreen in the living room was in an unusual position. Instead of being placed, as was normal, in the end wall, where it could command the whole room, it was in the longer wall, opposite the window. To one side of it there was a shallow alcove in which Winston was now sitting, and which, when the flats were built, had probably been intended to hold bookshelves. By sitting in the alcove, and keeping well back, Winston was able to remain outside the range of the telescreen, so far as sight went. He could be heard, of course, but so long as he stayed in his present position he could not be seen. It was partly the unusual geography of the room that had suggested to him the thing that he was now about to do.</w:t>
+        <w:t xml:space="preserve">For some </w:t>
+      </w:r>
+      <w:proofErr w:type="gramStart"/>
+      <w:r>
+        <w:t>reason</w:t>
+      </w:r>
+      <w:proofErr w:type="gramEnd"/>
+      <w:r>
+        <w:t xml:space="preserve"> the telescreen in the living room was in an unusual position. Instead of being placed, as was normal, in the end wall, where it could command the whole room, it was in the longer wall, opposite the window. To one side of it there was a shallow alcove in which Winston was now sitting, and which, when the flats were built, had probably been intended to hold bookshelves. By sitting in the alcove, and keeping well back, Winston was able to remain outside the range of the telescreen, so far as sight went. He could be heard, of course, but so long as he stayed in his present position he could not be seen. It was partly the unusual geography of the room that had suggested to him the thing that he was now about to do.</w:t>
       </w:r>
     </w:p>
     <w:p>
@@ -9922,7 +10130,31 @@
     </w:p>
     <w:p>
       <w:r>
-        <w:t>The thing that he was about to do was to open a diary. This was not illegal (nothing was illegal, since there were no longer any laws), but if detected it was reasonably certain that it would be punished by death, or at least by twenty-five years in a forced-labour camp. Winston fitted a nib into the penholder and sucked it to get the grease off. The pen was an archaic instrument, seldom used even for signatures, and he had procured one, furtively and with some difficulty, simply because of a feeling that the beautiful creamy paper deserved to be written on with a real nib instead of being scratched with an ink-pencil. Actually he was not used to writing by hand. Apart from very short notes, it was usual to dictate everything into the speakwrite, which was of course impossible for his present purpose. He dipped the pen into the ink and then faltered for just a second. A tremor had gone through his bowels. To mark the paper was the decisive act. In small clumsy letters he wrote:</w:t>
+        <w:t>The thing that he was about to do was to open a diary. This was not illegal (nothing was illegal, since there were no longer any laws), but if detected it was reasonably certain that it would be punished by death, or at least by twenty-five years in a forced-</w:t>
+      </w:r>
+      <w:proofErr w:type="spellStart"/>
+      <w:r>
+        <w:t>labour</w:t>
+      </w:r>
+      <w:proofErr w:type="spellEnd"/>
+      <w:r>
+        <w:t xml:space="preserve"> camp. Winston fitted a nib into the penholder and sucked it to get the grease off. The pen was an archaic instrument, seldom used even for signatures, and he had procured one, furtively and with some difficulty, simply because of a feeling that the beautiful creamy paper deserved to be written on with a real nib instead of being scratched with an ink-pencil. </w:t>
+      </w:r>
+      <w:proofErr w:type="gramStart"/>
+      <w:r>
+        <w:t>Actually</w:t>
+      </w:r>
+      <w:proofErr w:type="gramEnd"/>
+      <w:r>
+        <w:t xml:space="preserve"> he was not used to writing by hand. Apart from very short notes, it was usual to dictate everything into the </w:t>
+      </w:r>
+      <w:proofErr w:type="spellStart"/>
+      <w:r>
+        <w:t>speakwrite</w:t>
+      </w:r>
+      <w:proofErr w:type="spellEnd"/>
+      <w:r>
+        <w:t>, which was of course impossible for his present purpose. He dipped the pen into the ink and then faltered for just a second. A tremor had gone through his bowels. To mark the paper was the decisive act. In small clumsy letters he wrote:</w:t>
       </w:r>
     </w:p>
     <w:p>
@@ -14580,6 +14812,8 @@
     <w:tbl>
       <w:tblPr>
         <w:tblStyle w:val="TableGrid"/>
+        <w:tblpPr w:leftFromText="181" w:rightFromText="181" w:bottomFromText="113" w:vertAnchor="text" w:tblpY="1"/>
+        <w:tblOverlap w:val="never"/>
         <w:tblW w:w="0" w:type="auto"/>
         <w:tblLook w:val="04A0" w:firstRow="1" w:lastRow="0" w:firstColumn="1" w:lastColumn="0" w:noHBand="0" w:noVBand="1"/>
       </w:tblPr>
@@ -14662,7 +14896,25 @@
                 <w:b/>
                 <w:bCs/>
               </w:rPr>
-              <w:t xml:space="preserve"> (mm:ss)</w:t>
+              <w:t xml:space="preserve"> (</w:t>
+            </w:r>
+            <w:proofErr w:type="spellStart"/>
+            <w:proofErr w:type="gramStart"/>
+            <w:r>
+              <w:rPr>
+                <w:b/>
+                <w:bCs/>
+              </w:rPr>
+              <w:t>mm:ss</w:t>
+            </w:r>
+            <w:proofErr w:type="spellEnd"/>
+            <w:proofErr w:type="gramEnd"/>
+            <w:r>
+              <w:rPr>
+                <w:b/>
+                <w:bCs/>
+              </w:rPr>
+              <w:t>)</w:t>
             </w:r>
           </w:p>
         </w:tc>
@@ -14692,7 +14944,16 @@
                 <w:b/>
                 <w:bCs/>
               </w:rPr>
-              <w:t xml:space="preserve"> (mm</w:t>
+              <w:t xml:space="preserve"> (</w:t>
+            </w:r>
+            <w:proofErr w:type="spellStart"/>
+            <w:proofErr w:type="gramStart"/>
+            <w:r>
+              <w:rPr>
+                <w:b/>
+                <w:bCs/>
+              </w:rPr>
+              <w:t>mm</w:t>
             </w:r>
             <w:r>
               <w:rPr>
@@ -14701,6 +14962,8 @@
               </w:rPr>
               <w:t>:ss</w:t>
             </w:r>
+            <w:proofErr w:type="spellEnd"/>
+            <w:proofErr w:type="gramEnd"/>
             <w:r>
               <w:rPr>
                 <w:b/>
@@ -15512,6 +15775,283 @@
         <w:t>For whom, it suddenly occurred to him to wonder, was he writing this diary? For the future, for the unborn. His mind hovered for a moment round the doubtful date on the page, and then fetched up with a bump against the Newspeak word doublethink. For the first time the magnitude of what he had undertaken came home to him. How could you communicate with the future? It was of its nature impossible. Either the future would resemble the present, in which case it would not listen to him: or it would be different from it, and his predicament would be meaningless.</w:t>
       </w:r>
     </w:p>
+    <w:tbl>
+      <w:tblPr>
+        <w:tblStyle w:val="TableGrid"/>
+        <w:tblpPr w:leftFromText="181" w:rightFromText="181" w:bottomFromText="142" w:vertAnchor="text" w:tblpY="1"/>
+        <w:tblOverlap w:val="never"/>
+        <w:tblW w:w="5000" w:type="pct"/>
+        <w:tblLook w:val="04A0" w:firstRow="1" w:lastRow="0" w:firstColumn="1" w:lastColumn="0" w:noHBand="0" w:noVBand="1"/>
+      </w:tblPr>
+      <w:tblGrid>
+        <w:gridCol w:w="1701"/>
+        <w:gridCol w:w="1200"/>
+        <w:gridCol w:w="6160"/>
+      </w:tblGrid>
+      <w:tr>
+        <w:tc>
+          <w:tcPr>
+            <w:tcW w:w="939" w:type="pct"/>
+            <w:shd w:val="clear" w:color="auto" w:fill="E7E6E6" w:themeFill="background2"/>
+            <w:vAlign w:val="center"/>
+          </w:tcPr>
+          <w:p>
+            <w:pPr>
+              <w:jc w:val="left"/>
+              <w:rPr>
+                <w:b/>
+                <w:bCs/>
+              </w:rPr>
+            </w:pPr>
+            <w:r>
+              <w:rPr>
+                <w:b/>
+                <w:bCs/>
+              </w:rPr>
+              <w:t>Parameter</w:t>
+            </w:r>
+          </w:p>
+        </w:tc>
+        <w:tc>
+          <w:tcPr>
+            <w:tcW w:w="662" w:type="pct"/>
+            <w:shd w:val="clear" w:color="auto" w:fill="E7E6E6" w:themeFill="background2"/>
+            <w:vAlign w:val="center"/>
+          </w:tcPr>
+          <w:p>
+            <w:pPr>
+              <w:jc w:val="center"/>
+              <w:rPr>
+                <w:b/>
+                <w:bCs/>
+              </w:rPr>
+            </w:pPr>
+            <w:r>
+              <w:rPr>
+                <w:b/>
+                <w:bCs/>
+              </w:rPr>
+              <w:t>Reference</w:t>
+            </w:r>
+          </w:p>
+        </w:tc>
+        <w:tc>
+          <w:tcPr>
+            <w:tcW w:w="3399" w:type="pct"/>
+            <w:shd w:val="clear" w:color="auto" w:fill="E7E6E6" w:themeFill="background2"/>
+            <w:vAlign w:val="center"/>
+          </w:tcPr>
+          <w:p>
+            <w:pPr>
+              <w:jc w:val="left"/>
+              <w:rPr>
+                <w:b/>
+                <w:bCs/>
+              </w:rPr>
+            </w:pPr>
+            <w:r>
+              <w:rPr>
+                <w:b/>
+                <w:bCs/>
+              </w:rPr>
+              <w:t>Value</w:t>
+            </w:r>
+          </w:p>
+        </w:tc>
+      </w:tr>
+      <w:tr>
+        <w:tc>
+          <w:tcPr>
+            <w:tcW w:w="939" w:type="pct"/>
+            <w:vAlign w:val="center"/>
+          </w:tcPr>
+          <w:p>
+            <w:pPr>
+              <w:jc w:val="left"/>
+            </w:pPr>
+            <w:r>
+              <w:t>Parameter 0</w:t>
+            </w:r>
+          </w:p>
+        </w:tc>
+        <w:tc>
+          <w:tcPr>
+            <w:tcW w:w="662" w:type="pct"/>
+            <w:vAlign w:val="center"/>
+          </w:tcPr>
+          <w:p>
+            <w:pPr>
+              <w:jc w:val="center"/>
+            </w:pPr>
+            <w:r>
+              <w:t>{0}</w:t>
+            </w:r>
+          </w:p>
+        </w:tc>
+        <w:sdt>
+          <w:sdtPr>
+            <w:id w:val="355389840"/>
+            <w:placeholder>
+              <w:docPart w:val="DE8E894D62994BBD8E319DC721AD74D6"/>
+            </w:placeholder>
+            <w:dropDownList>
+              <w:listItem w:displayText="-" w:value="-"/>
+              <w:listItem w:displayText="Type of study" w:value="Type of study"/>
+              <w:listItem w:displayText="Study number" w:value="Study number"/>
+              <w:listItem w:displayText="Firm name" w:value="Firm name"/>
+              <w:listItem w:displayText="Version" w:value="Version"/>
+              <w:listItem w:displayText="Author's name" w:value="Author's name"/>
+              <w:listItem w:displayText="Number of participants" w:value="Number of participants"/>
+              <w:listItem w:displayText="Number of critical tasks" w:value="Number of critical tasks"/>
+            </w:dropDownList>
+          </w:sdtPr>
+          <w:sdtContent>
+            <w:tc>
+              <w:tcPr>
+                <w:tcW w:w="3399" w:type="pct"/>
+                <w:vAlign w:val="center"/>
+              </w:tcPr>
+              <w:p>
+                <w:pPr>
+                  <w:jc w:val="left"/>
+                </w:pPr>
+                <w:r>
+                  <w:t>-</w:t>
+                </w:r>
+              </w:p>
+            </w:tc>
+          </w:sdtContent>
+        </w:sdt>
+      </w:tr>
+      <w:tr>
+        <w:tc>
+          <w:tcPr>
+            <w:tcW w:w="939" w:type="pct"/>
+            <w:vAlign w:val="center"/>
+          </w:tcPr>
+          <w:p>
+            <w:pPr>
+              <w:jc w:val="left"/>
+            </w:pPr>
+            <w:r>
+              <w:t>Parameter 1</w:t>
+            </w:r>
+          </w:p>
+        </w:tc>
+        <w:tc>
+          <w:tcPr>
+            <w:tcW w:w="662" w:type="pct"/>
+            <w:vAlign w:val="center"/>
+          </w:tcPr>
+          <w:p>
+            <w:pPr>
+              <w:jc w:val="center"/>
+            </w:pPr>
+            <w:r>
+              <w:t>{1}</w:t>
+            </w:r>
+          </w:p>
+        </w:tc>
+        <w:sdt>
+          <w:sdtPr>
+            <w:id w:val="-53481958"/>
+            <w:placeholder>
+              <w:docPart w:val="9AED5EBE061946E696974F920D0317E0"/>
+            </w:placeholder>
+            <w:dropDownList>
+              <w:listItem w:displayText="-" w:value="-"/>
+              <w:listItem w:displayText="Type of study" w:value="Type of study"/>
+              <w:listItem w:displayText="Study number" w:value="Study number"/>
+              <w:listItem w:displayText="Firm name" w:value="Firm name"/>
+              <w:listItem w:displayText="Version" w:value="Version"/>
+              <w:listItem w:displayText="Author's name" w:value="Author's name"/>
+              <w:listItem w:displayText="Number of participants" w:value="Number of participants"/>
+              <w:listItem w:displayText="Number of critical tasks" w:value="Number of critical tasks"/>
+            </w:dropDownList>
+          </w:sdtPr>
+          <w:sdtContent>
+            <w:tc>
+              <w:tcPr>
+                <w:tcW w:w="3399" w:type="pct"/>
+                <w:vAlign w:val="center"/>
+              </w:tcPr>
+              <w:p>
+                <w:pPr>
+                  <w:jc w:val="left"/>
+                </w:pPr>
+                <w:r>
+                  <w:t>-</w:t>
+                </w:r>
+              </w:p>
+            </w:tc>
+          </w:sdtContent>
+        </w:sdt>
+      </w:tr>
+      <w:tr>
+        <w:tc>
+          <w:tcPr>
+            <w:tcW w:w="939" w:type="pct"/>
+            <w:vAlign w:val="center"/>
+          </w:tcPr>
+          <w:p>
+            <w:pPr>
+              <w:jc w:val="left"/>
+            </w:pPr>
+            <w:r>
+              <w:t>Parameter 2</w:t>
+            </w:r>
+          </w:p>
+        </w:tc>
+        <w:tc>
+          <w:tcPr>
+            <w:tcW w:w="662" w:type="pct"/>
+            <w:vAlign w:val="center"/>
+          </w:tcPr>
+          <w:p>
+            <w:pPr>
+              <w:jc w:val="center"/>
+            </w:pPr>
+            <w:r>
+              <w:t>{2}</w:t>
+            </w:r>
+          </w:p>
+        </w:tc>
+        <w:sdt>
+          <w:sdtPr>
+            <w:id w:val="-776396681"/>
+            <w:placeholder>
+              <w:docPart w:val="167BF5A315F2412E8CFA4A8C26AC13CA"/>
+            </w:placeholder>
+            <w:dropDownList>
+              <w:listItem w:displayText="-" w:value="-"/>
+              <w:listItem w:displayText="Type of study" w:value="Type of study"/>
+              <w:listItem w:displayText="Study number" w:value="Study number"/>
+              <w:listItem w:displayText="Firm name" w:value="Firm name"/>
+              <w:listItem w:displayText="Version" w:value="Version"/>
+              <w:listItem w:displayText="Author's name" w:value="Author's name"/>
+              <w:listItem w:displayText="Number of participants" w:value="Number of participants"/>
+              <w:listItem w:displayText="Number of critical tasks" w:value="Number of critical tasks"/>
+            </w:dropDownList>
+          </w:sdtPr>
+          <w:sdtContent>
+            <w:tc>
+              <w:tcPr>
+                <w:tcW w:w="3399" w:type="pct"/>
+                <w:vAlign w:val="center"/>
+              </w:tcPr>
+              <w:p>
+                <w:pPr>
+                  <w:jc w:val="left"/>
+                </w:pPr>
+                <w:r>
+                  <w:t>-</w:t>
+                </w:r>
+              </w:p>
+            </w:tc>
+          </w:sdtContent>
+        </w:sdt>
+      </w:tr>
+    </w:tbl>
     <w:p>
       <w:pPr>
         <w:pStyle w:val="Heading2"/>
@@ -15523,6 +16063,8 @@
     <w:tbl>
       <w:tblPr>
         <w:tblStyle w:val="TableGrid"/>
+        <w:tblpPr w:leftFromText="181" w:rightFromText="181" w:bottomFromText="113" w:vertAnchor="text" w:tblpY="1"/>
+        <w:tblOverlap w:val="never"/>
         <w:tblW w:w="0" w:type="auto"/>
         <w:tblLayout w:type="fixed"/>
         <w:tblLook w:val="04A0" w:firstRow="1" w:lastRow="0" w:firstColumn="1" w:lastColumn="0" w:noHBand="0" w:noVBand="1"/>
@@ -15995,6 +16537,7 @@
               <w:jc w:val="left"/>
             </w:pPr>
             <w:r>
+              <w:lastRenderedPageBreak/>
               <w:t>Disinfection</w:t>
             </w:r>
           </w:p>
@@ -16881,7 +17424,6 @@
               <w:jc w:val="left"/>
             </w:pPr>
             <w:r>
-              <w:lastRenderedPageBreak/>
               <w:t>Cleaning</w:t>
             </w:r>
           </w:p>
@@ -18945,9 +19487,302 @@
     </w:p>
     <w:p>
       <w:r>
-        <w:t>For some time he sat gazing stupidly at the paper. The telescreen had changed over to strident military music. It was curious that he seemed not merely to have lost the power of expressing himself, but even to have forgotten what it was that he had originally intended to say. For weeks past he had been making ready for this moment, and it had never crossed his mind that anything would be needed except courage. The actual writing would be easy. All he had to do was to transfer to paper the interminable restless monologue that had been running inside his head, literally for years. At this moment, however, even the monologue had dried up. Moreover his varicose ulcer had begun itching unbearably. He dared not scratch it, because if he did so it always became inflamed. The seconds were ticking by. He was conscious of nothing except the blankness of the page in front of him, the itching of the skin above his ankle, the blaring of the music, and a slight booziness caused by the gin.</w:t>
+        <w:t xml:space="preserve">For some </w:t>
+      </w:r>
+      <w:proofErr w:type="gramStart"/>
+      <w:r>
+        <w:t>time</w:t>
+      </w:r>
+      <w:proofErr w:type="gramEnd"/>
+      <w:r>
+        <w:t xml:space="preserve"> he sat gazing stupidly at the paper. The telescreen had changed over to strident military music. It was curious that he seemed not merely to have lost the power of expressing himself, but even to have forgotten what it was that he had originally intended to say. For weeks past he had been making ready for this moment, and it had never crossed his mind that anything would be needed except courage. The actual writing would be easy. All he had to do was to transfer to paper the interminable restless monologue that had been running inside his head, literally for years. At this moment, however, even the monologue had dried up. </w:t>
+      </w:r>
+      <w:proofErr w:type="gramStart"/>
+      <w:r>
+        <w:t>Moreover</w:t>
+      </w:r>
+      <w:proofErr w:type="gramEnd"/>
+      <w:r>
+        <w:t xml:space="preserve"> his varicose ulcer had begun itching unbearably. He dared not scratch it, because if he did so it always became inflamed. The seconds were ticking by. He was conscious of nothing except the blankness of the page in front of him, the itching of the skin above his ankle, the blaring of the music, and a slight booziness caused by the gin.</w:t>
       </w:r>
     </w:p>
+    <w:tbl>
+      <w:tblPr>
+        <w:tblStyle w:val="TableGrid"/>
+        <w:tblpPr w:leftFromText="181" w:rightFromText="181" w:bottomFromText="142" w:vertAnchor="text" w:tblpY="1"/>
+        <w:tblOverlap w:val="never"/>
+        <w:tblW w:w="5000" w:type="pct"/>
+        <w:tblLook w:val="04A0" w:firstRow="1" w:lastRow="0" w:firstColumn="1" w:lastColumn="0" w:noHBand="0" w:noVBand="1"/>
+      </w:tblPr>
+      <w:tblGrid>
+        <w:gridCol w:w="1701"/>
+        <w:gridCol w:w="1200"/>
+        <w:gridCol w:w="6160"/>
+      </w:tblGrid>
+      <w:tr>
+        <w:tc>
+          <w:tcPr>
+            <w:tcW w:w="939" w:type="pct"/>
+            <w:shd w:val="clear" w:color="auto" w:fill="E7E6E6" w:themeFill="background2"/>
+            <w:vAlign w:val="center"/>
+          </w:tcPr>
+          <w:p>
+            <w:pPr>
+              <w:jc w:val="left"/>
+              <w:rPr>
+                <w:b/>
+                <w:bCs/>
+              </w:rPr>
+            </w:pPr>
+            <w:r>
+              <w:rPr>
+                <w:b/>
+                <w:bCs/>
+              </w:rPr>
+              <w:t>Parameter</w:t>
+            </w:r>
+          </w:p>
+        </w:tc>
+        <w:tc>
+          <w:tcPr>
+            <w:tcW w:w="662" w:type="pct"/>
+            <w:shd w:val="clear" w:color="auto" w:fill="E7E6E6" w:themeFill="background2"/>
+            <w:vAlign w:val="center"/>
+          </w:tcPr>
+          <w:p>
+            <w:pPr>
+              <w:jc w:val="center"/>
+              <w:rPr>
+                <w:b/>
+                <w:bCs/>
+              </w:rPr>
+            </w:pPr>
+            <w:r>
+              <w:rPr>
+                <w:b/>
+                <w:bCs/>
+              </w:rPr>
+              <w:t>Reference</w:t>
+            </w:r>
+          </w:p>
+        </w:tc>
+        <w:tc>
+          <w:tcPr>
+            <w:tcW w:w="3399" w:type="pct"/>
+            <w:shd w:val="clear" w:color="auto" w:fill="E7E6E6" w:themeFill="background2"/>
+            <w:vAlign w:val="center"/>
+          </w:tcPr>
+          <w:p>
+            <w:pPr>
+              <w:jc w:val="left"/>
+              <w:rPr>
+                <w:b/>
+                <w:bCs/>
+              </w:rPr>
+            </w:pPr>
+            <w:r>
+              <w:rPr>
+                <w:b/>
+                <w:bCs/>
+              </w:rPr>
+              <w:t>Value</w:t>
+            </w:r>
+          </w:p>
+        </w:tc>
+      </w:tr>
+      <w:tr>
+        <w:tc>
+          <w:tcPr>
+            <w:tcW w:w="939" w:type="pct"/>
+            <w:vAlign w:val="center"/>
+          </w:tcPr>
+          <w:p>
+            <w:pPr>
+              <w:jc w:val="left"/>
+            </w:pPr>
+            <w:r>
+              <w:t>Parameter 0</w:t>
+            </w:r>
+          </w:p>
+        </w:tc>
+        <w:tc>
+          <w:tcPr>
+            <w:tcW w:w="662" w:type="pct"/>
+            <w:vAlign w:val="center"/>
+          </w:tcPr>
+          <w:p>
+            <w:pPr>
+              <w:jc w:val="center"/>
+            </w:pPr>
+            <w:r>
+              <w:t>{0}</w:t>
+            </w:r>
+          </w:p>
+        </w:tc>
+        <w:sdt>
+          <w:sdtPr>
+            <w:id w:val="707915980"/>
+            <w:placeholder>
+              <w:docPart w:val="1966F3CDF4E641AF86CC54CF186F89E3"/>
+            </w:placeholder>
+            <w:dropDownList>
+              <w:listItem w:displayText="-" w:value="-"/>
+              <w:listItem w:displayText="Type of study" w:value="Type of study"/>
+              <w:listItem w:displayText="Study number" w:value="Study number"/>
+              <w:listItem w:displayText="Firm name" w:value="Firm name"/>
+              <w:listItem w:displayText="Version" w:value="Version"/>
+              <w:listItem w:displayText="Author's name" w:value="Author's name"/>
+              <w:listItem w:displayText="Number of participants" w:value="Number of participants"/>
+              <w:listItem w:displayText="Number of critical tasks" w:value="Number of critical tasks"/>
+            </w:dropDownList>
+          </w:sdtPr>
+          <w:sdtContent>
+            <w:tc>
+              <w:tcPr>
+                <w:tcW w:w="3399" w:type="pct"/>
+                <w:vAlign w:val="center"/>
+              </w:tcPr>
+              <w:p>
+                <w:pPr>
+                  <w:jc w:val="left"/>
+                </w:pPr>
+                <w:r>
+                  <w:t>-</w:t>
+                </w:r>
+              </w:p>
+            </w:tc>
+          </w:sdtContent>
+        </w:sdt>
+      </w:tr>
+      <w:tr>
+        <w:tc>
+          <w:tcPr>
+            <w:tcW w:w="939" w:type="pct"/>
+            <w:vAlign w:val="center"/>
+          </w:tcPr>
+          <w:p>
+            <w:pPr>
+              <w:jc w:val="left"/>
+            </w:pPr>
+            <w:r>
+              <w:t>Parameter 1</w:t>
+            </w:r>
+          </w:p>
+        </w:tc>
+        <w:tc>
+          <w:tcPr>
+            <w:tcW w:w="662" w:type="pct"/>
+            <w:vAlign w:val="center"/>
+          </w:tcPr>
+          <w:p>
+            <w:pPr>
+              <w:jc w:val="center"/>
+            </w:pPr>
+            <w:r>
+              <w:t>{1}</w:t>
+            </w:r>
+          </w:p>
+        </w:tc>
+        <w:sdt>
+          <w:sdtPr>
+            <w:id w:val="781838817"/>
+            <w:placeholder>
+              <w:docPart w:val="33C63342FFC846F088AE223D4205B756"/>
+            </w:placeholder>
+            <w:dropDownList>
+              <w:listItem w:displayText="-" w:value="-"/>
+              <w:listItem w:displayText="Type of study" w:value="Type of study"/>
+              <w:listItem w:displayText="Study number" w:value="Study number"/>
+              <w:listItem w:displayText="Firm name" w:value="Firm name"/>
+              <w:listItem w:displayText="Version" w:value="Version"/>
+              <w:listItem w:displayText="Author's name" w:value="Author's name"/>
+              <w:listItem w:displayText="Number of participants" w:value="Number of participants"/>
+              <w:listItem w:displayText="Number of critical tasks" w:value="Number of critical tasks"/>
+            </w:dropDownList>
+          </w:sdtPr>
+          <w:sdtContent>
+            <w:tc>
+              <w:tcPr>
+                <w:tcW w:w="3399" w:type="pct"/>
+                <w:vAlign w:val="center"/>
+              </w:tcPr>
+              <w:p>
+                <w:pPr>
+                  <w:jc w:val="left"/>
+                </w:pPr>
+                <w:r>
+                  <w:t>-</w:t>
+                </w:r>
+              </w:p>
+            </w:tc>
+          </w:sdtContent>
+        </w:sdt>
+      </w:tr>
+      <w:tr>
+        <w:tc>
+          <w:tcPr>
+            <w:tcW w:w="939" w:type="pct"/>
+            <w:vAlign w:val="center"/>
+          </w:tcPr>
+          <w:p>
+            <w:pPr>
+              <w:jc w:val="left"/>
+            </w:pPr>
+            <w:r>
+              <w:t>Parameter 2</w:t>
+            </w:r>
+          </w:p>
+        </w:tc>
+        <w:tc>
+          <w:tcPr>
+            <w:tcW w:w="662" w:type="pct"/>
+            <w:vAlign w:val="center"/>
+          </w:tcPr>
+          <w:p>
+            <w:pPr>
+              <w:jc w:val="center"/>
+            </w:pPr>
+            <w:r>
+              <w:t>{2}</w:t>
+            </w:r>
+          </w:p>
+        </w:tc>
+        <w:sdt>
+          <w:sdtPr>
+            <w:id w:val="-1210491004"/>
+            <w:placeholder>
+              <w:docPart w:val="B2AE8EC55F154BB6BE1C7D8E49B1D928"/>
+            </w:placeholder>
+            <w:dropDownList>
+              <w:listItem w:displayText="-" w:value="-"/>
+              <w:listItem w:displayText="Type of study" w:value="Type of study"/>
+              <w:listItem w:displayText="Study number" w:value="Study number"/>
+              <w:listItem w:displayText="Firm name" w:value="Firm name"/>
+              <w:listItem w:displayText="Version" w:value="Version"/>
+              <w:listItem w:displayText="Author's name" w:value="Author's name"/>
+              <w:listItem w:displayText="Number of participants" w:value="Number of participants"/>
+              <w:listItem w:displayText="Number of critical tasks" w:value="Number of critical tasks"/>
+            </w:dropDownList>
+          </w:sdtPr>
+          <w:sdtContent>
+            <w:tc>
+              <w:tcPr>
+                <w:tcW w:w="3399" w:type="pct"/>
+                <w:vAlign w:val="center"/>
+              </w:tcPr>
+              <w:p>
+                <w:pPr>
+                  <w:jc w:val="left"/>
+                </w:pPr>
+                <w:r>
+                  <w:t>-</w:t>
+                </w:r>
+              </w:p>
+            </w:tc>
+          </w:sdtContent>
+        </w:sdt>
+      </w:tr>
+    </w:tbl>
     <w:p>
       <w:pPr>
         <w:pStyle w:val="Heading2"/>
@@ -18972,15 +19807,383 @@
     <w:p/>
     <w:p>
       <w:r>
-        <w:t>April 4th, 1984. Last night to the flicks. All war films. One very good one of a ship full of refugees being bombed somewhere in the Mediterranean. Audience much amused by shots of a great huge fat man trying to swim away with a helicopter after him, first you saw him wallowing along in the water like a porpoise, then you saw him through the helicopters gunsights, then he was full of holes and the sea round him turned pink and he sank as suddenly as though the holes had let in the water, audience shouting with laughter when he sank, then you saw a lifeboat full of children with a helicopter hovering over it, there was a middleaged woman might have been a jewess sitting up in the bow with a little boy about three years old in her arms, little boy screaming with fright and hiding his head between her breasts as if he was trying to burrow right into her and the woman putting her arms round him and comforting him although she was blue with fright herself, all the time covering him up as much as possible as if she thought her arms could keep the bullets off him, then the helicopter planted a 20 kilo bomb in among them terrific flash and the boat went all to matchwood, then there was a wonderful shot of a child’s arm going up up up right up into the air a helicopter with a camera in its nose must have followed it up and there was a lot of applause from the party seats but a woman down in the prole part of the house suddenly started kicking up a fuss and shouting they didnt oughter of showed it not in front of kids they didnt it aint right not in front of kids it aint until the police turned her turned her out i dont suppose anything happened to her nobody cares what the proles say typical prole reaction they never –</w:t>
+        <w:t xml:space="preserve">April 4th, 1984. Last night to the flicks. All war films. One very good one of a ship full of refugees being bombed somewhere in the Mediterranean. Audience much amused by shots of a great huge fat man trying to swim away with a helicopter after him, first you saw him wallowing along in the water like a porpoise, then you saw him through the helicopters gunsights, then he was full of holes and the sea round him turned pink and he sank as suddenly as though the holes had let in the water, audience shouting with laughter when he sank, then you saw a lifeboat full of children with a helicopter hovering over it, there was a </w:t>
+      </w:r>
+      <w:proofErr w:type="spellStart"/>
+      <w:r>
+        <w:t>middleaged</w:t>
+      </w:r>
+      <w:proofErr w:type="spellEnd"/>
+      <w:r>
+        <w:t xml:space="preserve"> woman might have been a </w:t>
+      </w:r>
+      <w:proofErr w:type="spellStart"/>
+      <w:r>
+        <w:t>jewess</w:t>
+      </w:r>
+      <w:proofErr w:type="spellEnd"/>
+      <w:r>
+        <w:t xml:space="preserve"> sitting up in the bow with a little boy about three years old in her arms, little boy screaming with fright and hiding his head between her </w:t>
+      </w:r>
+      <w:r>
+        <w:lastRenderedPageBreak/>
+        <w:t xml:space="preserve">breasts as if he was trying to burrow right into her and the woman putting her arms round him and comforting him although she was blue with fright herself, all the time covering him up as much as possible as if she thought her arms could keep the bullets off him, then the helicopter planted a 20 kilo bomb in among them terrific flash and the boat went all to matchwood, then there was a wonderful shot of a child’s arm going up </w:t>
+      </w:r>
+      <w:proofErr w:type="spellStart"/>
+      <w:r>
+        <w:t>up</w:t>
+      </w:r>
+      <w:proofErr w:type="spellEnd"/>
+      <w:r>
+        <w:t xml:space="preserve"> </w:t>
+      </w:r>
+      <w:proofErr w:type="spellStart"/>
+      <w:r>
+        <w:t>up</w:t>
+      </w:r>
+      <w:proofErr w:type="spellEnd"/>
+      <w:r>
+        <w:t xml:space="preserve"> right up into the air a helicopter with a camera in its nose must have followed it up and there was a lot of applause from the party seats but a woman down in the prole part of the house suddenly started kicking up a fuss and shouting they </w:t>
+      </w:r>
+      <w:proofErr w:type="spellStart"/>
+      <w:r>
+        <w:t>didnt</w:t>
+      </w:r>
+      <w:proofErr w:type="spellEnd"/>
+      <w:r>
+        <w:t xml:space="preserve"> </w:t>
+      </w:r>
+      <w:proofErr w:type="spellStart"/>
+      <w:r>
+        <w:t>oughter</w:t>
+      </w:r>
+      <w:proofErr w:type="spellEnd"/>
+      <w:r>
+        <w:t xml:space="preserve"> of showed it not in front of kids they </w:t>
+      </w:r>
+      <w:proofErr w:type="spellStart"/>
+      <w:r>
+        <w:t>didnt</w:t>
+      </w:r>
+      <w:proofErr w:type="spellEnd"/>
+      <w:r>
+        <w:t xml:space="preserve"> it </w:t>
+      </w:r>
+      <w:proofErr w:type="spellStart"/>
+      <w:r>
+        <w:t>aint</w:t>
+      </w:r>
+      <w:proofErr w:type="spellEnd"/>
+      <w:r>
+        <w:t xml:space="preserve"> right not in front of kids it </w:t>
+      </w:r>
+      <w:proofErr w:type="spellStart"/>
+      <w:r>
+        <w:t>aint</w:t>
+      </w:r>
+      <w:proofErr w:type="spellEnd"/>
+      <w:r>
+        <w:t xml:space="preserve"> until the police turned her turned her out </w:t>
+      </w:r>
+      <w:proofErr w:type="spellStart"/>
+      <w:r>
+        <w:t>i</w:t>
+      </w:r>
+      <w:proofErr w:type="spellEnd"/>
+      <w:r>
+        <w:t xml:space="preserve"> </w:t>
+      </w:r>
+      <w:proofErr w:type="spellStart"/>
+      <w:r>
+        <w:t>dont</w:t>
+      </w:r>
+      <w:proofErr w:type="spellEnd"/>
+      <w:r>
+        <w:t xml:space="preserve"> suppose anything happened to her nobody cares what the proles say typical prole reaction they never –</w:t>
       </w:r>
     </w:p>
+    <w:tbl>
+      <w:tblPr>
+        <w:tblStyle w:val="TableGrid"/>
+        <w:tblpPr w:leftFromText="181" w:rightFromText="181" w:bottomFromText="142" w:vertAnchor="text" w:tblpY="1"/>
+        <w:tblOverlap w:val="never"/>
+        <w:tblW w:w="5000" w:type="pct"/>
+        <w:tblLook w:val="04A0" w:firstRow="1" w:lastRow="0" w:firstColumn="1" w:lastColumn="0" w:noHBand="0" w:noVBand="1"/>
+      </w:tblPr>
+      <w:tblGrid>
+        <w:gridCol w:w="1701"/>
+        <w:gridCol w:w="1200"/>
+        <w:gridCol w:w="6160"/>
+      </w:tblGrid>
+      <w:tr>
+        <w:tc>
+          <w:tcPr>
+            <w:tcW w:w="939" w:type="pct"/>
+            <w:shd w:val="clear" w:color="auto" w:fill="E7E6E6" w:themeFill="background2"/>
+            <w:vAlign w:val="center"/>
+          </w:tcPr>
+          <w:p>
+            <w:pPr>
+              <w:jc w:val="left"/>
+              <w:rPr>
+                <w:b/>
+                <w:bCs/>
+              </w:rPr>
+            </w:pPr>
+            <w:r>
+              <w:rPr>
+                <w:b/>
+                <w:bCs/>
+              </w:rPr>
+              <w:t>Parameter</w:t>
+            </w:r>
+          </w:p>
+        </w:tc>
+        <w:tc>
+          <w:tcPr>
+            <w:tcW w:w="662" w:type="pct"/>
+            <w:shd w:val="clear" w:color="auto" w:fill="E7E6E6" w:themeFill="background2"/>
+            <w:vAlign w:val="center"/>
+          </w:tcPr>
+          <w:p>
+            <w:pPr>
+              <w:jc w:val="center"/>
+              <w:rPr>
+                <w:b/>
+                <w:bCs/>
+              </w:rPr>
+            </w:pPr>
+            <w:r>
+              <w:rPr>
+                <w:b/>
+                <w:bCs/>
+              </w:rPr>
+              <w:t>Reference</w:t>
+            </w:r>
+          </w:p>
+        </w:tc>
+        <w:tc>
+          <w:tcPr>
+            <w:tcW w:w="3399" w:type="pct"/>
+            <w:shd w:val="clear" w:color="auto" w:fill="E7E6E6" w:themeFill="background2"/>
+            <w:vAlign w:val="center"/>
+          </w:tcPr>
+          <w:p>
+            <w:pPr>
+              <w:jc w:val="left"/>
+              <w:rPr>
+                <w:b/>
+                <w:bCs/>
+              </w:rPr>
+            </w:pPr>
+            <w:r>
+              <w:rPr>
+                <w:b/>
+                <w:bCs/>
+              </w:rPr>
+              <w:t>Value</w:t>
+            </w:r>
+          </w:p>
+        </w:tc>
+      </w:tr>
+      <w:tr>
+        <w:tc>
+          <w:tcPr>
+            <w:tcW w:w="939" w:type="pct"/>
+            <w:vAlign w:val="center"/>
+          </w:tcPr>
+          <w:p>
+            <w:pPr>
+              <w:jc w:val="left"/>
+            </w:pPr>
+            <w:r>
+              <w:t>Parameter 0</w:t>
+            </w:r>
+          </w:p>
+        </w:tc>
+        <w:tc>
+          <w:tcPr>
+            <w:tcW w:w="662" w:type="pct"/>
+            <w:vAlign w:val="center"/>
+          </w:tcPr>
+          <w:p>
+            <w:pPr>
+              <w:jc w:val="center"/>
+            </w:pPr>
+            <w:r>
+              <w:t>{0}</w:t>
+            </w:r>
+          </w:p>
+        </w:tc>
+        <w:sdt>
+          <w:sdtPr>
+            <w:id w:val="-1311707981"/>
+            <w:placeholder>
+              <w:docPart w:val="FCF76BDD9C33461BB9CC20A37CC8618F"/>
+            </w:placeholder>
+            <w:dropDownList>
+              <w:listItem w:displayText="-" w:value="-"/>
+              <w:listItem w:displayText="Type of study" w:value="Type of study"/>
+              <w:listItem w:displayText="Study number" w:value="Study number"/>
+              <w:listItem w:displayText="Firm name" w:value="Firm name"/>
+              <w:listItem w:displayText="Version" w:value="Version"/>
+              <w:listItem w:displayText="Author's name" w:value="Author's name"/>
+              <w:listItem w:displayText="Number of participants" w:value="Number of participants"/>
+              <w:listItem w:displayText="Number of critical tasks" w:value="Number of critical tasks"/>
+            </w:dropDownList>
+          </w:sdtPr>
+          <w:sdtContent>
+            <w:tc>
+              <w:tcPr>
+                <w:tcW w:w="3399" w:type="pct"/>
+                <w:vAlign w:val="center"/>
+              </w:tcPr>
+              <w:p>
+                <w:pPr>
+                  <w:jc w:val="left"/>
+                </w:pPr>
+                <w:r>
+                  <w:t>-</w:t>
+                </w:r>
+              </w:p>
+            </w:tc>
+          </w:sdtContent>
+        </w:sdt>
+      </w:tr>
+      <w:tr>
+        <w:tc>
+          <w:tcPr>
+            <w:tcW w:w="939" w:type="pct"/>
+            <w:vAlign w:val="center"/>
+          </w:tcPr>
+          <w:p>
+            <w:pPr>
+              <w:jc w:val="left"/>
+            </w:pPr>
+            <w:r>
+              <w:t>Parameter 1</w:t>
+            </w:r>
+          </w:p>
+        </w:tc>
+        <w:tc>
+          <w:tcPr>
+            <w:tcW w:w="662" w:type="pct"/>
+            <w:vAlign w:val="center"/>
+          </w:tcPr>
+          <w:p>
+            <w:pPr>
+              <w:jc w:val="center"/>
+            </w:pPr>
+            <w:r>
+              <w:t>{1}</w:t>
+            </w:r>
+          </w:p>
+        </w:tc>
+        <w:sdt>
+          <w:sdtPr>
+            <w:id w:val="-235865433"/>
+            <w:placeholder>
+              <w:docPart w:val="7939C039D30B4B4395E6A139D3E60BC5"/>
+            </w:placeholder>
+            <w:dropDownList>
+              <w:listItem w:displayText="-" w:value="-"/>
+              <w:listItem w:displayText="Type of study" w:value="Type of study"/>
+              <w:listItem w:displayText="Study number" w:value="Study number"/>
+              <w:listItem w:displayText="Firm name" w:value="Firm name"/>
+              <w:listItem w:displayText="Version" w:value="Version"/>
+              <w:listItem w:displayText="Author's name" w:value="Author's name"/>
+              <w:listItem w:displayText="Number of participants" w:value="Number of participants"/>
+              <w:listItem w:displayText="Number of critical tasks" w:value="Number of critical tasks"/>
+            </w:dropDownList>
+          </w:sdtPr>
+          <w:sdtContent>
+            <w:tc>
+              <w:tcPr>
+                <w:tcW w:w="3399" w:type="pct"/>
+                <w:vAlign w:val="center"/>
+              </w:tcPr>
+              <w:p>
+                <w:pPr>
+                  <w:jc w:val="left"/>
+                </w:pPr>
+                <w:r>
+                  <w:t>-</w:t>
+                </w:r>
+              </w:p>
+            </w:tc>
+          </w:sdtContent>
+        </w:sdt>
+      </w:tr>
+      <w:tr>
+        <w:tc>
+          <w:tcPr>
+            <w:tcW w:w="939" w:type="pct"/>
+            <w:vAlign w:val="center"/>
+          </w:tcPr>
+          <w:p>
+            <w:pPr>
+              <w:jc w:val="left"/>
+            </w:pPr>
+            <w:r>
+              <w:t>Parameter 2</w:t>
+            </w:r>
+          </w:p>
+        </w:tc>
+        <w:tc>
+          <w:tcPr>
+            <w:tcW w:w="662" w:type="pct"/>
+            <w:vAlign w:val="center"/>
+          </w:tcPr>
+          <w:p>
+            <w:pPr>
+              <w:jc w:val="center"/>
+            </w:pPr>
+            <w:r>
+              <w:t>{2}</w:t>
+            </w:r>
+          </w:p>
+        </w:tc>
+        <w:sdt>
+          <w:sdtPr>
+            <w:id w:val="1334578601"/>
+            <w:placeholder>
+              <w:docPart w:val="DF71AB6FE13B48E985C8BD5A4916B6CC"/>
+            </w:placeholder>
+            <w:dropDownList>
+              <w:listItem w:displayText="-" w:value="-"/>
+              <w:listItem w:displayText="Type of study" w:value="Type of study"/>
+              <w:listItem w:displayText="Study number" w:value="Study number"/>
+              <w:listItem w:displayText="Firm name" w:value="Firm name"/>
+              <w:listItem w:displayText="Version" w:value="Version"/>
+              <w:listItem w:displayText="Author's name" w:value="Author's name"/>
+              <w:listItem w:displayText="Number of participants" w:value="Number of participants"/>
+              <w:listItem w:displayText="Number of critical tasks" w:value="Number of critical tasks"/>
+            </w:dropDownList>
+          </w:sdtPr>
+          <w:sdtContent>
+            <w:tc>
+              <w:tcPr>
+                <w:tcW w:w="3399" w:type="pct"/>
+                <w:vAlign w:val="center"/>
+              </w:tcPr>
+              <w:p>
+                <w:pPr>
+                  <w:jc w:val="left"/>
+                </w:pPr>
+                <w:r>
+                  <w:t>-</w:t>
+                </w:r>
+              </w:p>
+            </w:tc>
+          </w:sdtContent>
+        </w:sdt>
+      </w:tr>
+    </w:tbl>
     <w:p>
       <w:pPr>
         <w:pStyle w:val="Heading2"/>
       </w:pPr>
       <w:r>
-        <w:lastRenderedPageBreak/>
         <w:t>Average fixation</w:t>
       </w:r>
     </w:p>
@@ -19000,9 +20203,294 @@
     <w:p/>
     <w:p>
       <w:r>
-        <w:t>It had happened that morning at the Ministry, if anything so nebulous could be said to happen.</w:t>
+        <w:t xml:space="preserve">It had happened that morning at the </w:t>
+      </w:r>
+      <w:proofErr w:type="gramStart"/>
+      <w:r>
+        <w:t>Ministry, if</w:t>
+      </w:r>
+      <w:proofErr w:type="gramEnd"/>
+      <w:r>
+        <w:t xml:space="preserve"> anything so nebulous could be said to happen.</w:t>
       </w:r>
     </w:p>
+    <w:tbl>
+      <w:tblPr>
+        <w:tblStyle w:val="TableGrid"/>
+        <w:tblpPr w:leftFromText="181" w:rightFromText="181" w:bottomFromText="142" w:vertAnchor="text" w:tblpY="1"/>
+        <w:tblOverlap w:val="never"/>
+        <w:tblW w:w="5000" w:type="pct"/>
+        <w:tblLook w:val="04A0" w:firstRow="1" w:lastRow="0" w:firstColumn="1" w:lastColumn="0" w:noHBand="0" w:noVBand="1"/>
+      </w:tblPr>
+      <w:tblGrid>
+        <w:gridCol w:w="1701"/>
+        <w:gridCol w:w="1200"/>
+        <w:gridCol w:w="6160"/>
+      </w:tblGrid>
+      <w:tr>
+        <w:tc>
+          <w:tcPr>
+            <w:tcW w:w="939" w:type="pct"/>
+            <w:shd w:val="clear" w:color="auto" w:fill="E7E6E6" w:themeFill="background2"/>
+            <w:vAlign w:val="center"/>
+          </w:tcPr>
+          <w:p>
+            <w:pPr>
+              <w:jc w:val="left"/>
+              <w:rPr>
+                <w:b/>
+                <w:bCs/>
+              </w:rPr>
+            </w:pPr>
+            <w:r>
+              <w:rPr>
+                <w:b/>
+                <w:bCs/>
+              </w:rPr>
+              <w:t>Parameter</w:t>
+            </w:r>
+          </w:p>
+        </w:tc>
+        <w:tc>
+          <w:tcPr>
+            <w:tcW w:w="662" w:type="pct"/>
+            <w:shd w:val="clear" w:color="auto" w:fill="E7E6E6" w:themeFill="background2"/>
+            <w:vAlign w:val="center"/>
+          </w:tcPr>
+          <w:p>
+            <w:pPr>
+              <w:jc w:val="center"/>
+              <w:rPr>
+                <w:b/>
+                <w:bCs/>
+              </w:rPr>
+            </w:pPr>
+            <w:r>
+              <w:rPr>
+                <w:b/>
+                <w:bCs/>
+              </w:rPr>
+              <w:t>Reference</w:t>
+            </w:r>
+          </w:p>
+        </w:tc>
+        <w:tc>
+          <w:tcPr>
+            <w:tcW w:w="3399" w:type="pct"/>
+            <w:shd w:val="clear" w:color="auto" w:fill="E7E6E6" w:themeFill="background2"/>
+            <w:vAlign w:val="center"/>
+          </w:tcPr>
+          <w:p>
+            <w:pPr>
+              <w:jc w:val="left"/>
+              <w:rPr>
+                <w:b/>
+                <w:bCs/>
+              </w:rPr>
+            </w:pPr>
+            <w:r>
+              <w:rPr>
+                <w:b/>
+                <w:bCs/>
+              </w:rPr>
+              <w:t>Value</w:t>
+            </w:r>
+          </w:p>
+        </w:tc>
+      </w:tr>
+      <w:tr>
+        <w:tc>
+          <w:tcPr>
+            <w:tcW w:w="939" w:type="pct"/>
+            <w:vAlign w:val="center"/>
+          </w:tcPr>
+          <w:p>
+            <w:pPr>
+              <w:jc w:val="left"/>
+            </w:pPr>
+            <w:r>
+              <w:t>Parameter 0</w:t>
+            </w:r>
+          </w:p>
+        </w:tc>
+        <w:tc>
+          <w:tcPr>
+            <w:tcW w:w="662" w:type="pct"/>
+            <w:vAlign w:val="center"/>
+          </w:tcPr>
+          <w:p>
+            <w:pPr>
+              <w:jc w:val="center"/>
+            </w:pPr>
+            <w:r>
+              <w:t>{0}</w:t>
+            </w:r>
+          </w:p>
+        </w:tc>
+        <w:sdt>
+          <w:sdtPr>
+            <w:id w:val="475886039"/>
+            <w:placeholder>
+              <w:docPart w:val="877D3324FA9B4638BA9F5D4AA4B2C78E"/>
+            </w:placeholder>
+            <w:dropDownList>
+              <w:listItem w:displayText="-" w:value="-"/>
+              <w:listItem w:displayText="Type of study" w:value="Type of study"/>
+              <w:listItem w:displayText="Study number" w:value="Study number"/>
+              <w:listItem w:displayText="Firm name" w:value="Firm name"/>
+              <w:listItem w:displayText="Version" w:value="Version"/>
+              <w:listItem w:displayText="Author's name" w:value="Author's name"/>
+              <w:listItem w:displayText="Number of participants" w:value="Number of participants"/>
+              <w:listItem w:displayText="Number of critical tasks" w:value="Number of critical tasks"/>
+            </w:dropDownList>
+          </w:sdtPr>
+          <w:sdtContent>
+            <w:tc>
+              <w:tcPr>
+                <w:tcW w:w="3399" w:type="pct"/>
+                <w:vAlign w:val="center"/>
+              </w:tcPr>
+              <w:p>
+                <w:pPr>
+                  <w:jc w:val="left"/>
+                </w:pPr>
+                <w:r>
+                  <w:t>-</w:t>
+                </w:r>
+              </w:p>
+            </w:tc>
+          </w:sdtContent>
+        </w:sdt>
+      </w:tr>
+      <w:tr>
+        <w:tc>
+          <w:tcPr>
+            <w:tcW w:w="939" w:type="pct"/>
+            <w:vAlign w:val="center"/>
+          </w:tcPr>
+          <w:p>
+            <w:pPr>
+              <w:jc w:val="left"/>
+            </w:pPr>
+            <w:r>
+              <w:t>Parameter 1</w:t>
+            </w:r>
+          </w:p>
+        </w:tc>
+        <w:tc>
+          <w:tcPr>
+            <w:tcW w:w="662" w:type="pct"/>
+            <w:vAlign w:val="center"/>
+          </w:tcPr>
+          <w:p>
+            <w:pPr>
+              <w:jc w:val="center"/>
+            </w:pPr>
+            <w:r>
+              <w:t>{1}</w:t>
+            </w:r>
+          </w:p>
+        </w:tc>
+        <w:sdt>
+          <w:sdtPr>
+            <w:id w:val="-1752030129"/>
+            <w:placeholder>
+              <w:docPart w:val="C1412B77BE3F46A3BE8D25C43264A9E2"/>
+            </w:placeholder>
+            <w:dropDownList>
+              <w:listItem w:displayText="-" w:value="-"/>
+              <w:listItem w:displayText="Type of study" w:value="Type of study"/>
+              <w:listItem w:displayText="Study number" w:value="Study number"/>
+              <w:listItem w:displayText="Firm name" w:value="Firm name"/>
+              <w:listItem w:displayText="Version" w:value="Version"/>
+              <w:listItem w:displayText="Author's name" w:value="Author's name"/>
+              <w:listItem w:displayText="Number of participants" w:value="Number of participants"/>
+              <w:listItem w:displayText="Number of critical tasks" w:value="Number of critical tasks"/>
+            </w:dropDownList>
+          </w:sdtPr>
+          <w:sdtContent>
+            <w:tc>
+              <w:tcPr>
+                <w:tcW w:w="3399" w:type="pct"/>
+                <w:vAlign w:val="center"/>
+              </w:tcPr>
+              <w:p>
+                <w:pPr>
+                  <w:jc w:val="left"/>
+                </w:pPr>
+                <w:r>
+                  <w:t>-</w:t>
+                </w:r>
+              </w:p>
+            </w:tc>
+          </w:sdtContent>
+        </w:sdt>
+      </w:tr>
+      <w:tr>
+        <w:tc>
+          <w:tcPr>
+            <w:tcW w:w="939" w:type="pct"/>
+            <w:vAlign w:val="center"/>
+          </w:tcPr>
+          <w:p>
+            <w:pPr>
+              <w:jc w:val="left"/>
+            </w:pPr>
+            <w:r>
+              <w:t>Parameter 2</w:t>
+            </w:r>
+          </w:p>
+        </w:tc>
+        <w:tc>
+          <w:tcPr>
+            <w:tcW w:w="662" w:type="pct"/>
+            <w:vAlign w:val="center"/>
+          </w:tcPr>
+          <w:p>
+            <w:pPr>
+              <w:jc w:val="center"/>
+            </w:pPr>
+            <w:r>
+              <w:t>{2}</w:t>
+            </w:r>
+          </w:p>
+        </w:tc>
+        <w:sdt>
+          <w:sdtPr>
+            <w:id w:val="1043709547"/>
+            <w:placeholder>
+              <w:docPart w:val="7214E782DC534B4AA90BA5A8A32BF05A"/>
+            </w:placeholder>
+            <w:dropDownList>
+              <w:listItem w:displayText="-" w:value="-"/>
+              <w:listItem w:displayText="Type of study" w:value="Type of study"/>
+              <w:listItem w:displayText="Study number" w:value="Study number"/>
+              <w:listItem w:displayText="Firm name" w:value="Firm name"/>
+              <w:listItem w:displayText="Version" w:value="Version"/>
+              <w:listItem w:displayText="Author's name" w:value="Author's name"/>
+              <w:listItem w:displayText="Number of participants" w:value="Number of participants"/>
+              <w:listItem w:displayText="Number of critical tasks" w:value="Number of critical tasks"/>
+            </w:dropDownList>
+          </w:sdtPr>
+          <w:sdtContent>
+            <w:tc>
+              <w:tcPr>
+                <w:tcW w:w="3399" w:type="pct"/>
+                <w:vAlign w:val="center"/>
+              </w:tcPr>
+              <w:p>
+                <w:pPr>
+                  <w:jc w:val="left"/>
+                </w:pPr>
+                <w:r>
+                  <w:t>-</w:t>
+                </w:r>
+              </w:p>
+            </w:tc>
+          </w:sdtContent>
+        </w:sdt>
+      </w:tr>
+    </w:tbl>
     <w:p>
       <w:pPr>
         <w:pStyle w:val="Heading2"/>
@@ -19021,9 +20509,333 @@
     </w:p>
     <w:p>
       <w:r>
-        <w:t>It was nearly eleven hundred, and in the Records Department, where Winston worked, they were dragging the chairs out of the cubicles and grouping them in the centre of the hall, opposite the big telescreen, in preparation for the Two Minutes Hate. Winston was just taking his place in one of the middle rows when two people whom he knew by sight, but had never spoken to, came unexpectedly into the room. One of them was a girl whom he often passed in the corridors. He did not know her name, but he knew that she worked in the Fiction Department. Presumably – since he had sometimes seen her with oily hands and carrying a spanner – she had some mechanical job on one of the novel-writing machines. She was a bold-looking girl, of about twenty-seven, with thick dark hair, a freckled face and swift, athletic movements. A narrow scarlet sash, emblem of the Junior Anti-Sex League, was wound several times round the waist of her overalls, just tightly enough to bring out the shapeliness of her hips. Winston had disliked her from the very first moment of seeing her. He knew the reason. It was because of the atmosphere of hockey-fields and cold baths and community hikes and general clean-mindedness which she managed to carry about with her. He disliked nearly all women, and especially the young and pretty ones. It was always the women, and above all the young ones, who were the most bigoted adherents of the Party, the swallowers of slogans, the amateur spies and nosers-out of unorthodoxy. But this particular girl gave him the impression of being more dangerous than most. Once when they passed in the corridor she had given him a quick sidelong glance which seemed to pierce right into him and for a moment had filled him with black terror. The idea had even crossed his mind that she might be an agent of the Thought Police. That, it was true, was very unlikely. Still, he continued to feel a peculiar uneasiness, which had fear mixed up in it as well as hostility, whenever she was anywhere near him.</w:t>
+        <w:t xml:space="preserve">It was nearly eleven hundred, and in the Records Department, where Winston worked, they were dragging the chairs out of the cubicles and grouping them in the </w:t>
+      </w:r>
+      <w:proofErr w:type="spellStart"/>
+      <w:r>
+        <w:t>centre</w:t>
+      </w:r>
+      <w:proofErr w:type="spellEnd"/>
+      <w:r>
+        <w:t xml:space="preserve"> of the hall, opposite the big telescreen, in preparation for the Two Minutes Hate. Winston was just taking his place in one of the middle rows when two people whom he knew by sight, but had never spoken to, came unexpectedly into the room. One of them was a girl whom he often passed in the corridors. He did not know her name, but he knew that she worked in the Fiction Department. Presumably – since he had sometimes seen her with oily hands and carrying a spanner – she had some mechanical job on one of the novel-writing machines. She was a bold-looking girl, of about twenty-seven, with thick dark hair, a freckled </w:t>
+      </w:r>
+      <w:proofErr w:type="gramStart"/>
+      <w:r>
+        <w:t>face</w:t>
+      </w:r>
+      <w:proofErr w:type="gramEnd"/>
+      <w:r>
+        <w:t xml:space="preserve"> and swift, athletic movements. A narrow scarlet sash, emblem of the Junior Anti-Sex League, was wound several times round the waist of her overalls, just tightly enough to bring out the shapeliness of her hips. Winston had disliked her from the very first moment of seeing her. He knew the reason. It was because of the atmosphere of hockey-fields and cold baths and community hikes and general clean-mindedness which she managed to carry about with her. He disliked nearly all women, and especially the young and pretty ones. It was always the women, and above all the young ones, who were the most bigoted adherents of the Party, the swallowers of slogans, the amateur spies and </w:t>
+      </w:r>
+      <w:proofErr w:type="spellStart"/>
+      <w:r>
+        <w:lastRenderedPageBreak/>
+        <w:t>nosers</w:t>
+      </w:r>
+      <w:proofErr w:type="spellEnd"/>
+      <w:r>
+        <w:t xml:space="preserve">-out of unorthodoxy. But this </w:t>
+      </w:r>
+      <w:proofErr w:type="gramStart"/>
+      <w:r>
+        <w:t>particular girl</w:t>
+      </w:r>
+      <w:proofErr w:type="gramEnd"/>
+      <w:r>
+        <w:t xml:space="preserve"> gave him the impression of being more dangerous than most. Once when they passed in the </w:t>
+      </w:r>
+      <w:proofErr w:type="gramStart"/>
+      <w:r>
+        <w:t>corridor</w:t>
+      </w:r>
+      <w:proofErr w:type="gramEnd"/>
+      <w:r>
+        <w:t xml:space="preserve"> she had given him a quick sidelong glance which seemed to pierce right into him and for a moment had filled him with black terror. The idea had even crossed his mind that she might be an agent of the Thought Police. That, it was true, was very unlikely. Still, he continued to feel a peculiar uneasiness, which </w:t>
+      </w:r>
+      <w:proofErr w:type="gramStart"/>
+      <w:r>
+        <w:t>had fear</w:t>
+      </w:r>
+      <w:proofErr w:type="gramEnd"/>
+      <w:r>
+        <w:t xml:space="preserve"> mixed up in it as well as hostility, whenever she was anywhere near him.</w:t>
       </w:r>
     </w:p>
+    <w:tbl>
+      <w:tblPr>
+        <w:tblStyle w:val="TableGrid"/>
+        <w:tblW w:w="5000" w:type="pct"/>
+        <w:tblLook w:val="04A0" w:firstRow="1" w:lastRow="0" w:firstColumn="1" w:lastColumn="0" w:noHBand="0" w:noVBand="1"/>
+      </w:tblPr>
+      <w:tblGrid>
+        <w:gridCol w:w="1701"/>
+        <w:gridCol w:w="1200"/>
+        <w:gridCol w:w="6160"/>
+      </w:tblGrid>
+      <w:tr>
+        <w:tc>
+          <w:tcPr>
+            <w:tcW w:w="939" w:type="pct"/>
+            <w:shd w:val="clear" w:color="auto" w:fill="E7E6E6" w:themeFill="background2"/>
+            <w:vAlign w:val="center"/>
+          </w:tcPr>
+          <w:p>
+            <w:pPr>
+              <w:jc w:val="left"/>
+              <w:rPr>
+                <w:b/>
+                <w:bCs/>
+              </w:rPr>
+            </w:pPr>
+            <w:r>
+              <w:rPr>
+                <w:b/>
+                <w:bCs/>
+              </w:rPr>
+              <w:t>Parameter</w:t>
+            </w:r>
+          </w:p>
+        </w:tc>
+        <w:tc>
+          <w:tcPr>
+            <w:tcW w:w="662" w:type="pct"/>
+            <w:shd w:val="clear" w:color="auto" w:fill="E7E6E6" w:themeFill="background2"/>
+            <w:vAlign w:val="center"/>
+          </w:tcPr>
+          <w:p>
+            <w:pPr>
+              <w:jc w:val="center"/>
+              <w:rPr>
+                <w:b/>
+                <w:bCs/>
+              </w:rPr>
+            </w:pPr>
+            <w:r>
+              <w:rPr>
+                <w:b/>
+                <w:bCs/>
+              </w:rPr>
+              <w:t>Reference</w:t>
+            </w:r>
+          </w:p>
+        </w:tc>
+        <w:tc>
+          <w:tcPr>
+            <w:tcW w:w="3399" w:type="pct"/>
+            <w:shd w:val="clear" w:color="auto" w:fill="E7E6E6" w:themeFill="background2"/>
+            <w:vAlign w:val="center"/>
+          </w:tcPr>
+          <w:p>
+            <w:pPr>
+              <w:jc w:val="left"/>
+              <w:rPr>
+                <w:b/>
+                <w:bCs/>
+              </w:rPr>
+            </w:pPr>
+            <w:r>
+              <w:rPr>
+                <w:b/>
+                <w:bCs/>
+              </w:rPr>
+              <w:t>Value</w:t>
+            </w:r>
+          </w:p>
+        </w:tc>
+      </w:tr>
+      <w:tr>
+        <w:tc>
+          <w:tcPr>
+            <w:tcW w:w="939" w:type="pct"/>
+            <w:vAlign w:val="center"/>
+          </w:tcPr>
+          <w:p>
+            <w:pPr>
+              <w:jc w:val="left"/>
+            </w:pPr>
+            <w:r>
+              <w:t>Parameter 0</w:t>
+            </w:r>
+          </w:p>
+        </w:tc>
+        <w:tc>
+          <w:tcPr>
+            <w:tcW w:w="662" w:type="pct"/>
+            <w:vAlign w:val="center"/>
+          </w:tcPr>
+          <w:p>
+            <w:pPr>
+              <w:jc w:val="center"/>
+            </w:pPr>
+            <w:r>
+              <w:t>{0}</w:t>
+            </w:r>
+          </w:p>
+        </w:tc>
+        <w:sdt>
+          <w:sdtPr>
+            <w:id w:val="1060521185"/>
+            <w:placeholder>
+              <w:docPart w:val="077B293ACC504274A884C50AE93B013B"/>
+            </w:placeholder>
+            <w:dropDownList>
+              <w:listItem w:displayText="-" w:value="-"/>
+              <w:listItem w:displayText="Type of study" w:value="Type of study"/>
+              <w:listItem w:displayText="Study number" w:value="Study number"/>
+              <w:listItem w:displayText="Firm name" w:value="Firm name"/>
+              <w:listItem w:displayText="Version" w:value="Version"/>
+              <w:listItem w:displayText="Author's name" w:value="Author's name"/>
+              <w:listItem w:displayText="Number of participants" w:value="Number of participants"/>
+              <w:listItem w:displayText="Number of critical tasks" w:value="Number of critical tasks"/>
+            </w:dropDownList>
+          </w:sdtPr>
+          <w:sdtContent>
+            <w:tc>
+              <w:tcPr>
+                <w:tcW w:w="3399" w:type="pct"/>
+                <w:vAlign w:val="center"/>
+              </w:tcPr>
+              <w:p>
+                <w:pPr>
+                  <w:jc w:val="left"/>
+                </w:pPr>
+                <w:r>
+                  <w:t>-</w:t>
+                </w:r>
+              </w:p>
+            </w:tc>
+          </w:sdtContent>
+        </w:sdt>
+      </w:tr>
+      <w:tr>
+        <w:tc>
+          <w:tcPr>
+            <w:tcW w:w="939" w:type="pct"/>
+            <w:vAlign w:val="center"/>
+          </w:tcPr>
+          <w:p>
+            <w:pPr>
+              <w:jc w:val="left"/>
+            </w:pPr>
+            <w:r>
+              <w:t>Parameter 1</w:t>
+            </w:r>
+          </w:p>
+        </w:tc>
+        <w:tc>
+          <w:tcPr>
+            <w:tcW w:w="662" w:type="pct"/>
+            <w:vAlign w:val="center"/>
+          </w:tcPr>
+          <w:p>
+            <w:pPr>
+              <w:jc w:val="center"/>
+            </w:pPr>
+            <w:r>
+              <w:t>{1}</w:t>
+            </w:r>
+          </w:p>
+        </w:tc>
+        <w:sdt>
+          <w:sdtPr>
+            <w:id w:val="-1297442945"/>
+            <w:placeholder>
+              <w:docPart w:val="8CB6C36A91B34234B83997B80DA68C40"/>
+            </w:placeholder>
+            <w:dropDownList>
+              <w:listItem w:displayText="-" w:value="-"/>
+              <w:listItem w:displayText="Type of study" w:value="Type of study"/>
+              <w:listItem w:displayText="Study number" w:value="Study number"/>
+              <w:listItem w:displayText="Firm name" w:value="Firm name"/>
+              <w:listItem w:displayText="Version" w:value="Version"/>
+              <w:listItem w:displayText="Author's name" w:value="Author's name"/>
+              <w:listItem w:displayText="Number of participants" w:value="Number of participants"/>
+              <w:listItem w:displayText="Number of critical tasks" w:value="Number of critical tasks"/>
+            </w:dropDownList>
+          </w:sdtPr>
+          <w:sdtContent>
+            <w:tc>
+              <w:tcPr>
+                <w:tcW w:w="3399" w:type="pct"/>
+                <w:vAlign w:val="center"/>
+              </w:tcPr>
+              <w:p>
+                <w:pPr>
+                  <w:jc w:val="left"/>
+                </w:pPr>
+                <w:r>
+                  <w:t>-</w:t>
+                </w:r>
+              </w:p>
+            </w:tc>
+          </w:sdtContent>
+        </w:sdt>
+      </w:tr>
+      <w:tr>
+        <w:tc>
+          <w:tcPr>
+            <w:tcW w:w="939" w:type="pct"/>
+            <w:vAlign w:val="center"/>
+          </w:tcPr>
+          <w:p>
+            <w:pPr>
+              <w:jc w:val="left"/>
+            </w:pPr>
+            <w:r>
+              <w:t>Parameter 2</w:t>
+            </w:r>
+          </w:p>
+        </w:tc>
+        <w:tc>
+          <w:tcPr>
+            <w:tcW w:w="662" w:type="pct"/>
+            <w:vAlign w:val="center"/>
+          </w:tcPr>
+          <w:p>
+            <w:pPr>
+              <w:jc w:val="center"/>
+            </w:pPr>
+            <w:r>
+              <w:t>{2}</w:t>
+            </w:r>
+          </w:p>
+        </w:tc>
+        <w:sdt>
+          <w:sdtPr>
+            <w:id w:val="964543742"/>
+            <w:placeholder>
+              <w:docPart w:val="12D3A99C441A43FE9539EC65F99EB143"/>
+            </w:placeholder>
+            <w:dropDownList>
+              <w:listItem w:displayText="-" w:value="-"/>
+              <w:listItem w:displayText="Type of study" w:value="Type of study"/>
+              <w:listItem w:displayText="Study number" w:value="Study number"/>
+              <w:listItem w:displayText="Firm name" w:value="Firm name"/>
+              <w:listItem w:displayText="Version" w:value="Version"/>
+              <w:listItem w:displayText="Author's name" w:value="Author's name"/>
+              <w:listItem w:displayText="Number of participants" w:value="Number of participants"/>
+              <w:listItem w:displayText="Number of critical tasks" w:value="Number of critical tasks"/>
+            </w:dropDownList>
+          </w:sdtPr>
+          <w:sdtContent>
+            <w:tc>
+              <w:tcPr>
+                <w:tcW w:w="3399" w:type="pct"/>
+                <w:vAlign w:val="center"/>
+              </w:tcPr>
+              <w:p>
+                <w:pPr>
+                  <w:jc w:val="left"/>
+                </w:pPr>
+                <w:r>
+                  <w:t>-</w:t>
+                </w:r>
+              </w:p>
+            </w:tc>
+          </w:sdtContent>
+        </w:sdt>
+      </w:tr>
+    </w:tbl>
     <w:p>
       <w:pPr>
         <w:pStyle w:val="Heading1"/>
@@ -19040,11 +20852,95 @@
     <w:p/>
     <w:p>
       <w:r>
-        <w:t xml:space="preserve">April 4th, 1984. Last night to the flicks. All war films. One very good one of a ship full of refugees being bombed somewhere in the Mediterranean. Audience much amused by shots of a great huge fat man trying to swim away with a helicopter after him, first you saw him wallowing along in the water like a porpoise, then you saw him through the helicopters gunsights, then he was full of holes and the sea round him turned pink and he sank as suddenly as though the holes had let in the water, audience shouting with laughter when he sank, then you saw a lifeboat full of children with a helicopter hovering </w:t>
+        <w:t xml:space="preserve">April 4th, 1984. Last night to the flicks. All war films. One very good one of a ship full of refugees being bombed somewhere in the Mediterranean. Audience much amused by shots of a great huge fat man trying to swim away with a helicopter after him, first you saw him wallowing along in the water like a porpoise, then you saw him through the helicopters gunsights, then he was full of holes and the sea round him turned pink and he sank as suddenly as though the holes had let in the water, audience shouting with laughter when he sank, then you saw a lifeboat full of children with a helicopter hovering over it, there was a </w:t>
       </w:r>
+      <w:proofErr w:type="spellStart"/>
       <w:r>
-        <w:lastRenderedPageBreak/>
-        <w:t>over it, there was a middleaged woman might have been a jewess sitting up in the bow with a little boy about three years old in her arms, little boy screaming with fright and hiding his head between her breasts as if he was trying to burrow right into her and the woman putting her arms round him and comforting him although she was blue with fright herself, all the time covering him up as much as possible as if she thought her arms could keep the bullets off him, then the helicopter planted a 20 kilo bomb in among them terrific flash and the boat went all to matchwood, then there was a wonderful shot of a child’s arm going up up up right up into the air a helicopter with a camera in its nose must have followed it up and there was a lot of applause from the party seats but a woman down in the prole part of the house suddenly started kicking up a fuss and shouting they didnt oughter of showed it not in front of kids they didnt it aint right not in front of kids it aint until the police turned her turned her out i dont suppose anything happened to her nobody cares what the proles say typical prole reaction they never –</w:t>
+        <w:t>middleaged</w:t>
+      </w:r>
+      <w:proofErr w:type="spellEnd"/>
+      <w:r>
+        <w:t xml:space="preserve"> woman might have been a </w:t>
+      </w:r>
+      <w:proofErr w:type="spellStart"/>
+      <w:r>
+        <w:t>jewess</w:t>
+      </w:r>
+      <w:proofErr w:type="spellEnd"/>
+      <w:r>
+        <w:t xml:space="preserve"> sitting up in the bow with a little boy about three years old in her arms, little boy screaming with fright and hiding his head between her breasts as if he was trying to burrow right into her and the woman putting her arms round him and comforting him although she was blue with fright herself, all the time covering him up as much as possible as if she thought her arms could keep the bullets off him, then the helicopter planted a 20 kilo bomb in among them terrific flash and the boat went all to matchwood, then there was a wonderful shot of a child’s arm going up </w:t>
+      </w:r>
+      <w:proofErr w:type="spellStart"/>
+      <w:r>
+        <w:t>up</w:t>
+      </w:r>
+      <w:proofErr w:type="spellEnd"/>
+      <w:r>
+        <w:t xml:space="preserve"> </w:t>
+      </w:r>
+      <w:proofErr w:type="spellStart"/>
+      <w:r>
+        <w:t>up</w:t>
+      </w:r>
+      <w:proofErr w:type="spellEnd"/>
+      <w:r>
+        <w:t xml:space="preserve"> right up into the air a helicopter with a camera in its nose must have followed it up and there was a lot of applause from the party seats but a woman down in the prole part of the house suddenly started kicking up a fuss and shouting they </w:t>
+      </w:r>
+      <w:proofErr w:type="spellStart"/>
+      <w:r>
+        <w:t>didnt</w:t>
+      </w:r>
+      <w:proofErr w:type="spellEnd"/>
+      <w:r>
+        <w:t xml:space="preserve"> </w:t>
+      </w:r>
+      <w:proofErr w:type="spellStart"/>
+      <w:r>
+        <w:t>oughter</w:t>
+      </w:r>
+      <w:proofErr w:type="spellEnd"/>
+      <w:r>
+        <w:t xml:space="preserve"> of showed it not in front of kids they </w:t>
+      </w:r>
+      <w:proofErr w:type="spellStart"/>
+      <w:r>
+        <w:t>didnt</w:t>
+      </w:r>
+      <w:proofErr w:type="spellEnd"/>
+      <w:r>
+        <w:t xml:space="preserve"> it </w:t>
+      </w:r>
+      <w:proofErr w:type="spellStart"/>
+      <w:r>
+        <w:t>aint</w:t>
+      </w:r>
+      <w:proofErr w:type="spellEnd"/>
+      <w:r>
+        <w:t xml:space="preserve"> right not in front of kids it </w:t>
+      </w:r>
+      <w:proofErr w:type="spellStart"/>
+      <w:r>
+        <w:t>aint</w:t>
+      </w:r>
+      <w:proofErr w:type="spellEnd"/>
+      <w:r>
+        <w:t xml:space="preserve"> until the police turned her turned her out </w:t>
+      </w:r>
+      <w:proofErr w:type="spellStart"/>
+      <w:r>
+        <w:t>i</w:t>
+      </w:r>
+      <w:proofErr w:type="spellEnd"/>
+      <w:r>
+        <w:t xml:space="preserve"> </w:t>
+      </w:r>
+      <w:proofErr w:type="spellStart"/>
+      <w:r>
+        <w:t>dont</w:t>
+      </w:r>
+      <w:proofErr w:type="spellEnd"/>
+      <w:r>
+        <w:t xml:space="preserve"> suppose anything happened to her nobody cares what the proles say typical prole reaction they never –</w:t>
       </w:r>
     </w:p>
     <w:tbl>
@@ -19335,7 +21231,43 @@
     </w:p>
     <w:p>
       <w:r>
-        <w:t>The other person was a man named O’Brien, a member of the Inner Party and holder of some post so important and remote that Winston had only a dim idea of its nature. A momentary hush passed over the group of people round the chairs as they saw the black overalls of an Inner Party member approaching. O’Brien was a large, burly man with a thick neck and a coarse, humorous, brutal face. In spite of his formidable appearance he had a certain charm of manner. He had a trick of re-settling his spectacles on his nose which was curiously disarming – in some indefinable way, curiously civilised. It was a gesture which, if anyone had still thought in such terms, might have recalled an eighteenth-century nobleman offering his snuff-box. Winston had seen O’Brien perhaps a dozen times in almost as many years. He felt deeply drawn to him, and not solely because he was intrigued by the contrast between O’Brien’s urbane manner and his prizefighter’s physique. Much more it was because of a secretly-held belief – or perhaps not even a belief, merely a hope – that O’Brien’s political orthodoxy was not perfect. Something in his face suggested it irresistibly. And again, perhaps it was not even unorthodoxy that was written in his face, but simply intelligence. But at any rate he had the appearance of being a person that you could talk to, if somehow you could cheat the telescreen and get him alone. Winston had never made the smallest effort to verify this guess: indeed, there was no way of doing so. At this moment O’Brien glanced at his wristwatch, saw that it was nearly eleven hundred and evidently decided to stay in the Records Department until the Two Minutes Hate was over. He took a chair in the same row as Winston, a couple of places away. A small, sandy-haired woman who worked in the next cubicle to Winston was between them. The girl with dark hair was sitting immediately behind.</w:t>
+        <w:t xml:space="preserve">The other person was a man named O’Brien, a member of the Inner Party and holder of some post so important and remote that Winston had only a dim idea of its nature. A momentary hush passed over the group of people round the chairs as they saw the black overalls of an Inner Party member approaching. O’Brien was a large, burly man with a thick neck and a </w:t>
+      </w:r>
+      <w:proofErr w:type="gramStart"/>
+      <w:r>
+        <w:t>coarse</w:t>
+      </w:r>
+      <w:proofErr w:type="gramEnd"/>
+      <w:r>
+        <w:t xml:space="preserve">, humorous, brutal face. </w:t>
+      </w:r>
+      <w:proofErr w:type="gramStart"/>
+      <w:r>
+        <w:t>In spite of</w:t>
+      </w:r>
+      <w:proofErr w:type="gramEnd"/>
+      <w:r>
+        <w:t xml:space="preserve"> his formidable appearance he had a certain charm of manner. He had a trick of re-settling his </w:t>
+      </w:r>
+      <w:r>
+        <w:lastRenderedPageBreak/>
+        <w:t xml:space="preserve">spectacles on his nose which was curiously disarming – in some indefinable way, curiously </w:t>
+      </w:r>
+      <w:proofErr w:type="spellStart"/>
+      <w:r>
+        <w:t>civilised</w:t>
+      </w:r>
+      <w:proofErr w:type="spellEnd"/>
+      <w:r>
+        <w:t xml:space="preserve">. It was a gesture which, if anyone had still thought in such terms, might have recalled an eighteenth-century nobleman offering his </w:t>
+      </w:r>
+      <w:proofErr w:type="gramStart"/>
+      <w:r>
+        <w:t>snuff-box</w:t>
+      </w:r>
+      <w:proofErr w:type="gramEnd"/>
+      <w:r>
+        <w:t>. Winston had seen O’Brien perhaps a dozen times in almost as many years. He felt deeply drawn to him, and not solely because he was intrigued by the contrast between O’Brien’s urbane manner and his prizefighter’s physique. Much more it was because of a secretly-held belief – or perhaps not even a belief, merely a hope – that O’Brien’s political orthodoxy was not perfect. Something in his face suggested it irresistibly. And again, perhaps it was not even unorthodoxy that was written in his face, but simply intelligence. But at any rate he had the appearance of being a person that you could talk to, if somehow you could cheat the telescreen and get him alone. Winston had never made the smallest effort to verify this guess: indeed, there was no way of doing so. At this moment O’Brien glanced at his wristwatch, saw that it was nearly eleven hundred and evidently decided to stay in the Records Department until the Two Minutes Hate was over. He took a chair in the same row as Winston, a couple of places away. A small, sandy-haired woman who worked in the next cubicle to Winston was between them. The girl with dark hair was sitting immediately behind.</w:t>
       </w:r>
     </w:p>
     <w:p/>
@@ -23684,6 +25616,441 @@
         </w:p>
       </w:docPartBody>
     </w:docPart>
+    <w:docPart>
+      <w:docPartPr>
+        <w:name w:val="DE8E894D62994BBD8E319DC721AD74D6"/>
+        <w:category>
+          <w:name w:val="General"/>
+          <w:gallery w:val="placeholder"/>
+        </w:category>
+        <w:types>
+          <w:type w:val="bbPlcHdr"/>
+        </w:types>
+        <w:behaviors>
+          <w:behavior w:val="content"/>
+        </w:behaviors>
+        <w:guid w:val="{121A1174-C713-4BE1-8889-5316D24AFBCD}"/>
+      </w:docPartPr>
+      <w:docPartBody>
+        <w:p>
+          <w:pPr>
+            <w:pStyle w:val="DE8E894D62994BBD8E319DC721AD74D6"/>
+          </w:pPr>
+          <w:r>
+            <w:rPr>
+              <w:rStyle w:val="PlaceholderText"/>
+            </w:rPr>
+            <w:t>Choose an item.</w:t>
+          </w:r>
+        </w:p>
+      </w:docPartBody>
+    </w:docPart>
+    <w:docPart>
+      <w:docPartPr>
+        <w:name w:val="9AED5EBE061946E696974F920D0317E0"/>
+        <w:category>
+          <w:name w:val="General"/>
+          <w:gallery w:val="placeholder"/>
+        </w:category>
+        <w:types>
+          <w:type w:val="bbPlcHdr"/>
+        </w:types>
+        <w:behaviors>
+          <w:behavior w:val="content"/>
+        </w:behaviors>
+        <w:guid w:val="{3AD1CE9F-7D24-40EC-9C35-FB0776814203}"/>
+      </w:docPartPr>
+      <w:docPartBody>
+        <w:p>
+          <w:pPr>
+            <w:pStyle w:val="9AED5EBE061946E696974F920D0317E0"/>
+          </w:pPr>
+          <w:r>
+            <w:rPr>
+              <w:rStyle w:val="PlaceholderText"/>
+            </w:rPr>
+            <w:t>Choose an item.</w:t>
+          </w:r>
+        </w:p>
+      </w:docPartBody>
+    </w:docPart>
+    <w:docPart>
+      <w:docPartPr>
+        <w:name w:val="167BF5A315F2412E8CFA4A8C26AC13CA"/>
+        <w:category>
+          <w:name w:val="General"/>
+          <w:gallery w:val="placeholder"/>
+        </w:category>
+        <w:types>
+          <w:type w:val="bbPlcHdr"/>
+        </w:types>
+        <w:behaviors>
+          <w:behavior w:val="content"/>
+        </w:behaviors>
+        <w:guid w:val="{610F6C49-2D94-436E-98AE-53BF729472B2}"/>
+      </w:docPartPr>
+      <w:docPartBody>
+        <w:p>
+          <w:pPr>
+            <w:pStyle w:val="167BF5A315F2412E8CFA4A8C26AC13CA"/>
+          </w:pPr>
+          <w:r>
+            <w:rPr>
+              <w:rStyle w:val="PlaceholderText"/>
+            </w:rPr>
+            <w:t>Choose an item.</w:t>
+          </w:r>
+        </w:p>
+      </w:docPartBody>
+    </w:docPart>
+    <w:docPart>
+      <w:docPartPr>
+        <w:name w:val="1966F3CDF4E641AF86CC54CF186F89E3"/>
+        <w:category>
+          <w:name w:val="General"/>
+          <w:gallery w:val="placeholder"/>
+        </w:category>
+        <w:types>
+          <w:type w:val="bbPlcHdr"/>
+        </w:types>
+        <w:behaviors>
+          <w:behavior w:val="content"/>
+        </w:behaviors>
+        <w:guid w:val="{0986DE02-B4A9-4AB7-8B96-898A5370974B}"/>
+      </w:docPartPr>
+      <w:docPartBody>
+        <w:p>
+          <w:pPr>
+            <w:pStyle w:val="1966F3CDF4E641AF86CC54CF186F89E3"/>
+          </w:pPr>
+          <w:r>
+            <w:rPr>
+              <w:rStyle w:val="PlaceholderText"/>
+            </w:rPr>
+            <w:t>Choose an item.</w:t>
+          </w:r>
+        </w:p>
+      </w:docPartBody>
+    </w:docPart>
+    <w:docPart>
+      <w:docPartPr>
+        <w:name w:val="33C63342FFC846F088AE223D4205B756"/>
+        <w:category>
+          <w:name w:val="General"/>
+          <w:gallery w:val="placeholder"/>
+        </w:category>
+        <w:types>
+          <w:type w:val="bbPlcHdr"/>
+        </w:types>
+        <w:behaviors>
+          <w:behavior w:val="content"/>
+        </w:behaviors>
+        <w:guid w:val="{D088C8DF-933B-447D-B637-27CE91DA9EB3}"/>
+      </w:docPartPr>
+      <w:docPartBody>
+        <w:p>
+          <w:pPr>
+            <w:pStyle w:val="33C63342FFC846F088AE223D4205B756"/>
+          </w:pPr>
+          <w:r>
+            <w:rPr>
+              <w:rStyle w:val="PlaceholderText"/>
+            </w:rPr>
+            <w:t>Choose an item.</w:t>
+          </w:r>
+        </w:p>
+      </w:docPartBody>
+    </w:docPart>
+    <w:docPart>
+      <w:docPartPr>
+        <w:name w:val="B2AE8EC55F154BB6BE1C7D8E49B1D928"/>
+        <w:category>
+          <w:name w:val="General"/>
+          <w:gallery w:val="placeholder"/>
+        </w:category>
+        <w:types>
+          <w:type w:val="bbPlcHdr"/>
+        </w:types>
+        <w:behaviors>
+          <w:behavior w:val="content"/>
+        </w:behaviors>
+        <w:guid w:val="{F173D6F1-DCFD-4086-B968-533E8E6962BA}"/>
+      </w:docPartPr>
+      <w:docPartBody>
+        <w:p>
+          <w:pPr>
+            <w:pStyle w:val="B2AE8EC55F154BB6BE1C7D8E49B1D928"/>
+          </w:pPr>
+          <w:r>
+            <w:rPr>
+              <w:rStyle w:val="PlaceholderText"/>
+            </w:rPr>
+            <w:t>Choose an item.</w:t>
+          </w:r>
+        </w:p>
+      </w:docPartBody>
+    </w:docPart>
+    <w:docPart>
+      <w:docPartPr>
+        <w:name w:val="FCF76BDD9C33461BB9CC20A37CC8618F"/>
+        <w:category>
+          <w:name w:val="General"/>
+          <w:gallery w:val="placeholder"/>
+        </w:category>
+        <w:types>
+          <w:type w:val="bbPlcHdr"/>
+        </w:types>
+        <w:behaviors>
+          <w:behavior w:val="content"/>
+        </w:behaviors>
+        <w:guid w:val="{46D190F0-A7CF-464B-8F4A-5234EFEB3C53}"/>
+      </w:docPartPr>
+      <w:docPartBody>
+        <w:p>
+          <w:pPr>
+            <w:pStyle w:val="FCF76BDD9C33461BB9CC20A37CC8618F"/>
+          </w:pPr>
+          <w:r>
+            <w:rPr>
+              <w:rStyle w:val="PlaceholderText"/>
+            </w:rPr>
+            <w:t>Choose an item.</w:t>
+          </w:r>
+        </w:p>
+      </w:docPartBody>
+    </w:docPart>
+    <w:docPart>
+      <w:docPartPr>
+        <w:name w:val="7939C039D30B4B4395E6A139D3E60BC5"/>
+        <w:category>
+          <w:name w:val="General"/>
+          <w:gallery w:val="placeholder"/>
+        </w:category>
+        <w:types>
+          <w:type w:val="bbPlcHdr"/>
+        </w:types>
+        <w:behaviors>
+          <w:behavior w:val="content"/>
+        </w:behaviors>
+        <w:guid w:val="{806151D8-D913-43EA-9CD6-76DE508E82D0}"/>
+      </w:docPartPr>
+      <w:docPartBody>
+        <w:p>
+          <w:pPr>
+            <w:pStyle w:val="7939C039D30B4B4395E6A139D3E60BC5"/>
+          </w:pPr>
+          <w:r>
+            <w:rPr>
+              <w:rStyle w:val="PlaceholderText"/>
+            </w:rPr>
+            <w:t>Choose an item.</w:t>
+          </w:r>
+        </w:p>
+      </w:docPartBody>
+    </w:docPart>
+    <w:docPart>
+      <w:docPartPr>
+        <w:name w:val="DF71AB6FE13B48E985C8BD5A4916B6CC"/>
+        <w:category>
+          <w:name w:val="General"/>
+          <w:gallery w:val="placeholder"/>
+        </w:category>
+        <w:types>
+          <w:type w:val="bbPlcHdr"/>
+        </w:types>
+        <w:behaviors>
+          <w:behavior w:val="content"/>
+        </w:behaviors>
+        <w:guid w:val="{641683DB-E190-4F63-9EC0-776D656EF0A2}"/>
+      </w:docPartPr>
+      <w:docPartBody>
+        <w:p>
+          <w:pPr>
+            <w:pStyle w:val="DF71AB6FE13B48E985C8BD5A4916B6CC"/>
+          </w:pPr>
+          <w:r>
+            <w:rPr>
+              <w:rStyle w:val="PlaceholderText"/>
+            </w:rPr>
+            <w:t>Choose an item.</w:t>
+          </w:r>
+        </w:p>
+      </w:docPartBody>
+    </w:docPart>
+    <w:docPart>
+      <w:docPartPr>
+        <w:name w:val="877D3324FA9B4638BA9F5D4AA4B2C78E"/>
+        <w:category>
+          <w:name w:val="General"/>
+          <w:gallery w:val="placeholder"/>
+        </w:category>
+        <w:types>
+          <w:type w:val="bbPlcHdr"/>
+        </w:types>
+        <w:behaviors>
+          <w:behavior w:val="content"/>
+        </w:behaviors>
+        <w:guid w:val="{12721772-6897-4B77-BD7B-C0859EEF934D}"/>
+      </w:docPartPr>
+      <w:docPartBody>
+        <w:p>
+          <w:pPr>
+            <w:pStyle w:val="877D3324FA9B4638BA9F5D4AA4B2C78E"/>
+          </w:pPr>
+          <w:r>
+            <w:rPr>
+              <w:rStyle w:val="PlaceholderText"/>
+            </w:rPr>
+            <w:t>Choose an item.</w:t>
+          </w:r>
+        </w:p>
+      </w:docPartBody>
+    </w:docPart>
+    <w:docPart>
+      <w:docPartPr>
+        <w:name w:val="C1412B77BE3F46A3BE8D25C43264A9E2"/>
+        <w:category>
+          <w:name w:val="General"/>
+          <w:gallery w:val="placeholder"/>
+        </w:category>
+        <w:types>
+          <w:type w:val="bbPlcHdr"/>
+        </w:types>
+        <w:behaviors>
+          <w:behavior w:val="content"/>
+        </w:behaviors>
+        <w:guid w:val="{65EFEAA8-9832-45C5-B8A7-1A8D7D1A538E}"/>
+      </w:docPartPr>
+      <w:docPartBody>
+        <w:p>
+          <w:pPr>
+            <w:pStyle w:val="C1412B77BE3F46A3BE8D25C43264A9E2"/>
+          </w:pPr>
+          <w:r>
+            <w:rPr>
+              <w:rStyle w:val="PlaceholderText"/>
+            </w:rPr>
+            <w:t>Choose an item.</w:t>
+          </w:r>
+        </w:p>
+      </w:docPartBody>
+    </w:docPart>
+    <w:docPart>
+      <w:docPartPr>
+        <w:name w:val="7214E782DC534B4AA90BA5A8A32BF05A"/>
+        <w:category>
+          <w:name w:val="General"/>
+          <w:gallery w:val="placeholder"/>
+        </w:category>
+        <w:types>
+          <w:type w:val="bbPlcHdr"/>
+        </w:types>
+        <w:behaviors>
+          <w:behavior w:val="content"/>
+        </w:behaviors>
+        <w:guid w:val="{16AF0FC1-D4EF-4AC8-A4C9-EB315E6BDEFB}"/>
+      </w:docPartPr>
+      <w:docPartBody>
+        <w:p>
+          <w:pPr>
+            <w:pStyle w:val="7214E782DC534B4AA90BA5A8A32BF05A"/>
+          </w:pPr>
+          <w:r>
+            <w:rPr>
+              <w:rStyle w:val="PlaceholderText"/>
+            </w:rPr>
+            <w:t>Choose an item.</w:t>
+          </w:r>
+        </w:p>
+      </w:docPartBody>
+    </w:docPart>
+    <w:docPart>
+      <w:docPartPr>
+        <w:name w:val="077B293ACC504274A884C50AE93B013B"/>
+        <w:category>
+          <w:name w:val="General"/>
+          <w:gallery w:val="placeholder"/>
+        </w:category>
+        <w:types>
+          <w:type w:val="bbPlcHdr"/>
+        </w:types>
+        <w:behaviors>
+          <w:behavior w:val="content"/>
+        </w:behaviors>
+        <w:guid w:val="{806876B9-D51E-49DE-BF7D-DECFDA45A1A7}"/>
+      </w:docPartPr>
+      <w:docPartBody>
+        <w:p>
+          <w:pPr>
+            <w:pStyle w:val="077B293ACC504274A884C50AE93B013B"/>
+          </w:pPr>
+          <w:r>
+            <w:rPr>
+              <w:rStyle w:val="PlaceholderText"/>
+            </w:rPr>
+            <w:t>Choose an item.</w:t>
+          </w:r>
+        </w:p>
+      </w:docPartBody>
+    </w:docPart>
+    <w:docPart>
+      <w:docPartPr>
+        <w:name w:val="8CB6C36A91B34234B83997B80DA68C40"/>
+        <w:category>
+          <w:name w:val="General"/>
+          <w:gallery w:val="placeholder"/>
+        </w:category>
+        <w:types>
+          <w:type w:val="bbPlcHdr"/>
+        </w:types>
+        <w:behaviors>
+          <w:behavior w:val="content"/>
+        </w:behaviors>
+        <w:guid w:val="{C3E12E1D-6B67-4C6D-9C4E-07A116DD2428}"/>
+      </w:docPartPr>
+      <w:docPartBody>
+        <w:p>
+          <w:pPr>
+            <w:pStyle w:val="8CB6C36A91B34234B83997B80DA68C40"/>
+          </w:pPr>
+          <w:r>
+            <w:rPr>
+              <w:rStyle w:val="PlaceholderText"/>
+            </w:rPr>
+            <w:t>Choose an item.</w:t>
+          </w:r>
+        </w:p>
+      </w:docPartBody>
+    </w:docPart>
+    <w:docPart>
+      <w:docPartPr>
+        <w:name w:val="12D3A99C441A43FE9539EC65F99EB143"/>
+        <w:category>
+          <w:name w:val="General"/>
+          <w:gallery w:val="placeholder"/>
+        </w:category>
+        <w:types>
+          <w:type w:val="bbPlcHdr"/>
+        </w:types>
+        <w:behaviors>
+          <w:behavior w:val="content"/>
+        </w:behaviors>
+        <w:guid w:val="{493DF0C2-5A7A-42C3-99BA-673229E00C8E}"/>
+      </w:docPartPr>
+      <w:docPartBody>
+        <w:p>
+          <w:pPr>
+            <w:pStyle w:val="12D3A99C441A43FE9539EC65F99EB143"/>
+          </w:pPr>
+          <w:r>
+            <w:rPr>
+              <w:rStyle w:val="PlaceholderText"/>
+            </w:rPr>
+            <w:t>Choose an item.</w:t>
+          </w:r>
+        </w:p>
+      </w:docPartBody>
+    </w:docPart>
   </w:docParts>
 </w:glossaryDocument>
 </file>
@@ -23758,9 +26125,11 @@
     <w:rsid w:val="00257D32"/>
     <w:rsid w:val="00337A60"/>
     <w:rsid w:val="00400693"/>
+    <w:rsid w:val="00445D75"/>
     <w:rsid w:val="00462775"/>
     <w:rsid w:val="004A4736"/>
     <w:rsid w:val="00526282"/>
+    <w:rsid w:val="0078429D"/>
     <w:rsid w:val="00A1670C"/>
     <w:rsid w:val="00A3392E"/>
     <w:rsid w:val="00CA2689"/>
@@ -24218,7 +26587,7 @@
     <w:basedOn w:val="DefaultParagraphFont"/>
     <w:uiPriority w:val="99"/>
     <w:semiHidden/>
-    <w:rsid w:val="00143C83"/>
+    <w:rsid w:val="00445D75"/>
     <w:rPr>
       <w:color w:val="808080"/>
     </w:rPr>
@@ -24659,6 +27028,66 @@
     <w:name w:val="19405BBE3E4047E28D81C71943297CA9"/>
     <w:rsid w:val="00143C83"/>
   </w:style>
+  <w:style w:type="paragraph" w:customStyle="1" w:styleId="DE8E894D62994BBD8E319DC721AD74D6">
+    <w:name w:val="DE8E894D62994BBD8E319DC721AD74D6"/>
+    <w:rsid w:val="00445D75"/>
+  </w:style>
+  <w:style w:type="paragraph" w:customStyle="1" w:styleId="9AED5EBE061946E696974F920D0317E0">
+    <w:name w:val="9AED5EBE061946E696974F920D0317E0"/>
+    <w:rsid w:val="00445D75"/>
+  </w:style>
+  <w:style w:type="paragraph" w:customStyle="1" w:styleId="167BF5A315F2412E8CFA4A8C26AC13CA">
+    <w:name w:val="167BF5A315F2412E8CFA4A8C26AC13CA"/>
+    <w:rsid w:val="00445D75"/>
+  </w:style>
+  <w:style w:type="paragraph" w:customStyle="1" w:styleId="1966F3CDF4E641AF86CC54CF186F89E3">
+    <w:name w:val="1966F3CDF4E641AF86CC54CF186F89E3"/>
+    <w:rsid w:val="00445D75"/>
+  </w:style>
+  <w:style w:type="paragraph" w:customStyle="1" w:styleId="33C63342FFC846F088AE223D4205B756">
+    <w:name w:val="33C63342FFC846F088AE223D4205B756"/>
+    <w:rsid w:val="00445D75"/>
+  </w:style>
+  <w:style w:type="paragraph" w:customStyle="1" w:styleId="B2AE8EC55F154BB6BE1C7D8E49B1D928">
+    <w:name w:val="B2AE8EC55F154BB6BE1C7D8E49B1D928"/>
+    <w:rsid w:val="00445D75"/>
+  </w:style>
+  <w:style w:type="paragraph" w:customStyle="1" w:styleId="FCF76BDD9C33461BB9CC20A37CC8618F">
+    <w:name w:val="FCF76BDD9C33461BB9CC20A37CC8618F"/>
+    <w:rsid w:val="00445D75"/>
+  </w:style>
+  <w:style w:type="paragraph" w:customStyle="1" w:styleId="7939C039D30B4B4395E6A139D3E60BC5">
+    <w:name w:val="7939C039D30B4B4395E6A139D3E60BC5"/>
+    <w:rsid w:val="00445D75"/>
+  </w:style>
+  <w:style w:type="paragraph" w:customStyle="1" w:styleId="DF71AB6FE13B48E985C8BD5A4916B6CC">
+    <w:name w:val="DF71AB6FE13B48E985C8BD5A4916B6CC"/>
+    <w:rsid w:val="00445D75"/>
+  </w:style>
+  <w:style w:type="paragraph" w:customStyle="1" w:styleId="877D3324FA9B4638BA9F5D4AA4B2C78E">
+    <w:name w:val="877D3324FA9B4638BA9F5D4AA4B2C78E"/>
+    <w:rsid w:val="00445D75"/>
+  </w:style>
+  <w:style w:type="paragraph" w:customStyle="1" w:styleId="C1412B77BE3F46A3BE8D25C43264A9E2">
+    <w:name w:val="C1412B77BE3F46A3BE8D25C43264A9E2"/>
+    <w:rsid w:val="00445D75"/>
+  </w:style>
+  <w:style w:type="paragraph" w:customStyle="1" w:styleId="7214E782DC534B4AA90BA5A8A32BF05A">
+    <w:name w:val="7214E782DC534B4AA90BA5A8A32BF05A"/>
+    <w:rsid w:val="00445D75"/>
+  </w:style>
+  <w:style w:type="paragraph" w:customStyle="1" w:styleId="077B293ACC504274A884C50AE93B013B">
+    <w:name w:val="077B293ACC504274A884C50AE93B013B"/>
+    <w:rsid w:val="00445D75"/>
+  </w:style>
+  <w:style w:type="paragraph" w:customStyle="1" w:styleId="8CB6C36A91B34234B83997B80DA68C40">
+    <w:name w:val="8CB6C36A91B34234B83997B80DA68C40"/>
+    <w:rsid w:val="00445D75"/>
+  </w:style>
+  <w:style w:type="paragraph" w:customStyle="1" w:styleId="12D3A99C441A43FE9539EC65F99EB143">
+    <w:name w:val="12D3A99C441A43FE9539EC65F99EB143"/>
+    <w:rsid w:val="00445D75"/>
+  </w:style>
 </w:styles>
 </file>
 

</xml_diff>

<commit_message>
Update CoverPage and layout
</commit_message>
<xml_diff>
--- a/Inputs/Text_input.docx
+++ b/Inputs/Text_input.docx
@@ -78,7 +78,7 @@
           </w:tcPr>
           <w:p>
             <w:r>
-              <w:t>medical device usability testing report</w:t>
+              <w:t>medical device usability testing</w:t>
             </w:r>
           </w:p>
         </w:tc>
@@ -20466,6 +20466,7 @@
               <w:listItem w:displayText="Box plot" w:value="Box plot"/>
             </w:dropDownList>
           </w:sdtPr>
+          <w:sdtEndPr/>
           <w:sdtContent>
             <w:tc>
               <w:tcPr>
@@ -26466,6 +26467,7 @@
     <w:rsid w:val="00CA2689"/>
     <w:rsid w:val="00CD6848"/>
     <w:rsid w:val="00D24C6F"/>
+    <w:rsid w:val="00DB1BB9"/>
   </w:rsids>
   <m:mathPr>
     <m:mathFont m:val="Cambria Math"/>

</xml_diff>